<commit_message>
Added Contact Manager functionality for assigning tasks.
</commit_message>
<xml_diff>
--- a/Task.docx
+++ b/Task.docx
@@ -44,11 +44,33 @@
           <w:color w:val="00B050"/>
         </w:rPr>
       </w:pPr>
-      <w:r>
-        <w:rPr>
-          <w:color w:val="00B050"/>
-        </w:rPr>
-        <w:t>taskType (serviceCall, calibration, maintenance, contract, inventory)</w:t>
+      <w:proofErr w:type="spellStart"/>
+      <w:r>
+        <w:rPr>
+          <w:color w:val="00B050"/>
+        </w:rPr>
+        <w:t>taskType</w:t>
+      </w:r>
+      <w:proofErr w:type="spellEnd"/>
+      <w:r>
+        <w:rPr>
+          <w:color w:val="00B050"/>
+        </w:rPr>
+        <w:t xml:space="preserve"> (</w:t>
+      </w:r>
+      <w:proofErr w:type="spellStart"/>
+      <w:r>
+        <w:rPr>
+          <w:color w:val="00B050"/>
+        </w:rPr>
+        <w:t>serviceCall</w:t>
+      </w:r>
+      <w:proofErr w:type="spellEnd"/>
+      <w:r>
+        <w:rPr>
+          <w:color w:val="00B050"/>
+        </w:rPr>
+        <w:t>, calibration, maintenance, contract, inventory)</w:t>
       </w:r>
     </w:p>
     <w:p>
@@ -62,11 +84,19 @@
           <w:color w:val="00B050"/>
         </w:rPr>
       </w:pPr>
-      <w:r>
-        <w:rPr>
-          <w:color w:val="00B050"/>
-        </w:rPr>
-        <w:t xml:space="preserve">itemID </w:t>
+      <w:proofErr w:type="spellStart"/>
+      <w:r>
+        <w:rPr>
+          <w:color w:val="00B050"/>
+        </w:rPr>
+        <w:t>itemID</w:t>
+      </w:r>
+      <w:proofErr w:type="spellEnd"/>
+      <w:r>
+        <w:rPr>
+          <w:color w:val="00B050"/>
+        </w:rPr>
+        <w:t xml:space="preserve"> </w:t>
       </w:r>
       <w:r>
         <w:rPr>
@@ -90,13 +120,35 @@
         <w:rPr>
           <w:color w:val="00B050"/>
         </w:rPr>
-        <w:t>or serviceCallID</w:t>
-      </w:r>
-      <w:r>
-        <w:rPr>
-          <w:color w:val="00B050"/>
-        </w:rPr>
-        <w:t xml:space="preserve"> (if type is serviceCall)</w:t>
+        <w:t xml:space="preserve">or </w:t>
+      </w:r>
+      <w:proofErr w:type="spellStart"/>
+      <w:r>
+        <w:rPr>
+          <w:color w:val="00B050"/>
+        </w:rPr>
+        <w:t>serviceCallID</w:t>
+      </w:r>
+      <w:proofErr w:type="spellEnd"/>
+      <w:r>
+        <w:rPr>
+          <w:color w:val="00B050"/>
+        </w:rPr>
+        <w:t xml:space="preserve"> (if type is </w:t>
+      </w:r>
+      <w:proofErr w:type="spellStart"/>
+      <w:r>
+        <w:rPr>
+          <w:color w:val="00B050"/>
+        </w:rPr>
+        <w:t>serviceCall</w:t>
+      </w:r>
+      <w:proofErr w:type="spellEnd"/>
+      <w:r>
+        <w:rPr>
+          <w:color w:val="00B050"/>
+        </w:rPr>
+        <w:t>)</w:t>
       </w:r>
     </w:p>
     <w:p>
@@ -110,12 +162,14 @@
           <w:color w:val="00B050"/>
         </w:rPr>
       </w:pPr>
+      <w:proofErr w:type="spellStart"/>
       <w:r>
         <w:rPr>
           <w:color w:val="00B050"/>
         </w:rPr>
         <w:t>itemName</w:t>
       </w:r>
+      <w:proofErr w:type="spellEnd"/>
     </w:p>
     <w:p>
       <w:pPr>
@@ -146,11 +200,19 @@
           <w:color w:val="00B050"/>
         </w:rPr>
       </w:pPr>
-      <w:r>
-        <w:rPr>
-          <w:color w:val="00B050"/>
-        </w:rPr>
-        <w:t>AssignedTo  (string)</w:t>
+      <w:proofErr w:type="spellStart"/>
+      <w:r>
+        <w:rPr>
+          <w:color w:val="00B050"/>
+        </w:rPr>
+        <w:t>AssignedTo</w:t>
+      </w:r>
+      <w:proofErr w:type="spellEnd"/>
+      <w:r>
+        <w:rPr>
+          <w:color w:val="00B050"/>
+        </w:rPr>
+        <w:t xml:space="preserve">  (string)</w:t>
       </w:r>
     </w:p>
     <w:p>
@@ -164,11 +226,19 @@
           <w:color w:val="00B050"/>
         </w:rPr>
       </w:pPr>
-      <w:r>
-        <w:rPr>
-          <w:color w:val="00B050"/>
-        </w:rPr>
-        <w:t>AssignedToContactInfo (string)</w:t>
+      <w:proofErr w:type="spellStart"/>
+      <w:r>
+        <w:rPr>
+          <w:color w:val="00B050"/>
+        </w:rPr>
+        <w:t>AssignedToContactInfo</w:t>
+      </w:r>
+      <w:proofErr w:type="spellEnd"/>
+      <w:r>
+        <w:rPr>
+          <w:color w:val="00B050"/>
+        </w:rPr>
+        <w:t xml:space="preserve"> (string)</w:t>
       </w:r>
       <w:r>
         <w:rPr>
@@ -188,11 +258,19 @@
           <w:color w:val="00B050"/>
         </w:rPr>
       </w:pPr>
-      <w:r>
-        <w:rPr>
-          <w:color w:val="00B050"/>
-        </w:rPr>
-        <w:t>dueDateTimeStamp(integer)</w:t>
+      <w:proofErr w:type="spellStart"/>
+      <w:r>
+        <w:rPr>
+          <w:color w:val="00B050"/>
+        </w:rPr>
+        <w:t>dueDateTimeStamp</w:t>
+      </w:r>
+      <w:proofErr w:type="spellEnd"/>
+      <w:r>
+        <w:rPr>
+          <w:color w:val="00B050"/>
+        </w:rPr>
+        <w:t>(integer)</w:t>
       </w:r>
     </w:p>
     <w:p>
@@ -206,11 +284,19 @@
           <w:color w:val="00B050"/>
         </w:rPr>
       </w:pPr>
-      <w:r>
-        <w:rPr>
-          <w:color w:val="00B050"/>
-        </w:rPr>
-        <w:t>CompletedTimeStamp (integer)</w:t>
+      <w:proofErr w:type="spellStart"/>
+      <w:r>
+        <w:rPr>
+          <w:color w:val="00B050"/>
+        </w:rPr>
+        <w:t>CompletedTimeStamp</w:t>
+      </w:r>
+      <w:proofErr w:type="spellEnd"/>
+      <w:r>
+        <w:rPr>
+          <w:color w:val="00B050"/>
+        </w:rPr>
+        <w:t xml:space="preserve"> (integer)</w:t>
       </w:r>
     </w:p>
     <w:p>
@@ -224,11 +310,19 @@
           <w:color w:val="00B050"/>
         </w:rPr>
       </w:pPr>
-      <w:r>
-        <w:rPr>
-          <w:color w:val="00B050"/>
-        </w:rPr>
-        <w:t>CompletionComments (string)</w:t>
+      <w:proofErr w:type="spellStart"/>
+      <w:r>
+        <w:rPr>
+          <w:color w:val="00B050"/>
+        </w:rPr>
+        <w:t>CompletionComments</w:t>
+      </w:r>
+      <w:proofErr w:type="spellEnd"/>
+      <w:r>
+        <w:rPr>
+          <w:color w:val="00B050"/>
+        </w:rPr>
+        <w:t xml:space="preserve"> (string)</w:t>
       </w:r>
     </w:p>
     <w:p/>
@@ -238,11 +332,19 @@
           <w:color w:val="00B050"/>
         </w:rPr>
       </w:pPr>
-      <w:r>
-        <w:rPr>
-          <w:color w:val="00B050"/>
-        </w:rPr>
-        <w:t>FTSTask:</w:t>
+      <w:proofErr w:type="spellStart"/>
+      <w:r>
+        <w:rPr>
+          <w:color w:val="00B050"/>
+        </w:rPr>
+        <w:t>FTSTask</w:t>
+      </w:r>
+      <w:proofErr w:type="spellEnd"/>
+      <w:r>
+        <w:rPr>
+          <w:color w:val="00B050"/>
+        </w:rPr>
+        <w:t>:</w:t>
       </w:r>
     </w:p>
     <w:p>
@@ -256,12 +358,14 @@
           <w:color w:val="00B050"/>
         </w:rPr>
       </w:pPr>
+      <w:proofErr w:type="spellStart"/>
       <w:r>
         <w:rPr>
           <w:color w:val="00B050"/>
         </w:rPr>
         <w:t>itemName</w:t>
       </w:r>
+      <w:proofErr w:type="spellEnd"/>
     </w:p>
     <w:p>
       <w:pPr>
@@ -274,12 +378,14 @@
           <w:color w:val="00B050"/>
         </w:rPr>
       </w:pPr>
+      <w:proofErr w:type="spellStart"/>
       <w:r>
         <w:rPr>
           <w:color w:val="00B050"/>
         </w:rPr>
         <w:t>AssignedTo</w:t>
       </w:r>
+      <w:proofErr w:type="spellEnd"/>
     </w:p>
     <w:p>
       <w:pPr>
@@ -292,11 +398,19 @@
           <w:color w:val="00B050"/>
         </w:rPr>
       </w:pPr>
-      <w:r>
-        <w:rPr>
-          <w:color w:val="00B050"/>
-        </w:rPr>
-        <w:t>taskType (in string format)</w:t>
+      <w:proofErr w:type="spellStart"/>
+      <w:r>
+        <w:rPr>
+          <w:color w:val="00B050"/>
+        </w:rPr>
+        <w:t>taskType</w:t>
+      </w:r>
+      <w:proofErr w:type="spellEnd"/>
+      <w:r>
+        <w:rPr>
+          <w:color w:val="00B050"/>
+        </w:rPr>
+        <w:t xml:space="preserve"> (in string format)</w:t>
       </w:r>
     </w:p>
     <w:p>
@@ -305,8 +419,13 @@
       </w:r>
     </w:p>
     <w:p>
-      <w:r>
-        <w:t xml:space="preserve">Same as item. </w:t>
+      <w:proofErr w:type="gramStart"/>
+      <w:r>
+        <w:t>Same as item.</w:t>
+      </w:r>
+      <w:proofErr w:type="gramEnd"/>
+      <w:r>
+        <w:t xml:space="preserve"> </w:t>
       </w:r>
     </w:p>
     <w:p>
@@ -339,6 +458,7 @@
           <w:color w:val="00B050"/>
         </w:rPr>
       </w:pPr>
+      <w:proofErr w:type="spellStart"/>
       <w:r>
         <w:rPr>
           <w:color w:val="00B050"/>
@@ -351,6 +471,7 @@
         </w:rPr>
         <w:t>emName</w:t>
       </w:r>
+      <w:proofErr w:type="spellEnd"/>
     </w:p>
     <w:p>
       <w:pPr>
@@ -363,12 +484,14 @@
           <w:color w:val="00B050"/>
         </w:rPr>
       </w:pPr>
+      <w:proofErr w:type="spellStart"/>
       <w:r>
         <w:rPr>
           <w:color w:val="00B050"/>
         </w:rPr>
         <w:t>AssignedTo</w:t>
       </w:r>
+      <w:proofErr w:type="spellEnd"/>
     </w:p>
     <w:p>
       <w:pPr>
@@ -381,12 +504,14 @@
           <w:color w:val="00B050"/>
         </w:rPr>
       </w:pPr>
+      <w:proofErr w:type="spellStart"/>
       <w:r>
         <w:rPr>
           <w:color w:val="00B050"/>
         </w:rPr>
         <w:t>taskType</w:t>
       </w:r>
+      <w:proofErr w:type="spellEnd"/>
     </w:p>
     <w:p>
       <w:pPr>
@@ -399,12 +524,14 @@
           <w:color w:val="00B050"/>
         </w:rPr>
       </w:pPr>
+      <w:proofErr w:type="spellStart"/>
       <w:r>
         <w:rPr>
           <w:color w:val="00B050"/>
         </w:rPr>
         <w:t>dueDate</w:t>
       </w:r>
+      <w:proofErr w:type="spellEnd"/>
     </w:p>
     <w:p>
       <w:pPr>
@@ -436,12 +563,14 @@
           <w:color w:val="00B050"/>
         </w:rPr>
       </w:pPr>
+      <w:proofErr w:type="spellStart"/>
       <w:r>
         <w:rPr>
           <w:color w:val="00B050"/>
         </w:rPr>
         <w:t>itemName</w:t>
       </w:r>
+      <w:proofErr w:type="spellEnd"/>
     </w:p>
     <w:p>
       <w:pPr>
@@ -454,12 +583,14 @@
           <w:color w:val="00B050"/>
         </w:rPr>
       </w:pPr>
+      <w:proofErr w:type="spellStart"/>
       <w:r>
         <w:rPr>
           <w:color w:val="00B050"/>
         </w:rPr>
         <w:t>taskType</w:t>
       </w:r>
+      <w:proofErr w:type="spellEnd"/>
     </w:p>
     <w:p>
       <w:pPr>
@@ -472,12 +603,14 @@
           <w:color w:val="00B050"/>
         </w:rPr>
       </w:pPr>
+      <w:proofErr w:type="spellStart"/>
       <w:r>
         <w:rPr>
           <w:color w:val="00B050"/>
         </w:rPr>
         <w:t>AssignedTo</w:t>
       </w:r>
+      <w:proofErr w:type="spellEnd"/>
     </w:p>
     <w:p>
       <w:pPr>
@@ -510,7 +643,15 @@
         <w:t xml:space="preserve"> UI</w:t>
       </w:r>
       <w:r>
-        <w:t>, use the following views depending on the taskType:</w:t>
+        <w:t xml:space="preserve">, use the following views depending on the </w:t>
+      </w:r>
+      <w:proofErr w:type="spellStart"/>
+      <w:r>
+        <w:t>taskType</w:t>
+      </w:r>
+      <w:proofErr w:type="spellEnd"/>
+      <w:r>
+        <w:t>:</w:t>
       </w:r>
     </w:p>
     <w:p>
@@ -524,12 +665,14 @@
           <w:color w:val="00B050"/>
         </w:rPr>
       </w:pPr>
+      <w:proofErr w:type="spellStart"/>
       <w:r>
         <w:rPr>
           <w:color w:val="00B050"/>
         </w:rPr>
         <w:t>ServiceCallView</w:t>
       </w:r>
+      <w:proofErr w:type="spellEnd"/>
     </w:p>
     <w:p>
       <w:pPr>
@@ -542,12 +685,14 @@
           <w:color w:val="00B050"/>
         </w:rPr>
       </w:pPr>
+      <w:proofErr w:type="spellStart"/>
       <w:r>
         <w:rPr>
           <w:color w:val="00B050"/>
         </w:rPr>
         <w:t>CalibrationView</w:t>
       </w:r>
+      <w:proofErr w:type="spellEnd"/>
     </w:p>
     <w:p>
       <w:pPr>
@@ -560,12 +705,16 @@
           <w:color w:val="00B050"/>
         </w:rPr>
       </w:pPr>
+      <w:proofErr w:type="spellStart"/>
       <w:r>
         <w:rPr>
           <w:color w:val="00B050"/>
         </w:rPr>
         <w:t>MaintenanceView</w:t>
       </w:r>
+      <w:bookmarkStart w:id="0" w:name="_GoBack"/>
+      <w:bookmarkEnd w:id="0"/>
+      <w:proofErr w:type="spellEnd"/>
     </w:p>
     <w:p>
       <w:pPr>
@@ -578,6 +727,7 @@
           <w:color w:val="00B050"/>
         </w:rPr>
       </w:pPr>
+      <w:proofErr w:type="spellStart"/>
       <w:r>
         <w:rPr>
           <w:color w:val="00B050"/>
@@ -585,6 +735,7 @@
         <w:lastRenderedPageBreak/>
         <w:t>ContractView</w:t>
       </w:r>
+      <w:proofErr w:type="spellEnd"/>
     </w:p>
     <w:p>
       <w:pPr>
@@ -593,17 +744,26 @@
           <w:ilvl w:val="0"/>
           <w:numId w:val="2"/>
         </w:numPr>
-      </w:pPr>
-      <w:r>
+        <w:rPr>
+          <w:color w:val="00B050"/>
+        </w:rPr>
+      </w:pPr>
+      <w:proofErr w:type="spellStart"/>
+      <w:r>
+        <w:rPr>
+          <w:color w:val="00B050"/>
+        </w:rPr>
         <w:t>InventoryView</w:t>
       </w:r>
-    </w:p>
-    <w:p>
-      <w:pPr>
-        <w:rPr>
-          <w:color w:val="00B050"/>
-        </w:rPr>
-      </w:pPr>
+      <w:proofErr w:type="spellEnd"/>
+    </w:p>
+    <w:p>
+      <w:pPr>
+        <w:rPr>
+          <w:color w:val="00B050"/>
+        </w:rPr>
+      </w:pPr>
+      <w:proofErr w:type="gramStart"/>
       <w:r>
         <w:rPr>
           <w:color w:val="00B050"/>
@@ -614,7 +774,14 @@
         <w:rPr>
           <w:color w:val="00B050"/>
         </w:rPr>
-        <w:t xml:space="preserve"> a “Completed” button in the action bar</w:t>
+        <w:t xml:space="preserve"> a</w:t>
+      </w:r>
+      <w:proofErr w:type="gramEnd"/>
+      <w:r>
+        <w:rPr>
+          <w:color w:val="00B050"/>
+        </w:rPr>
+        <w:t xml:space="preserve"> “Completed” button in the action bar</w:t>
       </w:r>
       <w:r>
         <w:rPr>
@@ -688,12 +855,14 @@
           <w:color w:val="00B050"/>
         </w:rPr>
       </w:pPr>
+      <w:proofErr w:type="spellStart"/>
       <w:r>
         <w:rPr>
           <w:color w:val="00B050"/>
         </w:rPr>
         <w:t>CompletionComments</w:t>
       </w:r>
+      <w:proofErr w:type="spellEnd"/>
     </w:p>
     <w:p>
       <w:pPr>
@@ -706,12 +875,14 @@
           <w:color w:val="00B050"/>
         </w:rPr>
       </w:pPr>
+      <w:proofErr w:type="spellStart"/>
       <w:r>
         <w:rPr>
           <w:color w:val="00B050"/>
         </w:rPr>
         <w:t>CompletedTimestamp</w:t>
       </w:r>
+      <w:proofErr w:type="spellEnd"/>
     </w:p>
     <w:p>
       <w:pPr>
@@ -728,12 +899,25 @@
         <w:rPr>
           <w:color w:val="00B050"/>
         </w:rPr>
-        <w:t>Delete the corresponding entry in the FTSTaskTable</w:t>
-      </w:r>
-    </w:p>
-    <w:p>
-      <w:r>
-        <w:t>Have  a “Assign To” button in the action bar. When “Assign To” button is clicked:</w:t>
+        <w:t xml:space="preserve">Delete the corresponding entry in the </w:t>
+      </w:r>
+      <w:proofErr w:type="spellStart"/>
+      <w:r>
+        <w:rPr>
+          <w:color w:val="00B050"/>
+        </w:rPr>
+        <w:t>FTSTaskTable</w:t>
+      </w:r>
+      <w:proofErr w:type="spellEnd"/>
+    </w:p>
+    <w:p>
+      <w:proofErr w:type="gramStart"/>
+      <w:r>
+        <w:t>Have  a</w:t>
+      </w:r>
+      <w:proofErr w:type="gramEnd"/>
+      <w:r>
+        <w:t xml:space="preserve"> “Assign To” button in the action bar. When “Assign To” button is clicked:</w:t>
       </w:r>
     </w:p>
     <w:p>
@@ -844,8 +1028,16 @@
         <w:rPr>
           <w:color w:val="00B050"/>
         </w:rPr>
-        <w:t>Update the corresponding entry in the FTSTaskTable</w:t>
-      </w:r>
+        <w:t xml:space="preserve">Update the corresponding entry in the </w:t>
+      </w:r>
+      <w:proofErr w:type="spellStart"/>
+      <w:r>
+        <w:rPr>
+          <w:color w:val="00B050"/>
+        </w:rPr>
+        <w:t>FTSTaskTable</w:t>
+      </w:r>
+      <w:proofErr w:type="spellEnd"/>
     </w:p>
     <w:p>
       <w:r>
@@ -870,7 +1062,15 @@
         </w:numPr>
       </w:pPr>
       <w:r>
-        <w:t>Have action bar button on TaskList view called “</w:t>
+        <w:t xml:space="preserve">Have action bar button on </w:t>
+      </w:r>
+      <w:proofErr w:type="spellStart"/>
+      <w:r>
+        <w:t>TaskList</w:t>
+      </w:r>
+      <w:proofErr w:type="spellEnd"/>
+      <w:r>
+        <w:t xml:space="preserve"> view called “</w:t>
       </w:r>
       <w:r>
         <w:t>Query for new tasks”. This will show a dialog box telling about delay due to intensive computing to be done in the background.</w:t>
@@ -885,7 +1085,20 @@
         </w:numPr>
       </w:pPr>
       <w:r>
-        <w:t xml:space="preserve">A service that runs that 1:00 am to computeTasks(). </w:t>
+        <w:t xml:space="preserve">A service that runs that 1:00 am to </w:t>
+      </w:r>
+      <w:proofErr w:type="spellStart"/>
+      <w:proofErr w:type="gramStart"/>
+      <w:r>
+        <w:t>computeTasks</w:t>
+      </w:r>
+      <w:proofErr w:type="spellEnd"/>
+      <w:r>
+        <w:t>(</w:t>
+      </w:r>
+      <w:proofErr w:type="gramEnd"/>
+      <w:r>
+        <w:t xml:space="preserve">). </w:t>
       </w:r>
     </w:p>
     <w:p>
@@ -897,7 +1110,36 @@
         </w:numPr>
       </w:pPr>
       <w:r>
-        <w:t>Should use the JobInfo API for Lollipop (and higher). If older OS is found, use the AlarmManager (implement this in scheduleJob()).</w:t>
+        <w:t xml:space="preserve">Should use the </w:t>
+      </w:r>
+      <w:proofErr w:type="spellStart"/>
+      <w:r>
+        <w:t>JobInfo</w:t>
+      </w:r>
+      <w:proofErr w:type="spellEnd"/>
+      <w:r>
+        <w:t xml:space="preserve"> API for Lollipop (and higher). If older OS is found, use the </w:t>
+      </w:r>
+      <w:proofErr w:type="spellStart"/>
+      <w:r>
+        <w:t>AlarmManager</w:t>
+      </w:r>
+      <w:proofErr w:type="spellEnd"/>
+      <w:r>
+        <w:t xml:space="preserve"> (implement this in </w:t>
+      </w:r>
+      <w:proofErr w:type="spellStart"/>
+      <w:proofErr w:type="gramStart"/>
+      <w:r>
+        <w:t>scheduleJob</w:t>
+      </w:r>
+      <w:proofErr w:type="spellEnd"/>
+      <w:r>
+        <w:t>(</w:t>
+      </w:r>
+      <w:proofErr w:type="gramEnd"/>
+      <w:r>
+        <w:t>)).</w:t>
       </w:r>
     </w:p>
     <w:p>
@@ -909,7 +1151,20 @@
         </w:numPr>
       </w:pPr>
       <w:r>
-        <w:t>A settings UI to change the 1:00 am default time for computeTasks().</w:t>
+        <w:t xml:space="preserve">A settings UI to change the 1:00 am default time for </w:t>
+      </w:r>
+      <w:proofErr w:type="spellStart"/>
+      <w:proofErr w:type="gramStart"/>
+      <w:r>
+        <w:t>computeTasks</w:t>
+      </w:r>
+      <w:proofErr w:type="spellEnd"/>
+      <w:r>
+        <w:t>(</w:t>
+      </w:r>
+      <w:proofErr w:type="gramEnd"/>
+      <w:r>
+        <w:t>).</w:t>
       </w:r>
     </w:p>
     <w:p>
@@ -920,8 +1175,13 @@
           <w:numId w:val="3"/>
         </w:numPr>
       </w:pPr>
-      <w:r>
-        <w:t>ComputeTask():</w:t>
+      <w:proofErr w:type="spellStart"/>
+      <w:r>
+        <w:t>ComputeTask</w:t>
+      </w:r>
+      <w:proofErr w:type="spellEnd"/>
+      <w:r>
+        <w:t>():</w:t>
       </w:r>
     </w:p>
     <w:p>
@@ -933,7 +1193,23 @@
         </w:numPr>
       </w:pPr>
       <w:r>
-        <w:t>There can only be one task per service call and for the tuple (itemID, taskType)</w:t>
+        <w:t>There can only be one task per service call and for the tuple (</w:t>
+      </w:r>
+      <w:proofErr w:type="spellStart"/>
+      <w:r>
+        <w:t>itemID</w:t>
+      </w:r>
+      <w:proofErr w:type="spellEnd"/>
+      <w:r>
+        <w:t xml:space="preserve">, </w:t>
+      </w:r>
+      <w:proofErr w:type="spellStart"/>
+      <w:r>
+        <w:t>taskType</w:t>
+      </w:r>
+      <w:proofErr w:type="spellEnd"/>
+      <w:r>
+        <w:t>)</w:t>
       </w:r>
     </w:p>
     <w:p>
@@ -945,7 +1221,15 @@
         </w:numPr>
       </w:pPr>
       <w:r>
-        <w:t>Collect all currentTasks in list1.</w:t>
+        <w:t xml:space="preserve">Collect all </w:t>
+      </w:r>
+      <w:proofErr w:type="spellStart"/>
+      <w:r>
+        <w:t>currentTasks</w:t>
+      </w:r>
+      <w:proofErr w:type="spellEnd"/>
+      <w:r>
+        <w:t xml:space="preserve"> in list1.</w:t>
       </w:r>
     </w:p>
     <w:p>
@@ -984,8 +1268,13 @@
         <w:t>Add remaining list2 items to the Tasks Table</w:t>
       </w:r>
       <w:r>
-        <w:t xml:space="preserve"> and the FTSTaskTable</w:t>
-      </w:r>
+        <w:t xml:space="preserve"> and the </w:t>
+      </w:r>
+      <w:proofErr w:type="spellStart"/>
+      <w:r>
+        <w:t>FTSTaskTable</w:t>
+      </w:r>
+      <w:proofErr w:type="spellEnd"/>
       <w:r>
         <w:t>.</w:t>
       </w:r>
@@ -999,7 +1288,15 @@
         </w:numPr>
       </w:pPr>
       <w:r>
-        <w:t>All new tasks have assignedTo set to “None”.</w:t>
+        <w:t xml:space="preserve">All new tasks have </w:t>
+      </w:r>
+      <w:proofErr w:type="spellStart"/>
+      <w:r>
+        <w:t>assignedTo</w:t>
+      </w:r>
+      <w:proofErr w:type="spellEnd"/>
+      <w:r>
+        <w:t xml:space="preserve"> set to “None”.</w:t>
       </w:r>
     </w:p>
     <w:p/>
@@ -1031,7 +1328,21 @@
         <w:rPr>
           <w:color w:val="00B050"/>
         </w:rPr>
-        <w:t>Type (Instrument, Consummable)</w:t>
+        <w:t xml:space="preserve">Type (Instrument, </w:t>
+      </w:r>
+      <w:proofErr w:type="spellStart"/>
+      <w:r>
+        <w:rPr>
+          <w:color w:val="00B050"/>
+        </w:rPr>
+        <w:t>Consummable</w:t>
+      </w:r>
+      <w:proofErr w:type="spellEnd"/>
+      <w:r>
+        <w:rPr>
+          <w:color w:val="00B050"/>
+        </w:rPr>
+        <w:t>)</w:t>
       </w:r>
     </w:p>
     <w:p>
@@ -1347,7 +1658,21 @@
         <w:rPr>
           <w:color w:val="00B050"/>
         </w:rPr>
-        <w:t>For Consummable:</w:t>
+        <w:t xml:space="preserve">For </w:t>
+      </w:r>
+      <w:proofErr w:type="spellStart"/>
+      <w:r>
+        <w:rPr>
+          <w:color w:val="00B050"/>
+        </w:rPr>
+        <w:t>Consummable</w:t>
+      </w:r>
+      <w:proofErr w:type="spellEnd"/>
+      <w:r>
+        <w:rPr>
+          <w:color w:val="00B050"/>
+        </w:rPr>
+        <w:t>:</w:t>
       </w:r>
     </w:p>
     <w:p>
@@ -1379,12 +1704,14 @@
           <w:color w:val="00B050"/>
         </w:rPr>
       </w:pPr>
+      <w:proofErr w:type="spellStart"/>
       <w:r>
         <w:rPr>
           <w:color w:val="00B050"/>
         </w:rPr>
         <w:t>currentQuantity</w:t>
       </w:r>
+      <w:proofErr w:type="spellEnd"/>
     </w:p>
     <w:p>
       <w:pPr>
@@ -1435,12 +1762,14 @@
           <w:color w:val="00B050"/>
         </w:rPr>
       </w:pPr>
+      <w:proofErr w:type="spellStart"/>
       <w:r>
         <w:rPr>
           <w:color w:val="00B050"/>
         </w:rPr>
         <w:t>itemID</w:t>
       </w:r>
+      <w:proofErr w:type="spellEnd"/>
     </w:p>
     <w:p>
       <w:pPr>
@@ -1507,12 +1836,14 @@
           <w:color w:val="00B050"/>
         </w:rPr>
       </w:pPr>
+      <w:proofErr w:type="spellStart"/>
       <w:r>
         <w:rPr>
           <w:color w:val="00B050"/>
         </w:rPr>
         <w:t>OpenTimeStamp</w:t>
       </w:r>
+      <w:proofErr w:type="spellEnd"/>
     </w:p>
     <w:p>
       <w:pPr>
@@ -1525,17 +1856,24 @@
           <w:color w:val="00B050"/>
         </w:rPr>
       </w:pPr>
+      <w:proofErr w:type="spellStart"/>
       <w:r>
         <w:rPr>
           <w:color w:val="00B050"/>
         </w:rPr>
         <w:t>ClosedTimeStamp</w:t>
       </w:r>
+      <w:proofErr w:type="spellEnd"/>
     </w:p>
     <w:p/>
     <w:p>
-      <w:r>
-        <w:t>Misc:</w:t>
+      <w:proofErr w:type="spellStart"/>
+      <w:r>
+        <w:t>Misc</w:t>
+      </w:r>
+      <w:proofErr w:type="spellEnd"/>
+      <w:r>
+        <w:t>:</w:t>
       </w:r>
     </w:p>
     <w:p>
@@ -1573,8 +1911,6 @@
       <w:r>
         <w:t>Overdue tasks should be highlighted somehow</w:t>
       </w:r>
-      <w:bookmarkStart w:id="0" w:name="_GoBack"/>
-      <w:bookmarkEnd w:id="0"/>
     </w:p>
     <w:p>
       <w:pPr>
@@ -1639,7 +1975,21 @@
         <w:rPr>
           <w:color w:val="00B050"/>
         </w:rPr>
-        <w:t xml:space="preserve">Need UI for consumable checkin/checkout </w:t>
+        <w:t xml:space="preserve">Need UI for consumable </w:t>
+      </w:r>
+      <w:proofErr w:type="spellStart"/>
+      <w:r>
+        <w:rPr>
+          <w:color w:val="00B050"/>
+        </w:rPr>
+        <w:t>checkin</w:t>
+      </w:r>
+      <w:proofErr w:type="spellEnd"/>
+      <w:r>
+        <w:rPr>
+          <w:color w:val="00B050"/>
+        </w:rPr>
+        <w:t xml:space="preserve">/checkout </w:t>
       </w:r>
     </w:p>
     <w:p>
@@ -1657,7 +2007,21 @@
         <w:rPr>
           <w:color w:val="00B050"/>
         </w:rPr>
-        <w:t xml:space="preserve">have “+” and “-“ action bar buttons in the ItemDetail if the item is a </w:t>
+        <w:t xml:space="preserve">have “+” and “-“ action bar buttons in the </w:t>
+      </w:r>
+      <w:proofErr w:type="spellStart"/>
+      <w:r>
+        <w:rPr>
+          <w:color w:val="00B050"/>
+        </w:rPr>
+        <w:t>ItemDetail</w:t>
+      </w:r>
+      <w:proofErr w:type="spellEnd"/>
+      <w:r>
+        <w:rPr>
+          <w:color w:val="00B050"/>
+        </w:rPr>
+        <w:t xml:space="preserve"> if the item is a </w:t>
       </w:r>
       <w:r>
         <w:rPr>
@@ -1700,8 +2064,16 @@
           <w:color w:val="00B050"/>
         </w:rPr>
         <w:lastRenderedPageBreak/>
-        <w:t>Have a “service call” action bar button in ItemDetail</w:t>
-      </w:r>
+        <w:t xml:space="preserve">Have a “service call” action bar button in </w:t>
+      </w:r>
+      <w:proofErr w:type="spellStart"/>
+      <w:r>
+        <w:rPr>
+          <w:color w:val="00B050"/>
+        </w:rPr>
+        <w:t>ItemDetail</w:t>
+      </w:r>
+      <w:proofErr w:type="spellEnd"/>
     </w:p>
     <w:p>
       <w:pPr>

</xml_diff>

<commit_message>
1. UI Cleanup 2. Icons!
</commit_message>
<xml_diff>
--- a/Task.docx
+++ b/Task.docx
@@ -903,11 +903,20 @@
           <w:ilvl w:val="0"/>
           <w:numId w:val="3"/>
         </w:numPr>
-      </w:pPr>
-      <w:r>
+        <w:rPr>
+          <w:color w:val="00B050"/>
+        </w:rPr>
+      </w:pPr>
+      <w:r>
+        <w:rPr>
+          <w:color w:val="00B050"/>
+        </w:rPr>
         <w:t>Have action bar button on TaskList view called “</w:t>
       </w:r>
       <w:r>
+        <w:rPr>
+          <w:color w:val="00B050"/>
+        </w:rPr>
         <w:t>Query for new tasks”. This will show a dialog box telling about delay due to intensive computing to be done in the background.</w:t>
       </w:r>
     </w:p>
@@ -954,8 +963,14 @@
           <w:ilvl w:val="0"/>
           <w:numId w:val="3"/>
         </w:numPr>
-      </w:pPr>
-      <w:r>
+        <w:rPr>
+          <w:color w:val="00B050"/>
+        </w:rPr>
+      </w:pPr>
+      <w:r>
+        <w:rPr>
+          <w:color w:val="00B050"/>
+        </w:rPr>
         <w:t>ComputeTask():</w:t>
       </w:r>
     </w:p>
@@ -966,8 +981,14 @@
           <w:ilvl w:val="1"/>
           <w:numId w:val="3"/>
         </w:numPr>
-      </w:pPr>
-      <w:r>
+        <w:rPr>
+          <w:color w:val="00B050"/>
+        </w:rPr>
+      </w:pPr>
+      <w:r>
+        <w:rPr>
+          <w:color w:val="00B050"/>
+        </w:rPr>
         <w:t>There can only be one task per service call and for the tuple (itemID, taskType)</w:t>
       </w:r>
     </w:p>
@@ -978,8 +999,14 @@
           <w:ilvl w:val="1"/>
           <w:numId w:val="3"/>
         </w:numPr>
-      </w:pPr>
-      <w:r>
+        <w:rPr>
+          <w:color w:val="00B050"/>
+        </w:rPr>
+      </w:pPr>
+      <w:r>
+        <w:rPr>
+          <w:color w:val="00B050"/>
+        </w:rPr>
         <w:t>Collect all currentTasks in list1.</w:t>
       </w:r>
     </w:p>
@@ -990,8 +1017,14 @@
           <w:ilvl w:val="1"/>
           <w:numId w:val="3"/>
         </w:numPr>
-      </w:pPr>
-      <w:r>
+        <w:rPr>
+          <w:color w:val="00B050"/>
+        </w:rPr>
+      </w:pPr>
+      <w:r>
+        <w:rPr>
+          <w:color w:val="00B050"/>
+        </w:rPr>
         <w:t>Compute new tasks and put them in list2</w:t>
       </w:r>
     </w:p>
@@ -1002,8 +1035,14 @@
           <w:ilvl w:val="1"/>
           <w:numId w:val="3"/>
         </w:numPr>
-      </w:pPr>
-      <w:r>
+        <w:rPr>
+          <w:color w:val="00B050"/>
+        </w:rPr>
+      </w:pPr>
+      <w:r>
+        <w:rPr>
+          <w:color w:val="00B050"/>
+        </w:rPr>
         <w:t>Subtract list1 from list2</w:t>
       </w:r>
     </w:p>
@@ -1014,14 +1053,26 @@
           <w:ilvl w:val="1"/>
           <w:numId w:val="3"/>
         </w:numPr>
-      </w:pPr>
-      <w:r>
+        <w:rPr>
+          <w:color w:val="00B050"/>
+        </w:rPr>
+      </w:pPr>
+      <w:r>
+        <w:rPr>
+          <w:color w:val="00B050"/>
+        </w:rPr>
         <w:t>Add remaining list2 items to the Tasks Table</w:t>
       </w:r>
       <w:r>
+        <w:rPr>
+          <w:color w:val="00B050"/>
+        </w:rPr>
         <w:t xml:space="preserve"> and the FTSTaskTable</w:t>
       </w:r>
       <w:r>
+        <w:rPr>
+          <w:color w:val="00B050"/>
+        </w:rPr>
         <w:t>.</w:t>
       </w:r>
     </w:p>
@@ -1032,8 +1083,14 @@
           <w:ilvl w:val="1"/>
           <w:numId w:val="3"/>
         </w:numPr>
-      </w:pPr>
-      <w:r>
+        <w:rPr>
+          <w:color w:val="00B050"/>
+        </w:rPr>
+      </w:pPr>
+      <w:r>
+        <w:rPr>
+          <w:color w:val="00B050"/>
+        </w:rPr>
         <w:t>All new tasks have assignedTo set to “None”.</w:t>
       </w:r>
     </w:p>
@@ -1044,8 +1101,14 @@
           <w:ilvl w:val="1"/>
           <w:numId w:val="3"/>
         </w:numPr>
-      </w:pPr>
-      <w:r>
+        <w:rPr>
+          <w:color w:val="00B050"/>
+        </w:rPr>
+      </w:pPr>
+      <w:r>
+        <w:rPr>
+          <w:color w:val="00B050"/>
+        </w:rPr>
         <w:t>The message to show is “The new tasks are being computed. This may take a while. Please check back after a few minutes.”</w:t>
       </w:r>
     </w:p>
@@ -1604,8 +1667,14 @@
           <w:ilvl w:val="1"/>
           <w:numId w:val="4"/>
         </w:numPr>
-      </w:pPr>
-      <w:r>
+        <w:rPr>
+          <w:color w:val="00B050"/>
+        </w:rPr>
+      </w:pPr>
+      <w:r>
+        <w:rPr>
+          <w:color w:val="00B050"/>
+        </w:rPr>
         <w:t>Implement item validations inside updateItemFromUI.</w:t>
       </w:r>
     </w:p>
@@ -1616,9 +1685,45 @@
           <w:ilvl w:val="1"/>
           <w:numId w:val="4"/>
         </w:numPr>
-      </w:pPr>
-      <w:r>
+        <w:rPr>
+          <w:color w:val="00B050"/>
+        </w:rPr>
+      </w:pPr>
+      <w:r>
+        <w:rPr>
+          <w:color w:val="00B050"/>
+        </w:rPr>
         <w:t>Ditto for task</w:t>
+      </w:r>
+    </w:p>
+    <w:p>
+      <w:pPr>
+        <w:pStyle w:val="ListParagraph"/>
+        <w:numPr>
+          <w:ilvl w:val="1"/>
+          <w:numId w:val="4"/>
+        </w:numPr>
+        <w:rPr>
+          <w:color w:val="00B050"/>
+        </w:rPr>
+      </w:pPr>
+      <w:r>
+        <w:rPr>
+          <w:color w:val="00B050"/>
+        </w:rPr>
+        <w:t>Service Call Dialog</w:t>
+      </w:r>
+    </w:p>
+    <w:p>
+      <w:pPr>
+        <w:pStyle w:val="ListParagraph"/>
+        <w:numPr>
+          <w:ilvl w:val="0"/>
+          <w:numId w:val="4"/>
+        </w:numPr>
+      </w:pPr>
+      <w:r>
+        <w:t>Overhaul icons.</w:t>
       </w:r>
       <w:bookmarkStart w:id="0" w:name="_GoBack"/>
       <w:bookmarkEnd w:id="0"/>
@@ -1632,7 +1737,13 @@
         </w:numPr>
       </w:pPr>
       <w:r>
-        <w:t>Make sure item name text view is non-empty before saving</w:t>
+        <w:t>Send SMS</w:t>
+      </w:r>
+      <w:r>
+        <w:t xml:space="preserve">/email </w:t>
+      </w:r>
+      <w:r>
+        <w:t xml:space="preserve"> on task assignment</w:t>
       </w:r>
     </w:p>
     <w:p>
@@ -1642,8 +1753,14 @@
           <w:ilvl w:val="0"/>
           <w:numId w:val="4"/>
         </w:numPr>
-      </w:pPr>
-      <w:r>
+        <w:rPr>
+          <w:color w:val="00B050"/>
+        </w:rPr>
+      </w:pPr>
+      <w:r>
+        <w:rPr>
+          <w:color w:val="00B050"/>
+        </w:rPr>
         <w:t>Overdue tasks should be highlighted somehow</w:t>
       </w:r>
     </w:p>
@@ -1668,6 +1785,7 @@
         </w:numPr>
       </w:pPr>
       <w:r>
+        <w:lastRenderedPageBreak/>
         <w:t>Contract reminders period (default: 30 days before contract expiry)</w:t>
       </w:r>
     </w:p>
@@ -1692,8 +1810,19 @@
         </w:numPr>
       </w:pPr>
       <w:r>
-        <w:lastRenderedPageBreak/>
         <w:t>Calibration reminders period (default: 7 days before due date)</w:t>
+      </w:r>
+    </w:p>
+    <w:p>
+      <w:pPr>
+        <w:pStyle w:val="ListParagraph"/>
+        <w:numPr>
+          <w:ilvl w:val="0"/>
+          <w:numId w:val="4"/>
+        </w:numPr>
+      </w:pPr>
+      <w:r>
+        <w:t>Add image support to items</w:t>
       </w:r>
     </w:p>
     <w:p>

</xml_diff>

<commit_message>
Before adding alarm manager code.
</commit_message>
<xml_diff>
--- a/Task.docx
+++ b/Task.docx
@@ -44,11 +44,33 @@
           <w:color w:val="00B050"/>
         </w:rPr>
       </w:pPr>
-      <w:r>
-        <w:rPr>
-          <w:color w:val="00B050"/>
-        </w:rPr>
-        <w:t>taskType (serviceCall, calibration, maintenance, contract, inventory)</w:t>
+      <w:proofErr w:type="spellStart"/>
+      <w:r>
+        <w:rPr>
+          <w:color w:val="00B050"/>
+        </w:rPr>
+        <w:t>taskType</w:t>
+      </w:r>
+      <w:proofErr w:type="spellEnd"/>
+      <w:r>
+        <w:rPr>
+          <w:color w:val="00B050"/>
+        </w:rPr>
+        <w:t xml:space="preserve"> (</w:t>
+      </w:r>
+      <w:proofErr w:type="spellStart"/>
+      <w:r>
+        <w:rPr>
+          <w:color w:val="00B050"/>
+        </w:rPr>
+        <w:t>serviceCall</w:t>
+      </w:r>
+      <w:proofErr w:type="spellEnd"/>
+      <w:r>
+        <w:rPr>
+          <w:color w:val="00B050"/>
+        </w:rPr>
+        <w:t>, calibration, maintenance, contract, inventory)</w:t>
       </w:r>
     </w:p>
     <w:p>
@@ -62,11 +84,19 @@
           <w:color w:val="00B050"/>
         </w:rPr>
       </w:pPr>
-      <w:r>
-        <w:rPr>
-          <w:color w:val="00B050"/>
-        </w:rPr>
-        <w:t xml:space="preserve">itemID </w:t>
+      <w:proofErr w:type="spellStart"/>
+      <w:r>
+        <w:rPr>
+          <w:color w:val="00B050"/>
+        </w:rPr>
+        <w:t>itemID</w:t>
+      </w:r>
+      <w:proofErr w:type="spellEnd"/>
+      <w:r>
+        <w:rPr>
+          <w:color w:val="00B050"/>
+        </w:rPr>
+        <w:t xml:space="preserve"> </w:t>
       </w:r>
       <w:r>
         <w:rPr>
@@ -90,13 +120,35 @@
         <w:rPr>
           <w:color w:val="00B050"/>
         </w:rPr>
-        <w:t>or serviceCallID</w:t>
-      </w:r>
-      <w:r>
-        <w:rPr>
-          <w:color w:val="00B050"/>
-        </w:rPr>
-        <w:t xml:space="preserve"> (if type is serviceCall)</w:t>
+        <w:t xml:space="preserve">or </w:t>
+      </w:r>
+      <w:proofErr w:type="spellStart"/>
+      <w:r>
+        <w:rPr>
+          <w:color w:val="00B050"/>
+        </w:rPr>
+        <w:t>serviceCallID</w:t>
+      </w:r>
+      <w:proofErr w:type="spellEnd"/>
+      <w:r>
+        <w:rPr>
+          <w:color w:val="00B050"/>
+        </w:rPr>
+        <w:t xml:space="preserve"> (if type is </w:t>
+      </w:r>
+      <w:proofErr w:type="spellStart"/>
+      <w:r>
+        <w:rPr>
+          <w:color w:val="00B050"/>
+        </w:rPr>
+        <w:t>serviceCall</w:t>
+      </w:r>
+      <w:proofErr w:type="spellEnd"/>
+      <w:r>
+        <w:rPr>
+          <w:color w:val="00B050"/>
+        </w:rPr>
+        <w:t>)</w:t>
       </w:r>
     </w:p>
     <w:p>
@@ -110,12 +162,14 @@
           <w:color w:val="00B050"/>
         </w:rPr>
       </w:pPr>
+      <w:proofErr w:type="spellStart"/>
       <w:r>
         <w:rPr>
           <w:color w:val="00B050"/>
         </w:rPr>
         <w:t>itemName</w:t>
       </w:r>
+      <w:proofErr w:type="spellEnd"/>
     </w:p>
     <w:p>
       <w:pPr>
@@ -146,11 +200,19 @@
           <w:color w:val="00B050"/>
         </w:rPr>
       </w:pPr>
-      <w:r>
-        <w:rPr>
-          <w:color w:val="00B050"/>
-        </w:rPr>
-        <w:t>AssignedTo  (string)</w:t>
+      <w:proofErr w:type="spellStart"/>
+      <w:r>
+        <w:rPr>
+          <w:color w:val="00B050"/>
+        </w:rPr>
+        <w:t>AssignedTo</w:t>
+      </w:r>
+      <w:proofErr w:type="spellEnd"/>
+      <w:r>
+        <w:rPr>
+          <w:color w:val="00B050"/>
+        </w:rPr>
+        <w:t xml:space="preserve">  (string)</w:t>
       </w:r>
     </w:p>
     <w:p>
@@ -164,11 +226,19 @@
           <w:color w:val="00B050"/>
         </w:rPr>
       </w:pPr>
-      <w:r>
-        <w:rPr>
-          <w:color w:val="00B050"/>
-        </w:rPr>
-        <w:t>AssignedToContactInfo (string)</w:t>
+      <w:proofErr w:type="spellStart"/>
+      <w:r>
+        <w:rPr>
+          <w:color w:val="00B050"/>
+        </w:rPr>
+        <w:t>AssignedToContactInfo</w:t>
+      </w:r>
+      <w:proofErr w:type="spellEnd"/>
+      <w:r>
+        <w:rPr>
+          <w:color w:val="00B050"/>
+        </w:rPr>
+        <w:t xml:space="preserve"> (string)</w:t>
       </w:r>
       <w:r>
         <w:rPr>
@@ -188,11 +258,19 @@
           <w:color w:val="00B050"/>
         </w:rPr>
       </w:pPr>
-      <w:r>
-        <w:rPr>
-          <w:color w:val="00B050"/>
-        </w:rPr>
-        <w:t>dueDateTimeStamp(integer)</w:t>
+      <w:proofErr w:type="spellStart"/>
+      <w:r>
+        <w:rPr>
+          <w:color w:val="00B050"/>
+        </w:rPr>
+        <w:t>dueDateTimeStamp</w:t>
+      </w:r>
+      <w:proofErr w:type="spellEnd"/>
+      <w:r>
+        <w:rPr>
+          <w:color w:val="00B050"/>
+        </w:rPr>
+        <w:t>(integer)</w:t>
       </w:r>
     </w:p>
     <w:p>
@@ -206,11 +284,19 @@
           <w:color w:val="00B050"/>
         </w:rPr>
       </w:pPr>
-      <w:r>
-        <w:rPr>
-          <w:color w:val="00B050"/>
-        </w:rPr>
-        <w:t>CompletedTimeStamp (integer)</w:t>
+      <w:proofErr w:type="spellStart"/>
+      <w:r>
+        <w:rPr>
+          <w:color w:val="00B050"/>
+        </w:rPr>
+        <w:t>CompletedTimeStamp</w:t>
+      </w:r>
+      <w:proofErr w:type="spellEnd"/>
+      <w:r>
+        <w:rPr>
+          <w:color w:val="00B050"/>
+        </w:rPr>
+        <w:t xml:space="preserve"> (integer)</w:t>
       </w:r>
     </w:p>
     <w:p>
@@ -224,11 +310,19 @@
           <w:color w:val="00B050"/>
         </w:rPr>
       </w:pPr>
-      <w:r>
-        <w:rPr>
-          <w:color w:val="00B050"/>
-        </w:rPr>
-        <w:t>CompletionComments (string)</w:t>
+      <w:proofErr w:type="spellStart"/>
+      <w:r>
+        <w:rPr>
+          <w:color w:val="00B050"/>
+        </w:rPr>
+        <w:t>CompletionComments</w:t>
+      </w:r>
+      <w:proofErr w:type="spellEnd"/>
+      <w:r>
+        <w:rPr>
+          <w:color w:val="00B050"/>
+        </w:rPr>
+        <w:t xml:space="preserve"> (string)</w:t>
       </w:r>
     </w:p>
     <w:p/>
@@ -238,11 +332,19 @@
           <w:color w:val="00B050"/>
         </w:rPr>
       </w:pPr>
-      <w:r>
-        <w:rPr>
-          <w:color w:val="00B050"/>
-        </w:rPr>
-        <w:t>FTSTask:</w:t>
+      <w:proofErr w:type="spellStart"/>
+      <w:r>
+        <w:rPr>
+          <w:color w:val="00B050"/>
+        </w:rPr>
+        <w:t>FTSTask</w:t>
+      </w:r>
+      <w:proofErr w:type="spellEnd"/>
+      <w:r>
+        <w:rPr>
+          <w:color w:val="00B050"/>
+        </w:rPr>
+        <w:t>:</w:t>
       </w:r>
     </w:p>
     <w:p>
@@ -256,12 +358,14 @@
           <w:color w:val="00B050"/>
         </w:rPr>
       </w:pPr>
+      <w:proofErr w:type="spellStart"/>
       <w:r>
         <w:rPr>
           <w:color w:val="00B050"/>
         </w:rPr>
         <w:t>itemName</w:t>
       </w:r>
+      <w:proofErr w:type="spellEnd"/>
     </w:p>
     <w:p>
       <w:pPr>
@@ -274,12 +378,14 @@
           <w:color w:val="00B050"/>
         </w:rPr>
       </w:pPr>
+      <w:proofErr w:type="spellStart"/>
       <w:r>
         <w:rPr>
           <w:color w:val="00B050"/>
         </w:rPr>
         <w:t>AssignedTo</w:t>
       </w:r>
+      <w:proofErr w:type="spellEnd"/>
     </w:p>
     <w:p>
       <w:pPr>
@@ -292,21 +398,53 @@
           <w:color w:val="00B050"/>
         </w:rPr>
       </w:pPr>
-      <w:r>
-        <w:rPr>
-          <w:color w:val="00B050"/>
-        </w:rPr>
-        <w:t>taskType (in string format)</w:t>
-      </w:r>
-    </w:p>
-    <w:p>
-      <w:r>
+      <w:proofErr w:type="spellStart"/>
+      <w:r>
+        <w:rPr>
+          <w:color w:val="00B050"/>
+        </w:rPr>
+        <w:t>taskType</w:t>
+      </w:r>
+      <w:proofErr w:type="spellEnd"/>
+      <w:r>
+        <w:rPr>
+          <w:color w:val="00B050"/>
+        </w:rPr>
+        <w:t xml:space="preserve"> (in string format)</w:t>
+      </w:r>
+    </w:p>
+    <w:p>
+      <w:pPr>
+        <w:rPr>
+          <w:color w:val="00B050"/>
+        </w:rPr>
+      </w:pPr>
+      <w:r>
+        <w:rPr>
+          <w:color w:val="00B050"/>
+        </w:rPr>
         <w:t>Task UI:</w:t>
       </w:r>
     </w:p>
     <w:p>
-      <w:r>
-        <w:t xml:space="preserve">Same as item. </w:t>
+      <w:pPr>
+        <w:rPr>
+          <w:color w:val="00B050"/>
+        </w:rPr>
+      </w:pPr>
+      <w:proofErr w:type="gramStart"/>
+      <w:r>
+        <w:rPr>
+          <w:color w:val="00B050"/>
+        </w:rPr>
+        <w:t>Same as item.</w:t>
+      </w:r>
+      <w:proofErr w:type="gramEnd"/>
+      <w:r>
+        <w:rPr>
+          <w:color w:val="00B050"/>
+        </w:rPr>
+        <w:t xml:space="preserve"> </w:t>
       </w:r>
     </w:p>
     <w:p>
@@ -339,6 +477,7 @@
           <w:color w:val="00B050"/>
         </w:rPr>
       </w:pPr>
+      <w:proofErr w:type="spellStart"/>
       <w:r>
         <w:rPr>
           <w:color w:val="00B050"/>
@@ -351,6 +490,7 @@
         </w:rPr>
         <w:t>emName</w:t>
       </w:r>
+      <w:proofErr w:type="spellEnd"/>
     </w:p>
     <w:p>
       <w:pPr>
@@ -363,12 +503,14 @@
           <w:color w:val="00B050"/>
         </w:rPr>
       </w:pPr>
+      <w:proofErr w:type="spellStart"/>
       <w:r>
         <w:rPr>
           <w:color w:val="00B050"/>
         </w:rPr>
         <w:t>AssignedTo</w:t>
       </w:r>
+      <w:proofErr w:type="spellEnd"/>
     </w:p>
     <w:p>
       <w:pPr>
@@ -381,12 +523,14 @@
           <w:color w:val="00B050"/>
         </w:rPr>
       </w:pPr>
+      <w:proofErr w:type="spellStart"/>
       <w:r>
         <w:rPr>
           <w:color w:val="00B050"/>
         </w:rPr>
         <w:t>taskType</w:t>
       </w:r>
+      <w:proofErr w:type="spellEnd"/>
     </w:p>
     <w:p>
       <w:pPr>
@@ -399,12 +543,14 @@
           <w:color w:val="00B050"/>
         </w:rPr>
       </w:pPr>
+      <w:proofErr w:type="spellStart"/>
       <w:r>
         <w:rPr>
           <w:color w:val="00B050"/>
         </w:rPr>
         <w:t>dueDate</w:t>
       </w:r>
+      <w:proofErr w:type="spellEnd"/>
     </w:p>
     <w:p>
       <w:pPr>
@@ -436,12 +582,14 @@
           <w:color w:val="00B050"/>
         </w:rPr>
       </w:pPr>
+      <w:proofErr w:type="spellStart"/>
       <w:r>
         <w:rPr>
           <w:color w:val="00B050"/>
         </w:rPr>
         <w:t>itemName</w:t>
       </w:r>
+      <w:proofErr w:type="spellEnd"/>
     </w:p>
     <w:p>
       <w:pPr>
@@ -454,12 +602,14 @@
           <w:color w:val="00B050"/>
         </w:rPr>
       </w:pPr>
+      <w:proofErr w:type="spellStart"/>
       <w:r>
         <w:rPr>
           <w:color w:val="00B050"/>
         </w:rPr>
         <w:t>taskType</w:t>
       </w:r>
+      <w:proofErr w:type="spellEnd"/>
     </w:p>
     <w:p>
       <w:pPr>
@@ -472,12 +622,14 @@
           <w:color w:val="00B050"/>
         </w:rPr>
       </w:pPr>
+      <w:proofErr w:type="spellStart"/>
       <w:r>
         <w:rPr>
           <w:color w:val="00B050"/>
         </w:rPr>
         <w:t>AssignedTo</w:t>
       </w:r>
+      <w:proofErr w:type="spellEnd"/>
     </w:p>
     <w:p>
       <w:pPr>
@@ -503,14 +655,42 @@
       </w:pPr>
     </w:p>
     <w:p>
-      <w:r>
+      <w:pPr>
+        <w:rPr>
+          <w:color w:val="00B050"/>
+        </w:rPr>
+      </w:pPr>
+      <w:r>
+        <w:rPr>
+          <w:color w:val="00B050"/>
+        </w:rPr>
         <w:t>For Task Detail</w:t>
       </w:r>
       <w:r>
+        <w:rPr>
+          <w:color w:val="00B050"/>
+        </w:rPr>
         <w:t xml:space="preserve"> UI</w:t>
       </w:r>
       <w:r>
-        <w:t>, use the following views depending on the taskType:</w:t>
+        <w:rPr>
+          <w:color w:val="00B050"/>
+        </w:rPr>
+        <w:t xml:space="preserve">, use the following views depending on the </w:t>
+      </w:r>
+      <w:proofErr w:type="spellStart"/>
+      <w:r>
+        <w:rPr>
+          <w:color w:val="00B050"/>
+        </w:rPr>
+        <w:t>taskType</w:t>
+      </w:r>
+      <w:proofErr w:type="spellEnd"/>
+      <w:r>
+        <w:rPr>
+          <w:color w:val="00B050"/>
+        </w:rPr>
+        <w:t>:</w:t>
       </w:r>
     </w:p>
     <w:p>
@@ -524,12 +704,14 @@
           <w:color w:val="00B050"/>
         </w:rPr>
       </w:pPr>
+      <w:proofErr w:type="spellStart"/>
       <w:r>
         <w:rPr>
           <w:color w:val="00B050"/>
         </w:rPr>
         <w:t>ServiceCallView</w:t>
       </w:r>
+      <w:proofErr w:type="spellEnd"/>
     </w:p>
     <w:p>
       <w:pPr>
@@ -542,12 +724,14 @@
           <w:color w:val="00B050"/>
         </w:rPr>
       </w:pPr>
+      <w:proofErr w:type="spellStart"/>
       <w:r>
         <w:rPr>
           <w:color w:val="00B050"/>
         </w:rPr>
         <w:t>CalibrationView</w:t>
       </w:r>
+      <w:proofErr w:type="spellEnd"/>
     </w:p>
     <w:p>
       <w:pPr>
@@ -560,12 +744,14 @@
           <w:color w:val="00B050"/>
         </w:rPr>
       </w:pPr>
+      <w:proofErr w:type="spellStart"/>
       <w:r>
         <w:rPr>
           <w:color w:val="00B050"/>
         </w:rPr>
         <w:t>MaintenanceView</w:t>
       </w:r>
+      <w:proofErr w:type="spellEnd"/>
     </w:p>
     <w:p>
       <w:pPr>
@@ -578,6 +764,7 @@
           <w:color w:val="00B050"/>
         </w:rPr>
       </w:pPr>
+      <w:proofErr w:type="spellStart"/>
       <w:r>
         <w:rPr>
           <w:color w:val="00B050"/>
@@ -585,6 +772,7 @@
         <w:lastRenderedPageBreak/>
         <w:t>ContractView</w:t>
       </w:r>
+      <w:proofErr w:type="spellEnd"/>
     </w:p>
     <w:p>
       <w:pPr>
@@ -597,19 +785,22 @@
           <w:color w:val="00B050"/>
         </w:rPr>
       </w:pPr>
+      <w:proofErr w:type="spellStart"/>
       <w:r>
         <w:rPr>
           <w:color w:val="00B050"/>
         </w:rPr>
         <w:t>InventoryView</w:t>
       </w:r>
-    </w:p>
-    <w:p>
-      <w:pPr>
-        <w:rPr>
-          <w:color w:val="00B050"/>
-        </w:rPr>
-      </w:pPr>
+      <w:proofErr w:type="spellEnd"/>
+    </w:p>
+    <w:p>
+      <w:pPr>
+        <w:rPr>
+          <w:color w:val="00B050"/>
+        </w:rPr>
+      </w:pPr>
+      <w:proofErr w:type="gramStart"/>
       <w:r>
         <w:rPr>
           <w:color w:val="00B050"/>
@@ -620,7 +811,14 @@
         <w:rPr>
           <w:color w:val="00B050"/>
         </w:rPr>
-        <w:t xml:space="preserve"> a “Completed” button in the action bar</w:t>
+        <w:t xml:space="preserve"> a</w:t>
+      </w:r>
+      <w:proofErr w:type="gramEnd"/>
+      <w:r>
+        <w:rPr>
+          <w:color w:val="00B050"/>
+        </w:rPr>
+        <w:t xml:space="preserve"> “Completed” button in the action bar</w:t>
       </w:r>
       <w:r>
         <w:rPr>
@@ -694,12 +892,14 @@
           <w:color w:val="00B050"/>
         </w:rPr>
       </w:pPr>
+      <w:proofErr w:type="spellStart"/>
       <w:r>
         <w:rPr>
           <w:color w:val="00B050"/>
         </w:rPr>
         <w:t>CompletionComments</w:t>
       </w:r>
+      <w:proofErr w:type="spellEnd"/>
     </w:p>
     <w:p>
       <w:pPr>
@@ -712,12 +912,14 @@
           <w:color w:val="00B050"/>
         </w:rPr>
       </w:pPr>
+      <w:proofErr w:type="spellStart"/>
       <w:r>
         <w:rPr>
           <w:color w:val="00B050"/>
         </w:rPr>
         <w:t>CompletedTimestamp</w:t>
       </w:r>
+      <w:proofErr w:type="spellEnd"/>
     </w:p>
     <w:p>
       <w:pPr>
@@ -734,20 +936,36 @@
         <w:rPr>
           <w:color w:val="00B050"/>
         </w:rPr>
-        <w:t>Delete the corresponding entry in the FTSTaskTable</w:t>
-      </w:r>
-    </w:p>
-    <w:p>
-      <w:pPr>
-        <w:rPr>
-          <w:color w:val="00B050"/>
-        </w:rPr>
-      </w:pPr>
-      <w:r>
-        <w:rPr>
-          <w:color w:val="00B050"/>
-        </w:rPr>
-        <w:t>Have  a “Assign To” button in the action bar. When “Assign To” button is clicked:</w:t>
+        <w:t xml:space="preserve">Delete the corresponding entry in the </w:t>
+      </w:r>
+      <w:proofErr w:type="spellStart"/>
+      <w:r>
+        <w:rPr>
+          <w:color w:val="00B050"/>
+        </w:rPr>
+        <w:t>FTSTaskTable</w:t>
+      </w:r>
+      <w:proofErr w:type="spellEnd"/>
+    </w:p>
+    <w:p>
+      <w:pPr>
+        <w:rPr>
+          <w:color w:val="00B050"/>
+        </w:rPr>
+      </w:pPr>
+      <w:proofErr w:type="gramStart"/>
+      <w:r>
+        <w:rPr>
+          <w:color w:val="00B050"/>
+        </w:rPr>
+        <w:t>Have  a</w:t>
+      </w:r>
+      <w:proofErr w:type="gramEnd"/>
+      <w:r>
+        <w:rPr>
+          <w:color w:val="00B050"/>
+        </w:rPr>
+        <w:t xml:space="preserve"> “Assign To” button in the action bar. When “Assign To” button is clicked:</w:t>
       </w:r>
     </w:p>
     <w:p>
@@ -879,8 +1097,16 @@
         <w:rPr>
           <w:color w:val="00B050"/>
         </w:rPr>
-        <w:t>Update the corresponding entry in the FTSTaskTable</w:t>
-      </w:r>
+        <w:t xml:space="preserve">Update the corresponding entry in the </w:t>
+      </w:r>
+      <w:proofErr w:type="spellStart"/>
+      <w:r>
+        <w:rPr>
+          <w:color w:val="00B050"/>
+        </w:rPr>
+        <w:t>FTSTaskTable</w:t>
+      </w:r>
+      <w:proofErr w:type="spellEnd"/>
     </w:p>
     <w:p>
       <w:r>
@@ -911,7 +1137,21 @@
         <w:rPr>
           <w:color w:val="00B050"/>
         </w:rPr>
-        <w:t>Have action bar button on TaskList view called “</w:t>
+        <w:t xml:space="preserve">Have action bar button on </w:t>
+      </w:r>
+      <w:proofErr w:type="spellStart"/>
+      <w:r>
+        <w:rPr>
+          <w:color w:val="00B050"/>
+        </w:rPr>
+        <w:t>TaskList</w:t>
+      </w:r>
+      <w:proofErr w:type="spellEnd"/>
+      <w:r>
+        <w:rPr>
+          <w:color w:val="00B050"/>
+        </w:rPr>
+        <w:t xml:space="preserve"> view called “</w:t>
       </w:r>
       <w:r>
         <w:rPr>
@@ -929,7 +1169,20 @@
         </w:numPr>
       </w:pPr>
       <w:r>
-        <w:t xml:space="preserve">A service that runs that 1:00 am to computeTasks(). </w:t>
+        <w:t xml:space="preserve">A service that runs that 1:00 am to </w:t>
+      </w:r>
+      <w:proofErr w:type="spellStart"/>
+      <w:proofErr w:type="gramStart"/>
+      <w:r>
+        <w:t>computeTasks</w:t>
+      </w:r>
+      <w:proofErr w:type="spellEnd"/>
+      <w:r>
+        <w:t>(</w:t>
+      </w:r>
+      <w:proofErr w:type="gramEnd"/>
+      <w:r>
+        <w:t xml:space="preserve">). </w:t>
       </w:r>
     </w:p>
     <w:p>
@@ -941,7 +1194,36 @@
         </w:numPr>
       </w:pPr>
       <w:r>
-        <w:t>Should use the JobInfo API for Lollipop (and higher). If older OS is found, use the AlarmManager (implement this in scheduleJob()).</w:t>
+        <w:t xml:space="preserve">Should use the </w:t>
+      </w:r>
+      <w:proofErr w:type="spellStart"/>
+      <w:r>
+        <w:t>JobInfo</w:t>
+      </w:r>
+      <w:proofErr w:type="spellEnd"/>
+      <w:r>
+        <w:t xml:space="preserve"> API for Lollipop (and higher). If older OS is found, use the </w:t>
+      </w:r>
+      <w:proofErr w:type="spellStart"/>
+      <w:r>
+        <w:t>AlarmManager</w:t>
+      </w:r>
+      <w:proofErr w:type="spellEnd"/>
+      <w:r>
+        <w:t xml:space="preserve"> (implement this in </w:t>
+      </w:r>
+      <w:proofErr w:type="spellStart"/>
+      <w:proofErr w:type="gramStart"/>
+      <w:r>
+        <w:t>scheduleJob</w:t>
+      </w:r>
+      <w:proofErr w:type="spellEnd"/>
+      <w:r>
+        <w:t>(</w:t>
+      </w:r>
+      <w:proofErr w:type="gramEnd"/>
+      <w:r>
+        <w:t>)).</w:t>
       </w:r>
     </w:p>
     <w:p>
@@ -953,7 +1235,20 @@
         </w:numPr>
       </w:pPr>
       <w:r>
-        <w:t>A settings UI to change the 1:00 am default time for computeTasks().</w:t>
+        <w:t xml:space="preserve">A settings UI to change the 1:00 am default time for </w:t>
+      </w:r>
+      <w:proofErr w:type="spellStart"/>
+      <w:proofErr w:type="gramStart"/>
+      <w:r>
+        <w:t>computeTasks</w:t>
+      </w:r>
+      <w:proofErr w:type="spellEnd"/>
+      <w:r>
+        <w:t>(</w:t>
+      </w:r>
+      <w:proofErr w:type="gramEnd"/>
+      <w:r>
+        <w:t>).</w:t>
       </w:r>
     </w:p>
     <w:p>
@@ -967,11 +1262,19 @@
           <w:color w:val="00B050"/>
         </w:rPr>
       </w:pPr>
-      <w:r>
-        <w:rPr>
-          <w:color w:val="00B050"/>
-        </w:rPr>
-        <w:t>ComputeTask():</w:t>
+      <w:proofErr w:type="spellStart"/>
+      <w:r>
+        <w:rPr>
+          <w:color w:val="00B050"/>
+        </w:rPr>
+        <w:t>ComputeTask</w:t>
+      </w:r>
+      <w:proofErr w:type="spellEnd"/>
+      <w:r>
+        <w:rPr>
+          <w:color w:val="00B050"/>
+        </w:rPr>
+        <w:t>():</w:t>
       </w:r>
     </w:p>
     <w:p>
@@ -989,7 +1292,35 @@
         <w:rPr>
           <w:color w:val="00B050"/>
         </w:rPr>
-        <w:t>There can only be one task per service call and for the tuple (itemID, taskType)</w:t>
+        <w:t>There can only be one task per service call and for the tuple (</w:t>
+      </w:r>
+      <w:proofErr w:type="spellStart"/>
+      <w:r>
+        <w:rPr>
+          <w:color w:val="00B050"/>
+        </w:rPr>
+        <w:t>itemID</w:t>
+      </w:r>
+      <w:proofErr w:type="spellEnd"/>
+      <w:r>
+        <w:rPr>
+          <w:color w:val="00B050"/>
+        </w:rPr>
+        <w:t xml:space="preserve">, </w:t>
+      </w:r>
+      <w:proofErr w:type="spellStart"/>
+      <w:r>
+        <w:rPr>
+          <w:color w:val="00B050"/>
+        </w:rPr>
+        <w:t>taskType</w:t>
+      </w:r>
+      <w:proofErr w:type="spellEnd"/>
+      <w:r>
+        <w:rPr>
+          <w:color w:val="00B050"/>
+        </w:rPr>
+        <w:t>)</w:t>
       </w:r>
     </w:p>
     <w:p>
@@ -1007,7 +1338,21 @@
         <w:rPr>
           <w:color w:val="00B050"/>
         </w:rPr>
-        <w:t>Collect all currentTasks in list1.</w:t>
+        <w:t xml:space="preserve">Collect all </w:t>
+      </w:r>
+      <w:proofErr w:type="spellStart"/>
+      <w:r>
+        <w:rPr>
+          <w:color w:val="00B050"/>
+        </w:rPr>
+        <w:t>currentTasks</w:t>
+      </w:r>
+      <w:proofErr w:type="spellEnd"/>
+      <w:r>
+        <w:rPr>
+          <w:color w:val="00B050"/>
+        </w:rPr>
+        <w:t xml:space="preserve"> in list1.</w:t>
       </w:r>
     </w:p>
     <w:p>
@@ -1067,8 +1412,16 @@
         <w:rPr>
           <w:color w:val="00B050"/>
         </w:rPr>
-        <w:t xml:space="preserve"> and the FTSTaskTable</w:t>
-      </w:r>
+        <w:t xml:space="preserve"> and the </w:t>
+      </w:r>
+      <w:proofErr w:type="spellStart"/>
+      <w:r>
+        <w:rPr>
+          <w:color w:val="00B050"/>
+        </w:rPr>
+        <w:t>FTSTaskTable</w:t>
+      </w:r>
+      <w:proofErr w:type="spellEnd"/>
       <w:r>
         <w:rPr>
           <w:color w:val="00B050"/>
@@ -1091,7 +1444,21 @@
         <w:rPr>
           <w:color w:val="00B050"/>
         </w:rPr>
-        <w:t>All new tasks have assignedTo set to “None”.</w:t>
+        <w:t xml:space="preserve">All new tasks have </w:t>
+      </w:r>
+      <w:proofErr w:type="spellStart"/>
+      <w:r>
+        <w:rPr>
+          <w:color w:val="00B050"/>
+        </w:rPr>
+        <w:t>assignedTo</w:t>
+      </w:r>
+      <w:proofErr w:type="spellEnd"/>
+      <w:r>
+        <w:rPr>
+          <w:color w:val="00B050"/>
+        </w:rPr>
+        <w:t xml:space="preserve"> set to “None”.</w:t>
       </w:r>
     </w:p>
     <w:p>
@@ -1141,7 +1508,21 @@
         <w:rPr>
           <w:color w:val="00B050"/>
         </w:rPr>
-        <w:t>Type (Instrument, Consummable)</w:t>
+        <w:t xml:space="preserve">Type (Instrument, </w:t>
+      </w:r>
+      <w:proofErr w:type="spellStart"/>
+      <w:r>
+        <w:rPr>
+          <w:color w:val="00B050"/>
+        </w:rPr>
+        <w:t>Consummable</w:t>
+      </w:r>
+      <w:proofErr w:type="spellEnd"/>
+      <w:r>
+        <w:rPr>
+          <w:color w:val="00B050"/>
+        </w:rPr>
+        <w:t>)</w:t>
       </w:r>
     </w:p>
     <w:p>
@@ -1457,7 +1838,21 @@
         <w:rPr>
           <w:color w:val="00B050"/>
         </w:rPr>
-        <w:t>For Consummable:</w:t>
+        <w:t xml:space="preserve">For </w:t>
+      </w:r>
+      <w:proofErr w:type="spellStart"/>
+      <w:r>
+        <w:rPr>
+          <w:color w:val="00B050"/>
+        </w:rPr>
+        <w:t>Consummable</w:t>
+      </w:r>
+      <w:proofErr w:type="spellEnd"/>
+      <w:r>
+        <w:rPr>
+          <w:color w:val="00B050"/>
+        </w:rPr>
+        <w:t>:</w:t>
       </w:r>
     </w:p>
     <w:p>
@@ -1475,8 +1870,16 @@
         <w:rPr>
           <w:color w:val="00B050"/>
         </w:rPr>
-        <w:t>Minimum Required Quantity</w:t>
-      </w:r>
+        <w:t xml:space="preserve">Minimum Required </w:t>
+      </w:r>
+      <w:proofErr w:type="spellStart"/>
+      <w:r>
+        <w:rPr>
+          <w:color w:val="00B050"/>
+        </w:rPr>
+        <w:t>Quantit</w:t>
+      </w:r>
+      <w:proofErr w:type="spellEnd"/>
     </w:p>
     <w:p>
       <w:pPr>
@@ -1489,19 +1892,84 @@
           <w:color w:val="00B050"/>
         </w:rPr>
       </w:pPr>
+      <w:proofErr w:type="spellStart"/>
       <w:r>
         <w:rPr>
           <w:color w:val="00B050"/>
         </w:rPr>
         <w:t>currentQuantity</w:t>
       </w:r>
-    </w:p>
-    <w:p>
-      <w:pPr>
-        <w:rPr>
-          <w:color w:val="00B050"/>
-        </w:rPr>
-      </w:pPr>
+      <w:proofErr w:type="spellEnd"/>
+      <w:r>
+        <w:rPr>
+          <w:color w:val="00B050"/>
+        </w:rPr>
+        <w:t xml:space="preserve"> </w:t>
+      </w:r>
+    </w:p>
+    <w:p>
+      <w:pPr>
+        <w:pStyle w:val="ListParagraph"/>
+        <w:numPr>
+          <w:ilvl w:val="1"/>
+          <w:numId w:val="5"/>
+        </w:numPr>
+        <w:rPr>
+          <w:color w:val="00B050"/>
+        </w:rPr>
+      </w:pPr>
+      <w:r>
+        <w:rPr>
+          <w:color w:val="00B050"/>
+        </w:rPr>
+        <w:t xml:space="preserve">Need UI for consumable </w:t>
+      </w:r>
+      <w:proofErr w:type="spellStart"/>
+      <w:r>
+        <w:rPr>
+          <w:color w:val="00B050"/>
+        </w:rPr>
+        <w:t>checkin</w:t>
+      </w:r>
+      <w:proofErr w:type="spellEnd"/>
+      <w:r>
+        <w:rPr>
+          <w:color w:val="00B050"/>
+        </w:rPr>
+        <w:t xml:space="preserve">/checkout </w:t>
+      </w:r>
+    </w:p>
+    <w:p>
+      <w:pPr>
+        <w:pStyle w:val="ListParagraph"/>
+        <w:numPr>
+          <w:ilvl w:val="1"/>
+          <w:numId w:val="4"/>
+        </w:numPr>
+        <w:rPr>
+          <w:color w:val="00B050"/>
+        </w:rPr>
+      </w:pPr>
+      <w:r>
+        <w:rPr>
+          <w:color w:val="00B050"/>
+        </w:rPr>
+        <w:t xml:space="preserve">have “+” and “-“ action bar buttons in the </w:t>
+      </w:r>
+      <w:proofErr w:type="spellStart"/>
+      <w:r>
+        <w:rPr>
+          <w:color w:val="00B050"/>
+        </w:rPr>
+        <w:t>ItemDetail</w:t>
+      </w:r>
+      <w:proofErr w:type="spellEnd"/>
+      <w:r>
+        <w:rPr>
+          <w:color w:val="00B050"/>
+        </w:rPr>
+        <w:t xml:space="preserve"> if the item is a consumable</w:t>
+      </w:r>
     </w:p>
     <w:p>
       <w:pPr>
@@ -1545,12 +2013,14 @@
           <w:color w:val="00B050"/>
         </w:rPr>
       </w:pPr>
+      <w:proofErr w:type="spellStart"/>
       <w:r>
         <w:rPr>
           <w:color w:val="00B050"/>
         </w:rPr>
         <w:t>itemID</w:t>
       </w:r>
+      <w:proofErr w:type="spellEnd"/>
     </w:p>
     <w:p>
       <w:pPr>
@@ -1617,12 +2087,14 @@
           <w:color w:val="00B050"/>
         </w:rPr>
       </w:pPr>
+      <w:proofErr w:type="spellStart"/>
       <w:r>
         <w:rPr>
           <w:color w:val="00B050"/>
         </w:rPr>
         <w:t>OpenTimeStamp</w:t>
       </w:r>
+      <w:proofErr w:type="spellEnd"/>
     </w:p>
     <w:p>
       <w:pPr>
@@ -1635,17 +2107,24 @@
           <w:color w:val="00B050"/>
         </w:rPr>
       </w:pPr>
+      <w:proofErr w:type="spellStart"/>
       <w:r>
         <w:rPr>
           <w:color w:val="00B050"/>
         </w:rPr>
         <w:t>ClosedTimeStamp</w:t>
       </w:r>
+      <w:proofErr w:type="spellEnd"/>
     </w:p>
     <w:p/>
     <w:p>
-      <w:r>
-        <w:t>Misc:</w:t>
+      <w:proofErr w:type="spellStart"/>
+      <w:r>
+        <w:t>Misc</w:t>
+      </w:r>
+      <w:proofErr w:type="spellEnd"/>
+      <w:r>
+        <w:t>:</w:t>
       </w:r>
     </w:p>
     <w:p>
@@ -1675,7 +2154,21 @@
         <w:rPr>
           <w:color w:val="00B050"/>
         </w:rPr>
-        <w:t>Implement item validations inside updateItemFromUI.</w:t>
+        <w:t xml:space="preserve">Implement item validations inside </w:t>
+      </w:r>
+      <w:proofErr w:type="spellStart"/>
+      <w:r>
+        <w:rPr>
+          <w:color w:val="00B050"/>
+        </w:rPr>
+        <w:t>updateItemFromUI</w:t>
+      </w:r>
+      <w:proofErr w:type="spellEnd"/>
+      <w:r>
+        <w:rPr>
+          <w:color w:val="00B050"/>
+        </w:rPr>
+        <w:t>.</w:t>
       </w:r>
     </w:p>
     <w:p>
@@ -1721,222 +2214,232 @@
           <w:ilvl w:val="0"/>
           <w:numId w:val="4"/>
         </w:numPr>
-      </w:pPr>
-      <w:r>
+        <w:rPr>
+          <w:color w:val="00B050"/>
+        </w:rPr>
+      </w:pPr>
+      <w:r>
+        <w:rPr>
+          <w:color w:val="00B050"/>
+        </w:rPr>
         <w:t>Overhaul icons.</w:t>
+      </w:r>
+    </w:p>
+    <w:p>
+      <w:pPr>
+        <w:pStyle w:val="ListParagraph"/>
+        <w:numPr>
+          <w:ilvl w:val="0"/>
+          <w:numId w:val="4"/>
+        </w:numPr>
+      </w:pPr>
+      <w:r>
+        <w:t>Send SMS</w:t>
+      </w:r>
+      <w:r>
+        <w:t xml:space="preserve">/email </w:t>
+      </w:r>
+      <w:r>
+        <w:t xml:space="preserve"> on task assignment</w:t>
+      </w:r>
+    </w:p>
+    <w:p>
+      <w:pPr>
+        <w:pStyle w:val="ListParagraph"/>
+        <w:numPr>
+          <w:ilvl w:val="0"/>
+          <w:numId w:val="4"/>
+        </w:numPr>
+        <w:rPr>
+          <w:color w:val="00B050"/>
+        </w:rPr>
+      </w:pPr>
+      <w:r>
+        <w:rPr>
+          <w:color w:val="00B050"/>
+        </w:rPr>
+        <w:t>Overdue tasks should be highlighted somehow</w:t>
+      </w:r>
+    </w:p>
+    <w:p>
+      <w:pPr>
+        <w:pStyle w:val="ListParagraph"/>
+        <w:numPr>
+          <w:ilvl w:val="0"/>
+          <w:numId w:val="4"/>
+        </w:numPr>
+      </w:pPr>
+      <w:r>
+        <w:lastRenderedPageBreak/>
+        <w:t>Settings UI for:</w:t>
+      </w:r>
+    </w:p>
+    <w:p>
+      <w:pPr>
+        <w:pStyle w:val="ListParagraph"/>
+        <w:numPr>
+          <w:ilvl w:val="1"/>
+          <w:numId w:val="4"/>
+        </w:numPr>
+      </w:pPr>
+      <w:r>
+        <w:t xml:space="preserve">When </w:t>
+      </w:r>
+      <w:proofErr w:type="spellStart"/>
+      <w:r>
+        <w:t>computeNewTasks</w:t>
+      </w:r>
+      <w:proofErr w:type="spellEnd"/>
+      <w:r>
+        <w:t>() will run</w:t>
+      </w:r>
+    </w:p>
+    <w:p>
+      <w:pPr>
+        <w:pStyle w:val="ListParagraph"/>
+        <w:numPr>
+          <w:ilvl w:val="1"/>
+          <w:numId w:val="4"/>
+        </w:numPr>
+      </w:pPr>
+      <w:r>
+        <w:t>Contract reminders period (default: 30 days before contract expiry)</w:t>
+      </w:r>
+    </w:p>
+    <w:p>
+      <w:pPr>
+        <w:pStyle w:val="ListParagraph"/>
+        <w:numPr>
+          <w:ilvl w:val="1"/>
+          <w:numId w:val="4"/>
+        </w:numPr>
+      </w:pPr>
+      <w:r>
+        <w:t>Maintenance reminders period (default: 7 days before due date)</w:t>
+      </w:r>
+    </w:p>
+    <w:p>
+      <w:pPr>
+        <w:pStyle w:val="ListParagraph"/>
+        <w:numPr>
+          <w:ilvl w:val="1"/>
+          <w:numId w:val="4"/>
+        </w:numPr>
+      </w:pPr>
+      <w:r>
+        <w:t>Calibration reminders period (default: 7 days before due date)</w:t>
+      </w:r>
+    </w:p>
+    <w:p>
+      <w:pPr>
+        <w:pStyle w:val="ListParagraph"/>
+        <w:numPr>
+          <w:ilvl w:val="0"/>
+          <w:numId w:val="4"/>
+        </w:numPr>
+      </w:pPr>
+      <w:r>
+        <w:t>Add image support to items</w:t>
+      </w:r>
+    </w:p>
+    <w:p>
+      <w:pPr>
+        <w:pStyle w:val="ListParagraph"/>
+        <w:numPr>
+          <w:ilvl w:val="0"/>
+          <w:numId w:val="4"/>
+        </w:numPr>
+      </w:pPr>
+      <w:r>
+        <w:t>Add barcode support to items</w:t>
+      </w:r>
+    </w:p>
+    <w:p>
+      <w:pPr>
+        <w:pStyle w:val="ListParagraph"/>
+        <w:numPr>
+          <w:ilvl w:val="0"/>
+          <w:numId w:val="4"/>
+        </w:numPr>
+        <w:rPr>
+          <w:color w:val="00B050"/>
+        </w:rPr>
+      </w:pPr>
+      <w:r>
+        <w:rPr>
+          <w:color w:val="00B050"/>
+        </w:rPr>
+        <w:t>Need UI for service call</w:t>
+      </w:r>
+    </w:p>
+    <w:p>
+      <w:pPr>
+        <w:pStyle w:val="ListParagraph"/>
+        <w:numPr>
+          <w:ilvl w:val="1"/>
+          <w:numId w:val="4"/>
+        </w:numPr>
+        <w:rPr>
+          <w:color w:val="00B050"/>
+        </w:rPr>
+      </w:pPr>
+      <w:r>
+        <w:rPr>
+          <w:color w:val="00B050"/>
+        </w:rPr>
+        <w:t xml:space="preserve">Have a “service call” action bar button in </w:t>
+      </w:r>
+      <w:proofErr w:type="spellStart"/>
+      <w:r>
+        <w:rPr>
+          <w:color w:val="00B050"/>
+        </w:rPr>
+        <w:t>ItemDetail</w:t>
+      </w:r>
+      <w:proofErr w:type="spellEnd"/>
+    </w:p>
+    <w:p>
+      <w:pPr>
+        <w:pStyle w:val="ListParagraph"/>
+        <w:numPr>
+          <w:ilvl w:val="2"/>
+          <w:numId w:val="4"/>
+        </w:numPr>
+        <w:rPr>
+          <w:color w:val="00B050"/>
+        </w:rPr>
+      </w:pPr>
+      <w:r>
+        <w:rPr>
+          <w:color w:val="00B050"/>
+        </w:rPr>
+        <w:t>Enabled only for instruments</w:t>
+      </w:r>
+    </w:p>
+    <w:p>
+      <w:pPr>
+        <w:pStyle w:val="ListParagraph"/>
+        <w:numPr>
+          <w:ilvl w:val="1"/>
+          <w:numId w:val="4"/>
+        </w:numPr>
+        <w:rPr>
+          <w:color w:val="00B050"/>
+        </w:rPr>
+      </w:pPr>
+      <w:r>
+        <w:rPr>
+          <w:color w:val="00B050"/>
+        </w:rPr>
+        <w:t>Po</w:t>
       </w:r>
       <w:bookmarkStart w:id="0" w:name="_GoBack"/>
       <w:bookmarkEnd w:id="0"/>
-    </w:p>
-    <w:p>
-      <w:pPr>
-        <w:pStyle w:val="ListParagraph"/>
-        <w:numPr>
-          <w:ilvl w:val="0"/>
-          <w:numId w:val="4"/>
-        </w:numPr>
-      </w:pPr>
-      <w:r>
-        <w:t>Send SMS</w:t>
-      </w:r>
-      <w:r>
-        <w:t xml:space="preserve">/email </w:t>
-      </w:r>
-      <w:r>
-        <w:t xml:space="preserve"> on task assignment</w:t>
-      </w:r>
-    </w:p>
-    <w:p>
-      <w:pPr>
-        <w:pStyle w:val="ListParagraph"/>
-        <w:numPr>
-          <w:ilvl w:val="0"/>
-          <w:numId w:val="4"/>
-        </w:numPr>
-        <w:rPr>
-          <w:color w:val="00B050"/>
-        </w:rPr>
-      </w:pPr>
-      <w:r>
-        <w:rPr>
-          <w:color w:val="00B050"/>
-        </w:rPr>
-        <w:t>Overdue tasks should be highlighted somehow</w:t>
-      </w:r>
-    </w:p>
-    <w:p>
-      <w:pPr>
-        <w:pStyle w:val="ListParagraph"/>
-        <w:numPr>
-          <w:ilvl w:val="0"/>
-          <w:numId w:val="4"/>
-        </w:numPr>
-      </w:pPr>
-      <w:r>
-        <w:t>Settings UI for:</w:t>
-      </w:r>
-    </w:p>
-    <w:p>
-      <w:pPr>
-        <w:pStyle w:val="ListParagraph"/>
-        <w:numPr>
-          <w:ilvl w:val="1"/>
-          <w:numId w:val="4"/>
-        </w:numPr>
-      </w:pPr>
-      <w:r>
-        <w:lastRenderedPageBreak/>
-        <w:t>Contract reminders period (default: 30 days before contract expiry)</w:t>
-      </w:r>
-    </w:p>
-    <w:p>
-      <w:pPr>
-        <w:pStyle w:val="ListParagraph"/>
-        <w:numPr>
-          <w:ilvl w:val="1"/>
-          <w:numId w:val="4"/>
-        </w:numPr>
-      </w:pPr>
-      <w:r>
-        <w:t>Maintenance reminders period (default: 7 days before due date)</w:t>
-      </w:r>
-    </w:p>
-    <w:p>
-      <w:pPr>
-        <w:pStyle w:val="ListParagraph"/>
-        <w:numPr>
-          <w:ilvl w:val="1"/>
-          <w:numId w:val="4"/>
-        </w:numPr>
-      </w:pPr>
-      <w:r>
-        <w:t>Calibration reminders period (default: 7 days before due date)</w:t>
-      </w:r>
-    </w:p>
-    <w:p>
-      <w:pPr>
-        <w:pStyle w:val="ListParagraph"/>
-        <w:numPr>
-          <w:ilvl w:val="0"/>
-          <w:numId w:val="4"/>
-        </w:numPr>
-      </w:pPr>
-      <w:r>
-        <w:t>Add image support to items</w:t>
-      </w:r>
-    </w:p>
-    <w:p>
-      <w:pPr>
-        <w:pStyle w:val="ListParagraph"/>
-        <w:numPr>
-          <w:ilvl w:val="0"/>
-          <w:numId w:val="4"/>
-        </w:numPr>
-        <w:rPr>
-          <w:color w:val="00B050"/>
-        </w:rPr>
-      </w:pPr>
-      <w:r>
-        <w:rPr>
-          <w:color w:val="00B050"/>
-        </w:rPr>
-        <w:t xml:space="preserve">Need UI for consumable checkin/checkout </w:t>
-      </w:r>
-    </w:p>
-    <w:p>
-      <w:pPr>
-        <w:pStyle w:val="ListParagraph"/>
-        <w:numPr>
-          <w:ilvl w:val="1"/>
-          <w:numId w:val="4"/>
-        </w:numPr>
-        <w:rPr>
-          <w:color w:val="00B050"/>
-        </w:rPr>
-      </w:pPr>
-      <w:r>
-        <w:rPr>
-          <w:color w:val="00B050"/>
-        </w:rPr>
-        <w:t xml:space="preserve">have “+” and “-“ action bar buttons in the ItemDetail if the item is a </w:t>
-      </w:r>
-      <w:r>
-        <w:rPr>
-          <w:color w:val="00B050"/>
-        </w:rPr>
-        <w:t>consumable</w:t>
-      </w:r>
-    </w:p>
-    <w:p>
-      <w:pPr>
-        <w:pStyle w:val="ListParagraph"/>
-        <w:numPr>
-          <w:ilvl w:val="0"/>
-          <w:numId w:val="4"/>
-        </w:numPr>
-        <w:rPr>
-          <w:color w:val="00B050"/>
-        </w:rPr>
-      </w:pPr>
-      <w:r>
-        <w:rPr>
-          <w:color w:val="00B050"/>
-        </w:rPr>
-        <w:t>Need UI for service call</w:t>
-      </w:r>
-    </w:p>
-    <w:p>
-      <w:pPr>
-        <w:pStyle w:val="ListParagraph"/>
-        <w:numPr>
-          <w:ilvl w:val="1"/>
-          <w:numId w:val="4"/>
-        </w:numPr>
-        <w:rPr>
-          <w:color w:val="00B050"/>
-        </w:rPr>
-      </w:pPr>
-      <w:r>
-        <w:rPr>
-          <w:color w:val="00B050"/>
-        </w:rPr>
-        <w:t>Have a “service call” action bar button in ItemDetail</w:t>
-      </w:r>
-    </w:p>
-    <w:p>
-      <w:pPr>
-        <w:pStyle w:val="ListParagraph"/>
-        <w:numPr>
-          <w:ilvl w:val="2"/>
-          <w:numId w:val="4"/>
-        </w:numPr>
-        <w:rPr>
-          <w:color w:val="00B050"/>
-        </w:rPr>
-      </w:pPr>
-      <w:r>
-        <w:rPr>
-          <w:color w:val="00B050"/>
-        </w:rPr>
-        <w:t>Enabled only for instruments</w:t>
-      </w:r>
-    </w:p>
-    <w:p>
-      <w:pPr>
-        <w:pStyle w:val="ListParagraph"/>
-        <w:numPr>
-          <w:ilvl w:val="1"/>
-          <w:numId w:val="4"/>
-        </w:numPr>
-        <w:rPr>
-          <w:color w:val="00B050"/>
-        </w:rPr>
-      </w:pPr>
-      <w:r>
-        <w:rPr>
-          <w:color w:val="00B050"/>
-        </w:rPr>
-        <w:t>Pops up a dialog for filling out Service Call entity attributes</w:t>
+      <w:r>
+        <w:rPr>
+          <w:color w:val="00B050"/>
+        </w:rPr>
+        <w:t>ps up a dialog for filling out Service Call entity attributes</w:t>
       </w:r>
     </w:p>
     <w:sectPr>
@@ -2584,7 +3087,7 @@
       <w:lvlText w:val="%1."/>
       <w:lvlJc w:val="left"/>
       <w:pPr>
-        <w:ind w:left="720" w:hanging="360"/>
+        <w:ind w:left="1440" w:hanging="360"/>
       </w:pPr>
       <w:rPr>
         <w:rFonts w:hint="default"/>
@@ -2596,7 +3099,7 @@
       <w:lvlText w:val="%2."/>
       <w:lvlJc w:val="left"/>
       <w:pPr>
-        <w:ind w:left="1440" w:hanging="360"/>
+        <w:ind w:left="2160" w:hanging="360"/>
       </w:pPr>
     </w:lvl>
     <w:lvl w:ilvl="2" w:tplc="0409001B">
@@ -2605,7 +3108,7 @@
       <w:lvlText w:val="%3."/>
       <w:lvlJc w:val="right"/>
       <w:pPr>
-        <w:ind w:left="2160" w:hanging="180"/>
+        <w:ind w:left="2880" w:hanging="180"/>
       </w:pPr>
     </w:lvl>
     <w:lvl w:ilvl="3" w:tplc="0409000F" w:tentative="1">
@@ -2614,7 +3117,7 @@
       <w:lvlText w:val="%4."/>
       <w:lvlJc w:val="left"/>
       <w:pPr>
-        <w:ind w:left="2880" w:hanging="360"/>
+        <w:ind w:left="3600" w:hanging="360"/>
       </w:pPr>
     </w:lvl>
     <w:lvl w:ilvl="4" w:tplc="04090019" w:tentative="1">
@@ -2623,7 +3126,7 @@
       <w:lvlText w:val="%5."/>
       <w:lvlJc w:val="left"/>
       <w:pPr>
-        <w:ind w:left="3600" w:hanging="360"/>
+        <w:ind w:left="4320" w:hanging="360"/>
       </w:pPr>
     </w:lvl>
     <w:lvl w:ilvl="5" w:tplc="0409001B" w:tentative="1">
@@ -2632,7 +3135,7 @@
       <w:lvlText w:val="%6."/>
       <w:lvlJc w:val="right"/>
       <w:pPr>
-        <w:ind w:left="4320" w:hanging="180"/>
+        <w:ind w:left="5040" w:hanging="180"/>
       </w:pPr>
     </w:lvl>
     <w:lvl w:ilvl="6" w:tplc="0409000F" w:tentative="1">
@@ -2641,7 +3144,7 @@
       <w:lvlText w:val="%7."/>
       <w:lvlJc w:val="left"/>
       <w:pPr>
-        <w:ind w:left="5040" w:hanging="360"/>
+        <w:ind w:left="5760" w:hanging="360"/>
       </w:pPr>
     </w:lvl>
     <w:lvl w:ilvl="7" w:tplc="04090019" w:tentative="1">
@@ -2650,7 +3153,7 @@
       <w:lvlText w:val="%8."/>
       <w:lvlJc w:val="left"/>
       <w:pPr>
-        <w:ind w:left="5760" w:hanging="360"/>
+        <w:ind w:left="6480" w:hanging="360"/>
       </w:pPr>
     </w:lvl>
     <w:lvl w:ilvl="8" w:tplc="0409001B" w:tentative="1">
@@ -2659,7 +3162,7 @@
       <w:lvlText w:val="%9."/>
       <w:lvlJc w:val="right"/>
       <w:pPr>
-        <w:ind w:left="6480" w:hanging="180"/>
+        <w:ind w:left="7200" w:hanging="180"/>
       </w:pPr>
     </w:lvl>
   </w:abstractNum>

</xml_diff>

<commit_message>
1. Added alarm manager support 2. Schedule a computeNewTasks() task at 1:00 am and on demand using AlarmManager.
</commit_message>
<xml_diff>
--- a/Task.docx
+++ b/Task.docx
@@ -1167,24 +1167,41 @@
           <w:ilvl w:val="0"/>
           <w:numId w:val="3"/>
         </w:numPr>
-      </w:pPr>
-      <w:r>
+        <w:rPr>
+          <w:color w:val="00B050"/>
+        </w:rPr>
+      </w:pPr>
+      <w:bookmarkStart w:id="0" w:name="_GoBack"/>
+      <w:r>
+        <w:rPr>
+          <w:color w:val="00B050"/>
+        </w:rPr>
         <w:t xml:space="preserve">A service that runs that 1:00 am to </w:t>
       </w:r>
       <w:proofErr w:type="spellStart"/>
       <w:proofErr w:type="gramStart"/>
       <w:r>
+        <w:rPr>
+          <w:color w:val="00B050"/>
+        </w:rPr>
         <w:t>computeTasks</w:t>
       </w:r>
       <w:proofErr w:type="spellEnd"/>
       <w:r>
+        <w:rPr>
+          <w:color w:val="00B050"/>
+        </w:rPr>
         <w:t>(</w:t>
       </w:r>
       <w:proofErr w:type="gramEnd"/>
       <w:r>
+        <w:rPr>
+          <w:color w:val="00B050"/>
+        </w:rPr>
         <w:t xml:space="preserve">). </w:t>
       </w:r>
     </w:p>
+    <w:bookmarkEnd w:id="0"/>
     <w:p>
       <w:pPr>
         <w:pStyle w:val="ListParagraph"/>
@@ -1192,37 +1209,64 @@
           <w:ilvl w:val="0"/>
           <w:numId w:val="3"/>
         </w:numPr>
-      </w:pPr>
-      <w:r>
+        <w:rPr>
+          <w:color w:val="00B050"/>
+        </w:rPr>
+      </w:pPr>
+      <w:r>
+        <w:rPr>
+          <w:color w:val="00B050"/>
+        </w:rPr>
         <w:t xml:space="preserve">Should use the </w:t>
       </w:r>
       <w:proofErr w:type="spellStart"/>
       <w:r>
+        <w:rPr>
+          <w:color w:val="00B050"/>
+        </w:rPr>
         <w:t>JobInfo</w:t>
       </w:r>
       <w:proofErr w:type="spellEnd"/>
       <w:r>
+        <w:rPr>
+          <w:color w:val="00B050"/>
+        </w:rPr>
         <w:t xml:space="preserve"> API for Lollipop (and higher). If older OS is found, use the </w:t>
       </w:r>
       <w:proofErr w:type="spellStart"/>
       <w:r>
+        <w:rPr>
+          <w:color w:val="00B050"/>
+        </w:rPr>
         <w:t>AlarmManager</w:t>
       </w:r>
       <w:proofErr w:type="spellEnd"/>
       <w:r>
+        <w:rPr>
+          <w:color w:val="00B050"/>
+        </w:rPr>
         <w:t xml:space="preserve"> (implement this in </w:t>
       </w:r>
       <w:proofErr w:type="spellStart"/>
       <w:proofErr w:type="gramStart"/>
       <w:r>
+        <w:rPr>
+          <w:color w:val="00B050"/>
+        </w:rPr>
         <w:t>scheduleJob</w:t>
       </w:r>
       <w:proofErr w:type="spellEnd"/>
       <w:r>
+        <w:rPr>
+          <w:color w:val="00B050"/>
+        </w:rPr>
         <w:t>(</w:t>
       </w:r>
       <w:proofErr w:type="gramEnd"/>
       <w:r>
+        <w:rPr>
+          <w:color w:val="00B050"/>
+        </w:rPr>
         <w:t>)).</w:t>
       </w:r>
     </w:p>
@@ -2431,15 +2475,7 @@
         <w:rPr>
           <w:color w:val="00B050"/>
         </w:rPr>
-        <w:t>Po</w:t>
-      </w:r>
-      <w:bookmarkStart w:id="0" w:name="_GoBack"/>
-      <w:bookmarkEnd w:id="0"/>
-      <w:r>
-        <w:rPr>
-          <w:color w:val="00B050"/>
-        </w:rPr>
-        <w:t>ps up a dialog for filling out Service Call entity attributes</w:t>
+        <w:t>Pops up a dialog for filling out Service Call entity attributes</w:t>
       </w:r>
     </w:p>
     <w:sectPr>

</xml_diff>

<commit_message>
1. Added image support. 2. Rearranged action bar menu items for item.
</commit_message>
<xml_diff>
--- a/Task.docx
+++ b/Task.docx
@@ -44,532 +44,456 @@
           <w:color w:val="00B050"/>
         </w:rPr>
       </w:pPr>
-      <w:proofErr w:type="spellStart"/>
+      <w:r>
+        <w:rPr>
+          <w:color w:val="00B050"/>
+        </w:rPr>
+        <w:t>taskType (serviceCall, calibration, maintenance, contract, inventory)</w:t>
+      </w:r>
+    </w:p>
+    <w:p>
+      <w:pPr>
+        <w:pStyle w:val="ListParagraph"/>
+        <w:numPr>
+          <w:ilvl w:val="0"/>
+          <w:numId w:val="1"/>
+        </w:numPr>
+        <w:rPr>
+          <w:color w:val="00B050"/>
+        </w:rPr>
+      </w:pPr>
+      <w:r>
+        <w:rPr>
+          <w:color w:val="00B050"/>
+        </w:rPr>
+        <w:t xml:space="preserve">itemID </w:t>
+      </w:r>
+      <w:r>
+        <w:rPr>
+          <w:color w:val="00B050"/>
+        </w:rPr>
+        <w:t>(if type is calibration, maintenance, contract</w:t>
+      </w:r>
+      <w:r>
+        <w:rPr>
+          <w:color w:val="00B050"/>
+        </w:rPr>
+        <w:t>, inventory</w:t>
+      </w:r>
+      <w:r>
+        <w:rPr>
+          <w:color w:val="00B050"/>
+        </w:rPr>
+        <w:t xml:space="preserve">) </w:t>
+      </w:r>
+      <w:r>
+        <w:rPr>
+          <w:color w:val="00B050"/>
+        </w:rPr>
+        <w:t>or serviceCallID</w:t>
+      </w:r>
+      <w:r>
+        <w:rPr>
+          <w:color w:val="00B050"/>
+        </w:rPr>
+        <w:t xml:space="preserve"> (if type is serviceCall)</w:t>
+      </w:r>
+    </w:p>
+    <w:p>
+      <w:pPr>
+        <w:pStyle w:val="ListParagraph"/>
+        <w:numPr>
+          <w:ilvl w:val="0"/>
+          <w:numId w:val="1"/>
+        </w:numPr>
+        <w:rPr>
+          <w:color w:val="00B050"/>
+        </w:rPr>
+      </w:pPr>
+      <w:r>
+        <w:rPr>
+          <w:color w:val="00B050"/>
+        </w:rPr>
+        <w:t>itemName</w:t>
+      </w:r>
+    </w:p>
+    <w:p>
+      <w:pPr>
+        <w:pStyle w:val="ListParagraph"/>
+        <w:numPr>
+          <w:ilvl w:val="0"/>
+          <w:numId w:val="1"/>
+        </w:numPr>
+        <w:rPr>
+          <w:color w:val="00B050"/>
+        </w:rPr>
+      </w:pPr>
+      <w:r>
+        <w:rPr>
+          <w:color w:val="00B050"/>
+        </w:rPr>
+        <w:t>Status (Open, Complete)</w:t>
+      </w:r>
+    </w:p>
+    <w:p>
+      <w:pPr>
+        <w:pStyle w:val="ListParagraph"/>
+        <w:numPr>
+          <w:ilvl w:val="0"/>
+          <w:numId w:val="1"/>
+        </w:numPr>
+        <w:rPr>
+          <w:color w:val="00B050"/>
+        </w:rPr>
+      </w:pPr>
+      <w:r>
+        <w:rPr>
+          <w:color w:val="00B050"/>
+        </w:rPr>
+        <w:t>AssignedTo  (string)</w:t>
+      </w:r>
+    </w:p>
+    <w:p>
+      <w:pPr>
+        <w:pStyle w:val="ListParagraph"/>
+        <w:numPr>
+          <w:ilvl w:val="0"/>
+          <w:numId w:val="1"/>
+        </w:numPr>
+        <w:rPr>
+          <w:color w:val="00B050"/>
+        </w:rPr>
+      </w:pPr>
+      <w:r>
+        <w:rPr>
+          <w:color w:val="00B050"/>
+        </w:rPr>
+        <w:t>AssignedToContactInfo (string)</w:t>
+      </w:r>
+      <w:r>
+        <w:rPr>
+          <w:color w:val="00B050"/>
+        </w:rPr>
+        <w:t xml:space="preserve"> </w:t>
+      </w:r>
+    </w:p>
+    <w:p>
+      <w:pPr>
+        <w:pStyle w:val="ListParagraph"/>
+        <w:numPr>
+          <w:ilvl w:val="0"/>
+          <w:numId w:val="1"/>
+        </w:numPr>
+        <w:rPr>
+          <w:color w:val="00B050"/>
+        </w:rPr>
+      </w:pPr>
+      <w:r>
+        <w:rPr>
+          <w:color w:val="00B050"/>
+        </w:rPr>
+        <w:t>dueDateTimeStamp(integer)</w:t>
+      </w:r>
+    </w:p>
+    <w:p>
+      <w:pPr>
+        <w:pStyle w:val="ListParagraph"/>
+        <w:numPr>
+          <w:ilvl w:val="0"/>
+          <w:numId w:val="1"/>
+        </w:numPr>
+        <w:rPr>
+          <w:color w:val="00B050"/>
+        </w:rPr>
+      </w:pPr>
+      <w:r>
+        <w:rPr>
+          <w:color w:val="00B050"/>
+        </w:rPr>
+        <w:t>CompletedTimeStamp (integer)</w:t>
+      </w:r>
+    </w:p>
+    <w:p>
+      <w:pPr>
+        <w:pStyle w:val="ListParagraph"/>
+        <w:numPr>
+          <w:ilvl w:val="0"/>
+          <w:numId w:val="1"/>
+        </w:numPr>
+        <w:rPr>
+          <w:color w:val="00B050"/>
+        </w:rPr>
+      </w:pPr>
+      <w:r>
+        <w:rPr>
+          <w:color w:val="00B050"/>
+        </w:rPr>
+        <w:t>CompletionComments (string)</w:t>
+      </w:r>
+    </w:p>
+    <w:p/>
+    <w:p>
+      <w:pPr>
+        <w:rPr>
+          <w:color w:val="00B050"/>
+        </w:rPr>
+      </w:pPr>
+      <w:r>
+        <w:rPr>
+          <w:color w:val="00B050"/>
+        </w:rPr>
+        <w:t>FTSTask:</w:t>
+      </w:r>
+    </w:p>
+    <w:p>
+      <w:pPr>
+        <w:pStyle w:val="ListParagraph"/>
+        <w:numPr>
+          <w:ilvl w:val="0"/>
+          <w:numId w:val="7"/>
+        </w:numPr>
+        <w:rPr>
+          <w:color w:val="00B050"/>
+        </w:rPr>
+      </w:pPr>
+      <w:r>
+        <w:rPr>
+          <w:color w:val="00B050"/>
+        </w:rPr>
+        <w:t>itemName</w:t>
+      </w:r>
+    </w:p>
+    <w:p>
+      <w:pPr>
+        <w:pStyle w:val="ListParagraph"/>
+        <w:numPr>
+          <w:ilvl w:val="0"/>
+          <w:numId w:val="7"/>
+        </w:numPr>
+        <w:rPr>
+          <w:color w:val="00B050"/>
+        </w:rPr>
+      </w:pPr>
+      <w:r>
+        <w:rPr>
+          <w:color w:val="00B050"/>
+        </w:rPr>
+        <w:t>AssignedTo</w:t>
+      </w:r>
+    </w:p>
+    <w:p>
+      <w:pPr>
+        <w:pStyle w:val="ListParagraph"/>
+        <w:numPr>
+          <w:ilvl w:val="0"/>
+          <w:numId w:val="7"/>
+        </w:numPr>
+        <w:rPr>
+          <w:color w:val="00B050"/>
+        </w:rPr>
+      </w:pPr>
+      <w:r>
+        <w:rPr>
+          <w:color w:val="00B050"/>
+        </w:rPr>
+        <w:t>taskType (in string format)</w:t>
+      </w:r>
+    </w:p>
+    <w:p>
+      <w:pPr>
+        <w:rPr>
+          <w:color w:val="00B050"/>
+        </w:rPr>
+      </w:pPr>
+      <w:r>
+        <w:rPr>
+          <w:color w:val="00B050"/>
+        </w:rPr>
+        <w:t>Task UI:</w:t>
+      </w:r>
+    </w:p>
+    <w:p>
+      <w:pPr>
+        <w:rPr>
+          <w:color w:val="00B050"/>
+        </w:rPr>
+      </w:pPr>
+      <w:r>
+        <w:rPr>
+          <w:color w:val="00B050"/>
+        </w:rPr>
+        <w:t xml:space="preserve">Same as item. </w:t>
+      </w:r>
+    </w:p>
+    <w:p>
+      <w:pPr>
+        <w:rPr>
+          <w:color w:val="00B050"/>
+        </w:rPr>
+      </w:pPr>
+      <w:r>
+        <w:rPr>
+          <w:color w:val="00B050"/>
+        </w:rPr>
+        <w:t xml:space="preserve">For Task List UI, </w:t>
+      </w:r>
+      <w:r>
+        <w:rPr>
+          <w:color w:val="00B050"/>
+        </w:rPr>
+        <w:t>the list is searchable for the following attributes:</w:t>
+      </w:r>
+    </w:p>
+    <w:p>
+      <w:pPr>
+        <w:pStyle w:val="ListParagraph"/>
+        <w:numPr>
+          <w:ilvl w:val="0"/>
+          <w:numId w:val="9"/>
+        </w:numPr>
+        <w:rPr>
+          <w:color w:val="00B050"/>
+        </w:rPr>
+      </w:pPr>
+      <w:r>
+        <w:rPr>
+          <w:color w:val="00B050"/>
+        </w:rPr>
+        <w:t>it</w:t>
+      </w:r>
+      <w:r>
+        <w:rPr>
+          <w:color w:val="00B050"/>
+        </w:rPr>
+        <w:t>emName</w:t>
+      </w:r>
+    </w:p>
+    <w:p>
+      <w:pPr>
+        <w:pStyle w:val="ListParagraph"/>
+        <w:numPr>
+          <w:ilvl w:val="0"/>
+          <w:numId w:val="9"/>
+        </w:numPr>
+        <w:rPr>
+          <w:color w:val="00B050"/>
+        </w:rPr>
+      </w:pPr>
+      <w:r>
+        <w:rPr>
+          <w:color w:val="00B050"/>
+        </w:rPr>
+        <w:t>AssignedTo</w:t>
+      </w:r>
+    </w:p>
+    <w:p>
+      <w:pPr>
+        <w:pStyle w:val="ListParagraph"/>
+        <w:numPr>
+          <w:ilvl w:val="0"/>
+          <w:numId w:val="9"/>
+        </w:numPr>
+        <w:rPr>
+          <w:color w:val="00B050"/>
+        </w:rPr>
+      </w:pPr>
       <w:r>
         <w:rPr>
           <w:color w:val="00B050"/>
         </w:rPr>
         <w:t>taskType</w:t>
       </w:r>
-      <w:proofErr w:type="spellEnd"/>
-      <w:r>
-        <w:rPr>
-          <w:color w:val="00B050"/>
-        </w:rPr>
-        <w:t xml:space="preserve"> (</w:t>
-      </w:r>
-      <w:proofErr w:type="spellStart"/>
-      <w:r>
-        <w:rPr>
-          <w:color w:val="00B050"/>
-        </w:rPr>
-        <w:t>serviceCall</w:t>
-      </w:r>
-      <w:proofErr w:type="spellEnd"/>
-      <w:r>
-        <w:rPr>
-          <w:color w:val="00B050"/>
-        </w:rPr>
-        <w:t>, calibration, maintenance, contract, inventory)</w:t>
-      </w:r>
-    </w:p>
-    <w:p>
-      <w:pPr>
-        <w:pStyle w:val="ListParagraph"/>
-        <w:numPr>
-          <w:ilvl w:val="0"/>
-          <w:numId w:val="1"/>
-        </w:numPr>
-        <w:rPr>
-          <w:color w:val="00B050"/>
-        </w:rPr>
-      </w:pPr>
-      <w:proofErr w:type="spellStart"/>
-      <w:r>
-        <w:rPr>
-          <w:color w:val="00B050"/>
-        </w:rPr>
-        <w:t>itemID</w:t>
-      </w:r>
-      <w:proofErr w:type="spellEnd"/>
-      <w:r>
-        <w:rPr>
-          <w:color w:val="00B050"/>
-        </w:rPr>
-        <w:t xml:space="preserve"> </w:t>
-      </w:r>
-      <w:r>
-        <w:rPr>
-          <w:color w:val="00B050"/>
-        </w:rPr>
-        <w:t>(if type is calibration, maintenance, contract</w:t>
-      </w:r>
-      <w:r>
-        <w:rPr>
-          <w:color w:val="00B050"/>
-        </w:rPr>
-        <w:t>, inventory</w:t>
-      </w:r>
-      <w:r>
-        <w:rPr>
-          <w:color w:val="00B050"/>
-        </w:rPr>
-        <w:t xml:space="preserve">) </w:t>
-      </w:r>
-      <w:r>
-        <w:rPr>
-          <w:color w:val="00B050"/>
-        </w:rPr>
-        <w:t xml:space="preserve">or </w:t>
-      </w:r>
-      <w:proofErr w:type="spellStart"/>
-      <w:r>
-        <w:rPr>
-          <w:color w:val="00B050"/>
-        </w:rPr>
-        <w:t>serviceCallID</w:t>
-      </w:r>
-      <w:proofErr w:type="spellEnd"/>
-      <w:r>
-        <w:rPr>
-          <w:color w:val="00B050"/>
-        </w:rPr>
-        <w:t xml:space="preserve"> (if type is </w:t>
-      </w:r>
-      <w:proofErr w:type="spellStart"/>
-      <w:r>
-        <w:rPr>
-          <w:color w:val="00B050"/>
-        </w:rPr>
-        <w:t>serviceCall</w:t>
-      </w:r>
-      <w:proofErr w:type="spellEnd"/>
-      <w:r>
-        <w:rPr>
-          <w:color w:val="00B050"/>
-        </w:rPr>
-        <w:t>)</w:t>
-      </w:r>
-    </w:p>
-    <w:p>
-      <w:pPr>
-        <w:pStyle w:val="ListParagraph"/>
-        <w:numPr>
-          <w:ilvl w:val="0"/>
-          <w:numId w:val="1"/>
-        </w:numPr>
-        <w:rPr>
-          <w:color w:val="00B050"/>
-        </w:rPr>
-      </w:pPr>
-      <w:proofErr w:type="spellStart"/>
+    </w:p>
+    <w:p>
+      <w:pPr>
+        <w:pStyle w:val="ListParagraph"/>
+        <w:numPr>
+          <w:ilvl w:val="0"/>
+          <w:numId w:val="9"/>
+        </w:numPr>
+        <w:rPr>
+          <w:color w:val="00B050"/>
+        </w:rPr>
+      </w:pPr>
+      <w:r>
+        <w:rPr>
+          <w:color w:val="00B050"/>
+        </w:rPr>
+        <w:t>dueDate</w:t>
+      </w:r>
+    </w:p>
+    <w:p>
+      <w:pPr>
+        <w:rPr>
+          <w:color w:val="00B050"/>
+        </w:rPr>
+      </w:pPr>
+      <w:r>
+        <w:rPr>
+          <w:color w:val="00B050"/>
+        </w:rPr>
+        <w:t>T</w:t>
+      </w:r>
+      <w:r>
+        <w:rPr>
+          <w:color w:val="00B050"/>
+        </w:rPr>
+        <w:t>he following should be shown for each task in the list:</w:t>
+      </w:r>
+    </w:p>
+    <w:p>
+      <w:pPr>
+        <w:pStyle w:val="ListParagraph"/>
+        <w:numPr>
+          <w:ilvl w:val="0"/>
+          <w:numId w:val="8"/>
+        </w:numPr>
+        <w:rPr>
+          <w:color w:val="00B050"/>
+        </w:rPr>
+      </w:pPr>
       <w:r>
         <w:rPr>
           <w:color w:val="00B050"/>
         </w:rPr>
         <w:t>itemName</w:t>
       </w:r>
-      <w:proofErr w:type="spellEnd"/>
-    </w:p>
-    <w:p>
-      <w:pPr>
-        <w:pStyle w:val="ListParagraph"/>
-        <w:numPr>
-          <w:ilvl w:val="0"/>
-          <w:numId w:val="1"/>
-        </w:numPr>
-        <w:rPr>
-          <w:color w:val="00B050"/>
-        </w:rPr>
-      </w:pPr>
-      <w:r>
-        <w:rPr>
-          <w:color w:val="00B050"/>
-        </w:rPr>
-        <w:t>Status (Open, Complete)</w:t>
-      </w:r>
-    </w:p>
-    <w:p>
-      <w:pPr>
-        <w:pStyle w:val="ListParagraph"/>
-        <w:numPr>
-          <w:ilvl w:val="0"/>
-          <w:numId w:val="1"/>
-        </w:numPr>
-        <w:rPr>
-          <w:color w:val="00B050"/>
-        </w:rPr>
-      </w:pPr>
-      <w:proofErr w:type="spellStart"/>
+    </w:p>
+    <w:p>
+      <w:pPr>
+        <w:pStyle w:val="ListParagraph"/>
+        <w:numPr>
+          <w:ilvl w:val="0"/>
+          <w:numId w:val="8"/>
+        </w:numPr>
+        <w:rPr>
+          <w:color w:val="00B050"/>
+        </w:rPr>
+      </w:pPr>
+      <w:r>
+        <w:rPr>
+          <w:color w:val="00B050"/>
+        </w:rPr>
+        <w:t>taskType</w:t>
+      </w:r>
+    </w:p>
+    <w:p>
+      <w:pPr>
+        <w:pStyle w:val="ListParagraph"/>
+        <w:numPr>
+          <w:ilvl w:val="0"/>
+          <w:numId w:val="8"/>
+        </w:numPr>
+        <w:rPr>
+          <w:color w:val="00B050"/>
+        </w:rPr>
+      </w:pPr>
       <w:r>
         <w:rPr>
           <w:color w:val="00B050"/>
         </w:rPr>
         <w:t>AssignedTo</w:t>
       </w:r>
-      <w:proofErr w:type="spellEnd"/>
-      <w:r>
-        <w:rPr>
-          <w:color w:val="00B050"/>
-        </w:rPr>
-        <w:t xml:space="preserve">  (string)</w:t>
-      </w:r>
-    </w:p>
-    <w:p>
-      <w:pPr>
-        <w:pStyle w:val="ListParagraph"/>
-        <w:numPr>
-          <w:ilvl w:val="0"/>
-          <w:numId w:val="1"/>
-        </w:numPr>
-        <w:rPr>
-          <w:color w:val="00B050"/>
-        </w:rPr>
-      </w:pPr>
-      <w:proofErr w:type="spellStart"/>
-      <w:r>
-        <w:rPr>
-          <w:color w:val="00B050"/>
-        </w:rPr>
-        <w:t>AssignedToContactInfo</w:t>
-      </w:r>
-      <w:proofErr w:type="spellEnd"/>
-      <w:r>
-        <w:rPr>
-          <w:color w:val="00B050"/>
-        </w:rPr>
-        <w:t xml:space="preserve"> (string)</w:t>
-      </w:r>
-      <w:r>
-        <w:rPr>
-          <w:color w:val="00B050"/>
-        </w:rPr>
-        <w:t xml:space="preserve"> </w:t>
-      </w:r>
-    </w:p>
-    <w:p>
-      <w:pPr>
-        <w:pStyle w:val="ListParagraph"/>
-        <w:numPr>
-          <w:ilvl w:val="0"/>
-          <w:numId w:val="1"/>
-        </w:numPr>
-        <w:rPr>
-          <w:color w:val="00B050"/>
-        </w:rPr>
-      </w:pPr>
-      <w:proofErr w:type="spellStart"/>
-      <w:r>
-        <w:rPr>
-          <w:color w:val="00B050"/>
-        </w:rPr>
-        <w:t>dueDateTimeStamp</w:t>
-      </w:r>
-      <w:proofErr w:type="spellEnd"/>
-      <w:r>
-        <w:rPr>
-          <w:color w:val="00B050"/>
-        </w:rPr>
-        <w:t>(integer)</w:t>
-      </w:r>
-    </w:p>
-    <w:p>
-      <w:pPr>
-        <w:pStyle w:val="ListParagraph"/>
-        <w:numPr>
-          <w:ilvl w:val="0"/>
-          <w:numId w:val="1"/>
-        </w:numPr>
-        <w:rPr>
-          <w:color w:val="00B050"/>
-        </w:rPr>
-      </w:pPr>
-      <w:proofErr w:type="spellStart"/>
-      <w:r>
-        <w:rPr>
-          <w:color w:val="00B050"/>
-        </w:rPr>
-        <w:t>CompletedTimeStamp</w:t>
-      </w:r>
-      <w:proofErr w:type="spellEnd"/>
-      <w:r>
-        <w:rPr>
-          <w:color w:val="00B050"/>
-        </w:rPr>
-        <w:t xml:space="preserve"> (integer)</w:t>
-      </w:r>
-    </w:p>
-    <w:p>
-      <w:pPr>
-        <w:pStyle w:val="ListParagraph"/>
-        <w:numPr>
-          <w:ilvl w:val="0"/>
-          <w:numId w:val="1"/>
-        </w:numPr>
-        <w:rPr>
-          <w:color w:val="00B050"/>
-        </w:rPr>
-      </w:pPr>
-      <w:proofErr w:type="spellStart"/>
-      <w:r>
-        <w:rPr>
-          <w:color w:val="00B050"/>
-        </w:rPr>
-        <w:t>CompletionComments</w:t>
-      </w:r>
-      <w:proofErr w:type="spellEnd"/>
-      <w:r>
-        <w:rPr>
-          <w:color w:val="00B050"/>
-        </w:rPr>
-        <w:t xml:space="preserve"> (string)</w:t>
-      </w:r>
-    </w:p>
-    <w:p/>
-    <w:p>
-      <w:pPr>
-        <w:rPr>
-          <w:color w:val="00B050"/>
-        </w:rPr>
-      </w:pPr>
-      <w:proofErr w:type="spellStart"/>
-      <w:r>
-        <w:rPr>
-          <w:color w:val="00B050"/>
-        </w:rPr>
-        <w:t>FTSTask</w:t>
-      </w:r>
-      <w:proofErr w:type="spellEnd"/>
-      <w:r>
-        <w:rPr>
-          <w:color w:val="00B050"/>
-        </w:rPr>
-        <w:t>:</w:t>
-      </w:r>
-    </w:p>
-    <w:p>
-      <w:pPr>
-        <w:pStyle w:val="ListParagraph"/>
-        <w:numPr>
-          <w:ilvl w:val="0"/>
-          <w:numId w:val="7"/>
-        </w:numPr>
-        <w:rPr>
-          <w:color w:val="00B050"/>
-        </w:rPr>
-      </w:pPr>
-      <w:proofErr w:type="spellStart"/>
-      <w:r>
-        <w:rPr>
-          <w:color w:val="00B050"/>
-        </w:rPr>
-        <w:t>itemName</w:t>
-      </w:r>
-      <w:proofErr w:type="spellEnd"/>
-    </w:p>
-    <w:p>
-      <w:pPr>
-        <w:pStyle w:val="ListParagraph"/>
-        <w:numPr>
-          <w:ilvl w:val="0"/>
-          <w:numId w:val="7"/>
-        </w:numPr>
-        <w:rPr>
-          <w:color w:val="00B050"/>
-        </w:rPr>
-      </w:pPr>
-      <w:proofErr w:type="spellStart"/>
-      <w:r>
-        <w:rPr>
-          <w:color w:val="00B050"/>
-        </w:rPr>
-        <w:t>AssignedTo</w:t>
-      </w:r>
-      <w:proofErr w:type="spellEnd"/>
-    </w:p>
-    <w:p>
-      <w:pPr>
-        <w:pStyle w:val="ListParagraph"/>
-        <w:numPr>
-          <w:ilvl w:val="0"/>
-          <w:numId w:val="7"/>
-        </w:numPr>
-        <w:rPr>
-          <w:color w:val="00B050"/>
-        </w:rPr>
-      </w:pPr>
-      <w:proofErr w:type="spellStart"/>
-      <w:r>
-        <w:rPr>
-          <w:color w:val="00B050"/>
-        </w:rPr>
-        <w:t>taskType</w:t>
-      </w:r>
-      <w:proofErr w:type="spellEnd"/>
-      <w:r>
-        <w:rPr>
-          <w:color w:val="00B050"/>
-        </w:rPr>
-        <w:t xml:space="preserve"> (in string format)</w:t>
-      </w:r>
-    </w:p>
-    <w:p>
-      <w:pPr>
-        <w:rPr>
-          <w:color w:val="00B050"/>
-        </w:rPr>
-      </w:pPr>
-      <w:r>
-        <w:rPr>
-          <w:color w:val="00B050"/>
-        </w:rPr>
-        <w:t>Task UI:</w:t>
-      </w:r>
-    </w:p>
-    <w:p>
-      <w:pPr>
-        <w:rPr>
-          <w:color w:val="00B050"/>
-        </w:rPr>
-      </w:pPr>
-      <w:proofErr w:type="gramStart"/>
-      <w:r>
-        <w:rPr>
-          <w:color w:val="00B050"/>
-        </w:rPr>
-        <w:t>Same as item.</w:t>
-      </w:r>
-      <w:proofErr w:type="gramEnd"/>
-      <w:r>
-        <w:rPr>
-          <w:color w:val="00B050"/>
-        </w:rPr>
-        <w:t xml:space="preserve"> </w:t>
-      </w:r>
-    </w:p>
-    <w:p>
-      <w:pPr>
-        <w:rPr>
-          <w:color w:val="00B050"/>
-        </w:rPr>
-      </w:pPr>
-      <w:r>
-        <w:rPr>
-          <w:color w:val="00B050"/>
-        </w:rPr>
-        <w:t xml:space="preserve">For Task List UI, </w:t>
-      </w:r>
-      <w:r>
-        <w:rPr>
-          <w:color w:val="00B050"/>
-        </w:rPr>
-        <w:t>the list is searchable for the following attributes:</w:t>
-      </w:r>
-    </w:p>
-    <w:p>
-      <w:pPr>
-        <w:pStyle w:val="ListParagraph"/>
-        <w:numPr>
-          <w:ilvl w:val="0"/>
-          <w:numId w:val="9"/>
-        </w:numPr>
-        <w:rPr>
-          <w:color w:val="00B050"/>
-        </w:rPr>
-      </w:pPr>
-      <w:proofErr w:type="spellStart"/>
-      <w:r>
-        <w:rPr>
-          <w:color w:val="00B050"/>
-        </w:rPr>
-        <w:t>it</w:t>
-      </w:r>
-      <w:r>
-        <w:rPr>
-          <w:color w:val="00B050"/>
-        </w:rPr>
-        <w:t>emName</w:t>
-      </w:r>
-      <w:proofErr w:type="spellEnd"/>
-    </w:p>
-    <w:p>
-      <w:pPr>
-        <w:pStyle w:val="ListParagraph"/>
-        <w:numPr>
-          <w:ilvl w:val="0"/>
-          <w:numId w:val="9"/>
-        </w:numPr>
-        <w:rPr>
-          <w:color w:val="00B050"/>
-        </w:rPr>
-      </w:pPr>
-      <w:proofErr w:type="spellStart"/>
-      <w:r>
-        <w:rPr>
-          <w:color w:val="00B050"/>
-        </w:rPr>
-        <w:t>AssignedTo</w:t>
-      </w:r>
-      <w:proofErr w:type="spellEnd"/>
-    </w:p>
-    <w:p>
-      <w:pPr>
-        <w:pStyle w:val="ListParagraph"/>
-        <w:numPr>
-          <w:ilvl w:val="0"/>
-          <w:numId w:val="9"/>
-        </w:numPr>
-        <w:rPr>
-          <w:color w:val="00B050"/>
-        </w:rPr>
-      </w:pPr>
-      <w:proofErr w:type="spellStart"/>
-      <w:r>
-        <w:rPr>
-          <w:color w:val="00B050"/>
-        </w:rPr>
-        <w:t>taskType</w:t>
-      </w:r>
-      <w:proofErr w:type="spellEnd"/>
-    </w:p>
-    <w:p>
-      <w:pPr>
-        <w:pStyle w:val="ListParagraph"/>
-        <w:numPr>
-          <w:ilvl w:val="0"/>
-          <w:numId w:val="9"/>
-        </w:numPr>
-        <w:rPr>
-          <w:color w:val="00B050"/>
-        </w:rPr>
-      </w:pPr>
-      <w:proofErr w:type="spellStart"/>
-      <w:r>
-        <w:rPr>
-          <w:color w:val="00B050"/>
-        </w:rPr>
-        <w:t>dueDate</w:t>
-      </w:r>
-      <w:proofErr w:type="spellEnd"/>
-    </w:p>
-    <w:p>
-      <w:pPr>
-        <w:rPr>
-          <w:color w:val="00B050"/>
-        </w:rPr>
-      </w:pPr>
-      <w:r>
-        <w:rPr>
-          <w:color w:val="00B050"/>
-        </w:rPr>
-        <w:t>T</w:t>
-      </w:r>
-      <w:r>
-        <w:rPr>
-          <w:color w:val="00B050"/>
-        </w:rPr>
-        <w:t>he following should be shown for each task in the list:</w:t>
-      </w:r>
     </w:p>
     <w:p>
       <w:pPr>
@@ -582,66 +506,6 @@
           <w:color w:val="00B050"/>
         </w:rPr>
       </w:pPr>
-      <w:proofErr w:type="spellStart"/>
-      <w:r>
-        <w:rPr>
-          <w:color w:val="00B050"/>
-        </w:rPr>
-        <w:t>itemName</w:t>
-      </w:r>
-      <w:proofErr w:type="spellEnd"/>
-    </w:p>
-    <w:p>
-      <w:pPr>
-        <w:pStyle w:val="ListParagraph"/>
-        <w:numPr>
-          <w:ilvl w:val="0"/>
-          <w:numId w:val="8"/>
-        </w:numPr>
-        <w:rPr>
-          <w:color w:val="00B050"/>
-        </w:rPr>
-      </w:pPr>
-      <w:proofErr w:type="spellStart"/>
-      <w:r>
-        <w:rPr>
-          <w:color w:val="00B050"/>
-        </w:rPr>
-        <w:t>taskType</w:t>
-      </w:r>
-      <w:proofErr w:type="spellEnd"/>
-    </w:p>
-    <w:p>
-      <w:pPr>
-        <w:pStyle w:val="ListParagraph"/>
-        <w:numPr>
-          <w:ilvl w:val="0"/>
-          <w:numId w:val="8"/>
-        </w:numPr>
-        <w:rPr>
-          <w:color w:val="00B050"/>
-        </w:rPr>
-      </w:pPr>
-      <w:proofErr w:type="spellStart"/>
-      <w:r>
-        <w:rPr>
-          <w:color w:val="00B050"/>
-        </w:rPr>
-        <w:t>AssignedTo</w:t>
-      </w:r>
-      <w:proofErr w:type="spellEnd"/>
-    </w:p>
-    <w:p>
-      <w:pPr>
-        <w:pStyle w:val="ListParagraph"/>
-        <w:numPr>
-          <w:ilvl w:val="0"/>
-          <w:numId w:val="8"/>
-        </w:numPr>
-        <w:rPr>
-          <w:color w:val="00B050"/>
-        </w:rPr>
-      </w:pPr>
       <w:r>
         <w:rPr>
           <w:color w:val="00B050"/>
@@ -676,21 +540,7 @@
         <w:rPr>
           <w:color w:val="00B050"/>
         </w:rPr>
-        <w:t xml:space="preserve">, use the following views depending on the </w:t>
-      </w:r>
-      <w:proofErr w:type="spellStart"/>
-      <w:r>
-        <w:rPr>
-          <w:color w:val="00B050"/>
-        </w:rPr>
-        <w:t>taskType</w:t>
-      </w:r>
-      <w:proofErr w:type="spellEnd"/>
-      <w:r>
-        <w:rPr>
-          <w:color w:val="00B050"/>
-        </w:rPr>
-        <w:t>:</w:t>
+        <w:t>, use the following views depending on the taskType:</w:t>
       </w:r>
     </w:p>
     <w:p>
@@ -704,14 +554,12 @@
           <w:color w:val="00B050"/>
         </w:rPr>
       </w:pPr>
-      <w:proofErr w:type="spellStart"/>
       <w:r>
         <w:rPr>
           <w:color w:val="00B050"/>
         </w:rPr>
         <w:t>ServiceCallView</w:t>
       </w:r>
-      <w:proofErr w:type="spellEnd"/>
     </w:p>
     <w:p>
       <w:pPr>
@@ -724,14 +572,12 @@
           <w:color w:val="00B050"/>
         </w:rPr>
       </w:pPr>
-      <w:proofErr w:type="spellStart"/>
       <w:r>
         <w:rPr>
           <w:color w:val="00B050"/>
         </w:rPr>
         <w:t>CalibrationView</w:t>
       </w:r>
-      <w:proofErr w:type="spellEnd"/>
     </w:p>
     <w:p>
       <w:pPr>
@@ -744,14 +590,12 @@
           <w:color w:val="00B050"/>
         </w:rPr>
       </w:pPr>
-      <w:proofErr w:type="spellStart"/>
       <w:r>
         <w:rPr>
           <w:color w:val="00B050"/>
         </w:rPr>
         <w:t>MaintenanceView</w:t>
       </w:r>
-      <w:proofErr w:type="spellEnd"/>
     </w:p>
     <w:p>
       <w:pPr>
@@ -764,7 +608,6 @@
           <w:color w:val="00B050"/>
         </w:rPr>
       </w:pPr>
-      <w:proofErr w:type="spellStart"/>
       <w:r>
         <w:rPr>
           <w:color w:val="00B050"/>
@@ -772,7 +615,6 @@
         <w:lastRenderedPageBreak/>
         <w:t>ContractView</w:t>
       </w:r>
-      <w:proofErr w:type="spellEnd"/>
     </w:p>
     <w:p>
       <w:pPr>
@@ -785,22 +627,19 @@
           <w:color w:val="00B050"/>
         </w:rPr>
       </w:pPr>
-      <w:proofErr w:type="spellStart"/>
       <w:r>
         <w:rPr>
           <w:color w:val="00B050"/>
         </w:rPr>
         <w:t>InventoryView</w:t>
       </w:r>
-      <w:proofErr w:type="spellEnd"/>
-    </w:p>
-    <w:p>
-      <w:pPr>
-        <w:rPr>
-          <w:color w:val="00B050"/>
-        </w:rPr>
-      </w:pPr>
-      <w:proofErr w:type="gramStart"/>
+    </w:p>
+    <w:p>
+      <w:pPr>
+        <w:rPr>
+          <w:color w:val="00B050"/>
+        </w:rPr>
+      </w:pPr>
       <w:r>
         <w:rPr>
           <w:color w:val="00B050"/>
@@ -811,14 +650,7 @@
         <w:rPr>
           <w:color w:val="00B050"/>
         </w:rPr>
-        <w:t xml:space="preserve"> a</w:t>
-      </w:r>
-      <w:proofErr w:type="gramEnd"/>
-      <w:r>
-        <w:rPr>
-          <w:color w:val="00B050"/>
-        </w:rPr>
-        <w:t xml:space="preserve"> “Completed” button in the action bar</w:t>
+        <w:t xml:space="preserve"> a “Completed” button in the action bar</w:t>
       </w:r>
       <w:r>
         <w:rPr>
@@ -892,14 +724,12 @@
           <w:color w:val="00B050"/>
         </w:rPr>
       </w:pPr>
-      <w:proofErr w:type="spellStart"/>
       <w:r>
         <w:rPr>
           <w:color w:val="00B050"/>
         </w:rPr>
         <w:t>CompletionComments</w:t>
       </w:r>
-      <w:proofErr w:type="spellEnd"/>
     </w:p>
     <w:p>
       <w:pPr>
@@ -912,14 +742,12 @@
           <w:color w:val="00B050"/>
         </w:rPr>
       </w:pPr>
-      <w:proofErr w:type="spellStart"/>
       <w:r>
         <w:rPr>
           <w:color w:val="00B050"/>
         </w:rPr>
         <w:t>CompletedTimestamp</w:t>
       </w:r>
-      <w:proofErr w:type="spellEnd"/>
     </w:p>
     <w:p>
       <w:pPr>
@@ -936,36 +764,20 @@
         <w:rPr>
           <w:color w:val="00B050"/>
         </w:rPr>
-        <w:t xml:space="preserve">Delete the corresponding entry in the </w:t>
-      </w:r>
-      <w:proofErr w:type="spellStart"/>
-      <w:r>
-        <w:rPr>
-          <w:color w:val="00B050"/>
-        </w:rPr>
-        <w:t>FTSTaskTable</w:t>
-      </w:r>
-      <w:proofErr w:type="spellEnd"/>
-    </w:p>
-    <w:p>
-      <w:pPr>
-        <w:rPr>
-          <w:color w:val="00B050"/>
-        </w:rPr>
-      </w:pPr>
-      <w:proofErr w:type="gramStart"/>
-      <w:r>
-        <w:rPr>
-          <w:color w:val="00B050"/>
-        </w:rPr>
-        <w:t>Have  a</w:t>
-      </w:r>
-      <w:proofErr w:type="gramEnd"/>
-      <w:r>
-        <w:rPr>
-          <w:color w:val="00B050"/>
-        </w:rPr>
-        <w:t xml:space="preserve"> “Assign To” button in the action bar. When “Assign To” button is clicked:</w:t>
+        <w:t>Delete the corresponding entry in the FTSTaskTable</w:t>
+      </w:r>
+    </w:p>
+    <w:p>
+      <w:pPr>
+        <w:rPr>
+          <w:color w:val="00B050"/>
+        </w:rPr>
+      </w:pPr>
+      <w:r>
+        <w:rPr>
+          <w:color w:val="00B050"/>
+        </w:rPr>
+        <w:t>Have  a “Assign To” button in the action bar. When “Assign To” button is clicked:</w:t>
       </w:r>
     </w:p>
     <w:p>
@@ -1097,16 +909,8 @@
         <w:rPr>
           <w:color w:val="00B050"/>
         </w:rPr>
-        <w:t xml:space="preserve">Update the corresponding entry in the </w:t>
-      </w:r>
-      <w:proofErr w:type="spellStart"/>
-      <w:r>
-        <w:rPr>
-          <w:color w:val="00B050"/>
-        </w:rPr>
-        <w:t>FTSTaskTable</w:t>
-      </w:r>
-      <w:proofErr w:type="spellEnd"/>
+        <w:t>Update the corresponding entry in the FTSTaskTable</w:t>
+      </w:r>
     </w:p>
     <w:p>
       <w:r>
@@ -1137,21 +941,7 @@
         <w:rPr>
           <w:color w:val="00B050"/>
         </w:rPr>
-        <w:t xml:space="preserve">Have action bar button on </w:t>
-      </w:r>
-      <w:proofErr w:type="spellStart"/>
-      <w:r>
-        <w:rPr>
-          <w:color w:val="00B050"/>
-        </w:rPr>
-        <w:t>TaskList</w:t>
-      </w:r>
-      <w:proofErr w:type="spellEnd"/>
-      <w:r>
-        <w:rPr>
-          <w:color w:val="00B050"/>
-        </w:rPr>
-        <w:t xml:space="preserve"> view called “</w:t>
+        <w:t>Have action bar button on TaskList view called “</w:t>
       </w:r>
       <w:r>
         <w:rPr>
@@ -1171,37 +961,13 @@
           <w:color w:val="00B050"/>
         </w:rPr>
       </w:pPr>
-      <w:bookmarkStart w:id="0" w:name="_GoBack"/>
-      <w:r>
-        <w:rPr>
-          <w:color w:val="00B050"/>
-        </w:rPr>
-        <w:t xml:space="preserve">A service that runs that 1:00 am to </w:t>
-      </w:r>
-      <w:proofErr w:type="spellStart"/>
-      <w:proofErr w:type="gramStart"/>
-      <w:r>
-        <w:rPr>
-          <w:color w:val="00B050"/>
-        </w:rPr>
-        <w:t>computeTasks</w:t>
-      </w:r>
-      <w:proofErr w:type="spellEnd"/>
-      <w:r>
-        <w:rPr>
-          <w:color w:val="00B050"/>
-        </w:rPr>
-        <w:t>(</w:t>
-      </w:r>
-      <w:proofErr w:type="gramEnd"/>
-      <w:r>
-        <w:rPr>
-          <w:color w:val="00B050"/>
-        </w:rPr>
-        <w:t xml:space="preserve">). </w:t>
-      </w:r>
-    </w:p>
-    <w:bookmarkEnd w:id="0"/>
+      <w:r>
+        <w:rPr>
+          <w:color w:val="00B050"/>
+        </w:rPr>
+        <w:t xml:space="preserve">A service that runs that 1:00 am to computeTasks(). </w:t>
+      </w:r>
+    </w:p>
     <w:p>
       <w:pPr>
         <w:pStyle w:val="ListParagraph"/>
@@ -1217,57 +983,7 @@
         <w:rPr>
           <w:color w:val="00B050"/>
         </w:rPr>
-        <w:t xml:space="preserve">Should use the </w:t>
-      </w:r>
-      <w:proofErr w:type="spellStart"/>
-      <w:r>
-        <w:rPr>
-          <w:color w:val="00B050"/>
-        </w:rPr>
-        <w:t>JobInfo</w:t>
-      </w:r>
-      <w:proofErr w:type="spellEnd"/>
-      <w:r>
-        <w:rPr>
-          <w:color w:val="00B050"/>
-        </w:rPr>
-        <w:t xml:space="preserve"> API for Lollipop (and higher). If older OS is found, use the </w:t>
-      </w:r>
-      <w:proofErr w:type="spellStart"/>
-      <w:r>
-        <w:rPr>
-          <w:color w:val="00B050"/>
-        </w:rPr>
-        <w:t>AlarmManager</w:t>
-      </w:r>
-      <w:proofErr w:type="spellEnd"/>
-      <w:r>
-        <w:rPr>
-          <w:color w:val="00B050"/>
-        </w:rPr>
-        <w:t xml:space="preserve"> (implement this in </w:t>
-      </w:r>
-      <w:proofErr w:type="spellStart"/>
-      <w:proofErr w:type="gramStart"/>
-      <w:r>
-        <w:rPr>
-          <w:color w:val="00B050"/>
-        </w:rPr>
-        <w:t>scheduleJob</w:t>
-      </w:r>
-      <w:proofErr w:type="spellEnd"/>
-      <w:r>
-        <w:rPr>
-          <w:color w:val="00B050"/>
-        </w:rPr>
-        <w:t>(</w:t>
-      </w:r>
-      <w:proofErr w:type="gramEnd"/>
-      <w:r>
-        <w:rPr>
-          <w:color w:val="00B050"/>
-        </w:rPr>
-        <w:t>)).</w:t>
+        <w:t>Should use the JobInfo API for Lollipop (and higher). If older OS is found, use the AlarmManager (implement this in scheduleJob()).</w:t>
       </w:r>
     </w:p>
     <w:p>
@@ -1279,20 +995,7 @@
         </w:numPr>
       </w:pPr>
       <w:r>
-        <w:t xml:space="preserve">A settings UI to change the 1:00 am default time for </w:t>
-      </w:r>
-      <w:proofErr w:type="spellStart"/>
-      <w:proofErr w:type="gramStart"/>
-      <w:r>
-        <w:t>computeTasks</w:t>
-      </w:r>
-      <w:proofErr w:type="spellEnd"/>
-      <w:r>
-        <w:t>(</w:t>
-      </w:r>
-      <w:proofErr w:type="gramEnd"/>
-      <w:r>
-        <w:t>).</w:t>
+        <w:t>A settings UI to change the 1:00 am default time for computeTasks().</w:t>
       </w:r>
     </w:p>
     <w:p>
@@ -1306,19 +1009,11 @@
           <w:color w:val="00B050"/>
         </w:rPr>
       </w:pPr>
-      <w:proofErr w:type="spellStart"/>
-      <w:r>
-        <w:rPr>
-          <w:color w:val="00B050"/>
-        </w:rPr>
-        <w:t>ComputeTask</w:t>
-      </w:r>
-      <w:proofErr w:type="spellEnd"/>
-      <w:r>
-        <w:rPr>
-          <w:color w:val="00B050"/>
-        </w:rPr>
-        <w:t>():</w:t>
+      <w:r>
+        <w:rPr>
+          <w:color w:val="00B050"/>
+        </w:rPr>
+        <w:t>ComputeTask():</w:t>
       </w:r>
     </w:p>
     <w:p>
@@ -1336,35 +1031,7 @@
         <w:rPr>
           <w:color w:val="00B050"/>
         </w:rPr>
-        <w:t>There can only be one task per service call and for the tuple (</w:t>
-      </w:r>
-      <w:proofErr w:type="spellStart"/>
-      <w:r>
-        <w:rPr>
-          <w:color w:val="00B050"/>
-        </w:rPr>
-        <w:t>itemID</w:t>
-      </w:r>
-      <w:proofErr w:type="spellEnd"/>
-      <w:r>
-        <w:rPr>
-          <w:color w:val="00B050"/>
-        </w:rPr>
-        <w:t xml:space="preserve">, </w:t>
-      </w:r>
-      <w:proofErr w:type="spellStart"/>
-      <w:r>
-        <w:rPr>
-          <w:color w:val="00B050"/>
-        </w:rPr>
-        <w:t>taskType</w:t>
-      </w:r>
-      <w:proofErr w:type="spellEnd"/>
-      <w:r>
-        <w:rPr>
-          <w:color w:val="00B050"/>
-        </w:rPr>
-        <w:t>)</w:t>
+        <w:t>There can only be one task per service call and for the tuple (itemID, taskType)</w:t>
       </w:r>
     </w:p>
     <w:p>
@@ -1382,21 +1049,7 @@
         <w:rPr>
           <w:color w:val="00B050"/>
         </w:rPr>
-        <w:t xml:space="preserve">Collect all </w:t>
-      </w:r>
-      <w:proofErr w:type="spellStart"/>
-      <w:r>
-        <w:rPr>
-          <w:color w:val="00B050"/>
-        </w:rPr>
-        <w:t>currentTasks</w:t>
-      </w:r>
-      <w:proofErr w:type="spellEnd"/>
-      <w:r>
-        <w:rPr>
-          <w:color w:val="00B050"/>
-        </w:rPr>
-        <w:t xml:space="preserve"> in list1.</w:t>
+        <w:t>Collect all currentTasks in list1.</w:t>
       </w:r>
     </w:p>
     <w:p>
@@ -1456,16 +1109,8 @@
         <w:rPr>
           <w:color w:val="00B050"/>
         </w:rPr>
-        <w:t xml:space="preserve"> and the </w:t>
-      </w:r>
-      <w:proofErr w:type="spellStart"/>
-      <w:r>
-        <w:rPr>
-          <w:color w:val="00B050"/>
-        </w:rPr>
-        <w:t>FTSTaskTable</w:t>
-      </w:r>
-      <w:proofErr w:type="spellEnd"/>
+        <w:t xml:space="preserve"> and the FTSTaskTable</w:t>
+      </w:r>
       <w:r>
         <w:rPr>
           <w:color w:val="00B050"/>
@@ -1488,21 +1133,7 @@
         <w:rPr>
           <w:color w:val="00B050"/>
         </w:rPr>
-        <w:t xml:space="preserve">All new tasks have </w:t>
-      </w:r>
-      <w:proofErr w:type="spellStart"/>
-      <w:r>
-        <w:rPr>
-          <w:color w:val="00B050"/>
-        </w:rPr>
-        <w:t>assignedTo</w:t>
-      </w:r>
-      <w:proofErr w:type="spellEnd"/>
-      <w:r>
-        <w:rPr>
-          <w:color w:val="00B050"/>
-        </w:rPr>
-        <w:t xml:space="preserve"> set to “None”.</w:t>
+        <w:t>All new tasks have assignedTo set to “None”.</w:t>
       </w:r>
     </w:p>
     <w:p>
@@ -1552,21 +1183,7 @@
         <w:rPr>
           <w:color w:val="00B050"/>
         </w:rPr>
-        <w:t xml:space="preserve">Type (Instrument, </w:t>
-      </w:r>
-      <w:proofErr w:type="spellStart"/>
-      <w:r>
-        <w:rPr>
-          <w:color w:val="00B050"/>
-        </w:rPr>
-        <w:t>Consummable</w:t>
-      </w:r>
-      <w:proofErr w:type="spellEnd"/>
-      <w:r>
-        <w:rPr>
-          <w:color w:val="00B050"/>
-        </w:rPr>
-        <w:t>)</w:t>
+        <w:t>Type (Instrument, Consummable)</w:t>
       </w:r>
     </w:p>
     <w:p>
@@ -1882,21 +1499,7 @@
         <w:rPr>
           <w:color w:val="00B050"/>
         </w:rPr>
-        <w:t xml:space="preserve">For </w:t>
-      </w:r>
-      <w:proofErr w:type="spellStart"/>
-      <w:r>
-        <w:rPr>
-          <w:color w:val="00B050"/>
-        </w:rPr>
-        <w:t>Consummable</w:t>
-      </w:r>
-      <w:proofErr w:type="spellEnd"/>
-      <w:r>
-        <w:rPr>
-          <w:color w:val="00B050"/>
-        </w:rPr>
-        <w:t>:</w:t>
+        <w:t>For Consummable:</w:t>
       </w:r>
     </w:p>
     <w:p>
@@ -1914,16 +1517,8 @@
         <w:rPr>
           <w:color w:val="00B050"/>
         </w:rPr>
-        <w:t xml:space="preserve">Minimum Required </w:t>
-      </w:r>
-      <w:proofErr w:type="spellStart"/>
-      <w:r>
-        <w:rPr>
-          <w:color w:val="00B050"/>
-        </w:rPr>
-        <w:t>Quantit</w:t>
-      </w:r>
-      <w:proofErr w:type="spellEnd"/>
+        <w:t>Minimum Required Quantit</w:t>
+      </w:r>
     </w:p>
     <w:p>
       <w:pPr>
@@ -1936,14 +1531,12 @@
           <w:color w:val="00B050"/>
         </w:rPr>
       </w:pPr>
-      <w:proofErr w:type="spellStart"/>
       <w:r>
         <w:rPr>
           <w:color w:val="00B050"/>
         </w:rPr>
         <w:t>currentQuantity</w:t>
       </w:r>
-      <w:proofErr w:type="spellEnd"/>
       <w:r>
         <w:rPr>
           <w:color w:val="00B050"/>
@@ -1966,21 +1559,7 @@
         <w:rPr>
           <w:color w:val="00B050"/>
         </w:rPr>
-        <w:t xml:space="preserve">Need UI for consumable </w:t>
-      </w:r>
-      <w:proofErr w:type="spellStart"/>
-      <w:r>
-        <w:rPr>
-          <w:color w:val="00B050"/>
-        </w:rPr>
-        <w:t>checkin</w:t>
-      </w:r>
-      <w:proofErr w:type="spellEnd"/>
-      <w:r>
-        <w:rPr>
-          <w:color w:val="00B050"/>
-        </w:rPr>
-        <w:t xml:space="preserve">/checkout </w:t>
+        <w:t xml:space="preserve">Need UI for consumable checkin/checkout </w:t>
       </w:r>
     </w:p>
     <w:p>
@@ -1998,21 +1577,7 @@
         <w:rPr>
           <w:color w:val="00B050"/>
         </w:rPr>
-        <w:t xml:space="preserve">have “+” and “-“ action bar buttons in the </w:t>
-      </w:r>
-      <w:proofErr w:type="spellStart"/>
-      <w:r>
-        <w:rPr>
-          <w:color w:val="00B050"/>
-        </w:rPr>
-        <w:t>ItemDetail</w:t>
-      </w:r>
-      <w:proofErr w:type="spellEnd"/>
-      <w:r>
-        <w:rPr>
-          <w:color w:val="00B050"/>
-        </w:rPr>
-        <w:t xml:space="preserve"> if the item is a consumable</w:t>
+        <w:t>have “+” and “-“ action bar buttons in the ItemDetail if the item is a consumable</w:t>
       </w:r>
     </w:p>
     <w:p>
@@ -2057,14 +1622,12 @@
           <w:color w:val="00B050"/>
         </w:rPr>
       </w:pPr>
-      <w:proofErr w:type="spellStart"/>
       <w:r>
         <w:rPr>
           <w:color w:val="00B050"/>
         </w:rPr>
         <w:t>itemID</w:t>
       </w:r>
-      <w:proofErr w:type="spellEnd"/>
     </w:p>
     <w:p>
       <w:pPr>
@@ -2131,14 +1694,12 @@
           <w:color w:val="00B050"/>
         </w:rPr>
       </w:pPr>
-      <w:proofErr w:type="spellStart"/>
       <w:r>
         <w:rPr>
           <w:color w:val="00B050"/>
         </w:rPr>
         <w:t>OpenTimeStamp</w:t>
       </w:r>
-      <w:proofErr w:type="spellEnd"/>
     </w:p>
     <w:p>
       <w:pPr>
@@ -2151,24 +1712,17 @@
           <w:color w:val="00B050"/>
         </w:rPr>
       </w:pPr>
-      <w:proofErr w:type="spellStart"/>
       <w:r>
         <w:rPr>
           <w:color w:val="00B050"/>
         </w:rPr>
         <w:t>ClosedTimeStamp</w:t>
       </w:r>
-      <w:proofErr w:type="spellEnd"/>
     </w:p>
     <w:p/>
     <w:p>
-      <w:proofErr w:type="spellStart"/>
-      <w:r>
-        <w:t>Misc</w:t>
-      </w:r>
-      <w:proofErr w:type="spellEnd"/>
-      <w:r>
-        <w:t>:</w:t>
+      <w:r>
+        <w:t>Misc:</w:t>
       </w:r>
     </w:p>
     <w:p>
@@ -2198,21 +1752,7 @@
         <w:rPr>
           <w:color w:val="00B050"/>
         </w:rPr>
-        <w:t xml:space="preserve">Implement item validations inside </w:t>
-      </w:r>
-      <w:proofErr w:type="spellStart"/>
-      <w:r>
-        <w:rPr>
-          <w:color w:val="00B050"/>
-        </w:rPr>
-        <w:t>updateItemFromUI</w:t>
-      </w:r>
-      <w:proofErr w:type="spellEnd"/>
-      <w:r>
-        <w:rPr>
-          <w:color w:val="00B050"/>
-        </w:rPr>
-        <w:t>.</w:t>
+        <w:t>Implement item validations inside updateItemFromUI.</w:t>
       </w:r>
     </w:p>
     <w:p>
@@ -2327,15 +1867,7 @@
         </w:numPr>
       </w:pPr>
       <w:r>
-        <w:t xml:space="preserve">When </w:t>
-      </w:r>
-      <w:proofErr w:type="spellStart"/>
-      <w:r>
-        <w:t>computeNewTasks</w:t>
-      </w:r>
-      <w:proofErr w:type="spellEnd"/>
-      <w:r>
-        <w:t>() will run</w:t>
+        <w:t>When computeNewTasks() will run</w:t>
       </w:r>
     </w:p>
     <w:p>
@@ -2390,57 +1922,64 @@
       <w:pPr>
         <w:pStyle w:val="ListParagraph"/>
         <w:numPr>
-          <w:ilvl w:val="0"/>
-          <w:numId w:val="4"/>
-        </w:numPr>
-      </w:pPr>
-      <w:r>
-        <w:t>Add barcode support to items</w:t>
-      </w:r>
-    </w:p>
-    <w:p>
-      <w:pPr>
-        <w:pStyle w:val="ListParagraph"/>
-        <w:numPr>
-          <w:ilvl w:val="0"/>
-          <w:numId w:val="4"/>
-        </w:numPr>
-        <w:rPr>
-          <w:color w:val="00B050"/>
-        </w:rPr>
-      </w:pPr>
-      <w:r>
-        <w:rPr>
-          <w:color w:val="00B050"/>
-        </w:rPr>
-        <w:t>Need UI for service call</w:t>
-      </w:r>
-    </w:p>
-    <w:p>
-      <w:pPr>
-        <w:pStyle w:val="ListParagraph"/>
-        <w:numPr>
           <w:ilvl w:val="1"/>
           <w:numId w:val="4"/>
         </w:numPr>
-        <w:rPr>
-          <w:color w:val="00B050"/>
-        </w:rPr>
-      </w:pPr>
-      <w:r>
-        <w:rPr>
-          <w:color w:val="00B050"/>
-        </w:rPr>
-        <w:t xml:space="preserve">Have a “service call” action bar button in </w:t>
-      </w:r>
-      <w:proofErr w:type="spellStart"/>
-      <w:r>
-        <w:rPr>
-          <w:color w:val="00B050"/>
-        </w:rPr>
-        <w:t>ItemDetail</w:t>
-      </w:r>
-      <w:proofErr w:type="spellEnd"/>
+      </w:pPr>
+      <w:r>
+        <w:t>Click on image preview expands to the whole image in the item detail view</w:t>
+      </w:r>
+      <w:bookmarkStart w:id="0" w:name="_GoBack"/>
+      <w:bookmarkEnd w:id="0"/>
+    </w:p>
+    <w:p>
+      <w:pPr>
+        <w:pStyle w:val="ListParagraph"/>
+        <w:numPr>
+          <w:ilvl w:val="0"/>
+          <w:numId w:val="4"/>
+        </w:numPr>
+      </w:pPr>
+      <w:r>
+        <w:t>Add barcode support to items</w:t>
+      </w:r>
+    </w:p>
+    <w:p/>
+    <w:p>
+      <w:pPr>
+        <w:pStyle w:val="ListParagraph"/>
+        <w:numPr>
+          <w:ilvl w:val="0"/>
+          <w:numId w:val="4"/>
+        </w:numPr>
+        <w:rPr>
+          <w:color w:val="00B050"/>
+        </w:rPr>
+      </w:pPr>
+      <w:r>
+        <w:rPr>
+          <w:color w:val="00B050"/>
+        </w:rPr>
+        <w:t>Need UI for service call</w:t>
+      </w:r>
+    </w:p>
+    <w:p>
+      <w:pPr>
+        <w:pStyle w:val="ListParagraph"/>
+        <w:numPr>
+          <w:ilvl w:val="1"/>
+          <w:numId w:val="4"/>
+        </w:numPr>
+        <w:rPr>
+          <w:color w:val="00B050"/>
+        </w:rPr>
+      </w:pPr>
+      <w:r>
+        <w:rPr>
+          <w:color w:val="00B050"/>
+        </w:rPr>
+        <w:t>Have a “service call” action bar button in ItemDetail</w:t>
+      </w:r>
     </w:p>
     <w:p>
       <w:pPr>

</xml_diff>

<commit_message>
1. Added SMS support 2. Delete image files when an item is deleted.
</commit_message>
<xml_diff>
--- a/Task.docx
+++ b/Task.docx
@@ -44,11 +44,33 @@
           <w:color w:val="00B050"/>
         </w:rPr>
       </w:pPr>
-      <w:r>
-        <w:rPr>
-          <w:color w:val="00B050"/>
-        </w:rPr>
-        <w:t>taskType (serviceCall, calibration, maintenance, contract, inventory)</w:t>
+      <w:proofErr w:type="spellStart"/>
+      <w:r>
+        <w:rPr>
+          <w:color w:val="00B050"/>
+        </w:rPr>
+        <w:t>taskType</w:t>
+      </w:r>
+      <w:proofErr w:type="spellEnd"/>
+      <w:r>
+        <w:rPr>
+          <w:color w:val="00B050"/>
+        </w:rPr>
+        <w:t xml:space="preserve"> (</w:t>
+      </w:r>
+      <w:proofErr w:type="spellStart"/>
+      <w:r>
+        <w:rPr>
+          <w:color w:val="00B050"/>
+        </w:rPr>
+        <w:t>serviceCall</w:t>
+      </w:r>
+      <w:proofErr w:type="spellEnd"/>
+      <w:r>
+        <w:rPr>
+          <w:color w:val="00B050"/>
+        </w:rPr>
+        <w:t>, calibration, maintenance, contract, inventory)</w:t>
       </w:r>
     </w:p>
     <w:p>
@@ -62,11 +84,19 @@
           <w:color w:val="00B050"/>
         </w:rPr>
       </w:pPr>
-      <w:r>
-        <w:rPr>
-          <w:color w:val="00B050"/>
-        </w:rPr>
-        <w:t xml:space="preserve">itemID </w:t>
+      <w:proofErr w:type="spellStart"/>
+      <w:r>
+        <w:rPr>
+          <w:color w:val="00B050"/>
+        </w:rPr>
+        <w:t>itemID</w:t>
+      </w:r>
+      <w:proofErr w:type="spellEnd"/>
+      <w:r>
+        <w:rPr>
+          <w:color w:val="00B050"/>
+        </w:rPr>
+        <w:t xml:space="preserve"> </w:t>
       </w:r>
       <w:r>
         <w:rPr>
@@ -90,13 +120,35 @@
         <w:rPr>
           <w:color w:val="00B050"/>
         </w:rPr>
-        <w:t>or serviceCallID</w:t>
-      </w:r>
-      <w:r>
-        <w:rPr>
-          <w:color w:val="00B050"/>
-        </w:rPr>
-        <w:t xml:space="preserve"> (if type is serviceCall)</w:t>
+        <w:t xml:space="preserve">or </w:t>
+      </w:r>
+      <w:proofErr w:type="spellStart"/>
+      <w:r>
+        <w:rPr>
+          <w:color w:val="00B050"/>
+        </w:rPr>
+        <w:t>serviceCallID</w:t>
+      </w:r>
+      <w:proofErr w:type="spellEnd"/>
+      <w:r>
+        <w:rPr>
+          <w:color w:val="00B050"/>
+        </w:rPr>
+        <w:t xml:space="preserve"> (if type is </w:t>
+      </w:r>
+      <w:proofErr w:type="spellStart"/>
+      <w:r>
+        <w:rPr>
+          <w:color w:val="00B050"/>
+        </w:rPr>
+        <w:t>serviceCall</w:t>
+      </w:r>
+      <w:proofErr w:type="spellEnd"/>
+      <w:r>
+        <w:rPr>
+          <w:color w:val="00B050"/>
+        </w:rPr>
+        <w:t>)</w:t>
       </w:r>
     </w:p>
     <w:p>
@@ -110,12 +162,14 @@
           <w:color w:val="00B050"/>
         </w:rPr>
       </w:pPr>
+      <w:proofErr w:type="spellStart"/>
       <w:r>
         <w:rPr>
           <w:color w:val="00B050"/>
         </w:rPr>
         <w:t>itemName</w:t>
       </w:r>
+      <w:proofErr w:type="spellEnd"/>
     </w:p>
     <w:p>
       <w:pPr>
@@ -146,11 +200,19 @@
           <w:color w:val="00B050"/>
         </w:rPr>
       </w:pPr>
-      <w:r>
-        <w:rPr>
-          <w:color w:val="00B050"/>
-        </w:rPr>
-        <w:t>AssignedTo  (string)</w:t>
+      <w:proofErr w:type="spellStart"/>
+      <w:r>
+        <w:rPr>
+          <w:color w:val="00B050"/>
+        </w:rPr>
+        <w:t>AssignedTo</w:t>
+      </w:r>
+      <w:proofErr w:type="spellEnd"/>
+      <w:r>
+        <w:rPr>
+          <w:color w:val="00B050"/>
+        </w:rPr>
+        <w:t xml:space="preserve">  (string)</w:t>
       </w:r>
     </w:p>
     <w:p>
@@ -164,11 +226,19 @@
           <w:color w:val="00B050"/>
         </w:rPr>
       </w:pPr>
-      <w:r>
-        <w:rPr>
-          <w:color w:val="00B050"/>
-        </w:rPr>
-        <w:t>AssignedToContactInfo (string)</w:t>
+      <w:proofErr w:type="spellStart"/>
+      <w:r>
+        <w:rPr>
+          <w:color w:val="00B050"/>
+        </w:rPr>
+        <w:t>AssignedToContactInfo</w:t>
+      </w:r>
+      <w:proofErr w:type="spellEnd"/>
+      <w:r>
+        <w:rPr>
+          <w:color w:val="00B050"/>
+        </w:rPr>
+        <w:t xml:space="preserve"> (string)</w:t>
       </w:r>
       <w:r>
         <w:rPr>
@@ -188,11 +258,19 @@
           <w:color w:val="00B050"/>
         </w:rPr>
       </w:pPr>
-      <w:r>
-        <w:rPr>
-          <w:color w:val="00B050"/>
-        </w:rPr>
-        <w:t>dueDateTimeStamp(integer)</w:t>
+      <w:proofErr w:type="spellStart"/>
+      <w:r>
+        <w:rPr>
+          <w:color w:val="00B050"/>
+        </w:rPr>
+        <w:t>dueDateTimeStamp</w:t>
+      </w:r>
+      <w:proofErr w:type="spellEnd"/>
+      <w:r>
+        <w:rPr>
+          <w:color w:val="00B050"/>
+        </w:rPr>
+        <w:t>(integer)</w:t>
       </w:r>
     </w:p>
     <w:p>
@@ -206,11 +284,19 @@
           <w:color w:val="00B050"/>
         </w:rPr>
       </w:pPr>
-      <w:r>
-        <w:rPr>
-          <w:color w:val="00B050"/>
-        </w:rPr>
-        <w:t>CompletedTimeStamp (integer)</w:t>
+      <w:proofErr w:type="spellStart"/>
+      <w:r>
+        <w:rPr>
+          <w:color w:val="00B050"/>
+        </w:rPr>
+        <w:t>CompletedTimeStamp</w:t>
+      </w:r>
+      <w:proofErr w:type="spellEnd"/>
+      <w:r>
+        <w:rPr>
+          <w:color w:val="00B050"/>
+        </w:rPr>
+        <w:t xml:space="preserve"> (integer)</w:t>
       </w:r>
     </w:p>
     <w:p>
@@ -224,11 +310,19 @@
           <w:color w:val="00B050"/>
         </w:rPr>
       </w:pPr>
-      <w:r>
-        <w:rPr>
-          <w:color w:val="00B050"/>
-        </w:rPr>
-        <w:t>CompletionComments (string)</w:t>
+      <w:proofErr w:type="spellStart"/>
+      <w:r>
+        <w:rPr>
+          <w:color w:val="00B050"/>
+        </w:rPr>
+        <w:t>CompletionComments</w:t>
+      </w:r>
+      <w:proofErr w:type="spellEnd"/>
+      <w:r>
+        <w:rPr>
+          <w:color w:val="00B050"/>
+        </w:rPr>
+        <w:t xml:space="preserve"> (string)</w:t>
       </w:r>
     </w:p>
     <w:p/>
@@ -238,11 +332,19 @@
           <w:color w:val="00B050"/>
         </w:rPr>
       </w:pPr>
-      <w:r>
-        <w:rPr>
-          <w:color w:val="00B050"/>
-        </w:rPr>
-        <w:t>FTSTask:</w:t>
+      <w:proofErr w:type="spellStart"/>
+      <w:r>
+        <w:rPr>
+          <w:color w:val="00B050"/>
+        </w:rPr>
+        <w:t>FTSTask</w:t>
+      </w:r>
+      <w:proofErr w:type="spellEnd"/>
+      <w:r>
+        <w:rPr>
+          <w:color w:val="00B050"/>
+        </w:rPr>
+        <w:t>:</w:t>
       </w:r>
     </w:p>
     <w:p>
@@ -256,12 +358,14 @@
           <w:color w:val="00B050"/>
         </w:rPr>
       </w:pPr>
+      <w:proofErr w:type="spellStart"/>
       <w:r>
         <w:rPr>
           <w:color w:val="00B050"/>
         </w:rPr>
         <w:t>itemName</w:t>
       </w:r>
+      <w:proofErr w:type="spellEnd"/>
     </w:p>
     <w:p>
       <w:pPr>
@@ -274,12 +378,14 @@
           <w:color w:val="00B050"/>
         </w:rPr>
       </w:pPr>
+      <w:proofErr w:type="spellStart"/>
       <w:r>
         <w:rPr>
           <w:color w:val="00B050"/>
         </w:rPr>
         <w:t>AssignedTo</w:t>
       </w:r>
+      <w:proofErr w:type="spellEnd"/>
     </w:p>
     <w:p>
       <w:pPr>
@@ -292,11 +398,19 @@
           <w:color w:val="00B050"/>
         </w:rPr>
       </w:pPr>
-      <w:r>
-        <w:rPr>
-          <w:color w:val="00B050"/>
-        </w:rPr>
-        <w:t>taskType (in string format)</w:t>
+      <w:proofErr w:type="spellStart"/>
+      <w:r>
+        <w:rPr>
+          <w:color w:val="00B050"/>
+        </w:rPr>
+        <w:t>taskType</w:t>
+      </w:r>
+      <w:proofErr w:type="spellEnd"/>
+      <w:r>
+        <w:rPr>
+          <w:color w:val="00B050"/>
+        </w:rPr>
+        <w:t xml:space="preserve"> (in string format)</w:t>
       </w:r>
     </w:p>
     <w:p>
@@ -318,11 +432,19 @@
           <w:color w:val="00B050"/>
         </w:rPr>
       </w:pPr>
-      <w:r>
-        <w:rPr>
-          <w:color w:val="00B050"/>
-        </w:rPr>
-        <w:t xml:space="preserve">Same as item. </w:t>
+      <w:proofErr w:type="gramStart"/>
+      <w:r>
+        <w:rPr>
+          <w:color w:val="00B050"/>
+        </w:rPr>
+        <w:t>Same as item.</w:t>
+      </w:r>
+      <w:proofErr w:type="gramEnd"/>
+      <w:r>
+        <w:rPr>
+          <w:color w:val="00B050"/>
+        </w:rPr>
+        <w:t xml:space="preserve"> </w:t>
       </w:r>
     </w:p>
     <w:p>
@@ -355,6 +477,7 @@
           <w:color w:val="00B050"/>
         </w:rPr>
       </w:pPr>
+      <w:proofErr w:type="spellStart"/>
       <w:r>
         <w:rPr>
           <w:color w:val="00B050"/>
@@ -367,6 +490,7 @@
         </w:rPr>
         <w:t>emName</w:t>
       </w:r>
+      <w:proofErr w:type="spellEnd"/>
     </w:p>
     <w:p>
       <w:pPr>
@@ -379,12 +503,14 @@
           <w:color w:val="00B050"/>
         </w:rPr>
       </w:pPr>
+      <w:proofErr w:type="spellStart"/>
       <w:r>
         <w:rPr>
           <w:color w:val="00B050"/>
         </w:rPr>
         <w:t>AssignedTo</w:t>
       </w:r>
+      <w:proofErr w:type="spellEnd"/>
     </w:p>
     <w:p>
       <w:pPr>
@@ -397,12 +523,14 @@
           <w:color w:val="00B050"/>
         </w:rPr>
       </w:pPr>
+      <w:proofErr w:type="spellStart"/>
       <w:r>
         <w:rPr>
           <w:color w:val="00B050"/>
         </w:rPr>
         <w:t>taskType</w:t>
       </w:r>
+      <w:proofErr w:type="spellEnd"/>
     </w:p>
     <w:p>
       <w:pPr>
@@ -415,12 +543,14 @@
           <w:color w:val="00B050"/>
         </w:rPr>
       </w:pPr>
+      <w:proofErr w:type="spellStart"/>
       <w:r>
         <w:rPr>
           <w:color w:val="00B050"/>
         </w:rPr>
         <w:t>dueDate</w:t>
       </w:r>
+      <w:proofErr w:type="spellEnd"/>
     </w:p>
     <w:p>
       <w:pPr>
@@ -452,12 +582,14 @@
           <w:color w:val="00B050"/>
         </w:rPr>
       </w:pPr>
+      <w:proofErr w:type="spellStart"/>
       <w:r>
         <w:rPr>
           <w:color w:val="00B050"/>
         </w:rPr>
         <w:t>itemName</w:t>
       </w:r>
+      <w:proofErr w:type="spellEnd"/>
     </w:p>
     <w:p>
       <w:pPr>
@@ -470,12 +602,14 @@
           <w:color w:val="00B050"/>
         </w:rPr>
       </w:pPr>
+      <w:proofErr w:type="spellStart"/>
       <w:r>
         <w:rPr>
           <w:color w:val="00B050"/>
         </w:rPr>
         <w:t>taskType</w:t>
       </w:r>
+      <w:proofErr w:type="spellEnd"/>
     </w:p>
     <w:p>
       <w:pPr>
@@ -488,12 +622,14 @@
           <w:color w:val="00B050"/>
         </w:rPr>
       </w:pPr>
+      <w:proofErr w:type="spellStart"/>
       <w:r>
         <w:rPr>
           <w:color w:val="00B050"/>
         </w:rPr>
         <w:t>AssignedTo</w:t>
       </w:r>
+      <w:proofErr w:type="spellEnd"/>
     </w:p>
     <w:p>
       <w:pPr>
@@ -540,7 +676,21 @@
         <w:rPr>
           <w:color w:val="00B050"/>
         </w:rPr>
-        <w:t>, use the following views depending on the taskType:</w:t>
+        <w:t xml:space="preserve">, use the following views depending on the </w:t>
+      </w:r>
+      <w:proofErr w:type="spellStart"/>
+      <w:r>
+        <w:rPr>
+          <w:color w:val="00B050"/>
+        </w:rPr>
+        <w:t>taskType</w:t>
+      </w:r>
+      <w:proofErr w:type="spellEnd"/>
+      <w:r>
+        <w:rPr>
+          <w:color w:val="00B050"/>
+        </w:rPr>
+        <w:t>:</w:t>
       </w:r>
     </w:p>
     <w:p>
@@ -554,12 +704,14 @@
           <w:color w:val="00B050"/>
         </w:rPr>
       </w:pPr>
+      <w:proofErr w:type="spellStart"/>
       <w:r>
         <w:rPr>
           <w:color w:val="00B050"/>
         </w:rPr>
         <w:t>ServiceCallView</w:t>
       </w:r>
+      <w:proofErr w:type="spellEnd"/>
     </w:p>
     <w:p>
       <w:pPr>
@@ -572,12 +724,14 @@
           <w:color w:val="00B050"/>
         </w:rPr>
       </w:pPr>
+      <w:proofErr w:type="spellStart"/>
       <w:r>
         <w:rPr>
           <w:color w:val="00B050"/>
         </w:rPr>
         <w:t>CalibrationView</w:t>
       </w:r>
+      <w:proofErr w:type="spellEnd"/>
     </w:p>
     <w:p>
       <w:pPr>
@@ -590,12 +744,14 @@
           <w:color w:val="00B050"/>
         </w:rPr>
       </w:pPr>
+      <w:proofErr w:type="spellStart"/>
       <w:r>
         <w:rPr>
           <w:color w:val="00B050"/>
         </w:rPr>
         <w:t>MaintenanceView</w:t>
       </w:r>
+      <w:proofErr w:type="spellEnd"/>
     </w:p>
     <w:p>
       <w:pPr>
@@ -608,6 +764,7 @@
           <w:color w:val="00B050"/>
         </w:rPr>
       </w:pPr>
+      <w:proofErr w:type="spellStart"/>
       <w:r>
         <w:rPr>
           <w:color w:val="00B050"/>
@@ -615,6 +772,7 @@
         <w:lastRenderedPageBreak/>
         <w:t>ContractView</w:t>
       </w:r>
+      <w:proofErr w:type="spellEnd"/>
     </w:p>
     <w:p>
       <w:pPr>
@@ -627,19 +785,22 @@
           <w:color w:val="00B050"/>
         </w:rPr>
       </w:pPr>
+      <w:proofErr w:type="spellStart"/>
       <w:r>
         <w:rPr>
           <w:color w:val="00B050"/>
         </w:rPr>
         <w:t>InventoryView</w:t>
       </w:r>
-    </w:p>
-    <w:p>
-      <w:pPr>
-        <w:rPr>
-          <w:color w:val="00B050"/>
-        </w:rPr>
-      </w:pPr>
+      <w:proofErr w:type="spellEnd"/>
+    </w:p>
+    <w:p>
+      <w:pPr>
+        <w:rPr>
+          <w:color w:val="00B050"/>
+        </w:rPr>
+      </w:pPr>
+      <w:proofErr w:type="gramStart"/>
       <w:r>
         <w:rPr>
           <w:color w:val="00B050"/>
@@ -650,7 +811,14 @@
         <w:rPr>
           <w:color w:val="00B050"/>
         </w:rPr>
-        <w:t xml:space="preserve"> a “Completed” button in the action bar</w:t>
+        <w:t xml:space="preserve"> a</w:t>
+      </w:r>
+      <w:proofErr w:type="gramEnd"/>
+      <w:r>
+        <w:rPr>
+          <w:color w:val="00B050"/>
+        </w:rPr>
+        <w:t xml:space="preserve"> “Completed” button in the action bar</w:t>
       </w:r>
       <w:r>
         <w:rPr>
@@ -724,12 +892,14 @@
           <w:color w:val="00B050"/>
         </w:rPr>
       </w:pPr>
+      <w:proofErr w:type="spellStart"/>
       <w:r>
         <w:rPr>
           <w:color w:val="00B050"/>
         </w:rPr>
         <w:t>CompletionComments</w:t>
       </w:r>
+      <w:proofErr w:type="spellEnd"/>
     </w:p>
     <w:p>
       <w:pPr>
@@ -742,12 +912,14 @@
           <w:color w:val="00B050"/>
         </w:rPr>
       </w:pPr>
+      <w:proofErr w:type="spellStart"/>
       <w:r>
         <w:rPr>
           <w:color w:val="00B050"/>
         </w:rPr>
         <w:t>CompletedTimestamp</w:t>
       </w:r>
+      <w:proofErr w:type="spellEnd"/>
     </w:p>
     <w:p>
       <w:pPr>
@@ -764,20 +936,36 @@
         <w:rPr>
           <w:color w:val="00B050"/>
         </w:rPr>
-        <w:t>Delete the corresponding entry in the FTSTaskTable</w:t>
-      </w:r>
-    </w:p>
-    <w:p>
-      <w:pPr>
-        <w:rPr>
-          <w:color w:val="00B050"/>
-        </w:rPr>
-      </w:pPr>
-      <w:r>
-        <w:rPr>
-          <w:color w:val="00B050"/>
-        </w:rPr>
-        <w:t>Have  a “Assign To” button in the action bar. When “Assign To” button is clicked:</w:t>
+        <w:t xml:space="preserve">Delete the corresponding entry in the </w:t>
+      </w:r>
+      <w:proofErr w:type="spellStart"/>
+      <w:r>
+        <w:rPr>
+          <w:color w:val="00B050"/>
+        </w:rPr>
+        <w:t>FTSTaskTable</w:t>
+      </w:r>
+      <w:proofErr w:type="spellEnd"/>
+    </w:p>
+    <w:p>
+      <w:pPr>
+        <w:rPr>
+          <w:color w:val="00B050"/>
+        </w:rPr>
+      </w:pPr>
+      <w:proofErr w:type="gramStart"/>
+      <w:r>
+        <w:rPr>
+          <w:color w:val="00B050"/>
+        </w:rPr>
+        <w:t>Have  a</w:t>
+      </w:r>
+      <w:proofErr w:type="gramEnd"/>
+      <w:r>
+        <w:rPr>
+          <w:color w:val="00B050"/>
+        </w:rPr>
+        <w:t xml:space="preserve"> “Assign To” button in the action bar. When “Assign To” button is clicked:</w:t>
       </w:r>
     </w:p>
     <w:p>
@@ -909,8 +1097,16 @@
         <w:rPr>
           <w:color w:val="00B050"/>
         </w:rPr>
-        <w:t>Update the corresponding entry in the FTSTaskTable</w:t>
-      </w:r>
+        <w:t xml:space="preserve">Update the corresponding entry in the </w:t>
+      </w:r>
+      <w:proofErr w:type="spellStart"/>
+      <w:r>
+        <w:rPr>
+          <w:color w:val="00B050"/>
+        </w:rPr>
+        <w:t>FTSTaskTable</w:t>
+      </w:r>
+      <w:proofErr w:type="spellEnd"/>
     </w:p>
     <w:p>
       <w:r>
@@ -941,7 +1137,21 @@
         <w:rPr>
           <w:color w:val="00B050"/>
         </w:rPr>
-        <w:t>Have action bar button on TaskList view called “</w:t>
+        <w:t xml:space="preserve">Have action bar button on </w:t>
+      </w:r>
+      <w:proofErr w:type="spellStart"/>
+      <w:r>
+        <w:rPr>
+          <w:color w:val="00B050"/>
+        </w:rPr>
+        <w:t>TaskList</w:t>
+      </w:r>
+      <w:proofErr w:type="spellEnd"/>
+      <w:r>
+        <w:rPr>
+          <w:color w:val="00B050"/>
+        </w:rPr>
+        <w:t xml:space="preserve"> view called “</w:t>
       </w:r>
       <w:r>
         <w:rPr>
@@ -965,7 +1175,29 @@
         <w:rPr>
           <w:color w:val="00B050"/>
         </w:rPr>
-        <w:t xml:space="preserve">A service that runs that 1:00 am to computeTasks(). </w:t>
+        <w:t xml:space="preserve">A service that runs that 1:00 am to </w:t>
+      </w:r>
+      <w:proofErr w:type="spellStart"/>
+      <w:proofErr w:type="gramStart"/>
+      <w:r>
+        <w:rPr>
+          <w:color w:val="00B050"/>
+        </w:rPr>
+        <w:t>computeTasks</w:t>
+      </w:r>
+      <w:proofErr w:type="spellEnd"/>
+      <w:r>
+        <w:rPr>
+          <w:color w:val="00B050"/>
+        </w:rPr>
+        <w:t>(</w:t>
+      </w:r>
+      <w:proofErr w:type="gramEnd"/>
+      <w:r>
+        <w:rPr>
+          <w:color w:val="00B050"/>
+        </w:rPr>
+        <w:t xml:space="preserve">). </w:t>
       </w:r>
     </w:p>
     <w:p>
@@ -983,7 +1215,57 @@
         <w:rPr>
           <w:color w:val="00B050"/>
         </w:rPr>
-        <w:t>Should use the JobInfo API for Lollipop (and higher). If older OS is found, use the AlarmManager (implement this in scheduleJob()).</w:t>
+        <w:t xml:space="preserve">Should use the </w:t>
+      </w:r>
+      <w:proofErr w:type="spellStart"/>
+      <w:r>
+        <w:rPr>
+          <w:color w:val="00B050"/>
+        </w:rPr>
+        <w:t>JobInfo</w:t>
+      </w:r>
+      <w:proofErr w:type="spellEnd"/>
+      <w:r>
+        <w:rPr>
+          <w:color w:val="00B050"/>
+        </w:rPr>
+        <w:t xml:space="preserve"> API for Lollipop (and higher). If older OS is found, use the </w:t>
+      </w:r>
+      <w:proofErr w:type="spellStart"/>
+      <w:r>
+        <w:rPr>
+          <w:color w:val="00B050"/>
+        </w:rPr>
+        <w:t>AlarmManager</w:t>
+      </w:r>
+      <w:proofErr w:type="spellEnd"/>
+      <w:r>
+        <w:rPr>
+          <w:color w:val="00B050"/>
+        </w:rPr>
+        <w:t xml:space="preserve"> (implement this in </w:t>
+      </w:r>
+      <w:proofErr w:type="spellStart"/>
+      <w:proofErr w:type="gramStart"/>
+      <w:r>
+        <w:rPr>
+          <w:color w:val="00B050"/>
+        </w:rPr>
+        <w:t>scheduleJob</w:t>
+      </w:r>
+      <w:proofErr w:type="spellEnd"/>
+      <w:r>
+        <w:rPr>
+          <w:color w:val="00B050"/>
+        </w:rPr>
+        <w:t>(</w:t>
+      </w:r>
+      <w:proofErr w:type="gramEnd"/>
+      <w:r>
+        <w:rPr>
+          <w:color w:val="00B050"/>
+        </w:rPr>
+        <w:t>)).</w:t>
       </w:r>
     </w:p>
     <w:p>
@@ -995,7 +1277,20 @@
         </w:numPr>
       </w:pPr>
       <w:r>
-        <w:t>A settings UI to change the 1:00 am default time for computeTasks().</w:t>
+        <w:t xml:space="preserve">A settings UI to change the 1:00 am default time for </w:t>
+      </w:r>
+      <w:proofErr w:type="spellStart"/>
+      <w:proofErr w:type="gramStart"/>
+      <w:r>
+        <w:t>computeTasks</w:t>
+      </w:r>
+      <w:proofErr w:type="spellEnd"/>
+      <w:r>
+        <w:t>(</w:t>
+      </w:r>
+      <w:proofErr w:type="gramEnd"/>
+      <w:r>
+        <w:t>).</w:t>
       </w:r>
     </w:p>
     <w:p>
@@ -1009,11 +1304,19 @@
           <w:color w:val="00B050"/>
         </w:rPr>
       </w:pPr>
-      <w:r>
-        <w:rPr>
-          <w:color w:val="00B050"/>
-        </w:rPr>
-        <w:t>ComputeTask():</w:t>
+      <w:proofErr w:type="spellStart"/>
+      <w:r>
+        <w:rPr>
+          <w:color w:val="00B050"/>
+        </w:rPr>
+        <w:t>ComputeTask</w:t>
+      </w:r>
+      <w:proofErr w:type="spellEnd"/>
+      <w:r>
+        <w:rPr>
+          <w:color w:val="00B050"/>
+        </w:rPr>
+        <w:t>():</w:t>
       </w:r>
     </w:p>
     <w:p>
@@ -1031,7 +1334,35 @@
         <w:rPr>
           <w:color w:val="00B050"/>
         </w:rPr>
-        <w:t>There can only be one task per service call and for the tuple (itemID, taskType)</w:t>
+        <w:t>There can only be one task per service call and for the tuple (</w:t>
+      </w:r>
+      <w:proofErr w:type="spellStart"/>
+      <w:r>
+        <w:rPr>
+          <w:color w:val="00B050"/>
+        </w:rPr>
+        <w:t>itemID</w:t>
+      </w:r>
+      <w:proofErr w:type="spellEnd"/>
+      <w:r>
+        <w:rPr>
+          <w:color w:val="00B050"/>
+        </w:rPr>
+        <w:t xml:space="preserve">, </w:t>
+      </w:r>
+      <w:proofErr w:type="spellStart"/>
+      <w:r>
+        <w:rPr>
+          <w:color w:val="00B050"/>
+        </w:rPr>
+        <w:t>taskType</w:t>
+      </w:r>
+      <w:proofErr w:type="spellEnd"/>
+      <w:r>
+        <w:rPr>
+          <w:color w:val="00B050"/>
+        </w:rPr>
+        <w:t>)</w:t>
       </w:r>
     </w:p>
     <w:p>
@@ -1049,7 +1380,21 @@
         <w:rPr>
           <w:color w:val="00B050"/>
         </w:rPr>
-        <w:t>Collect all currentTasks in list1.</w:t>
+        <w:t xml:space="preserve">Collect all </w:t>
+      </w:r>
+      <w:proofErr w:type="spellStart"/>
+      <w:r>
+        <w:rPr>
+          <w:color w:val="00B050"/>
+        </w:rPr>
+        <w:t>currentTasks</w:t>
+      </w:r>
+      <w:proofErr w:type="spellEnd"/>
+      <w:r>
+        <w:rPr>
+          <w:color w:val="00B050"/>
+        </w:rPr>
+        <w:t xml:space="preserve"> in list1.</w:t>
       </w:r>
     </w:p>
     <w:p>
@@ -1109,8 +1454,16 @@
         <w:rPr>
           <w:color w:val="00B050"/>
         </w:rPr>
-        <w:t xml:space="preserve"> and the FTSTaskTable</w:t>
-      </w:r>
+        <w:t xml:space="preserve"> and the </w:t>
+      </w:r>
+      <w:proofErr w:type="spellStart"/>
+      <w:r>
+        <w:rPr>
+          <w:color w:val="00B050"/>
+        </w:rPr>
+        <w:t>FTSTaskTable</w:t>
+      </w:r>
+      <w:proofErr w:type="spellEnd"/>
       <w:r>
         <w:rPr>
           <w:color w:val="00B050"/>
@@ -1133,7 +1486,21 @@
         <w:rPr>
           <w:color w:val="00B050"/>
         </w:rPr>
-        <w:t>All new tasks have assignedTo set to “None”.</w:t>
+        <w:t xml:space="preserve">All new tasks have </w:t>
+      </w:r>
+      <w:proofErr w:type="spellStart"/>
+      <w:r>
+        <w:rPr>
+          <w:color w:val="00B050"/>
+        </w:rPr>
+        <w:t>assignedTo</w:t>
+      </w:r>
+      <w:proofErr w:type="spellEnd"/>
+      <w:r>
+        <w:rPr>
+          <w:color w:val="00B050"/>
+        </w:rPr>
+        <w:t xml:space="preserve"> set to “None”.</w:t>
       </w:r>
     </w:p>
     <w:p>
@@ -1183,7 +1550,21 @@
         <w:rPr>
           <w:color w:val="00B050"/>
         </w:rPr>
-        <w:t>Type (Instrument, Consummable)</w:t>
+        <w:t xml:space="preserve">Type (Instrument, </w:t>
+      </w:r>
+      <w:proofErr w:type="spellStart"/>
+      <w:r>
+        <w:rPr>
+          <w:color w:val="00B050"/>
+        </w:rPr>
+        <w:t>Consummable</w:t>
+      </w:r>
+      <w:proofErr w:type="spellEnd"/>
+      <w:r>
+        <w:rPr>
+          <w:color w:val="00B050"/>
+        </w:rPr>
+        <w:t>)</w:t>
       </w:r>
     </w:p>
     <w:p>
@@ -1499,7 +1880,21 @@
         <w:rPr>
           <w:color w:val="00B050"/>
         </w:rPr>
-        <w:t>For Consummable:</w:t>
+        <w:t xml:space="preserve">For </w:t>
+      </w:r>
+      <w:proofErr w:type="spellStart"/>
+      <w:r>
+        <w:rPr>
+          <w:color w:val="00B050"/>
+        </w:rPr>
+        <w:t>Consummable</w:t>
+      </w:r>
+      <w:proofErr w:type="spellEnd"/>
+      <w:r>
+        <w:rPr>
+          <w:color w:val="00B050"/>
+        </w:rPr>
+        <w:t>:</w:t>
       </w:r>
     </w:p>
     <w:p>
@@ -1517,8 +1912,16 @@
         <w:rPr>
           <w:color w:val="00B050"/>
         </w:rPr>
-        <w:t>Minimum Required Quantit</w:t>
-      </w:r>
+        <w:t xml:space="preserve">Minimum Required </w:t>
+      </w:r>
+      <w:proofErr w:type="spellStart"/>
+      <w:r>
+        <w:rPr>
+          <w:color w:val="00B050"/>
+        </w:rPr>
+        <w:t>Quantit</w:t>
+      </w:r>
+      <w:proofErr w:type="spellEnd"/>
     </w:p>
     <w:p>
       <w:pPr>
@@ -1531,12 +1934,14 @@
           <w:color w:val="00B050"/>
         </w:rPr>
       </w:pPr>
+      <w:proofErr w:type="spellStart"/>
       <w:r>
         <w:rPr>
           <w:color w:val="00B050"/>
         </w:rPr>
         <w:t>currentQuantity</w:t>
       </w:r>
+      <w:proofErr w:type="spellEnd"/>
       <w:r>
         <w:rPr>
           <w:color w:val="00B050"/>
@@ -1559,7 +1964,21 @@
         <w:rPr>
           <w:color w:val="00B050"/>
         </w:rPr>
-        <w:t xml:space="preserve">Need UI for consumable checkin/checkout </w:t>
+        <w:t xml:space="preserve">Need UI for consumable </w:t>
+      </w:r>
+      <w:proofErr w:type="spellStart"/>
+      <w:r>
+        <w:rPr>
+          <w:color w:val="00B050"/>
+        </w:rPr>
+        <w:t>checkin</w:t>
+      </w:r>
+      <w:proofErr w:type="spellEnd"/>
+      <w:r>
+        <w:rPr>
+          <w:color w:val="00B050"/>
+        </w:rPr>
+        <w:t xml:space="preserve">/checkout </w:t>
       </w:r>
     </w:p>
     <w:p>
@@ -1577,7 +1996,21 @@
         <w:rPr>
           <w:color w:val="00B050"/>
         </w:rPr>
-        <w:t>have “+” and “-“ action bar buttons in the ItemDetail if the item is a consumable</w:t>
+        <w:t xml:space="preserve">have “+” and “-“ action bar buttons in the </w:t>
+      </w:r>
+      <w:proofErr w:type="spellStart"/>
+      <w:r>
+        <w:rPr>
+          <w:color w:val="00B050"/>
+        </w:rPr>
+        <w:t>ItemDetail</w:t>
+      </w:r>
+      <w:proofErr w:type="spellEnd"/>
+      <w:r>
+        <w:rPr>
+          <w:color w:val="00B050"/>
+        </w:rPr>
+        <w:t xml:space="preserve"> if the item is a consumable</w:t>
       </w:r>
     </w:p>
     <w:p>
@@ -1622,12 +2055,14 @@
           <w:color w:val="00B050"/>
         </w:rPr>
       </w:pPr>
+      <w:proofErr w:type="spellStart"/>
       <w:r>
         <w:rPr>
           <w:color w:val="00B050"/>
         </w:rPr>
         <w:t>itemID</w:t>
       </w:r>
+      <w:proofErr w:type="spellEnd"/>
     </w:p>
     <w:p>
       <w:pPr>
@@ -1694,12 +2129,14 @@
           <w:color w:val="00B050"/>
         </w:rPr>
       </w:pPr>
+      <w:proofErr w:type="spellStart"/>
       <w:r>
         <w:rPr>
           <w:color w:val="00B050"/>
         </w:rPr>
         <w:t>OpenTimeStamp</w:t>
       </w:r>
+      <w:proofErr w:type="spellEnd"/>
     </w:p>
     <w:p>
       <w:pPr>
@@ -1712,17 +2149,24 @@
           <w:color w:val="00B050"/>
         </w:rPr>
       </w:pPr>
+      <w:proofErr w:type="spellStart"/>
       <w:r>
         <w:rPr>
           <w:color w:val="00B050"/>
         </w:rPr>
         <w:t>ClosedTimeStamp</w:t>
       </w:r>
+      <w:proofErr w:type="spellEnd"/>
     </w:p>
     <w:p/>
     <w:p>
-      <w:r>
-        <w:t>Misc:</w:t>
+      <w:proofErr w:type="spellStart"/>
+      <w:r>
+        <w:t>Misc</w:t>
+      </w:r>
+      <w:proofErr w:type="spellEnd"/>
+      <w:r>
+        <w:t>:</w:t>
       </w:r>
     </w:p>
     <w:p>
@@ -1752,7 +2196,21 @@
         <w:rPr>
           <w:color w:val="00B050"/>
         </w:rPr>
-        <w:t>Implement item validations inside updateItemFromUI.</w:t>
+        <w:t xml:space="preserve">Implement item validations inside </w:t>
+      </w:r>
+      <w:proofErr w:type="spellStart"/>
+      <w:r>
+        <w:rPr>
+          <w:color w:val="00B050"/>
+        </w:rPr>
+        <w:t>updateItemFromUI</w:t>
+      </w:r>
+      <w:proofErr w:type="spellEnd"/>
+      <w:r>
+        <w:rPr>
+          <w:color w:val="00B050"/>
+        </w:rPr>
+        <w:t>.</w:t>
       </w:r>
     </w:p>
     <w:p>
@@ -1816,14 +2274,26 @@
           <w:ilvl w:val="0"/>
           <w:numId w:val="4"/>
         </w:numPr>
-      </w:pPr>
-      <w:r>
+        <w:rPr>
+          <w:color w:val="00B050"/>
+        </w:rPr>
+      </w:pPr>
+      <w:r>
+        <w:rPr>
+          <w:color w:val="00B050"/>
+        </w:rPr>
         <w:t>Send SMS</w:t>
       </w:r>
       <w:r>
+        <w:rPr>
+          <w:color w:val="00B050"/>
+        </w:rPr>
         <w:t xml:space="preserve">/email </w:t>
       </w:r>
       <w:r>
+        <w:rPr>
+          <w:color w:val="00B050"/>
+        </w:rPr>
         <w:t xml:space="preserve"> on task assignment</w:t>
       </w:r>
     </w:p>
@@ -1867,7 +2337,15 @@
         </w:numPr>
       </w:pPr>
       <w:r>
-        <w:t>When computeNewTasks() will run</w:t>
+        <w:t xml:space="preserve">When </w:t>
+      </w:r>
+      <w:proofErr w:type="spellStart"/>
+      <w:r>
+        <w:t>computeNewTasks</w:t>
+      </w:r>
+      <w:proofErr w:type="spellEnd"/>
+      <w:r>
+        <w:t>() will run</w:t>
       </w:r>
     </w:p>
     <w:p>
@@ -1913,8 +2391,14 @@
           <w:ilvl w:val="0"/>
           <w:numId w:val="4"/>
         </w:numPr>
-      </w:pPr>
-      <w:r>
+        <w:rPr>
+          <w:color w:val="00B050"/>
+        </w:rPr>
+      </w:pPr>
+      <w:r>
+        <w:rPr>
+          <w:color w:val="00B050"/>
+        </w:rPr>
         <w:t>Add image support to items</w:t>
       </w:r>
     </w:p>
@@ -1925,23 +2409,17 @@
           <w:ilvl w:val="1"/>
           <w:numId w:val="4"/>
         </w:numPr>
-      </w:pPr>
-      <w:r>
-        <w:t>Click on image preview expands to the whole image in the item detail view</w:t>
-      </w:r>
+        <w:rPr>
+          <w:color w:val="00B050"/>
+        </w:rPr>
+      </w:pPr>
       <w:bookmarkStart w:id="0" w:name="_GoBack"/>
       <w:bookmarkEnd w:id="0"/>
-    </w:p>
-    <w:p>
-      <w:pPr>
-        <w:pStyle w:val="ListParagraph"/>
-        <w:numPr>
-          <w:ilvl w:val="0"/>
-          <w:numId w:val="4"/>
-        </w:numPr>
-      </w:pPr>
-      <w:r>
-        <w:t>Add barcode support to items</w:t>
+      <w:r>
+        <w:rPr>
+          <w:color w:val="00B050"/>
+        </w:rPr>
+        <w:t>Delete the image file when deleting the item</w:t>
       </w:r>
     </w:p>
     <w:p/>
@@ -1978,8 +2456,16 @@
         <w:rPr>
           <w:color w:val="00B050"/>
         </w:rPr>
-        <w:t>Have a “service call” action bar button in ItemDetail</w:t>
-      </w:r>
+        <w:t xml:space="preserve">Have a “service call” action bar button in </w:t>
+      </w:r>
+      <w:proofErr w:type="spellStart"/>
+      <w:r>
+        <w:rPr>
+          <w:color w:val="00B050"/>
+        </w:rPr>
+        <w:t>ItemDetail</w:t>
+      </w:r>
+      <w:proofErr w:type="spellEnd"/>
     </w:p>
     <w:p>
       <w:pPr>
@@ -2016,6 +2502,97 @@
         </w:rPr>
         <w:t>Pops up a dialog for filling out Service Call entity attributes</w:t>
       </w:r>
+    </w:p>
+    <w:p>
+      <w:pPr>
+        <w:rPr>
+          <w:color w:val="00B050"/>
+        </w:rPr>
+      </w:pPr>
+    </w:p>
+    <w:p>
+      <w:pPr>
+        <w:rPr>
+          <w:color w:val="00B050"/>
+        </w:rPr>
+      </w:pPr>
+    </w:p>
+    <w:p>
+      <w:pPr>
+        <w:rPr>
+          <w:color w:val="00B050"/>
+        </w:rPr>
+      </w:pPr>
+      <w:r>
+        <w:rPr>
+          <w:color w:val="00B050"/>
+        </w:rPr>
+        <w:br w:type="page"/>
+      </w:r>
+    </w:p>
+    <w:p>
+      <w:r>
+        <w:lastRenderedPageBreak/>
+        <w:t>Enterprise Features:</w:t>
+      </w:r>
+    </w:p>
+    <w:p>
+      <w:pPr>
+        <w:pStyle w:val="ListParagraph"/>
+        <w:numPr>
+          <w:ilvl w:val="0"/>
+          <w:numId w:val="12"/>
+        </w:numPr>
+      </w:pPr>
+      <w:r>
+        <w:t>Add barcode support to items</w:t>
+      </w:r>
+    </w:p>
+    <w:p>
+      <w:pPr>
+        <w:pStyle w:val="ListParagraph"/>
+        <w:numPr>
+          <w:ilvl w:val="0"/>
+          <w:numId w:val="12"/>
+        </w:numPr>
+      </w:pPr>
+      <w:r>
+        <w:t>MySQL  support</w:t>
+      </w:r>
+    </w:p>
+    <w:p>
+      <w:pPr>
+        <w:pStyle w:val="ListParagraph"/>
+        <w:numPr>
+          <w:ilvl w:val="0"/>
+          <w:numId w:val="12"/>
+        </w:numPr>
+      </w:pPr>
+      <w:r>
+        <w:t xml:space="preserve">NO </w:t>
+      </w:r>
+      <w:proofErr w:type="spellStart"/>
+      <w:r>
+        <w:t>userids</w:t>
+      </w:r>
+      <w:proofErr w:type="spellEnd"/>
+      <w:r>
+        <w:t xml:space="preserve"> – everybody gets the same app with the same data</w:t>
+      </w:r>
+    </w:p>
+    <w:p>
+      <w:pPr>
+        <w:pStyle w:val="ListParagraph"/>
+        <w:numPr>
+          <w:ilvl w:val="0"/>
+          <w:numId w:val="12"/>
+        </w:numPr>
+      </w:pPr>
+    </w:p>
+    <w:p>
+      <w:pPr>
+        <w:pStyle w:val="ListParagraph"/>
+      </w:pPr>
     </w:p>
     <w:sectPr>
       <w:pgSz w:w="12240" w:h="15840"/>
@@ -2297,6 +2874,95 @@
     </w:lvl>
   </w:abstractNum>
   <w:abstractNum w:abstractNumId="3">
+    <w:nsid w:val="3F1C682F"/>
+    <w:multiLevelType w:val="hybridMultilevel"/>
+    <w:tmpl w:val="F0688F42"/>
+    <w:lvl w:ilvl="0" w:tplc="0409000F">
+      <w:start w:val="1"/>
+      <w:numFmt w:val="decimal"/>
+      <w:lvlText w:val="%1."/>
+      <w:lvlJc w:val="left"/>
+      <w:pPr>
+        <w:ind w:left="720" w:hanging="360"/>
+      </w:pPr>
+      <w:rPr>
+        <w:rFonts w:hint="default"/>
+      </w:rPr>
+    </w:lvl>
+    <w:lvl w:ilvl="1" w:tplc="04090019" w:tentative="1">
+      <w:start w:val="1"/>
+      <w:numFmt w:val="lowerLetter"/>
+      <w:lvlText w:val="%2."/>
+      <w:lvlJc w:val="left"/>
+      <w:pPr>
+        <w:ind w:left="1440" w:hanging="360"/>
+      </w:pPr>
+    </w:lvl>
+    <w:lvl w:ilvl="2" w:tplc="0409001B" w:tentative="1">
+      <w:start w:val="1"/>
+      <w:numFmt w:val="lowerRoman"/>
+      <w:lvlText w:val="%3."/>
+      <w:lvlJc w:val="right"/>
+      <w:pPr>
+        <w:ind w:left="2160" w:hanging="180"/>
+      </w:pPr>
+    </w:lvl>
+    <w:lvl w:ilvl="3" w:tplc="0409000F" w:tentative="1">
+      <w:start w:val="1"/>
+      <w:numFmt w:val="decimal"/>
+      <w:lvlText w:val="%4."/>
+      <w:lvlJc w:val="left"/>
+      <w:pPr>
+        <w:ind w:left="2880" w:hanging="360"/>
+      </w:pPr>
+    </w:lvl>
+    <w:lvl w:ilvl="4" w:tplc="04090019" w:tentative="1">
+      <w:start w:val="1"/>
+      <w:numFmt w:val="lowerLetter"/>
+      <w:lvlText w:val="%5."/>
+      <w:lvlJc w:val="left"/>
+      <w:pPr>
+        <w:ind w:left="3600" w:hanging="360"/>
+      </w:pPr>
+    </w:lvl>
+    <w:lvl w:ilvl="5" w:tplc="0409001B" w:tentative="1">
+      <w:start w:val="1"/>
+      <w:numFmt w:val="lowerRoman"/>
+      <w:lvlText w:val="%6."/>
+      <w:lvlJc w:val="right"/>
+      <w:pPr>
+        <w:ind w:left="4320" w:hanging="180"/>
+      </w:pPr>
+    </w:lvl>
+    <w:lvl w:ilvl="6" w:tplc="0409000F" w:tentative="1">
+      <w:start w:val="1"/>
+      <w:numFmt w:val="decimal"/>
+      <w:lvlText w:val="%7."/>
+      <w:lvlJc w:val="left"/>
+      <w:pPr>
+        <w:ind w:left="5040" w:hanging="360"/>
+      </w:pPr>
+    </w:lvl>
+    <w:lvl w:ilvl="7" w:tplc="04090019" w:tentative="1">
+      <w:start w:val="1"/>
+      <w:numFmt w:val="lowerLetter"/>
+      <w:lvlText w:val="%8."/>
+      <w:lvlJc w:val="left"/>
+      <w:pPr>
+        <w:ind w:left="5760" w:hanging="360"/>
+      </w:pPr>
+    </w:lvl>
+    <w:lvl w:ilvl="8" w:tplc="0409001B" w:tentative="1">
+      <w:start w:val="1"/>
+      <w:numFmt w:val="lowerRoman"/>
+      <w:lvlText w:val="%9."/>
+      <w:lvlJc w:val="right"/>
+      <w:pPr>
+        <w:ind w:left="6480" w:hanging="180"/>
+      </w:pPr>
+    </w:lvl>
+  </w:abstractNum>
+  <w:abstractNum w:abstractNumId="4">
     <w:nsid w:val="4C144EAF"/>
     <w:multiLevelType w:val="hybridMultilevel"/>
     <w:tmpl w:val="F5289282"/>
@@ -2385,7 +3051,7 @@
       </w:pPr>
     </w:lvl>
   </w:abstractNum>
-  <w:abstractNum w:abstractNumId="4">
+  <w:abstractNum w:abstractNumId="5">
     <w:nsid w:val="512406EB"/>
     <w:multiLevelType w:val="hybridMultilevel"/>
     <w:tmpl w:val="B2EA36BE"/>
@@ -2474,7 +3140,96 @@
       </w:pPr>
     </w:lvl>
   </w:abstractNum>
-  <w:abstractNum w:abstractNumId="5">
+  <w:abstractNum w:abstractNumId="6">
+    <w:nsid w:val="5DBA6AF6"/>
+    <w:multiLevelType w:val="hybridMultilevel"/>
+    <w:tmpl w:val="1F98717C"/>
+    <w:lvl w:ilvl="0" w:tplc="0409000F">
+      <w:start w:val="1"/>
+      <w:numFmt w:val="decimal"/>
+      <w:lvlText w:val="%1."/>
+      <w:lvlJc w:val="left"/>
+      <w:pPr>
+        <w:ind w:left="1080" w:hanging="360"/>
+      </w:pPr>
+      <w:rPr>
+        <w:rFonts w:hint="default"/>
+      </w:rPr>
+    </w:lvl>
+    <w:lvl w:ilvl="1" w:tplc="04090019">
+      <w:start w:val="1"/>
+      <w:numFmt w:val="lowerLetter"/>
+      <w:lvlText w:val="%2."/>
+      <w:lvlJc w:val="left"/>
+      <w:pPr>
+        <w:ind w:left="1800" w:hanging="360"/>
+      </w:pPr>
+    </w:lvl>
+    <w:lvl w:ilvl="2" w:tplc="0409001B">
+      <w:start w:val="1"/>
+      <w:numFmt w:val="lowerRoman"/>
+      <w:lvlText w:val="%3."/>
+      <w:lvlJc w:val="right"/>
+      <w:pPr>
+        <w:ind w:left="2520" w:hanging="180"/>
+      </w:pPr>
+    </w:lvl>
+    <w:lvl w:ilvl="3" w:tplc="0409000F" w:tentative="1">
+      <w:start w:val="1"/>
+      <w:numFmt w:val="decimal"/>
+      <w:lvlText w:val="%4."/>
+      <w:lvlJc w:val="left"/>
+      <w:pPr>
+        <w:ind w:left="3240" w:hanging="360"/>
+      </w:pPr>
+    </w:lvl>
+    <w:lvl w:ilvl="4" w:tplc="04090019" w:tentative="1">
+      <w:start w:val="1"/>
+      <w:numFmt w:val="lowerLetter"/>
+      <w:lvlText w:val="%5."/>
+      <w:lvlJc w:val="left"/>
+      <w:pPr>
+        <w:ind w:left="3960" w:hanging="360"/>
+      </w:pPr>
+    </w:lvl>
+    <w:lvl w:ilvl="5" w:tplc="0409001B" w:tentative="1">
+      <w:start w:val="1"/>
+      <w:numFmt w:val="lowerRoman"/>
+      <w:lvlText w:val="%6."/>
+      <w:lvlJc w:val="right"/>
+      <w:pPr>
+        <w:ind w:left="4680" w:hanging="180"/>
+      </w:pPr>
+    </w:lvl>
+    <w:lvl w:ilvl="6" w:tplc="0409000F" w:tentative="1">
+      <w:start w:val="1"/>
+      <w:numFmt w:val="decimal"/>
+      <w:lvlText w:val="%7."/>
+      <w:lvlJc w:val="left"/>
+      <w:pPr>
+        <w:ind w:left="5400" w:hanging="360"/>
+      </w:pPr>
+    </w:lvl>
+    <w:lvl w:ilvl="7" w:tplc="04090019" w:tentative="1">
+      <w:start w:val="1"/>
+      <w:numFmt w:val="lowerLetter"/>
+      <w:lvlText w:val="%8."/>
+      <w:lvlJc w:val="left"/>
+      <w:pPr>
+        <w:ind w:left="6120" w:hanging="360"/>
+      </w:pPr>
+    </w:lvl>
+    <w:lvl w:ilvl="8" w:tplc="0409001B" w:tentative="1">
+      <w:start w:val="1"/>
+      <w:numFmt w:val="lowerRoman"/>
+      <w:lvlText w:val="%9."/>
+      <w:lvlJc w:val="right"/>
+      <w:pPr>
+        <w:ind w:left="6840" w:hanging="180"/>
+      </w:pPr>
+    </w:lvl>
+  </w:abstractNum>
+  <w:abstractNum w:abstractNumId="7">
     <w:nsid w:val="60A32A98"/>
     <w:multiLevelType w:val="hybridMultilevel"/>
     <w:tmpl w:val="9F60914A"/>
@@ -2563,7 +3318,7 @@
       </w:pPr>
     </w:lvl>
   </w:abstractNum>
-  <w:abstractNum w:abstractNumId="6">
+  <w:abstractNum w:abstractNumId="8">
     <w:nsid w:val="68AD06D9"/>
     <w:multiLevelType w:val="hybridMultilevel"/>
     <w:tmpl w:val="690203D8"/>
@@ -2652,7 +3407,7 @@
       </w:pPr>
     </w:lvl>
   </w:abstractNum>
-  <w:abstractNum w:abstractNumId="7">
+  <w:abstractNum w:abstractNumId="9">
     <w:nsid w:val="6D9E17D9"/>
     <w:multiLevelType w:val="hybridMultilevel"/>
     <w:tmpl w:val="1F98717C"/>
@@ -2741,7 +3496,7 @@
       </w:pPr>
     </w:lvl>
   </w:abstractNum>
-  <w:abstractNum w:abstractNumId="8">
+  <w:abstractNum w:abstractNumId="10">
     <w:nsid w:val="6DCD11BA"/>
     <w:multiLevelType w:val="hybridMultilevel"/>
     <w:tmpl w:val="129E7E52"/>
@@ -2830,7 +3585,7 @@
       </w:pPr>
     </w:lvl>
   </w:abstractNum>
-  <w:abstractNum w:abstractNumId="9">
+  <w:abstractNum w:abstractNumId="11">
     <w:nsid w:val="6F3E7CD3"/>
     <w:multiLevelType w:val="hybridMultilevel"/>
     <w:tmpl w:val="48289EA8"/>
@@ -2920,7 +3675,7 @@
     </w:lvl>
   </w:abstractNum>
   <w:num w:numId="1">
-    <w:abstractNumId w:val="5"/>
+    <w:abstractNumId w:val="7"/>
   </w:num>
   <w:num w:numId="2">
     <w:abstractNumId w:val="2"/>
@@ -2929,25 +3684,31 @@
     <w:abstractNumId w:val="1"/>
   </w:num>
   <w:num w:numId="4">
-    <w:abstractNumId w:val="7"/>
+    <w:abstractNumId w:val="9"/>
   </w:num>
   <w:num w:numId="5">
-    <w:abstractNumId w:val="9"/>
+    <w:abstractNumId w:val="11"/>
   </w:num>
   <w:num w:numId="6">
     <w:abstractNumId w:val="0"/>
   </w:num>
   <w:num w:numId="7">
+    <w:abstractNumId w:val="4"/>
+  </w:num>
+  <w:num w:numId="8">
+    <w:abstractNumId w:val="8"/>
+  </w:num>
+  <w:num w:numId="9">
+    <w:abstractNumId w:val="10"/>
+  </w:num>
+  <w:num w:numId="10">
+    <w:abstractNumId w:val="5"/>
+  </w:num>
+  <w:num w:numId="11">
     <w:abstractNumId w:val="3"/>
   </w:num>
-  <w:num w:numId="8">
+  <w:num w:numId="12">
     <w:abstractNumId w:val="6"/>
-  </w:num>
-  <w:num w:numId="9">
-    <w:abstractNumId w:val="8"/>
-  </w:num>
-  <w:num w:numId="10">
-    <w:abstractNumId w:val="4"/>
   </w:num>
 </w:numbering>
 </file>

</xml_diff>

<commit_message>
1. Settings UI 2. task alarm is now set every time the user changes the alarm time
</commit_message>
<xml_diff>
--- a/Task.docx
+++ b/Task.docx
@@ -2322,8 +2322,15 @@
           <w:ilvl w:val="0"/>
           <w:numId w:val="4"/>
         </w:numPr>
-      </w:pPr>
-      <w:r>
+        <w:rPr>
+          <w:color w:val="00B050"/>
+        </w:rPr>
+      </w:pPr>
+      <w:bookmarkStart w:id="0" w:name="_GoBack"/>
+      <w:r>
+        <w:rPr>
+          <w:color w:val="00B050"/>
+        </w:rPr>
         <w:lastRenderedPageBreak/>
         <w:t>Settings UI for:</w:t>
       </w:r>
@@ -2335,17 +2342,54 @@
           <w:ilvl w:val="1"/>
           <w:numId w:val="4"/>
         </w:numPr>
-      </w:pPr>
-      <w:r>
+        <w:rPr>
+          <w:color w:val="00B050"/>
+        </w:rPr>
+      </w:pPr>
+      <w:r>
+        <w:rPr>
+          <w:color w:val="00B050"/>
+        </w:rPr>
         <w:t xml:space="preserve">When </w:t>
       </w:r>
       <w:proofErr w:type="spellStart"/>
       <w:r>
+        <w:rPr>
+          <w:color w:val="00B050"/>
+        </w:rPr>
         <w:t>computeNewTasks</w:t>
       </w:r>
       <w:proofErr w:type="spellEnd"/>
       <w:r>
+        <w:rPr>
+          <w:color w:val="00B050"/>
+        </w:rPr>
         <w:t>() will run</w:t>
+      </w:r>
+    </w:p>
+    <w:bookmarkEnd w:id="0"/>
+    <w:p>
+      <w:pPr>
+        <w:pStyle w:val="ListParagraph"/>
+        <w:numPr>
+          <w:ilvl w:val="0"/>
+          <w:numId w:val="4"/>
+        </w:numPr>
+      </w:pPr>
+      <w:r>
+        <w:t>Add backup and Restore</w:t>
+      </w:r>
+    </w:p>
+    <w:p>
+      <w:pPr>
+        <w:pStyle w:val="ListParagraph"/>
+        <w:numPr>
+          <w:ilvl w:val="0"/>
+          <w:numId w:val="4"/>
+        </w:numPr>
+      </w:pPr>
+      <w:r>
+        <w:t>Add location field to item and task</w:t>
       </w:r>
     </w:p>
     <w:p>
@@ -2357,7 +2401,60 @@
         </w:numPr>
       </w:pPr>
       <w:r>
-        <w:t>Contract reminders period (default: 30 days before contract expiry)</w:t>
+        <w:t xml:space="preserve">Add location to </w:t>
+      </w:r>
+      <w:proofErr w:type="spellStart"/>
+      <w:r>
+        <w:t>sms</w:t>
+      </w:r>
+      <w:proofErr w:type="spellEnd"/>
+      <w:r>
+        <w:t xml:space="preserve"> messages when assigning tasks</w:t>
+      </w:r>
+    </w:p>
+    <w:p>
+      <w:pPr>
+        <w:pStyle w:val="ListParagraph"/>
+        <w:numPr>
+          <w:ilvl w:val="0"/>
+          <w:numId w:val="4"/>
+        </w:numPr>
+      </w:pPr>
+      <w:r>
+        <w:t xml:space="preserve">Populate contact no. in the task entity when assigned and use that for  </w:t>
+      </w:r>
+      <w:proofErr w:type="spellStart"/>
+      <w:r>
+        <w:t>sms</w:t>
+      </w:r>
+      <w:proofErr w:type="spellEnd"/>
+      <w:r>
+        <w:t xml:space="preserve"> during task allocation</w:t>
+      </w:r>
+    </w:p>
+    <w:p>
+      <w:pPr>
+        <w:pStyle w:val="ListParagraph"/>
+        <w:numPr>
+          <w:ilvl w:val="0"/>
+          <w:numId w:val="4"/>
+        </w:numPr>
+      </w:pPr>
+      <w:r>
+        <w:t xml:space="preserve">Store images as blobs in </w:t>
+      </w:r>
+      <w:proofErr w:type="spellStart"/>
+      <w:proofErr w:type="gramStart"/>
+      <w:r>
+        <w:t>db</w:t>
+      </w:r>
+      <w:proofErr w:type="spellEnd"/>
+      <w:r>
+        <w:t xml:space="preserve">  (</w:t>
+      </w:r>
+      <w:proofErr w:type="gramEnd"/>
+      <w:r>
+        <w:t>instead of files). This makes the following easy:</w:t>
       </w:r>
     </w:p>
     <w:p>
@@ -2369,7 +2466,7 @@
         </w:numPr>
       </w:pPr>
       <w:r>
-        <w:t>Maintenance reminders period (default: 7 days before due date)</w:t>
+        <w:t>Backup and restore</w:t>
       </w:r>
     </w:p>
     <w:p>
@@ -2381,7 +2478,36 @@
         </w:numPr>
       </w:pPr>
       <w:r>
-        <w:t>Calibration reminders period (default: 7 days before due date)</w:t>
+        <w:t xml:space="preserve">Migration to </w:t>
+      </w:r>
+      <w:proofErr w:type="spellStart"/>
+      <w:r>
+        <w:t>mysql</w:t>
+      </w:r>
+      <w:proofErr w:type="spellEnd"/>
+    </w:p>
+    <w:p>
+      <w:pPr>
+        <w:pStyle w:val="ListParagraph"/>
+        <w:numPr>
+          <w:ilvl w:val="0"/>
+          <w:numId w:val="4"/>
+        </w:numPr>
+      </w:pPr>
+      <w:r>
+        <w:t>One time code for alarm manager</w:t>
+      </w:r>
+    </w:p>
+    <w:p>
+      <w:pPr>
+        <w:pStyle w:val="ListParagraph"/>
+        <w:numPr>
+          <w:ilvl w:val="0"/>
+          <w:numId w:val="4"/>
+        </w:numPr>
+      </w:pPr>
+      <w:r>
+        <w:t>How to reset the alarm to the new time if a user changes the refresh time</w:t>
       </w:r>
     </w:p>
     <w:p>
@@ -2413,8 +2539,6 @@
           <w:color w:val="00B050"/>
         </w:rPr>
       </w:pPr>
-      <w:bookmarkStart w:id="0" w:name="_GoBack"/>
-      <w:bookmarkEnd w:id="0"/>
       <w:r>
         <w:rPr>
           <w:color w:val="00B050"/>

</xml_diff>

<commit_message>
1. Added call assignee functionality to task detail activity 2. Added DBLock for future backup/restore.
</commit_message>
<xml_diff>
--- a/Task.docx
+++ b/Task.docx
@@ -44,532 +44,456 @@
           <w:color w:val="00B050"/>
         </w:rPr>
       </w:pPr>
-      <w:proofErr w:type="spellStart"/>
+      <w:r>
+        <w:rPr>
+          <w:color w:val="00B050"/>
+        </w:rPr>
+        <w:t>taskType (serviceCall, calibration, maintenance, contract, inventory)</w:t>
+      </w:r>
+    </w:p>
+    <w:p>
+      <w:pPr>
+        <w:pStyle w:val="ListParagraph"/>
+        <w:numPr>
+          <w:ilvl w:val="0"/>
+          <w:numId w:val="1"/>
+        </w:numPr>
+        <w:rPr>
+          <w:color w:val="00B050"/>
+        </w:rPr>
+      </w:pPr>
+      <w:r>
+        <w:rPr>
+          <w:color w:val="00B050"/>
+        </w:rPr>
+        <w:t xml:space="preserve">itemID </w:t>
+      </w:r>
+      <w:r>
+        <w:rPr>
+          <w:color w:val="00B050"/>
+        </w:rPr>
+        <w:t>(if type is calibration, maintenance, contract</w:t>
+      </w:r>
+      <w:r>
+        <w:rPr>
+          <w:color w:val="00B050"/>
+        </w:rPr>
+        <w:t>, inventory</w:t>
+      </w:r>
+      <w:r>
+        <w:rPr>
+          <w:color w:val="00B050"/>
+        </w:rPr>
+        <w:t xml:space="preserve">) </w:t>
+      </w:r>
+      <w:r>
+        <w:rPr>
+          <w:color w:val="00B050"/>
+        </w:rPr>
+        <w:t>or serviceCallID</w:t>
+      </w:r>
+      <w:r>
+        <w:rPr>
+          <w:color w:val="00B050"/>
+        </w:rPr>
+        <w:t xml:space="preserve"> (if type is serviceCall)</w:t>
+      </w:r>
+    </w:p>
+    <w:p>
+      <w:pPr>
+        <w:pStyle w:val="ListParagraph"/>
+        <w:numPr>
+          <w:ilvl w:val="0"/>
+          <w:numId w:val="1"/>
+        </w:numPr>
+        <w:rPr>
+          <w:color w:val="00B050"/>
+        </w:rPr>
+      </w:pPr>
+      <w:r>
+        <w:rPr>
+          <w:color w:val="00B050"/>
+        </w:rPr>
+        <w:t>itemName</w:t>
+      </w:r>
+    </w:p>
+    <w:p>
+      <w:pPr>
+        <w:pStyle w:val="ListParagraph"/>
+        <w:numPr>
+          <w:ilvl w:val="0"/>
+          <w:numId w:val="1"/>
+        </w:numPr>
+        <w:rPr>
+          <w:color w:val="00B050"/>
+        </w:rPr>
+      </w:pPr>
+      <w:r>
+        <w:rPr>
+          <w:color w:val="00B050"/>
+        </w:rPr>
+        <w:t>Status (Open, Complete)</w:t>
+      </w:r>
+    </w:p>
+    <w:p>
+      <w:pPr>
+        <w:pStyle w:val="ListParagraph"/>
+        <w:numPr>
+          <w:ilvl w:val="0"/>
+          <w:numId w:val="1"/>
+        </w:numPr>
+        <w:rPr>
+          <w:color w:val="00B050"/>
+        </w:rPr>
+      </w:pPr>
+      <w:r>
+        <w:rPr>
+          <w:color w:val="00B050"/>
+        </w:rPr>
+        <w:t>AssignedTo  (string)</w:t>
+      </w:r>
+    </w:p>
+    <w:p>
+      <w:pPr>
+        <w:pStyle w:val="ListParagraph"/>
+        <w:numPr>
+          <w:ilvl w:val="0"/>
+          <w:numId w:val="1"/>
+        </w:numPr>
+        <w:rPr>
+          <w:color w:val="00B050"/>
+        </w:rPr>
+      </w:pPr>
+      <w:r>
+        <w:rPr>
+          <w:color w:val="00B050"/>
+        </w:rPr>
+        <w:t>AssignedToContactInfo (string)</w:t>
+      </w:r>
+      <w:r>
+        <w:rPr>
+          <w:color w:val="00B050"/>
+        </w:rPr>
+        <w:t xml:space="preserve"> </w:t>
+      </w:r>
+    </w:p>
+    <w:p>
+      <w:pPr>
+        <w:pStyle w:val="ListParagraph"/>
+        <w:numPr>
+          <w:ilvl w:val="0"/>
+          <w:numId w:val="1"/>
+        </w:numPr>
+        <w:rPr>
+          <w:color w:val="00B050"/>
+        </w:rPr>
+      </w:pPr>
+      <w:r>
+        <w:rPr>
+          <w:color w:val="00B050"/>
+        </w:rPr>
+        <w:t>dueDateTimeStamp(integer)</w:t>
+      </w:r>
+    </w:p>
+    <w:p>
+      <w:pPr>
+        <w:pStyle w:val="ListParagraph"/>
+        <w:numPr>
+          <w:ilvl w:val="0"/>
+          <w:numId w:val="1"/>
+        </w:numPr>
+        <w:rPr>
+          <w:color w:val="00B050"/>
+        </w:rPr>
+      </w:pPr>
+      <w:r>
+        <w:rPr>
+          <w:color w:val="00B050"/>
+        </w:rPr>
+        <w:t>CompletedTimeStamp (integer)</w:t>
+      </w:r>
+    </w:p>
+    <w:p>
+      <w:pPr>
+        <w:pStyle w:val="ListParagraph"/>
+        <w:numPr>
+          <w:ilvl w:val="0"/>
+          <w:numId w:val="1"/>
+        </w:numPr>
+        <w:rPr>
+          <w:color w:val="00B050"/>
+        </w:rPr>
+      </w:pPr>
+      <w:r>
+        <w:rPr>
+          <w:color w:val="00B050"/>
+        </w:rPr>
+        <w:t>CompletionComments (string)</w:t>
+      </w:r>
+    </w:p>
+    <w:p/>
+    <w:p>
+      <w:pPr>
+        <w:rPr>
+          <w:color w:val="00B050"/>
+        </w:rPr>
+      </w:pPr>
+      <w:r>
+        <w:rPr>
+          <w:color w:val="00B050"/>
+        </w:rPr>
+        <w:t>FTSTask:</w:t>
+      </w:r>
+    </w:p>
+    <w:p>
+      <w:pPr>
+        <w:pStyle w:val="ListParagraph"/>
+        <w:numPr>
+          <w:ilvl w:val="0"/>
+          <w:numId w:val="7"/>
+        </w:numPr>
+        <w:rPr>
+          <w:color w:val="00B050"/>
+        </w:rPr>
+      </w:pPr>
+      <w:r>
+        <w:rPr>
+          <w:color w:val="00B050"/>
+        </w:rPr>
+        <w:t>itemName</w:t>
+      </w:r>
+    </w:p>
+    <w:p>
+      <w:pPr>
+        <w:pStyle w:val="ListParagraph"/>
+        <w:numPr>
+          <w:ilvl w:val="0"/>
+          <w:numId w:val="7"/>
+        </w:numPr>
+        <w:rPr>
+          <w:color w:val="00B050"/>
+        </w:rPr>
+      </w:pPr>
+      <w:r>
+        <w:rPr>
+          <w:color w:val="00B050"/>
+        </w:rPr>
+        <w:t>AssignedTo</w:t>
+      </w:r>
+    </w:p>
+    <w:p>
+      <w:pPr>
+        <w:pStyle w:val="ListParagraph"/>
+        <w:numPr>
+          <w:ilvl w:val="0"/>
+          <w:numId w:val="7"/>
+        </w:numPr>
+        <w:rPr>
+          <w:color w:val="00B050"/>
+        </w:rPr>
+      </w:pPr>
+      <w:r>
+        <w:rPr>
+          <w:color w:val="00B050"/>
+        </w:rPr>
+        <w:t>taskType (in string format)</w:t>
+      </w:r>
+    </w:p>
+    <w:p>
+      <w:pPr>
+        <w:rPr>
+          <w:color w:val="00B050"/>
+        </w:rPr>
+      </w:pPr>
+      <w:r>
+        <w:rPr>
+          <w:color w:val="00B050"/>
+        </w:rPr>
+        <w:t>Task UI:</w:t>
+      </w:r>
+    </w:p>
+    <w:p>
+      <w:pPr>
+        <w:rPr>
+          <w:color w:val="00B050"/>
+        </w:rPr>
+      </w:pPr>
+      <w:r>
+        <w:rPr>
+          <w:color w:val="00B050"/>
+        </w:rPr>
+        <w:t xml:space="preserve">Same as item. </w:t>
+      </w:r>
+    </w:p>
+    <w:p>
+      <w:pPr>
+        <w:rPr>
+          <w:color w:val="00B050"/>
+        </w:rPr>
+      </w:pPr>
+      <w:r>
+        <w:rPr>
+          <w:color w:val="00B050"/>
+        </w:rPr>
+        <w:t xml:space="preserve">For Task List UI, </w:t>
+      </w:r>
+      <w:r>
+        <w:rPr>
+          <w:color w:val="00B050"/>
+        </w:rPr>
+        <w:t>the list is searchable for the following attributes:</w:t>
+      </w:r>
+    </w:p>
+    <w:p>
+      <w:pPr>
+        <w:pStyle w:val="ListParagraph"/>
+        <w:numPr>
+          <w:ilvl w:val="0"/>
+          <w:numId w:val="9"/>
+        </w:numPr>
+        <w:rPr>
+          <w:color w:val="00B050"/>
+        </w:rPr>
+      </w:pPr>
+      <w:r>
+        <w:rPr>
+          <w:color w:val="00B050"/>
+        </w:rPr>
+        <w:t>it</w:t>
+      </w:r>
+      <w:r>
+        <w:rPr>
+          <w:color w:val="00B050"/>
+        </w:rPr>
+        <w:t>emName</w:t>
+      </w:r>
+    </w:p>
+    <w:p>
+      <w:pPr>
+        <w:pStyle w:val="ListParagraph"/>
+        <w:numPr>
+          <w:ilvl w:val="0"/>
+          <w:numId w:val="9"/>
+        </w:numPr>
+        <w:rPr>
+          <w:color w:val="00B050"/>
+        </w:rPr>
+      </w:pPr>
+      <w:r>
+        <w:rPr>
+          <w:color w:val="00B050"/>
+        </w:rPr>
+        <w:t>AssignedTo</w:t>
+      </w:r>
+    </w:p>
+    <w:p>
+      <w:pPr>
+        <w:pStyle w:val="ListParagraph"/>
+        <w:numPr>
+          <w:ilvl w:val="0"/>
+          <w:numId w:val="9"/>
+        </w:numPr>
+        <w:rPr>
+          <w:color w:val="00B050"/>
+        </w:rPr>
+      </w:pPr>
       <w:r>
         <w:rPr>
           <w:color w:val="00B050"/>
         </w:rPr>
         <w:t>taskType</w:t>
       </w:r>
-      <w:proofErr w:type="spellEnd"/>
-      <w:r>
-        <w:rPr>
-          <w:color w:val="00B050"/>
-        </w:rPr>
-        <w:t xml:space="preserve"> (</w:t>
-      </w:r>
-      <w:proofErr w:type="spellStart"/>
-      <w:r>
-        <w:rPr>
-          <w:color w:val="00B050"/>
-        </w:rPr>
-        <w:t>serviceCall</w:t>
-      </w:r>
-      <w:proofErr w:type="spellEnd"/>
-      <w:r>
-        <w:rPr>
-          <w:color w:val="00B050"/>
-        </w:rPr>
-        <w:t>, calibration, maintenance, contract, inventory)</w:t>
-      </w:r>
-    </w:p>
-    <w:p>
-      <w:pPr>
-        <w:pStyle w:val="ListParagraph"/>
-        <w:numPr>
-          <w:ilvl w:val="0"/>
-          <w:numId w:val="1"/>
-        </w:numPr>
-        <w:rPr>
-          <w:color w:val="00B050"/>
-        </w:rPr>
-      </w:pPr>
-      <w:proofErr w:type="spellStart"/>
-      <w:r>
-        <w:rPr>
-          <w:color w:val="00B050"/>
-        </w:rPr>
-        <w:t>itemID</w:t>
-      </w:r>
-      <w:proofErr w:type="spellEnd"/>
-      <w:r>
-        <w:rPr>
-          <w:color w:val="00B050"/>
-        </w:rPr>
-        <w:t xml:space="preserve"> </w:t>
-      </w:r>
-      <w:r>
-        <w:rPr>
-          <w:color w:val="00B050"/>
-        </w:rPr>
-        <w:t>(if type is calibration, maintenance, contract</w:t>
-      </w:r>
-      <w:r>
-        <w:rPr>
-          <w:color w:val="00B050"/>
-        </w:rPr>
-        <w:t>, inventory</w:t>
-      </w:r>
-      <w:r>
-        <w:rPr>
-          <w:color w:val="00B050"/>
-        </w:rPr>
-        <w:t xml:space="preserve">) </w:t>
-      </w:r>
-      <w:r>
-        <w:rPr>
-          <w:color w:val="00B050"/>
-        </w:rPr>
-        <w:t xml:space="preserve">or </w:t>
-      </w:r>
-      <w:proofErr w:type="spellStart"/>
-      <w:r>
-        <w:rPr>
-          <w:color w:val="00B050"/>
-        </w:rPr>
-        <w:t>serviceCallID</w:t>
-      </w:r>
-      <w:proofErr w:type="spellEnd"/>
-      <w:r>
-        <w:rPr>
-          <w:color w:val="00B050"/>
-        </w:rPr>
-        <w:t xml:space="preserve"> (if type is </w:t>
-      </w:r>
-      <w:proofErr w:type="spellStart"/>
-      <w:r>
-        <w:rPr>
-          <w:color w:val="00B050"/>
-        </w:rPr>
-        <w:t>serviceCall</w:t>
-      </w:r>
-      <w:proofErr w:type="spellEnd"/>
-      <w:r>
-        <w:rPr>
-          <w:color w:val="00B050"/>
-        </w:rPr>
-        <w:t>)</w:t>
-      </w:r>
-    </w:p>
-    <w:p>
-      <w:pPr>
-        <w:pStyle w:val="ListParagraph"/>
-        <w:numPr>
-          <w:ilvl w:val="0"/>
-          <w:numId w:val="1"/>
-        </w:numPr>
-        <w:rPr>
-          <w:color w:val="00B050"/>
-        </w:rPr>
-      </w:pPr>
-      <w:proofErr w:type="spellStart"/>
+    </w:p>
+    <w:p>
+      <w:pPr>
+        <w:pStyle w:val="ListParagraph"/>
+        <w:numPr>
+          <w:ilvl w:val="0"/>
+          <w:numId w:val="9"/>
+        </w:numPr>
+        <w:rPr>
+          <w:color w:val="00B050"/>
+        </w:rPr>
+      </w:pPr>
+      <w:r>
+        <w:rPr>
+          <w:color w:val="00B050"/>
+        </w:rPr>
+        <w:t>dueDate</w:t>
+      </w:r>
+    </w:p>
+    <w:p>
+      <w:pPr>
+        <w:rPr>
+          <w:color w:val="00B050"/>
+        </w:rPr>
+      </w:pPr>
+      <w:r>
+        <w:rPr>
+          <w:color w:val="00B050"/>
+        </w:rPr>
+        <w:t>T</w:t>
+      </w:r>
+      <w:r>
+        <w:rPr>
+          <w:color w:val="00B050"/>
+        </w:rPr>
+        <w:t>he following should be shown for each task in the list:</w:t>
+      </w:r>
+    </w:p>
+    <w:p>
+      <w:pPr>
+        <w:pStyle w:val="ListParagraph"/>
+        <w:numPr>
+          <w:ilvl w:val="0"/>
+          <w:numId w:val="8"/>
+        </w:numPr>
+        <w:rPr>
+          <w:color w:val="00B050"/>
+        </w:rPr>
+      </w:pPr>
       <w:r>
         <w:rPr>
           <w:color w:val="00B050"/>
         </w:rPr>
         <w:t>itemName</w:t>
       </w:r>
-      <w:proofErr w:type="spellEnd"/>
-    </w:p>
-    <w:p>
-      <w:pPr>
-        <w:pStyle w:val="ListParagraph"/>
-        <w:numPr>
-          <w:ilvl w:val="0"/>
-          <w:numId w:val="1"/>
-        </w:numPr>
-        <w:rPr>
-          <w:color w:val="00B050"/>
-        </w:rPr>
-      </w:pPr>
-      <w:r>
-        <w:rPr>
-          <w:color w:val="00B050"/>
-        </w:rPr>
-        <w:t>Status (Open, Complete)</w:t>
-      </w:r>
-    </w:p>
-    <w:p>
-      <w:pPr>
-        <w:pStyle w:val="ListParagraph"/>
-        <w:numPr>
-          <w:ilvl w:val="0"/>
-          <w:numId w:val="1"/>
-        </w:numPr>
-        <w:rPr>
-          <w:color w:val="00B050"/>
-        </w:rPr>
-      </w:pPr>
-      <w:proofErr w:type="spellStart"/>
+    </w:p>
+    <w:p>
+      <w:pPr>
+        <w:pStyle w:val="ListParagraph"/>
+        <w:numPr>
+          <w:ilvl w:val="0"/>
+          <w:numId w:val="8"/>
+        </w:numPr>
+        <w:rPr>
+          <w:color w:val="00B050"/>
+        </w:rPr>
+      </w:pPr>
+      <w:r>
+        <w:rPr>
+          <w:color w:val="00B050"/>
+        </w:rPr>
+        <w:t>taskType</w:t>
+      </w:r>
+    </w:p>
+    <w:p>
+      <w:pPr>
+        <w:pStyle w:val="ListParagraph"/>
+        <w:numPr>
+          <w:ilvl w:val="0"/>
+          <w:numId w:val="8"/>
+        </w:numPr>
+        <w:rPr>
+          <w:color w:val="00B050"/>
+        </w:rPr>
+      </w:pPr>
       <w:r>
         <w:rPr>
           <w:color w:val="00B050"/>
         </w:rPr>
         <w:t>AssignedTo</w:t>
       </w:r>
-      <w:proofErr w:type="spellEnd"/>
-      <w:r>
-        <w:rPr>
-          <w:color w:val="00B050"/>
-        </w:rPr>
-        <w:t xml:space="preserve">  (string)</w:t>
-      </w:r>
-    </w:p>
-    <w:p>
-      <w:pPr>
-        <w:pStyle w:val="ListParagraph"/>
-        <w:numPr>
-          <w:ilvl w:val="0"/>
-          <w:numId w:val="1"/>
-        </w:numPr>
-        <w:rPr>
-          <w:color w:val="00B050"/>
-        </w:rPr>
-      </w:pPr>
-      <w:proofErr w:type="spellStart"/>
-      <w:r>
-        <w:rPr>
-          <w:color w:val="00B050"/>
-        </w:rPr>
-        <w:t>AssignedToContactInfo</w:t>
-      </w:r>
-      <w:proofErr w:type="spellEnd"/>
-      <w:r>
-        <w:rPr>
-          <w:color w:val="00B050"/>
-        </w:rPr>
-        <w:t xml:space="preserve"> (string)</w:t>
-      </w:r>
-      <w:r>
-        <w:rPr>
-          <w:color w:val="00B050"/>
-        </w:rPr>
-        <w:t xml:space="preserve"> </w:t>
-      </w:r>
-    </w:p>
-    <w:p>
-      <w:pPr>
-        <w:pStyle w:val="ListParagraph"/>
-        <w:numPr>
-          <w:ilvl w:val="0"/>
-          <w:numId w:val="1"/>
-        </w:numPr>
-        <w:rPr>
-          <w:color w:val="00B050"/>
-        </w:rPr>
-      </w:pPr>
-      <w:proofErr w:type="spellStart"/>
-      <w:r>
-        <w:rPr>
-          <w:color w:val="00B050"/>
-        </w:rPr>
-        <w:t>dueDateTimeStamp</w:t>
-      </w:r>
-      <w:proofErr w:type="spellEnd"/>
-      <w:r>
-        <w:rPr>
-          <w:color w:val="00B050"/>
-        </w:rPr>
-        <w:t>(integer)</w:t>
-      </w:r>
-    </w:p>
-    <w:p>
-      <w:pPr>
-        <w:pStyle w:val="ListParagraph"/>
-        <w:numPr>
-          <w:ilvl w:val="0"/>
-          <w:numId w:val="1"/>
-        </w:numPr>
-        <w:rPr>
-          <w:color w:val="00B050"/>
-        </w:rPr>
-      </w:pPr>
-      <w:proofErr w:type="spellStart"/>
-      <w:r>
-        <w:rPr>
-          <w:color w:val="00B050"/>
-        </w:rPr>
-        <w:t>CompletedTimeStamp</w:t>
-      </w:r>
-      <w:proofErr w:type="spellEnd"/>
-      <w:r>
-        <w:rPr>
-          <w:color w:val="00B050"/>
-        </w:rPr>
-        <w:t xml:space="preserve"> (integer)</w:t>
-      </w:r>
-    </w:p>
-    <w:p>
-      <w:pPr>
-        <w:pStyle w:val="ListParagraph"/>
-        <w:numPr>
-          <w:ilvl w:val="0"/>
-          <w:numId w:val="1"/>
-        </w:numPr>
-        <w:rPr>
-          <w:color w:val="00B050"/>
-        </w:rPr>
-      </w:pPr>
-      <w:proofErr w:type="spellStart"/>
-      <w:r>
-        <w:rPr>
-          <w:color w:val="00B050"/>
-        </w:rPr>
-        <w:t>CompletionComments</w:t>
-      </w:r>
-      <w:proofErr w:type="spellEnd"/>
-      <w:r>
-        <w:rPr>
-          <w:color w:val="00B050"/>
-        </w:rPr>
-        <w:t xml:space="preserve"> (string)</w:t>
-      </w:r>
-    </w:p>
-    <w:p/>
-    <w:p>
-      <w:pPr>
-        <w:rPr>
-          <w:color w:val="00B050"/>
-        </w:rPr>
-      </w:pPr>
-      <w:proofErr w:type="spellStart"/>
-      <w:r>
-        <w:rPr>
-          <w:color w:val="00B050"/>
-        </w:rPr>
-        <w:t>FTSTask</w:t>
-      </w:r>
-      <w:proofErr w:type="spellEnd"/>
-      <w:r>
-        <w:rPr>
-          <w:color w:val="00B050"/>
-        </w:rPr>
-        <w:t>:</w:t>
-      </w:r>
-    </w:p>
-    <w:p>
-      <w:pPr>
-        <w:pStyle w:val="ListParagraph"/>
-        <w:numPr>
-          <w:ilvl w:val="0"/>
-          <w:numId w:val="7"/>
-        </w:numPr>
-        <w:rPr>
-          <w:color w:val="00B050"/>
-        </w:rPr>
-      </w:pPr>
-      <w:proofErr w:type="spellStart"/>
-      <w:r>
-        <w:rPr>
-          <w:color w:val="00B050"/>
-        </w:rPr>
-        <w:t>itemName</w:t>
-      </w:r>
-      <w:proofErr w:type="spellEnd"/>
-    </w:p>
-    <w:p>
-      <w:pPr>
-        <w:pStyle w:val="ListParagraph"/>
-        <w:numPr>
-          <w:ilvl w:val="0"/>
-          <w:numId w:val="7"/>
-        </w:numPr>
-        <w:rPr>
-          <w:color w:val="00B050"/>
-        </w:rPr>
-      </w:pPr>
-      <w:proofErr w:type="spellStart"/>
-      <w:r>
-        <w:rPr>
-          <w:color w:val="00B050"/>
-        </w:rPr>
-        <w:t>AssignedTo</w:t>
-      </w:r>
-      <w:proofErr w:type="spellEnd"/>
-    </w:p>
-    <w:p>
-      <w:pPr>
-        <w:pStyle w:val="ListParagraph"/>
-        <w:numPr>
-          <w:ilvl w:val="0"/>
-          <w:numId w:val="7"/>
-        </w:numPr>
-        <w:rPr>
-          <w:color w:val="00B050"/>
-        </w:rPr>
-      </w:pPr>
-      <w:proofErr w:type="spellStart"/>
-      <w:r>
-        <w:rPr>
-          <w:color w:val="00B050"/>
-        </w:rPr>
-        <w:t>taskType</w:t>
-      </w:r>
-      <w:proofErr w:type="spellEnd"/>
-      <w:r>
-        <w:rPr>
-          <w:color w:val="00B050"/>
-        </w:rPr>
-        <w:t xml:space="preserve"> (in string format)</w:t>
-      </w:r>
-    </w:p>
-    <w:p>
-      <w:pPr>
-        <w:rPr>
-          <w:color w:val="00B050"/>
-        </w:rPr>
-      </w:pPr>
-      <w:r>
-        <w:rPr>
-          <w:color w:val="00B050"/>
-        </w:rPr>
-        <w:t>Task UI:</w:t>
-      </w:r>
-    </w:p>
-    <w:p>
-      <w:pPr>
-        <w:rPr>
-          <w:color w:val="00B050"/>
-        </w:rPr>
-      </w:pPr>
-      <w:proofErr w:type="gramStart"/>
-      <w:r>
-        <w:rPr>
-          <w:color w:val="00B050"/>
-        </w:rPr>
-        <w:t>Same as item.</w:t>
-      </w:r>
-      <w:proofErr w:type="gramEnd"/>
-      <w:r>
-        <w:rPr>
-          <w:color w:val="00B050"/>
-        </w:rPr>
-        <w:t xml:space="preserve"> </w:t>
-      </w:r>
-    </w:p>
-    <w:p>
-      <w:pPr>
-        <w:rPr>
-          <w:color w:val="00B050"/>
-        </w:rPr>
-      </w:pPr>
-      <w:r>
-        <w:rPr>
-          <w:color w:val="00B050"/>
-        </w:rPr>
-        <w:t xml:space="preserve">For Task List UI, </w:t>
-      </w:r>
-      <w:r>
-        <w:rPr>
-          <w:color w:val="00B050"/>
-        </w:rPr>
-        <w:t>the list is searchable for the following attributes:</w:t>
-      </w:r>
-    </w:p>
-    <w:p>
-      <w:pPr>
-        <w:pStyle w:val="ListParagraph"/>
-        <w:numPr>
-          <w:ilvl w:val="0"/>
-          <w:numId w:val="9"/>
-        </w:numPr>
-        <w:rPr>
-          <w:color w:val="00B050"/>
-        </w:rPr>
-      </w:pPr>
-      <w:proofErr w:type="spellStart"/>
-      <w:r>
-        <w:rPr>
-          <w:color w:val="00B050"/>
-        </w:rPr>
-        <w:t>it</w:t>
-      </w:r>
-      <w:r>
-        <w:rPr>
-          <w:color w:val="00B050"/>
-        </w:rPr>
-        <w:t>emName</w:t>
-      </w:r>
-      <w:proofErr w:type="spellEnd"/>
-    </w:p>
-    <w:p>
-      <w:pPr>
-        <w:pStyle w:val="ListParagraph"/>
-        <w:numPr>
-          <w:ilvl w:val="0"/>
-          <w:numId w:val="9"/>
-        </w:numPr>
-        <w:rPr>
-          <w:color w:val="00B050"/>
-        </w:rPr>
-      </w:pPr>
-      <w:proofErr w:type="spellStart"/>
-      <w:r>
-        <w:rPr>
-          <w:color w:val="00B050"/>
-        </w:rPr>
-        <w:t>AssignedTo</w:t>
-      </w:r>
-      <w:proofErr w:type="spellEnd"/>
-    </w:p>
-    <w:p>
-      <w:pPr>
-        <w:pStyle w:val="ListParagraph"/>
-        <w:numPr>
-          <w:ilvl w:val="0"/>
-          <w:numId w:val="9"/>
-        </w:numPr>
-        <w:rPr>
-          <w:color w:val="00B050"/>
-        </w:rPr>
-      </w:pPr>
-      <w:proofErr w:type="spellStart"/>
-      <w:r>
-        <w:rPr>
-          <w:color w:val="00B050"/>
-        </w:rPr>
-        <w:t>taskType</w:t>
-      </w:r>
-      <w:proofErr w:type="spellEnd"/>
-    </w:p>
-    <w:p>
-      <w:pPr>
-        <w:pStyle w:val="ListParagraph"/>
-        <w:numPr>
-          <w:ilvl w:val="0"/>
-          <w:numId w:val="9"/>
-        </w:numPr>
-        <w:rPr>
-          <w:color w:val="00B050"/>
-        </w:rPr>
-      </w:pPr>
-      <w:proofErr w:type="spellStart"/>
-      <w:r>
-        <w:rPr>
-          <w:color w:val="00B050"/>
-        </w:rPr>
-        <w:t>dueDate</w:t>
-      </w:r>
-      <w:proofErr w:type="spellEnd"/>
-    </w:p>
-    <w:p>
-      <w:pPr>
-        <w:rPr>
-          <w:color w:val="00B050"/>
-        </w:rPr>
-      </w:pPr>
-      <w:r>
-        <w:rPr>
-          <w:color w:val="00B050"/>
-        </w:rPr>
-        <w:t>T</w:t>
-      </w:r>
-      <w:r>
-        <w:rPr>
-          <w:color w:val="00B050"/>
-        </w:rPr>
-        <w:t>he following should be shown for each task in the list:</w:t>
-      </w:r>
     </w:p>
     <w:p>
       <w:pPr>
@@ -582,66 +506,6 @@
           <w:color w:val="00B050"/>
         </w:rPr>
       </w:pPr>
-      <w:proofErr w:type="spellStart"/>
-      <w:r>
-        <w:rPr>
-          <w:color w:val="00B050"/>
-        </w:rPr>
-        <w:t>itemName</w:t>
-      </w:r>
-      <w:proofErr w:type="spellEnd"/>
-    </w:p>
-    <w:p>
-      <w:pPr>
-        <w:pStyle w:val="ListParagraph"/>
-        <w:numPr>
-          <w:ilvl w:val="0"/>
-          <w:numId w:val="8"/>
-        </w:numPr>
-        <w:rPr>
-          <w:color w:val="00B050"/>
-        </w:rPr>
-      </w:pPr>
-      <w:proofErr w:type="spellStart"/>
-      <w:r>
-        <w:rPr>
-          <w:color w:val="00B050"/>
-        </w:rPr>
-        <w:t>taskType</w:t>
-      </w:r>
-      <w:proofErr w:type="spellEnd"/>
-    </w:p>
-    <w:p>
-      <w:pPr>
-        <w:pStyle w:val="ListParagraph"/>
-        <w:numPr>
-          <w:ilvl w:val="0"/>
-          <w:numId w:val="8"/>
-        </w:numPr>
-        <w:rPr>
-          <w:color w:val="00B050"/>
-        </w:rPr>
-      </w:pPr>
-      <w:proofErr w:type="spellStart"/>
-      <w:r>
-        <w:rPr>
-          <w:color w:val="00B050"/>
-        </w:rPr>
-        <w:t>AssignedTo</w:t>
-      </w:r>
-      <w:proofErr w:type="spellEnd"/>
-    </w:p>
-    <w:p>
-      <w:pPr>
-        <w:pStyle w:val="ListParagraph"/>
-        <w:numPr>
-          <w:ilvl w:val="0"/>
-          <w:numId w:val="8"/>
-        </w:numPr>
-        <w:rPr>
-          <w:color w:val="00B050"/>
-        </w:rPr>
-      </w:pPr>
       <w:r>
         <w:rPr>
           <w:color w:val="00B050"/>
@@ -676,21 +540,7 @@
         <w:rPr>
           <w:color w:val="00B050"/>
         </w:rPr>
-        <w:t xml:space="preserve">, use the following views depending on the </w:t>
-      </w:r>
-      <w:proofErr w:type="spellStart"/>
-      <w:r>
-        <w:rPr>
-          <w:color w:val="00B050"/>
-        </w:rPr>
-        <w:t>taskType</w:t>
-      </w:r>
-      <w:proofErr w:type="spellEnd"/>
-      <w:r>
-        <w:rPr>
-          <w:color w:val="00B050"/>
-        </w:rPr>
-        <w:t>:</w:t>
+        <w:t>, use the following views depending on the taskType:</w:t>
       </w:r>
     </w:p>
     <w:p>
@@ -704,14 +554,12 @@
           <w:color w:val="00B050"/>
         </w:rPr>
       </w:pPr>
-      <w:proofErr w:type="spellStart"/>
       <w:r>
         <w:rPr>
           <w:color w:val="00B050"/>
         </w:rPr>
         <w:t>ServiceCallView</w:t>
       </w:r>
-      <w:proofErr w:type="spellEnd"/>
     </w:p>
     <w:p>
       <w:pPr>
@@ -724,14 +572,12 @@
           <w:color w:val="00B050"/>
         </w:rPr>
       </w:pPr>
-      <w:proofErr w:type="spellStart"/>
       <w:r>
         <w:rPr>
           <w:color w:val="00B050"/>
         </w:rPr>
         <w:t>CalibrationView</w:t>
       </w:r>
-      <w:proofErr w:type="spellEnd"/>
     </w:p>
     <w:p>
       <w:pPr>
@@ -744,14 +590,12 @@
           <w:color w:val="00B050"/>
         </w:rPr>
       </w:pPr>
-      <w:proofErr w:type="spellStart"/>
       <w:r>
         <w:rPr>
           <w:color w:val="00B050"/>
         </w:rPr>
         <w:t>MaintenanceView</w:t>
       </w:r>
-      <w:proofErr w:type="spellEnd"/>
     </w:p>
     <w:p>
       <w:pPr>
@@ -764,7 +608,6 @@
           <w:color w:val="00B050"/>
         </w:rPr>
       </w:pPr>
-      <w:proofErr w:type="spellStart"/>
       <w:r>
         <w:rPr>
           <w:color w:val="00B050"/>
@@ -772,7 +615,6 @@
         <w:lastRenderedPageBreak/>
         <w:t>ContractView</w:t>
       </w:r>
-      <w:proofErr w:type="spellEnd"/>
     </w:p>
     <w:p>
       <w:pPr>
@@ -785,22 +627,19 @@
           <w:color w:val="00B050"/>
         </w:rPr>
       </w:pPr>
-      <w:proofErr w:type="spellStart"/>
       <w:r>
         <w:rPr>
           <w:color w:val="00B050"/>
         </w:rPr>
         <w:t>InventoryView</w:t>
       </w:r>
-      <w:proofErr w:type="spellEnd"/>
-    </w:p>
-    <w:p>
-      <w:pPr>
-        <w:rPr>
-          <w:color w:val="00B050"/>
-        </w:rPr>
-      </w:pPr>
-      <w:proofErr w:type="gramStart"/>
+    </w:p>
+    <w:p>
+      <w:pPr>
+        <w:rPr>
+          <w:color w:val="00B050"/>
+        </w:rPr>
+      </w:pPr>
       <w:r>
         <w:rPr>
           <w:color w:val="00B050"/>
@@ -811,14 +650,7 @@
         <w:rPr>
           <w:color w:val="00B050"/>
         </w:rPr>
-        <w:t xml:space="preserve"> a</w:t>
-      </w:r>
-      <w:proofErr w:type="gramEnd"/>
-      <w:r>
-        <w:rPr>
-          <w:color w:val="00B050"/>
-        </w:rPr>
-        <w:t xml:space="preserve"> “Completed” button in the action bar</w:t>
+        <w:t xml:space="preserve"> a “Completed” button in the action bar</w:t>
       </w:r>
       <w:r>
         <w:rPr>
@@ -892,14 +724,12 @@
           <w:color w:val="00B050"/>
         </w:rPr>
       </w:pPr>
-      <w:proofErr w:type="spellStart"/>
       <w:r>
         <w:rPr>
           <w:color w:val="00B050"/>
         </w:rPr>
         <w:t>CompletionComments</w:t>
       </w:r>
-      <w:proofErr w:type="spellEnd"/>
     </w:p>
     <w:p>
       <w:pPr>
@@ -912,14 +742,12 @@
           <w:color w:val="00B050"/>
         </w:rPr>
       </w:pPr>
-      <w:proofErr w:type="spellStart"/>
       <w:r>
         <w:rPr>
           <w:color w:val="00B050"/>
         </w:rPr>
         <w:t>CompletedTimestamp</w:t>
       </w:r>
-      <w:proofErr w:type="spellEnd"/>
     </w:p>
     <w:p>
       <w:pPr>
@@ -936,36 +764,20 @@
         <w:rPr>
           <w:color w:val="00B050"/>
         </w:rPr>
-        <w:t xml:space="preserve">Delete the corresponding entry in the </w:t>
-      </w:r>
-      <w:proofErr w:type="spellStart"/>
-      <w:r>
-        <w:rPr>
-          <w:color w:val="00B050"/>
-        </w:rPr>
-        <w:t>FTSTaskTable</w:t>
-      </w:r>
-      <w:proofErr w:type="spellEnd"/>
-    </w:p>
-    <w:p>
-      <w:pPr>
-        <w:rPr>
-          <w:color w:val="00B050"/>
-        </w:rPr>
-      </w:pPr>
-      <w:proofErr w:type="gramStart"/>
-      <w:r>
-        <w:rPr>
-          <w:color w:val="00B050"/>
-        </w:rPr>
-        <w:t>Have  a</w:t>
-      </w:r>
-      <w:proofErr w:type="gramEnd"/>
-      <w:r>
-        <w:rPr>
-          <w:color w:val="00B050"/>
-        </w:rPr>
-        <w:t xml:space="preserve"> “Assign To” button in the action bar. When “Assign To” button is clicked:</w:t>
+        <w:t>Delete the corresponding entry in the FTSTaskTable</w:t>
+      </w:r>
+    </w:p>
+    <w:p>
+      <w:pPr>
+        <w:rPr>
+          <w:color w:val="00B050"/>
+        </w:rPr>
+      </w:pPr>
+      <w:r>
+        <w:rPr>
+          <w:color w:val="00B050"/>
+        </w:rPr>
+        <w:t>Have  a “Assign To” button in the action bar. When “Assign To” button is clicked:</w:t>
       </w:r>
     </w:p>
     <w:p>
@@ -1097,16 +909,8 @@
         <w:rPr>
           <w:color w:val="00B050"/>
         </w:rPr>
-        <w:t xml:space="preserve">Update the corresponding entry in the </w:t>
-      </w:r>
-      <w:proofErr w:type="spellStart"/>
-      <w:r>
-        <w:rPr>
-          <w:color w:val="00B050"/>
-        </w:rPr>
-        <w:t>FTSTaskTable</w:t>
-      </w:r>
-      <w:proofErr w:type="spellEnd"/>
+        <w:t>Update the corresponding entry in the FTSTaskTable</w:t>
+      </w:r>
     </w:p>
     <w:p>
       <w:r>
@@ -1137,21 +941,7 @@
         <w:rPr>
           <w:color w:val="00B050"/>
         </w:rPr>
-        <w:t xml:space="preserve">Have action bar button on </w:t>
-      </w:r>
-      <w:proofErr w:type="spellStart"/>
-      <w:r>
-        <w:rPr>
-          <w:color w:val="00B050"/>
-        </w:rPr>
-        <w:t>TaskList</w:t>
-      </w:r>
-      <w:proofErr w:type="spellEnd"/>
-      <w:r>
-        <w:rPr>
-          <w:color w:val="00B050"/>
-        </w:rPr>
-        <w:t xml:space="preserve"> view called “</w:t>
+        <w:t>Have action bar button on TaskList view called “</w:t>
       </w:r>
       <w:r>
         <w:rPr>
@@ -1175,29 +965,7 @@
         <w:rPr>
           <w:color w:val="00B050"/>
         </w:rPr>
-        <w:t xml:space="preserve">A service that runs that 1:00 am to </w:t>
-      </w:r>
-      <w:proofErr w:type="spellStart"/>
-      <w:proofErr w:type="gramStart"/>
-      <w:r>
-        <w:rPr>
-          <w:color w:val="00B050"/>
-        </w:rPr>
-        <w:t>computeTasks</w:t>
-      </w:r>
-      <w:proofErr w:type="spellEnd"/>
-      <w:r>
-        <w:rPr>
-          <w:color w:val="00B050"/>
-        </w:rPr>
-        <w:t>(</w:t>
-      </w:r>
-      <w:proofErr w:type="gramEnd"/>
-      <w:r>
-        <w:rPr>
-          <w:color w:val="00B050"/>
-        </w:rPr>
-        <w:t xml:space="preserve">). </w:t>
+        <w:t xml:space="preserve">A service that runs that 1:00 am to computeTasks(). </w:t>
       </w:r>
     </w:p>
     <w:p>
@@ -1215,57 +983,7 @@
         <w:rPr>
           <w:color w:val="00B050"/>
         </w:rPr>
-        <w:t xml:space="preserve">Should use the </w:t>
-      </w:r>
-      <w:proofErr w:type="spellStart"/>
-      <w:r>
-        <w:rPr>
-          <w:color w:val="00B050"/>
-        </w:rPr>
-        <w:t>JobInfo</w:t>
-      </w:r>
-      <w:proofErr w:type="spellEnd"/>
-      <w:r>
-        <w:rPr>
-          <w:color w:val="00B050"/>
-        </w:rPr>
-        <w:t xml:space="preserve"> API for Lollipop (and higher). If older OS is found, use the </w:t>
-      </w:r>
-      <w:proofErr w:type="spellStart"/>
-      <w:r>
-        <w:rPr>
-          <w:color w:val="00B050"/>
-        </w:rPr>
-        <w:t>AlarmManager</w:t>
-      </w:r>
-      <w:proofErr w:type="spellEnd"/>
-      <w:r>
-        <w:rPr>
-          <w:color w:val="00B050"/>
-        </w:rPr>
-        <w:t xml:space="preserve"> (implement this in </w:t>
-      </w:r>
-      <w:proofErr w:type="spellStart"/>
-      <w:proofErr w:type="gramStart"/>
-      <w:r>
-        <w:rPr>
-          <w:color w:val="00B050"/>
-        </w:rPr>
-        <w:t>scheduleJob</w:t>
-      </w:r>
-      <w:proofErr w:type="spellEnd"/>
-      <w:r>
-        <w:rPr>
-          <w:color w:val="00B050"/>
-        </w:rPr>
-        <w:t>(</w:t>
-      </w:r>
-      <w:proofErr w:type="gramEnd"/>
-      <w:r>
-        <w:rPr>
-          <w:color w:val="00B050"/>
-        </w:rPr>
-        <w:t>)).</w:t>
+        <w:t>Should use the JobInfo API for Lollipop (and higher). If older OS is found, use the AlarmManager (implement this in scheduleJob()).</w:t>
       </w:r>
     </w:p>
     <w:p>
@@ -1277,20 +995,7 @@
         </w:numPr>
       </w:pPr>
       <w:r>
-        <w:t xml:space="preserve">A settings UI to change the 1:00 am default time for </w:t>
-      </w:r>
-      <w:proofErr w:type="spellStart"/>
-      <w:proofErr w:type="gramStart"/>
-      <w:r>
-        <w:t>computeTasks</w:t>
-      </w:r>
-      <w:proofErr w:type="spellEnd"/>
-      <w:r>
-        <w:t>(</w:t>
-      </w:r>
-      <w:proofErr w:type="gramEnd"/>
-      <w:r>
-        <w:t>).</w:t>
+        <w:t>A settings UI to change the 1:00 am default time for computeTasks().</w:t>
       </w:r>
     </w:p>
     <w:p>
@@ -1304,19 +1009,11 @@
           <w:color w:val="00B050"/>
         </w:rPr>
       </w:pPr>
-      <w:proofErr w:type="spellStart"/>
-      <w:r>
-        <w:rPr>
-          <w:color w:val="00B050"/>
-        </w:rPr>
-        <w:t>ComputeTask</w:t>
-      </w:r>
-      <w:proofErr w:type="spellEnd"/>
-      <w:r>
-        <w:rPr>
-          <w:color w:val="00B050"/>
-        </w:rPr>
-        <w:t>():</w:t>
+      <w:r>
+        <w:rPr>
+          <w:color w:val="00B050"/>
+        </w:rPr>
+        <w:t>ComputeTask():</w:t>
       </w:r>
     </w:p>
     <w:p>
@@ -1334,35 +1031,7 @@
         <w:rPr>
           <w:color w:val="00B050"/>
         </w:rPr>
-        <w:t>There can only be one task per service call and for the tuple (</w:t>
-      </w:r>
-      <w:proofErr w:type="spellStart"/>
-      <w:r>
-        <w:rPr>
-          <w:color w:val="00B050"/>
-        </w:rPr>
-        <w:t>itemID</w:t>
-      </w:r>
-      <w:proofErr w:type="spellEnd"/>
-      <w:r>
-        <w:rPr>
-          <w:color w:val="00B050"/>
-        </w:rPr>
-        <w:t xml:space="preserve">, </w:t>
-      </w:r>
-      <w:proofErr w:type="spellStart"/>
-      <w:r>
-        <w:rPr>
-          <w:color w:val="00B050"/>
-        </w:rPr>
-        <w:t>taskType</w:t>
-      </w:r>
-      <w:proofErr w:type="spellEnd"/>
-      <w:r>
-        <w:rPr>
-          <w:color w:val="00B050"/>
-        </w:rPr>
-        <w:t>)</w:t>
+        <w:t>There can only be one task per service call and for the tuple (itemID, taskType)</w:t>
       </w:r>
     </w:p>
     <w:p>
@@ -1380,21 +1049,7 @@
         <w:rPr>
           <w:color w:val="00B050"/>
         </w:rPr>
-        <w:t xml:space="preserve">Collect all </w:t>
-      </w:r>
-      <w:proofErr w:type="spellStart"/>
-      <w:r>
-        <w:rPr>
-          <w:color w:val="00B050"/>
-        </w:rPr>
-        <w:t>currentTasks</w:t>
-      </w:r>
-      <w:proofErr w:type="spellEnd"/>
-      <w:r>
-        <w:rPr>
-          <w:color w:val="00B050"/>
-        </w:rPr>
-        <w:t xml:space="preserve"> in list1.</w:t>
+        <w:t>Collect all currentTasks in list1.</w:t>
       </w:r>
     </w:p>
     <w:p>
@@ -1454,16 +1109,8 @@
         <w:rPr>
           <w:color w:val="00B050"/>
         </w:rPr>
-        <w:t xml:space="preserve"> and the </w:t>
-      </w:r>
-      <w:proofErr w:type="spellStart"/>
-      <w:r>
-        <w:rPr>
-          <w:color w:val="00B050"/>
-        </w:rPr>
-        <w:t>FTSTaskTable</w:t>
-      </w:r>
-      <w:proofErr w:type="spellEnd"/>
+        <w:t xml:space="preserve"> and the FTSTaskTable</w:t>
+      </w:r>
       <w:r>
         <w:rPr>
           <w:color w:val="00B050"/>
@@ -1486,21 +1133,7 @@
         <w:rPr>
           <w:color w:val="00B050"/>
         </w:rPr>
-        <w:t xml:space="preserve">All new tasks have </w:t>
-      </w:r>
-      <w:proofErr w:type="spellStart"/>
-      <w:r>
-        <w:rPr>
-          <w:color w:val="00B050"/>
-        </w:rPr>
-        <w:t>assignedTo</w:t>
-      </w:r>
-      <w:proofErr w:type="spellEnd"/>
-      <w:r>
-        <w:rPr>
-          <w:color w:val="00B050"/>
-        </w:rPr>
-        <w:t xml:space="preserve"> set to “None”.</w:t>
+        <w:t>All new tasks have assignedTo set to “None”.</w:t>
       </w:r>
     </w:p>
     <w:p>
@@ -1550,21 +1183,7 @@
         <w:rPr>
           <w:color w:val="00B050"/>
         </w:rPr>
-        <w:t xml:space="preserve">Type (Instrument, </w:t>
-      </w:r>
-      <w:proofErr w:type="spellStart"/>
-      <w:r>
-        <w:rPr>
-          <w:color w:val="00B050"/>
-        </w:rPr>
-        <w:t>Consummable</w:t>
-      </w:r>
-      <w:proofErr w:type="spellEnd"/>
-      <w:r>
-        <w:rPr>
-          <w:color w:val="00B050"/>
-        </w:rPr>
-        <w:t>)</w:t>
+        <w:t>Type (Instrument, Consummable)</w:t>
       </w:r>
     </w:p>
     <w:p>
@@ -1880,21 +1499,7 @@
         <w:rPr>
           <w:color w:val="00B050"/>
         </w:rPr>
-        <w:t xml:space="preserve">For </w:t>
-      </w:r>
-      <w:proofErr w:type="spellStart"/>
-      <w:r>
-        <w:rPr>
-          <w:color w:val="00B050"/>
-        </w:rPr>
-        <w:t>Consummable</w:t>
-      </w:r>
-      <w:proofErr w:type="spellEnd"/>
-      <w:r>
-        <w:rPr>
-          <w:color w:val="00B050"/>
-        </w:rPr>
-        <w:t>:</w:t>
+        <w:t>For Consummable:</w:t>
       </w:r>
     </w:p>
     <w:p>
@@ -1912,16 +1517,8 @@
         <w:rPr>
           <w:color w:val="00B050"/>
         </w:rPr>
-        <w:t xml:space="preserve">Minimum Required </w:t>
-      </w:r>
-      <w:proofErr w:type="spellStart"/>
-      <w:r>
-        <w:rPr>
-          <w:color w:val="00B050"/>
-        </w:rPr>
-        <w:t>Quantit</w:t>
-      </w:r>
-      <w:proofErr w:type="spellEnd"/>
+        <w:t>Minimum Required Quantit</w:t>
+      </w:r>
     </w:p>
     <w:p>
       <w:pPr>
@@ -1934,14 +1531,12 @@
           <w:color w:val="00B050"/>
         </w:rPr>
       </w:pPr>
-      <w:proofErr w:type="spellStart"/>
       <w:r>
         <w:rPr>
           <w:color w:val="00B050"/>
         </w:rPr>
         <w:t>currentQuantity</w:t>
       </w:r>
-      <w:proofErr w:type="spellEnd"/>
       <w:r>
         <w:rPr>
           <w:color w:val="00B050"/>
@@ -1964,21 +1559,7 @@
         <w:rPr>
           <w:color w:val="00B050"/>
         </w:rPr>
-        <w:t xml:space="preserve">Need UI for consumable </w:t>
-      </w:r>
-      <w:proofErr w:type="spellStart"/>
-      <w:r>
-        <w:rPr>
-          <w:color w:val="00B050"/>
-        </w:rPr>
-        <w:t>checkin</w:t>
-      </w:r>
-      <w:proofErr w:type="spellEnd"/>
-      <w:r>
-        <w:rPr>
-          <w:color w:val="00B050"/>
-        </w:rPr>
-        <w:t xml:space="preserve">/checkout </w:t>
+        <w:t xml:space="preserve">Need UI for consumable checkin/checkout </w:t>
       </w:r>
     </w:p>
     <w:p>
@@ -1996,21 +1577,7 @@
         <w:rPr>
           <w:color w:val="00B050"/>
         </w:rPr>
-        <w:t xml:space="preserve">have “+” and “-“ action bar buttons in the </w:t>
-      </w:r>
-      <w:proofErr w:type="spellStart"/>
-      <w:r>
-        <w:rPr>
-          <w:color w:val="00B050"/>
-        </w:rPr>
-        <w:t>ItemDetail</w:t>
-      </w:r>
-      <w:proofErr w:type="spellEnd"/>
-      <w:r>
-        <w:rPr>
-          <w:color w:val="00B050"/>
-        </w:rPr>
-        <w:t xml:space="preserve"> if the item is a consumable</w:t>
+        <w:t>have “+” and “-“ action bar buttons in the ItemDetail if the item is a consumable</w:t>
       </w:r>
     </w:p>
     <w:p>
@@ -2055,14 +1622,12 @@
           <w:color w:val="00B050"/>
         </w:rPr>
       </w:pPr>
-      <w:proofErr w:type="spellStart"/>
       <w:r>
         <w:rPr>
           <w:color w:val="00B050"/>
         </w:rPr>
         <w:t>itemID</w:t>
       </w:r>
-      <w:proofErr w:type="spellEnd"/>
     </w:p>
     <w:p>
       <w:pPr>
@@ -2129,14 +1694,12 @@
           <w:color w:val="00B050"/>
         </w:rPr>
       </w:pPr>
-      <w:proofErr w:type="spellStart"/>
       <w:r>
         <w:rPr>
           <w:color w:val="00B050"/>
         </w:rPr>
         <w:t>OpenTimeStamp</w:t>
       </w:r>
-      <w:proofErr w:type="spellEnd"/>
     </w:p>
     <w:p>
       <w:pPr>
@@ -2149,24 +1712,17 @@
           <w:color w:val="00B050"/>
         </w:rPr>
       </w:pPr>
-      <w:proofErr w:type="spellStart"/>
       <w:r>
         <w:rPr>
           <w:color w:val="00B050"/>
         </w:rPr>
         <w:t>ClosedTimeStamp</w:t>
       </w:r>
-      <w:proofErr w:type="spellEnd"/>
     </w:p>
     <w:p/>
     <w:p>
-      <w:proofErr w:type="spellStart"/>
-      <w:r>
-        <w:t>Misc</w:t>
-      </w:r>
-      <w:proofErr w:type="spellEnd"/>
-      <w:r>
-        <w:t>:</w:t>
+      <w:r>
+        <w:t>Misc:</w:t>
       </w:r>
     </w:p>
     <w:p>
@@ -2196,21 +1752,7 @@
         <w:rPr>
           <w:color w:val="00B050"/>
         </w:rPr>
-        <w:t xml:space="preserve">Implement item validations inside </w:t>
-      </w:r>
-      <w:proofErr w:type="spellStart"/>
-      <w:r>
-        <w:rPr>
-          <w:color w:val="00B050"/>
-        </w:rPr>
-        <w:t>updateItemFromUI</w:t>
-      </w:r>
-      <w:proofErr w:type="spellEnd"/>
-      <w:r>
-        <w:rPr>
-          <w:color w:val="00B050"/>
-        </w:rPr>
-        <w:t>.</w:t>
+        <w:t>Implement item validations inside updateItemFromUI.</w:t>
       </w:r>
     </w:p>
     <w:p>
@@ -2326,7 +1868,6 @@
           <w:color w:val="00B050"/>
         </w:rPr>
       </w:pPr>
-      <w:bookmarkStart w:id="0" w:name="_GoBack"/>
       <w:r>
         <w:rPr>
           <w:color w:val="00B050"/>
@@ -2350,24 +1891,9 @@
         <w:rPr>
           <w:color w:val="00B050"/>
         </w:rPr>
-        <w:t xml:space="preserve">When </w:t>
-      </w:r>
-      <w:proofErr w:type="spellStart"/>
-      <w:r>
-        <w:rPr>
-          <w:color w:val="00B050"/>
-        </w:rPr>
-        <w:t>computeNewTasks</w:t>
-      </w:r>
-      <w:proofErr w:type="spellEnd"/>
-      <w:r>
-        <w:rPr>
-          <w:color w:val="00B050"/>
-        </w:rPr>
-        <w:t>() will run</w:t>
-      </w:r>
-    </w:p>
-    <w:bookmarkEnd w:id="0"/>
+        <w:t>When computeNewTasks() will run</w:t>
+      </w:r>
+    </w:p>
     <w:p>
       <w:pPr>
         <w:pStyle w:val="ListParagraph"/>
@@ -2401,15 +1927,7 @@
         </w:numPr>
       </w:pPr>
       <w:r>
-        <w:t xml:space="preserve">Add location to </w:t>
-      </w:r>
-      <w:proofErr w:type="spellStart"/>
-      <w:r>
-        <w:t>sms</w:t>
-      </w:r>
-      <w:proofErr w:type="spellEnd"/>
-      <w:r>
-        <w:t xml:space="preserve"> messages when assigning tasks</w:t>
+        <w:t>Add location to sms messages when assigning tasks</w:t>
       </w:r>
     </w:p>
     <w:p>
@@ -2421,15 +1939,7 @@
         </w:numPr>
       </w:pPr>
       <w:r>
-        <w:t xml:space="preserve">Populate contact no. in the task entity when assigned and use that for  </w:t>
-      </w:r>
-      <w:proofErr w:type="spellStart"/>
-      <w:r>
-        <w:t>sms</w:t>
-      </w:r>
-      <w:proofErr w:type="spellEnd"/>
-      <w:r>
-        <w:t xml:space="preserve"> during task allocation</w:t>
+        <w:t>Populate contact no. in the task entity when assigned and use that for  sms during task allocation</w:t>
       </w:r>
     </w:p>
     <w:p>
@@ -2441,20 +1951,21 @@
         </w:numPr>
       </w:pPr>
       <w:r>
-        <w:t xml:space="preserve">Store images as blobs in </w:t>
-      </w:r>
-      <w:proofErr w:type="spellStart"/>
-      <w:proofErr w:type="gramStart"/>
-      <w:r>
-        <w:t>db</w:t>
-      </w:r>
-      <w:proofErr w:type="spellEnd"/>
-      <w:r>
-        <w:t xml:space="preserve">  (</w:t>
-      </w:r>
-      <w:proofErr w:type="gramEnd"/>
-      <w:r>
-        <w:t>instead of files). This makes the following easy:</w:t>
+        <w:t>Add a telephone action bar button on task detail (if the contact no. is non-empty) to call the assigned person.</w:t>
+      </w:r>
+      <w:bookmarkStart w:id="0" w:name="_GoBack"/>
+      <w:bookmarkEnd w:id="0"/>
+    </w:p>
+    <w:p>
+      <w:pPr>
+        <w:pStyle w:val="ListParagraph"/>
+        <w:numPr>
+          <w:ilvl w:val="0"/>
+          <w:numId w:val="4"/>
+        </w:numPr>
+      </w:pPr>
+      <w:r>
+        <w:t>Store images as blobs in db  (instead of files). This makes the following easy:</w:t>
       </w:r>
     </w:p>
     <w:p>
@@ -2478,13 +1989,8 @@
         </w:numPr>
       </w:pPr>
       <w:r>
-        <w:t xml:space="preserve">Migration to </w:t>
-      </w:r>
-      <w:proofErr w:type="spellStart"/>
-      <w:r>
-        <w:t>mysql</w:t>
-      </w:r>
-      <w:proofErr w:type="spellEnd"/>
+        <w:t>Migration to mysql</w:t>
+      </w:r>
     </w:p>
     <w:p>
       <w:pPr>
@@ -2495,6 +2001,24 @@
         </w:numPr>
       </w:pPr>
       <w:r>
+        <w:t>Settings UI changes for back restore</w:t>
+      </w:r>
+    </w:p>
+    <w:p>
+      <w:pPr>
+        <w:pStyle w:val="ListParagraph"/>
+        <w:numPr>
+          <w:ilvl w:val="0"/>
+          <w:numId w:val="4"/>
+        </w:numPr>
+        <w:rPr>
+          <w:color w:val="00B050"/>
+        </w:rPr>
+      </w:pPr>
+      <w:r>
+        <w:rPr>
+          <w:color w:val="00B050"/>
+        </w:rPr>
         <w:t>One time code for alarm manager</w:t>
       </w:r>
     </w:p>
@@ -2505,8 +2029,14 @@
           <w:ilvl w:val="0"/>
           <w:numId w:val="4"/>
         </w:numPr>
-      </w:pPr>
-      <w:r>
+        <w:rPr>
+          <w:color w:val="00B050"/>
+        </w:rPr>
+      </w:pPr>
+      <w:r>
+        <w:rPr>
+          <w:color w:val="00B050"/>
+        </w:rPr>
         <w:t>How to reset the alarm to the new time if a user changes the refresh time</w:t>
       </w:r>
     </w:p>
@@ -2580,16 +2110,8 @@
         <w:rPr>
           <w:color w:val="00B050"/>
         </w:rPr>
-        <w:t xml:space="preserve">Have a “service call” action bar button in </w:t>
-      </w:r>
-      <w:proofErr w:type="spellStart"/>
-      <w:r>
-        <w:rPr>
-          <w:color w:val="00B050"/>
-        </w:rPr>
-        <w:t>ItemDetail</w:t>
-      </w:r>
-      <w:proofErr w:type="spellEnd"/>
+        <w:t>Have a “service call” action bar button in ItemDetail</w:t>
+      </w:r>
     </w:p>
     <w:p>
       <w:pPr>
@@ -2693,15 +2215,19 @@
         </w:numPr>
       </w:pPr>
       <w:r>
-        <w:t xml:space="preserve">NO </w:t>
-      </w:r>
-      <w:proofErr w:type="spellStart"/>
-      <w:r>
-        <w:t>userids</w:t>
-      </w:r>
-      <w:proofErr w:type="spellEnd"/>
-      <w:r>
-        <w:t xml:space="preserve"> – everybody gets the same app with the same data</w:t>
+        <w:t>NO userids – everybody gets the same app with the same data</w:t>
+      </w:r>
+    </w:p>
+    <w:p>
+      <w:pPr>
+        <w:pStyle w:val="ListParagraph"/>
+        <w:numPr>
+          <w:ilvl w:val="0"/>
+          <w:numId w:val="12"/>
+        </w:numPr>
+      </w:pPr>
+      <w:r>
+        <w:t>Settings UI changes for database</w:t>
       </w:r>
     </w:p>
     <w:p>

</xml_diff>

<commit_message>
1. Added Location field to item and task entity 2. SMSs sent also have the item location now.
</commit_message>
<xml_diff>
--- a/Task.docx
+++ b/Task.docx
@@ -44,11 +44,33 @@
           <w:color w:val="00B050"/>
         </w:rPr>
       </w:pPr>
-      <w:r>
-        <w:rPr>
-          <w:color w:val="00B050"/>
-        </w:rPr>
-        <w:t>taskType (serviceCall, calibration, maintenance, contract, inventory)</w:t>
+      <w:proofErr w:type="spellStart"/>
+      <w:r>
+        <w:rPr>
+          <w:color w:val="00B050"/>
+        </w:rPr>
+        <w:t>taskType</w:t>
+      </w:r>
+      <w:proofErr w:type="spellEnd"/>
+      <w:r>
+        <w:rPr>
+          <w:color w:val="00B050"/>
+        </w:rPr>
+        <w:t xml:space="preserve"> (</w:t>
+      </w:r>
+      <w:proofErr w:type="spellStart"/>
+      <w:r>
+        <w:rPr>
+          <w:color w:val="00B050"/>
+        </w:rPr>
+        <w:t>serviceCall</w:t>
+      </w:r>
+      <w:proofErr w:type="spellEnd"/>
+      <w:r>
+        <w:rPr>
+          <w:color w:val="00B050"/>
+        </w:rPr>
+        <w:t>, calibration, maintenance, contract, inventory)</w:t>
       </w:r>
     </w:p>
     <w:p>
@@ -62,11 +84,19 @@
           <w:color w:val="00B050"/>
         </w:rPr>
       </w:pPr>
-      <w:r>
-        <w:rPr>
-          <w:color w:val="00B050"/>
-        </w:rPr>
-        <w:t xml:space="preserve">itemID </w:t>
+      <w:proofErr w:type="spellStart"/>
+      <w:r>
+        <w:rPr>
+          <w:color w:val="00B050"/>
+        </w:rPr>
+        <w:t>itemID</w:t>
+      </w:r>
+      <w:proofErr w:type="spellEnd"/>
+      <w:r>
+        <w:rPr>
+          <w:color w:val="00B050"/>
+        </w:rPr>
+        <w:t xml:space="preserve"> </w:t>
       </w:r>
       <w:r>
         <w:rPr>
@@ -90,13 +120,35 @@
         <w:rPr>
           <w:color w:val="00B050"/>
         </w:rPr>
-        <w:t>or serviceCallID</w:t>
-      </w:r>
-      <w:r>
-        <w:rPr>
-          <w:color w:val="00B050"/>
-        </w:rPr>
-        <w:t xml:space="preserve"> (if type is serviceCall)</w:t>
+        <w:t xml:space="preserve">or </w:t>
+      </w:r>
+      <w:proofErr w:type="spellStart"/>
+      <w:r>
+        <w:rPr>
+          <w:color w:val="00B050"/>
+        </w:rPr>
+        <w:t>serviceCallID</w:t>
+      </w:r>
+      <w:proofErr w:type="spellEnd"/>
+      <w:r>
+        <w:rPr>
+          <w:color w:val="00B050"/>
+        </w:rPr>
+        <w:t xml:space="preserve"> (if type is </w:t>
+      </w:r>
+      <w:proofErr w:type="spellStart"/>
+      <w:r>
+        <w:rPr>
+          <w:color w:val="00B050"/>
+        </w:rPr>
+        <w:t>serviceCall</w:t>
+      </w:r>
+      <w:proofErr w:type="spellEnd"/>
+      <w:r>
+        <w:rPr>
+          <w:color w:val="00B050"/>
+        </w:rPr>
+        <w:t>)</w:t>
       </w:r>
     </w:p>
     <w:p>
@@ -110,12 +162,14 @@
           <w:color w:val="00B050"/>
         </w:rPr>
       </w:pPr>
+      <w:proofErr w:type="spellStart"/>
       <w:r>
         <w:rPr>
           <w:color w:val="00B050"/>
         </w:rPr>
         <w:t>itemName</w:t>
       </w:r>
+      <w:proofErr w:type="spellEnd"/>
     </w:p>
     <w:p>
       <w:pPr>
@@ -146,11 +200,19 @@
           <w:color w:val="00B050"/>
         </w:rPr>
       </w:pPr>
-      <w:r>
-        <w:rPr>
-          <w:color w:val="00B050"/>
-        </w:rPr>
-        <w:t>AssignedTo  (string)</w:t>
+      <w:proofErr w:type="spellStart"/>
+      <w:r>
+        <w:rPr>
+          <w:color w:val="00B050"/>
+        </w:rPr>
+        <w:t>AssignedTo</w:t>
+      </w:r>
+      <w:proofErr w:type="spellEnd"/>
+      <w:r>
+        <w:rPr>
+          <w:color w:val="00B050"/>
+        </w:rPr>
+        <w:t xml:space="preserve">  (string)</w:t>
       </w:r>
     </w:p>
     <w:p>
@@ -164,11 +226,19 @@
           <w:color w:val="00B050"/>
         </w:rPr>
       </w:pPr>
-      <w:r>
-        <w:rPr>
-          <w:color w:val="00B050"/>
-        </w:rPr>
-        <w:t>AssignedToContactInfo (string)</w:t>
+      <w:proofErr w:type="spellStart"/>
+      <w:r>
+        <w:rPr>
+          <w:color w:val="00B050"/>
+        </w:rPr>
+        <w:t>AssignedToContactInfo</w:t>
+      </w:r>
+      <w:proofErr w:type="spellEnd"/>
+      <w:r>
+        <w:rPr>
+          <w:color w:val="00B050"/>
+        </w:rPr>
+        <w:t xml:space="preserve"> (string)</w:t>
       </w:r>
       <w:r>
         <w:rPr>
@@ -188,11 +258,19 @@
           <w:color w:val="00B050"/>
         </w:rPr>
       </w:pPr>
-      <w:r>
-        <w:rPr>
-          <w:color w:val="00B050"/>
-        </w:rPr>
-        <w:t>dueDateTimeStamp(integer)</w:t>
+      <w:proofErr w:type="spellStart"/>
+      <w:r>
+        <w:rPr>
+          <w:color w:val="00B050"/>
+        </w:rPr>
+        <w:t>dueDateTimeStamp</w:t>
+      </w:r>
+      <w:proofErr w:type="spellEnd"/>
+      <w:r>
+        <w:rPr>
+          <w:color w:val="00B050"/>
+        </w:rPr>
+        <w:t>(integer)</w:t>
       </w:r>
     </w:p>
     <w:p>
@@ -206,11 +284,19 @@
           <w:color w:val="00B050"/>
         </w:rPr>
       </w:pPr>
-      <w:r>
-        <w:rPr>
-          <w:color w:val="00B050"/>
-        </w:rPr>
-        <w:t>CompletedTimeStamp (integer)</w:t>
+      <w:proofErr w:type="spellStart"/>
+      <w:r>
+        <w:rPr>
+          <w:color w:val="00B050"/>
+        </w:rPr>
+        <w:t>CompletedTimeStamp</w:t>
+      </w:r>
+      <w:proofErr w:type="spellEnd"/>
+      <w:r>
+        <w:rPr>
+          <w:color w:val="00B050"/>
+        </w:rPr>
+        <w:t xml:space="preserve"> (integer)</w:t>
       </w:r>
     </w:p>
     <w:p>
@@ -224,11 +310,19 @@
           <w:color w:val="00B050"/>
         </w:rPr>
       </w:pPr>
-      <w:r>
-        <w:rPr>
-          <w:color w:val="00B050"/>
-        </w:rPr>
-        <w:t>CompletionComments (string)</w:t>
+      <w:proofErr w:type="spellStart"/>
+      <w:r>
+        <w:rPr>
+          <w:color w:val="00B050"/>
+        </w:rPr>
+        <w:t>CompletionComments</w:t>
+      </w:r>
+      <w:proofErr w:type="spellEnd"/>
+      <w:r>
+        <w:rPr>
+          <w:color w:val="00B050"/>
+        </w:rPr>
+        <w:t xml:space="preserve"> (string)</w:t>
       </w:r>
     </w:p>
     <w:p/>
@@ -238,11 +332,19 @@
           <w:color w:val="00B050"/>
         </w:rPr>
       </w:pPr>
-      <w:r>
-        <w:rPr>
-          <w:color w:val="00B050"/>
-        </w:rPr>
-        <w:t>FTSTask:</w:t>
+      <w:proofErr w:type="spellStart"/>
+      <w:r>
+        <w:rPr>
+          <w:color w:val="00B050"/>
+        </w:rPr>
+        <w:t>FTSTask</w:t>
+      </w:r>
+      <w:proofErr w:type="spellEnd"/>
+      <w:r>
+        <w:rPr>
+          <w:color w:val="00B050"/>
+        </w:rPr>
+        <w:t>:</w:t>
       </w:r>
     </w:p>
     <w:p>
@@ -256,12 +358,14 @@
           <w:color w:val="00B050"/>
         </w:rPr>
       </w:pPr>
+      <w:proofErr w:type="spellStart"/>
       <w:r>
         <w:rPr>
           <w:color w:val="00B050"/>
         </w:rPr>
         <w:t>itemName</w:t>
       </w:r>
+      <w:proofErr w:type="spellEnd"/>
     </w:p>
     <w:p>
       <w:pPr>
@@ -274,12 +378,14 @@
           <w:color w:val="00B050"/>
         </w:rPr>
       </w:pPr>
+      <w:proofErr w:type="spellStart"/>
       <w:r>
         <w:rPr>
           <w:color w:val="00B050"/>
         </w:rPr>
         <w:t>AssignedTo</w:t>
       </w:r>
+      <w:proofErr w:type="spellEnd"/>
     </w:p>
     <w:p>
       <w:pPr>
@@ -292,11 +398,19 @@
           <w:color w:val="00B050"/>
         </w:rPr>
       </w:pPr>
-      <w:r>
-        <w:rPr>
-          <w:color w:val="00B050"/>
-        </w:rPr>
-        <w:t>taskType (in string format)</w:t>
+      <w:proofErr w:type="spellStart"/>
+      <w:r>
+        <w:rPr>
+          <w:color w:val="00B050"/>
+        </w:rPr>
+        <w:t>taskType</w:t>
+      </w:r>
+      <w:proofErr w:type="spellEnd"/>
+      <w:r>
+        <w:rPr>
+          <w:color w:val="00B050"/>
+        </w:rPr>
+        <w:t xml:space="preserve"> (in string format)</w:t>
       </w:r>
     </w:p>
     <w:p>
@@ -318,11 +432,19 @@
           <w:color w:val="00B050"/>
         </w:rPr>
       </w:pPr>
-      <w:r>
-        <w:rPr>
-          <w:color w:val="00B050"/>
-        </w:rPr>
-        <w:t xml:space="preserve">Same as item. </w:t>
+      <w:proofErr w:type="gramStart"/>
+      <w:r>
+        <w:rPr>
+          <w:color w:val="00B050"/>
+        </w:rPr>
+        <w:t>Same as item.</w:t>
+      </w:r>
+      <w:proofErr w:type="gramEnd"/>
+      <w:r>
+        <w:rPr>
+          <w:color w:val="00B050"/>
+        </w:rPr>
+        <w:t xml:space="preserve"> </w:t>
       </w:r>
     </w:p>
     <w:p>
@@ -355,6 +477,7 @@
           <w:color w:val="00B050"/>
         </w:rPr>
       </w:pPr>
+      <w:proofErr w:type="spellStart"/>
       <w:r>
         <w:rPr>
           <w:color w:val="00B050"/>
@@ -367,6 +490,7 @@
         </w:rPr>
         <w:t>emName</w:t>
       </w:r>
+      <w:proofErr w:type="spellEnd"/>
     </w:p>
     <w:p>
       <w:pPr>
@@ -379,12 +503,14 @@
           <w:color w:val="00B050"/>
         </w:rPr>
       </w:pPr>
+      <w:proofErr w:type="spellStart"/>
       <w:r>
         <w:rPr>
           <w:color w:val="00B050"/>
         </w:rPr>
         <w:t>AssignedTo</w:t>
       </w:r>
+      <w:proofErr w:type="spellEnd"/>
     </w:p>
     <w:p>
       <w:pPr>
@@ -397,12 +523,14 @@
           <w:color w:val="00B050"/>
         </w:rPr>
       </w:pPr>
+      <w:proofErr w:type="spellStart"/>
       <w:r>
         <w:rPr>
           <w:color w:val="00B050"/>
         </w:rPr>
         <w:t>taskType</w:t>
       </w:r>
+      <w:proofErr w:type="spellEnd"/>
     </w:p>
     <w:p>
       <w:pPr>
@@ -415,12 +543,14 @@
           <w:color w:val="00B050"/>
         </w:rPr>
       </w:pPr>
+      <w:proofErr w:type="spellStart"/>
       <w:r>
         <w:rPr>
           <w:color w:val="00B050"/>
         </w:rPr>
         <w:t>dueDate</w:t>
       </w:r>
+      <w:proofErr w:type="spellEnd"/>
     </w:p>
     <w:p>
       <w:pPr>
@@ -452,12 +582,14 @@
           <w:color w:val="00B050"/>
         </w:rPr>
       </w:pPr>
+      <w:proofErr w:type="spellStart"/>
       <w:r>
         <w:rPr>
           <w:color w:val="00B050"/>
         </w:rPr>
         <w:t>itemName</w:t>
       </w:r>
+      <w:proofErr w:type="spellEnd"/>
     </w:p>
     <w:p>
       <w:pPr>
@@ -470,12 +602,14 @@
           <w:color w:val="00B050"/>
         </w:rPr>
       </w:pPr>
+      <w:proofErr w:type="spellStart"/>
       <w:r>
         <w:rPr>
           <w:color w:val="00B050"/>
         </w:rPr>
         <w:t>taskType</w:t>
       </w:r>
+      <w:proofErr w:type="spellEnd"/>
     </w:p>
     <w:p>
       <w:pPr>
@@ -488,12 +622,14 @@
           <w:color w:val="00B050"/>
         </w:rPr>
       </w:pPr>
+      <w:proofErr w:type="spellStart"/>
       <w:r>
         <w:rPr>
           <w:color w:val="00B050"/>
         </w:rPr>
         <w:t>AssignedTo</w:t>
       </w:r>
+      <w:proofErr w:type="spellEnd"/>
     </w:p>
     <w:p>
       <w:pPr>
@@ -540,7 +676,21 @@
         <w:rPr>
           <w:color w:val="00B050"/>
         </w:rPr>
-        <w:t>, use the following views depending on the taskType:</w:t>
+        <w:t xml:space="preserve">, use the following views depending on the </w:t>
+      </w:r>
+      <w:proofErr w:type="spellStart"/>
+      <w:r>
+        <w:rPr>
+          <w:color w:val="00B050"/>
+        </w:rPr>
+        <w:t>taskType</w:t>
+      </w:r>
+      <w:proofErr w:type="spellEnd"/>
+      <w:r>
+        <w:rPr>
+          <w:color w:val="00B050"/>
+        </w:rPr>
+        <w:t>:</w:t>
       </w:r>
     </w:p>
     <w:p>
@@ -554,12 +704,14 @@
           <w:color w:val="00B050"/>
         </w:rPr>
       </w:pPr>
+      <w:proofErr w:type="spellStart"/>
       <w:r>
         <w:rPr>
           <w:color w:val="00B050"/>
         </w:rPr>
         <w:t>ServiceCallView</w:t>
       </w:r>
+      <w:proofErr w:type="spellEnd"/>
     </w:p>
     <w:p>
       <w:pPr>
@@ -572,12 +724,14 @@
           <w:color w:val="00B050"/>
         </w:rPr>
       </w:pPr>
+      <w:proofErr w:type="spellStart"/>
       <w:r>
         <w:rPr>
           <w:color w:val="00B050"/>
         </w:rPr>
         <w:t>CalibrationView</w:t>
       </w:r>
+      <w:proofErr w:type="spellEnd"/>
     </w:p>
     <w:p>
       <w:pPr>
@@ -590,12 +744,14 @@
           <w:color w:val="00B050"/>
         </w:rPr>
       </w:pPr>
+      <w:proofErr w:type="spellStart"/>
       <w:r>
         <w:rPr>
           <w:color w:val="00B050"/>
         </w:rPr>
         <w:t>MaintenanceView</w:t>
       </w:r>
+      <w:proofErr w:type="spellEnd"/>
     </w:p>
     <w:p>
       <w:pPr>
@@ -608,6 +764,7 @@
           <w:color w:val="00B050"/>
         </w:rPr>
       </w:pPr>
+      <w:proofErr w:type="spellStart"/>
       <w:r>
         <w:rPr>
           <w:color w:val="00B050"/>
@@ -615,6 +772,7 @@
         <w:lastRenderedPageBreak/>
         <w:t>ContractView</w:t>
       </w:r>
+      <w:proofErr w:type="spellEnd"/>
     </w:p>
     <w:p>
       <w:pPr>
@@ -627,19 +785,22 @@
           <w:color w:val="00B050"/>
         </w:rPr>
       </w:pPr>
+      <w:proofErr w:type="spellStart"/>
       <w:r>
         <w:rPr>
           <w:color w:val="00B050"/>
         </w:rPr>
         <w:t>InventoryView</w:t>
       </w:r>
-    </w:p>
-    <w:p>
-      <w:pPr>
-        <w:rPr>
-          <w:color w:val="00B050"/>
-        </w:rPr>
-      </w:pPr>
+      <w:proofErr w:type="spellEnd"/>
+    </w:p>
+    <w:p>
+      <w:pPr>
+        <w:rPr>
+          <w:color w:val="00B050"/>
+        </w:rPr>
+      </w:pPr>
+      <w:proofErr w:type="gramStart"/>
       <w:r>
         <w:rPr>
           <w:color w:val="00B050"/>
@@ -650,7 +811,14 @@
         <w:rPr>
           <w:color w:val="00B050"/>
         </w:rPr>
-        <w:t xml:space="preserve"> a “Completed” button in the action bar</w:t>
+        <w:t xml:space="preserve"> a</w:t>
+      </w:r>
+      <w:proofErr w:type="gramEnd"/>
+      <w:r>
+        <w:rPr>
+          <w:color w:val="00B050"/>
+        </w:rPr>
+        <w:t xml:space="preserve"> “Completed” button in the action bar</w:t>
       </w:r>
       <w:r>
         <w:rPr>
@@ -724,12 +892,14 @@
           <w:color w:val="00B050"/>
         </w:rPr>
       </w:pPr>
+      <w:proofErr w:type="spellStart"/>
       <w:r>
         <w:rPr>
           <w:color w:val="00B050"/>
         </w:rPr>
         <w:t>CompletionComments</w:t>
       </w:r>
+      <w:proofErr w:type="spellEnd"/>
     </w:p>
     <w:p>
       <w:pPr>
@@ -742,12 +912,14 @@
           <w:color w:val="00B050"/>
         </w:rPr>
       </w:pPr>
+      <w:proofErr w:type="spellStart"/>
       <w:r>
         <w:rPr>
           <w:color w:val="00B050"/>
         </w:rPr>
         <w:t>CompletedTimestamp</w:t>
       </w:r>
+      <w:proofErr w:type="spellEnd"/>
     </w:p>
     <w:p>
       <w:pPr>
@@ -764,20 +936,36 @@
         <w:rPr>
           <w:color w:val="00B050"/>
         </w:rPr>
-        <w:t>Delete the corresponding entry in the FTSTaskTable</w:t>
-      </w:r>
-    </w:p>
-    <w:p>
-      <w:pPr>
-        <w:rPr>
-          <w:color w:val="00B050"/>
-        </w:rPr>
-      </w:pPr>
-      <w:r>
-        <w:rPr>
-          <w:color w:val="00B050"/>
-        </w:rPr>
-        <w:t>Have  a “Assign To” button in the action bar. When “Assign To” button is clicked:</w:t>
+        <w:t xml:space="preserve">Delete the corresponding entry in the </w:t>
+      </w:r>
+      <w:proofErr w:type="spellStart"/>
+      <w:r>
+        <w:rPr>
+          <w:color w:val="00B050"/>
+        </w:rPr>
+        <w:t>FTSTaskTable</w:t>
+      </w:r>
+      <w:proofErr w:type="spellEnd"/>
+    </w:p>
+    <w:p>
+      <w:pPr>
+        <w:rPr>
+          <w:color w:val="00B050"/>
+        </w:rPr>
+      </w:pPr>
+      <w:proofErr w:type="gramStart"/>
+      <w:r>
+        <w:rPr>
+          <w:color w:val="00B050"/>
+        </w:rPr>
+        <w:t>Have  a</w:t>
+      </w:r>
+      <w:proofErr w:type="gramEnd"/>
+      <w:r>
+        <w:rPr>
+          <w:color w:val="00B050"/>
+        </w:rPr>
+        <w:t xml:space="preserve"> “Assign To” button in the action bar. When “Assign To” button is clicked:</w:t>
       </w:r>
     </w:p>
     <w:p>
@@ -909,8 +1097,16 @@
         <w:rPr>
           <w:color w:val="00B050"/>
         </w:rPr>
-        <w:t>Update the corresponding entry in the FTSTaskTable</w:t>
-      </w:r>
+        <w:t xml:space="preserve">Update the corresponding entry in the </w:t>
+      </w:r>
+      <w:proofErr w:type="spellStart"/>
+      <w:r>
+        <w:rPr>
+          <w:color w:val="00B050"/>
+        </w:rPr>
+        <w:t>FTSTaskTable</w:t>
+      </w:r>
+      <w:proofErr w:type="spellEnd"/>
     </w:p>
     <w:p>
       <w:r>
@@ -941,7 +1137,21 @@
         <w:rPr>
           <w:color w:val="00B050"/>
         </w:rPr>
-        <w:t>Have action bar button on TaskList view called “</w:t>
+        <w:t xml:space="preserve">Have action bar button on </w:t>
+      </w:r>
+      <w:proofErr w:type="spellStart"/>
+      <w:r>
+        <w:rPr>
+          <w:color w:val="00B050"/>
+        </w:rPr>
+        <w:t>TaskList</w:t>
+      </w:r>
+      <w:proofErr w:type="spellEnd"/>
+      <w:r>
+        <w:rPr>
+          <w:color w:val="00B050"/>
+        </w:rPr>
+        <w:t xml:space="preserve"> view called “</w:t>
       </w:r>
       <w:r>
         <w:rPr>
@@ -965,7 +1175,29 @@
         <w:rPr>
           <w:color w:val="00B050"/>
         </w:rPr>
-        <w:t xml:space="preserve">A service that runs that 1:00 am to computeTasks(). </w:t>
+        <w:t xml:space="preserve">A service that runs that 1:00 am to </w:t>
+      </w:r>
+      <w:proofErr w:type="spellStart"/>
+      <w:proofErr w:type="gramStart"/>
+      <w:r>
+        <w:rPr>
+          <w:color w:val="00B050"/>
+        </w:rPr>
+        <w:t>computeTasks</w:t>
+      </w:r>
+      <w:proofErr w:type="spellEnd"/>
+      <w:r>
+        <w:rPr>
+          <w:color w:val="00B050"/>
+        </w:rPr>
+        <w:t>(</w:t>
+      </w:r>
+      <w:proofErr w:type="gramEnd"/>
+      <w:r>
+        <w:rPr>
+          <w:color w:val="00B050"/>
+        </w:rPr>
+        <w:t xml:space="preserve">). </w:t>
       </w:r>
     </w:p>
     <w:p>
@@ -983,7 +1215,57 @@
         <w:rPr>
           <w:color w:val="00B050"/>
         </w:rPr>
-        <w:t>Should use the JobInfo API for Lollipop (and higher). If older OS is found, use the AlarmManager (implement this in scheduleJob()).</w:t>
+        <w:t xml:space="preserve">Should use the </w:t>
+      </w:r>
+      <w:proofErr w:type="spellStart"/>
+      <w:r>
+        <w:rPr>
+          <w:color w:val="00B050"/>
+        </w:rPr>
+        <w:t>JobInfo</w:t>
+      </w:r>
+      <w:proofErr w:type="spellEnd"/>
+      <w:r>
+        <w:rPr>
+          <w:color w:val="00B050"/>
+        </w:rPr>
+        <w:t xml:space="preserve"> API for Lollipop (and higher). If older OS is found, use the </w:t>
+      </w:r>
+      <w:proofErr w:type="spellStart"/>
+      <w:r>
+        <w:rPr>
+          <w:color w:val="00B050"/>
+        </w:rPr>
+        <w:t>AlarmManager</w:t>
+      </w:r>
+      <w:proofErr w:type="spellEnd"/>
+      <w:r>
+        <w:rPr>
+          <w:color w:val="00B050"/>
+        </w:rPr>
+        <w:t xml:space="preserve"> (implement this in </w:t>
+      </w:r>
+      <w:proofErr w:type="spellStart"/>
+      <w:proofErr w:type="gramStart"/>
+      <w:r>
+        <w:rPr>
+          <w:color w:val="00B050"/>
+        </w:rPr>
+        <w:t>scheduleJob</w:t>
+      </w:r>
+      <w:proofErr w:type="spellEnd"/>
+      <w:r>
+        <w:rPr>
+          <w:color w:val="00B050"/>
+        </w:rPr>
+        <w:t>(</w:t>
+      </w:r>
+      <w:proofErr w:type="gramEnd"/>
+      <w:r>
+        <w:rPr>
+          <w:color w:val="00B050"/>
+        </w:rPr>
+        <w:t>)).</w:t>
       </w:r>
     </w:p>
     <w:p>
@@ -995,7 +1277,20 @@
         </w:numPr>
       </w:pPr>
       <w:r>
-        <w:t>A settings UI to change the 1:00 am default time for computeTasks().</w:t>
+        <w:t xml:space="preserve">A settings UI to change the 1:00 am default time for </w:t>
+      </w:r>
+      <w:proofErr w:type="spellStart"/>
+      <w:proofErr w:type="gramStart"/>
+      <w:r>
+        <w:t>computeTasks</w:t>
+      </w:r>
+      <w:proofErr w:type="spellEnd"/>
+      <w:r>
+        <w:t>(</w:t>
+      </w:r>
+      <w:proofErr w:type="gramEnd"/>
+      <w:r>
+        <w:t>).</w:t>
       </w:r>
     </w:p>
     <w:p>
@@ -1009,11 +1304,19 @@
           <w:color w:val="00B050"/>
         </w:rPr>
       </w:pPr>
-      <w:r>
-        <w:rPr>
-          <w:color w:val="00B050"/>
-        </w:rPr>
-        <w:t>ComputeTask():</w:t>
+      <w:proofErr w:type="spellStart"/>
+      <w:r>
+        <w:rPr>
+          <w:color w:val="00B050"/>
+        </w:rPr>
+        <w:t>ComputeTask</w:t>
+      </w:r>
+      <w:proofErr w:type="spellEnd"/>
+      <w:r>
+        <w:rPr>
+          <w:color w:val="00B050"/>
+        </w:rPr>
+        <w:t>():</w:t>
       </w:r>
     </w:p>
     <w:p>
@@ -1031,7 +1334,35 @@
         <w:rPr>
           <w:color w:val="00B050"/>
         </w:rPr>
-        <w:t>There can only be one task per service call and for the tuple (itemID, taskType)</w:t>
+        <w:t>There can only be one task per service call and for the tuple (</w:t>
+      </w:r>
+      <w:proofErr w:type="spellStart"/>
+      <w:r>
+        <w:rPr>
+          <w:color w:val="00B050"/>
+        </w:rPr>
+        <w:t>itemID</w:t>
+      </w:r>
+      <w:proofErr w:type="spellEnd"/>
+      <w:r>
+        <w:rPr>
+          <w:color w:val="00B050"/>
+        </w:rPr>
+        <w:t xml:space="preserve">, </w:t>
+      </w:r>
+      <w:proofErr w:type="spellStart"/>
+      <w:r>
+        <w:rPr>
+          <w:color w:val="00B050"/>
+        </w:rPr>
+        <w:t>taskType</w:t>
+      </w:r>
+      <w:proofErr w:type="spellEnd"/>
+      <w:r>
+        <w:rPr>
+          <w:color w:val="00B050"/>
+        </w:rPr>
+        <w:t>)</w:t>
       </w:r>
     </w:p>
     <w:p>
@@ -1049,7 +1380,21 @@
         <w:rPr>
           <w:color w:val="00B050"/>
         </w:rPr>
-        <w:t>Collect all currentTasks in list1.</w:t>
+        <w:t xml:space="preserve">Collect all </w:t>
+      </w:r>
+      <w:proofErr w:type="spellStart"/>
+      <w:r>
+        <w:rPr>
+          <w:color w:val="00B050"/>
+        </w:rPr>
+        <w:t>currentTasks</w:t>
+      </w:r>
+      <w:proofErr w:type="spellEnd"/>
+      <w:r>
+        <w:rPr>
+          <w:color w:val="00B050"/>
+        </w:rPr>
+        <w:t xml:space="preserve"> in list1.</w:t>
       </w:r>
     </w:p>
     <w:p>
@@ -1109,8 +1454,16 @@
         <w:rPr>
           <w:color w:val="00B050"/>
         </w:rPr>
-        <w:t xml:space="preserve"> and the FTSTaskTable</w:t>
-      </w:r>
+        <w:t xml:space="preserve"> and the </w:t>
+      </w:r>
+      <w:proofErr w:type="spellStart"/>
+      <w:r>
+        <w:rPr>
+          <w:color w:val="00B050"/>
+        </w:rPr>
+        <w:t>FTSTaskTable</w:t>
+      </w:r>
+      <w:proofErr w:type="spellEnd"/>
       <w:r>
         <w:rPr>
           <w:color w:val="00B050"/>
@@ -1133,7 +1486,21 @@
         <w:rPr>
           <w:color w:val="00B050"/>
         </w:rPr>
-        <w:t>All new tasks have assignedTo set to “None”.</w:t>
+        <w:t xml:space="preserve">All new tasks have </w:t>
+      </w:r>
+      <w:proofErr w:type="spellStart"/>
+      <w:r>
+        <w:rPr>
+          <w:color w:val="00B050"/>
+        </w:rPr>
+        <w:t>assignedTo</w:t>
+      </w:r>
+      <w:proofErr w:type="spellEnd"/>
+      <w:r>
+        <w:rPr>
+          <w:color w:val="00B050"/>
+        </w:rPr>
+        <w:t xml:space="preserve"> set to “None”.</w:t>
       </w:r>
     </w:p>
     <w:p>
@@ -1183,7 +1550,21 @@
         <w:rPr>
           <w:color w:val="00B050"/>
         </w:rPr>
-        <w:t>Type (Instrument, Consummable)</w:t>
+        <w:t xml:space="preserve">Type (Instrument, </w:t>
+      </w:r>
+      <w:proofErr w:type="spellStart"/>
+      <w:r>
+        <w:rPr>
+          <w:color w:val="00B050"/>
+        </w:rPr>
+        <w:t>Consummable</w:t>
+      </w:r>
+      <w:proofErr w:type="spellEnd"/>
+      <w:r>
+        <w:rPr>
+          <w:color w:val="00B050"/>
+        </w:rPr>
+        <w:t>)</w:t>
       </w:r>
     </w:p>
     <w:p>
@@ -1499,7 +1880,21 @@
         <w:rPr>
           <w:color w:val="00B050"/>
         </w:rPr>
-        <w:t>For Consummable:</w:t>
+        <w:t xml:space="preserve">For </w:t>
+      </w:r>
+      <w:proofErr w:type="spellStart"/>
+      <w:r>
+        <w:rPr>
+          <w:color w:val="00B050"/>
+        </w:rPr>
+        <w:t>Consummable</w:t>
+      </w:r>
+      <w:proofErr w:type="spellEnd"/>
+      <w:r>
+        <w:rPr>
+          <w:color w:val="00B050"/>
+        </w:rPr>
+        <w:t>:</w:t>
       </w:r>
     </w:p>
     <w:p>
@@ -1517,8 +1912,16 @@
         <w:rPr>
           <w:color w:val="00B050"/>
         </w:rPr>
-        <w:t>Minimum Required Quantit</w:t>
-      </w:r>
+        <w:t xml:space="preserve">Minimum Required </w:t>
+      </w:r>
+      <w:proofErr w:type="spellStart"/>
+      <w:r>
+        <w:rPr>
+          <w:color w:val="00B050"/>
+        </w:rPr>
+        <w:t>Quantit</w:t>
+      </w:r>
+      <w:proofErr w:type="spellEnd"/>
     </w:p>
     <w:p>
       <w:pPr>
@@ -1531,12 +1934,14 @@
           <w:color w:val="00B050"/>
         </w:rPr>
       </w:pPr>
+      <w:proofErr w:type="spellStart"/>
       <w:r>
         <w:rPr>
           <w:color w:val="00B050"/>
         </w:rPr>
         <w:t>currentQuantity</w:t>
       </w:r>
+      <w:proofErr w:type="spellEnd"/>
       <w:r>
         <w:rPr>
           <w:color w:val="00B050"/>
@@ -1559,7 +1964,21 @@
         <w:rPr>
           <w:color w:val="00B050"/>
         </w:rPr>
-        <w:t xml:space="preserve">Need UI for consumable checkin/checkout </w:t>
+        <w:t xml:space="preserve">Need UI for consumable </w:t>
+      </w:r>
+      <w:proofErr w:type="spellStart"/>
+      <w:r>
+        <w:rPr>
+          <w:color w:val="00B050"/>
+        </w:rPr>
+        <w:t>checkin</w:t>
+      </w:r>
+      <w:proofErr w:type="spellEnd"/>
+      <w:r>
+        <w:rPr>
+          <w:color w:val="00B050"/>
+        </w:rPr>
+        <w:t xml:space="preserve">/checkout </w:t>
       </w:r>
     </w:p>
     <w:p>
@@ -1577,7 +1996,21 @@
         <w:rPr>
           <w:color w:val="00B050"/>
         </w:rPr>
-        <w:t>have “+” and “-“ action bar buttons in the ItemDetail if the item is a consumable</w:t>
+        <w:t xml:space="preserve">have “+” and “-“ action bar buttons in the </w:t>
+      </w:r>
+      <w:proofErr w:type="spellStart"/>
+      <w:r>
+        <w:rPr>
+          <w:color w:val="00B050"/>
+        </w:rPr>
+        <w:t>ItemDetail</w:t>
+      </w:r>
+      <w:proofErr w:type="spellEnd"/>
+      <w:r>
+        <w:rPr>
+          <w:color w:val="00B050"/>
+        </w:rPr>
+        <w:t xml:space="preserve"> if the item is a consumable</w:t>
       </w:r>
     </w:p>
     <w:p>
@@ -1622,12 +2055,14 @@
           <w:color w:val="00B050"/>
         </w:rPr>
       </w:pPr>
+      <w:proofErr w:type="spellStart"/>
       <w:r>
         <w:rPr>
           <w:color w:val="00B050"/>
         </w:rPr>
         <w:t>itemID</w:t>
       </w:r>
+      <w:proofErr w:type="spellEnd"/>
     </w:p>
     <w:p>
       <w:pPr>
@@ -1694,12 +2129,14 @@
           <w:color w:val="00B050"/>
         </w:rPr>
       </w:pPr>
+      <w:proofErr w:type="spellStart"/>
       <w:r>
         <w:rPr>
           <w:color w:val="00B050"/>
         </w:rPr>
         <w:t>OpenTimeStamp</w:t>
       </w:r>
+      <w:proofErr w:type="spellEnd"/>
     </w:p>
     <w:p>
       <w:pPr>
@@ -1712,17 +2149,24 @@
           <w:color w:val="00B050"/>
         </w:rPr>
       </w:pPr>
+      <w:proofErr w:type="spellStart"/>
       <w:r>
         <w:rPr>
           <w:color w:val="00B050"/>
         </w:rPr>
         <w:t>ClosedTimeStamp</w:t>
       </w:r>
+      <w:proofErr w:type="spellEnd"/>
     </w:p>
     <w:p/>
     <w:p>
-      <w:r>
-        <w:t>Misc:</w:t>
+      <w:proofErr w:type="spellStart"/>
+      <w:r>
+        <w:t>Misc</w:t>
+      </w:r>
+      <w:proofErr w:type="spellEnd"/>
+      <w:r>
+        <w:t>:</w:t>
       </w:r>
     </w:p>
     <w:p>
@@ -1752,7 +2196,21 @@
         <w:rPr>
           <w:color w:val="00B050"/>
         </w:rPr>
-        <w:t>Implement item validations inside updateItemFromUI.</w:t>
+        <w:t xml:space="preserve">Implement item validations inside </w:t>
+      </w:r>
+      <w:proofErr w:type="spellStart"/>
+      <w:r>
+        <w:rPr>
+          <w:color w:val="00B050"/>
+        </w:rPr>
+        <w:t>updateItemFromUI</w:t>
+      </w:r>
+      <w:proofErr w:type="spellEnd"/>
+      <w:r>
+        <w:rPr>
+          <w:color w:val="00B050"/>
+        </w:rPr>
+        <w:t>.</w:t>
       </w:r>
     </w:p>
     <w:p>
@@ -1891,7 +2349,21 @@
         <w:rPr>
           <w:color w:val="00B050"/>
         </w:rPr>
-        <w:t>When computeNewTasks() will run</w:t>
+        <w:t xml:space="preserve">When </w:t>
+      </w:r>
+      <w:proofErr w:type="spellStart"/>
+      <w:r>
+        <w:rPr>
+          <w:color w:val="00B050"/>
+        </w:rPr>
+        <w:t>computeNewTasks</w:t>
+      </w:r>
+      <w:proofErr w:type="spellEnd"/>
+      <w:r>
+        <w:rPr>
+          <w:color w:val="00B050"/>
+        </w:rPr>
+        <w:t>() will run</w:t>
       </w:r>
     </w:p>
     <w:p>
@@ -1913,8 +2385,14 @@
           <w:ilvl w:val="0"/>
           <w:numId w:val="4"/>
         </w:numPr>
-      </w:pPr>
-      <w:r>
+        <w:rPr>
+          <w:color w:val="00B050"/>
+        </w:rPr>
+      </w:pPr>
+      <w:r>
+        <w:rPr>
+          <w:color w:val="00B050"/>
+        </w:rPr>
         <w:t>Add location field to item and task</w:t>
       </w:r>
     </w:p>
@@ -1925,9 +2403,29 @@
           <w:ilvl w:val="1"/>
           <w:numId w:val="4"/>
         </w:numPr>
-      </w:pPr>
-      <w:r>
-        <w:t>Add location to sms messages when assigning tasks</w:t>
+        <w:rPr>
+          <w:color w:val="00B050"/>
+        </w:rPr>
+      </w:pPr>
+      <w:r>
+        <w:rPr>
+          <w:color w:val="00B050"/>
+        </w:rPr>
+        <w:t xml:space="preserve">Add location to </w:t>
+      </w:r>
+      <w:proofErr w:type="spellStart"/>
+      <w:r>
+        <w:rPr>
+          <w:color w:val="00B050"/>
+        </w:rPr>
+        <w:t>sms</w:t>
+      </w:r>
+      <w:proofErr w:type="spellEnd"/>
+      <w:r>
+        <w:rPr>
+          <w:color w:val="00B050"/>
+        </w:rPr>
+        <w:t xml:space="preserve"> messages when assigning tasks</w:t>
       </w:r>
     </w:p>
     <w:p>
@@ -1937,9 +2435,15 @@
           <w:ilvl w:val="0"/>
           <w:numId w:val="4"/>
         </w:numPr>
-      </w:pPr>
-      <w:r>
-        <w:t>Populate contact no. in the task entity when assigned and use that for  sms during task allocation</w:t>
+        <w:rPr>
+          <w:color w:val="00B050"/>
+        </w:rPr>
+      </w:pPr>
+      <w:r>
+        <w:rPr>
+          <w:color w:val="00B050"/>
+        </w:rPr>
+        <w:t xml:space="preserve">Populate contact no. in the task entity when assigned </w:t>
       </w:r>
     </w:p>
     <w:p>
@@ -1949,23 +2453,45 @@
           <w:ilvl w:val="0"/>
           <w:numId w:val="4"/>
         </w:numPr>
-      </w:pPr>
-      <w:r>
+        <w:rPr>
+          <w:color w:val="00B050"/>
+        </w:rPr>
+      </w:pPr>
+      <w:r>
+        <w:rPr>
+          <w:color w:val="00B050"/>
+        </w:rPr>
         <w:t>Add a telephone action bar button on task detail (if the contact no. is non-empty) to call the assigned person.</w:t>
+      </w:r>
+    </w:p>
+    <w:p>
+      <w:pPr>
+        <w:pStyle w:val="ListParagraph"/>
+        <w:numPr>
+          <w:ilvl w:val="0"/>
+          <w:numId w:val="4"/>
+        </w:numPr>
+      </w:pPr>
+      <w:r>
+        <w:t xml:space="preserve">Store images as blobs in </w:t>
+      </w:r>
+      <w:proofErr w:type="spellStart"/>
+      <w:proofErr w:type="gramStart"/>
+      <w:r>
+        <w:t>d</w:t>
       </w:r>
       <w:bookmarkStart w:id="0" w:name="_GoBack"/>
       <w:bookmarkEnd w:id="0"/>
-    </w:p>
-    <w:p>
-      <w:pPr>
-        <w:pStyle w:val="ListParagraph"/>
-        <w:numPr>
-          <w:ilvl w:val="0"/>
-          <w:numId w:val="4"/>
-        </w:numPr>
-      </w:pPr>
-      <w:r>
-        <w:t>Store images as blobs in db  (instead of files). This makes the following easy:</w:t>
+      <w:r>
+        <w:t>b</w:t>
+      </w:r>
+      <w:proofErr w:type="spellEnd"/>
+      <w:r>
+        <w:t xml:space="preserve">  (</w:t>
+      </w:r>
+      <w:proofErr w:type="gramEnd"/>
+      <w:r>
+        <w:t>instead of files). This makes the following easy:</w:t>
       </w:r>
     </w:p>
     <w:p>
@@ -1989,8 +2515,13 @@
         </w:numPr>
       </w:pPr>
       <w:r>
-        <w:t>Migration to mysql</w:t>
-      </w:r>
+        <w:t xml:space="preserve">Migration to </w:t>
+      </w:r>
+      <w:proofErr w:type="spellStart"/>
+      <w:r>
+        <w:t>mysql</w:t>
+      </w:r>
+      <w:proofErr w:type="spellEnd"/>
     </w:p>
     <w:p>
       <w:pPr>
@@ -2110,8 +2641,16 @@
         <w:rPr>
           <w:color w:val="00B050"/>
         </w:rPr>
-        <w:t>Have a “service call” action bar button in ItemDetail</w:t>
-      </w:r>
+        <w:t xml:space="preserve">Have a “service call” action bar button in </w:t>
+      </w:r>
+      <w:proofErr w:type="spellStart"/>
+      <w:r>
+        <w:rPr>
+          <w:color w:val="00B050"/>
+        </w:rPr>
+        <w:t>ItemDetail</w:t>
+      </w:r>
+      <w:proofErr w:type="spellEnd"/>
     </w:p>
     <w:p>
       <w:pPr>
@@ -2215,7 +2754,15 @@
         </w:numPr>
       </w:pPr>
       <w:r>
-        <w:t>NO userids – everybody gets the same app with the same data</w:t>
+        <w:t xml:space="preserve">NO </w:t>
+      </w:r>
+      <w:proofErr w:type="spellStart"/>
+      <w:r>
+        <w:t>userids</w:t>
+      </w:r>
+      <w:proofErr w:type="spellEnd"/>
+      <w:r>
+        <w:t xml:space="preserve"> – everybody gets the same app with the same data</w:t>
       </w:r>
     </w:p>
     <w:p>

</xml_diff>

<commit_message>
Replaced DBLock semaphore with synchronized.
</commit_message>
<xml_diff>
--- a/Task.docx
+++ b/Task.docx
@@ -2471,81 +2471,108 @@
           <w:ilvl w:val="0"/>
           <w:numId w:val="4"/>
         </w:numPr>
-      </w:pPr>
-      <w:r>
+        <w:rPr>
+          <w:color w:val="00B050"/>
+        </w:rPr>
+      </w:pPr>
+      <w:r>
+        <w:rPr>
+          <w:color w:val="00B050"/>
+        </w:rPr>
         <w:t xml:space="preserve">Store images as blobs in </w:t>
       </w:r>
       <w:proofErr w:type="spellStart"/>
       <w:proofErr w:type="gramStart"/>
       <w:r>
-        <w:t>d</w:t>
-      </w:r>
+        <w:rPr>
+          <w:color w:val="00B050"/>
+        </w:rPr>
+        <w:t>db</w:t>
+      </w:r>
+      <w:proofErr w:type="spellEnd"/>
+      <w:r>
+        <w:rPr>
+          <w:color w:val="00B050"/>
+        </w:rPr>
+        <w:t xml:space="preserve">  (</w:t>
+      </w:r>
+      <w:proofErr w:type="gramEnd"/>
+      <w:r>
+        <w:rPr>
+          <w:color w:val="00B050"/>
+        </w:rPr>
+        <w:t>instead of files). This makes the following easy:</w:t>
+      </w:r>
+    </w:p>
+    <w:p>
+      <w:pPr>
+        <w:pStyle w:val="ListParagraph"/>
+        <w:numPr>
+          <w:ilvl w:val="1"/>
+          <w:numId w:val="4"/>
+        </w:numPr>
+        <w:rPr>
+          <w:color w:val="00B050"/>
+        </w:rPr>
+      </w:pPr>
+      <w:r>
+        <w:rPr>
+          <w:color w:val="00B050"/>
+        </w:rPr>
+        <w:t>Backup and restore</w:t>
+      </w:r>
+    </w:p>
+    <w:p>
+      <w:pPr>
+        <w:pStyle w:val="ListParagraph"/>
+        <w:numPr>
+          <w:ilvl w:val="1"/>
+          <w:numId w:val="4"/>
+        </w:numPr>
+        <w:rPr>
+          <w:color w:val="00B050"/>
+        </w:rPr>
+      </w:pPr>
+      <w:r>
+        <w:rPr>
+          <w:color w:val="00B050"/>
+        </w:rPr>
+        <w:t xml:space="preserve">Migration to </w:t>
+      </w:r>
+      <w:proofErr w:type="spellStart"/>
+      <w:r>
+        <w:rPr>
+          <w:color w:val="00B050"/>
+        </w:rPr>
+        <w:t>mysql</w:t>
+      </w:r>
+      <w:proofErr w:type="spellEnd"/>
+    </w:p>
+    <w:p>
+      <w:pPr>
+        <w:pStyle w:val="ListParagraph"/>
+        <w:numPr>
+          <w:ilvl w:val="0"/>
+          <w:numId w:val="4"/>
+        </w:numPr>
+      </w:pPr>
+      <w:r>
+        <w:t>Settings UI changes for back restore</w:t>
+      </w:r>
+    </w:p>
+    <w:p>
+      <w:pPr>
+        <w:pStyle w:val="ListParagraph"/>
+        <w:numPr>
+          <w:ilvl w:val="0"/>
+          <w:numId w:val="4"/>
+        </w:numPr>
+        <w:rPr>
+          <w:color w:val="00B050"/>
+        </w:rPr>
+      </w:pPr>
       <w:bookmarkStart w:id="0" w:name="_GoBack"/>
       <w:bookmarkEnd w:id="0"/>
-      <w:r>
-        <w:t>b</w:t>
-      </w:r>
-      <w:proofErr w:type="spellEnd"/>
-      <w:r>
-        <w:t xml:space="preserve">  (</w:t>
-      </w:r>
-      <w:proofErr w:type="gramEnd"/>
-      <w:r>
-        <w:t>instead of files). This makes the following easy:</w:t>
-      </w:r>
-    </w:p>
-    <w:p>
-      <w:pPr>
-        <w:pStyle w:val="ListParagraph"/>
-        <w:numPr>
-          <w:ilvl w:val="1"/>
-          <w:numId w:val="4"/>
-        </w:numPr>
-      </w:pPr>
-      <w:r>
-        <w:t>Backup and restore</w:t>
-      </w:r>
-    </w:p>
-    <w:p>
-      <w:pPr>
-        <w:pStyle w:val="ListParagraph"/>
-        <w:numPr>
-          <w:ilvl w:val="1"/>
-          <w:numId w:val="4"/>
-        </w:numPr>
-      </w:pPr>
-      <w:r>
-        <w:t xml:space="preserve">Migration to </w:t>
-      </w:r>
-      <w:proofErr w:type="spellStart"/>
-      <w:r>
-        <w:t>mysql</w:t>
-      </w:r>
-      <w:proofErr w:type="spellEnd"/>
-    </w:p>
-    <w:p>
-      <w:pPr>
-        <w:pStyle w:val="ListParagraph"/>
-        <w:numPr>
-          <w:ilvl w:val="0"/>
-          <w:numId w:val="4"/>
-        </w:numPr>
-      </w:pPr>
-      <w:r>
-        <w:t>Settings UI changes for back restore</w:t>
-      </w:r>
-    </w:p>
-    <w:p>
-      <w:pPr>
-        <w:pStyle w:val="ListParagraph"/>
-        <w:numPr>
-          <w:ilvl w:val="0"/>
-          <w:numId w:val="4"/>
-        </w:numPr>
-        <w:rPr>
-          <w:color w:val="00B050"/>
-        </w:rPr>
-      </w:pPr>
       <w:r>
         <w:rPr>
           <w:color w:val="00B050"/>

</xml_diff>

<commit_message>
Backup & Restore capability!
</commit_message>
<xml_diff>
--- a/Task.docx
+++ b/Task.docx
@@ -44,532 +44,456 @@
           <w:color w:val="00B050"/>
         </w:rPr>
       </w:pPr>
-      <w:proofErr w:type="spellStart"/>
+      <w:r>
+        <w:rPr>
+          <w:color w:val="00B050"/>
+        </w:rPr>
+        <w:t>taskType (serviceCall, calibration, maintenance, contract, inventory)</w:t>
+      </w:r>
+    </w:p>
+    <w:p>
+      <w:pPr>
+        <w:pStyle w:val="ListParagraph"/>
+        <w:numPr>
+          <w:ilvl w:val="0"/>
+          <w:numId w:val="1"/>
+        </w:numPr>
+        <w:rPr>
+          <w:color w:val="00B050"/>
+        </w:rPr>
+      </w:pPr>
+      <w:r>
+        <w:rPr>
+          <w:color w:val="00B050"/>
+        </w:rPr>
+        <w:t xml:space="preserve">itemID </w:t>
+      </w:r>
+      <w:r>
+        <w:rPr>
+          <w:color w:val="00B050"/>
+        </w:rPr>
+        <w:t>(if type is calibration, maintenance, contract</w:t>
+      </w:r>
+      <w:r>
+        <w:rPr>
+          <w:color w:val="00B050"/>
+        </w:rPr>
+        <w:t>, inventory</w:t>
+      </w:r>
+      <w:r>
+        <w:rPr>
+          <w:color w:val="00B050"/>
+        </w:rPr>
+        <w:t xml:space="preserve">) </w:t>
+      </w:r>
+      <w:r>
+        <w:rPr>
+          <w:color w:val="00B050"/>
+        </w:rPr>
+        <w:t>or serviceCallID</w:t>
+      </w:r>
+      <w:r>
+        <w:rPr>
+          <w:color w:val="00B050"/>
+        </w:rPr>
+        <w:t xml:space="preserve"> (if type is serviceCall)</w:t>
+      </w:r>
+    </w:p>
+    <w:p>
+      <w:pPr>
+        <w:pStyle w:val="ListParagraph"/>
+        <w:numPr>
+          <w:ilvl w:val="0"/>
+          <w:numId w:val="1"/>
+        </w:numPr>
+        <w:rPr>
+          <w:color w:val="00B050"/>
+        </w:rPr>
+      </w:pPr>
+      <w:r>
+        <w:rPr>
+          <w:color w:val="00B050"/>
+        </w:rPr>
+        <w:t>itemName</w:t>
+      </w:r>
+    </w:p>
+    <w:p>
+      <w:pPr>
+        <w:pStyle w:val="ListParagraph"/>
+        <w:numPr>
+          <w:ilvl w:val="0"/>
+          <w:numId w:val="1"/>
+        </w:numPr>
+        <w:rPr>
+          <w:color w:val="00B050"/>
+        </w:rPr>
+      </w:pPr>
+      <w:r>
+        <w:rPr>
+          <w:color w:val="00B050"/>
+        </w:rPr>
+        <w:t>Status (Open, Complete)</w:t>
+      </w:r>
+    </w:p>
+    <w:p>
+      <w:pPr>
+        <w:pStyle w:val="ListParagraph"/>
+        <w:numPr>
+          <w:ilvl w:val="0"/>
+          <w:numId w:val="1"/>
+        </w:numPr>
+        <w:rPr>
+          <w:color w:val="00B050"/>
+        </w:rPr>
+      </w:pPr>
+      <w:r>
+        <w:rPr>
+          <w:color w:val="00B050"/>
+        </w:rPr>
+        <w:t>AssignedTo  (string)</w:t>
+      </w:r>
+    </w:p>
+    <w:p>
+      <w:pPr>
+        <w:pStyle w:val="ListParagraph"/>
+        <w:numPr>
+          <w:ilvl w:val="0"/>
+          <w:numId w:val="1"/>
+        </w:numPr>
+        <w:rPr>
+          <w:color w:val="00B050"/>
+        </w:rPr>
+      </w:pPr>
+      <w:r>
+        <w:rPr>
+          <w:color w:val="00B050"/>
+        </w:rPr>
+        <w:t>AssignedToContactInfo (string)</w:t>
+      </w:r>
+      <w:r>
+        <w:rPr>
+          <w:color w:val="00B050"/>
+        </w:rPr>
+        <w:t xml:space="preserve"> </w:t>
+      </w:r>
+    </w:p>
+    <w:p>
+      <w:pPr>
+        <w:pStyle w:val="ListParagraph"/>
+        <w:numPr>
+          <w:ilvl w:val="0"/>
+          <w:numId w:val="1"/>
+        </w:numPr>
+        <w:rPr>
+          <w:color w:val="00B050"/>
+        </w:rPr>
+      </w:pPr>
+      <w:r>
+        <w:rPr>
+          <w:color w:val="00B050"/>
+        </w:rPr>
+        <w:t>dueDateTimeStamp(integer)</w:t>
+      </w:r>
+    </w:p>
+    <w:p>
+      <w:pPr>
+        <w:pStyle w:val="ListParagraph"/>
+        <w:numPr>
+          <w:ilvl w:val="0"/>
+          <w:numId w:val="1"/>
+        </w:numPr>
+        <w:rPr>
+          <w:color w:val="00B050"/>
+        </w:rPr>
+      </w:pPr>
+      <w:r>
+        <w:rPr>
+          <w:color w:val="00B050"/>
+        </w:rPr>
+        <w:t>CompletedTimeStamp (integer)</w:t>
+      </w:r>
+    </w:p>
+    <w:p>
+      <w:pPr>
+        <w:pStyle w:val="ListParagraph"/>
+        <w:numPr>
+          <w:ilvl w:val="0"/>
+          <w:numId w:val="1"/>
+        </w:numPr>
+        <w:rPr>
+          <w:color w:val="00B050"/>
+        </w:rPr>
+      </w:pPr>
+      <w:r>
+        <w:rPr>
+          <w:color w:val="00B050"/>
+        </w:rPr>
+        <w:t>CompletionComments (string)</w:t>
+      </w:r>
+    </w:p>
+    <w:p/>
+    <w:p>
+      <w:pPr>
+        <w:rPr>
+          <w:color w:val="00B050"/>
+        </w:rPr>
+      </w:pPr>
+      <w:r>
+        <w:rPr>
+          <w:color w:val="00B050"/>
+        </w:rPr>
+        <w:t>FTSTask:</w:t>
+      </w:r>
+    </w:p>
+    <w:p>
+      <w:pPr>
+        <w:pStyle w:val="ListParagraph"/>
+        <w:numPr>
+          <w:ilvl w:val="0"/>
+          <w:numId w:val="7"/>
+        </w:numPr>
+        <w:rPr>
+          <w:color w:val="00B050"/>
+        </w:rPr>
+      </w:pPr>
+      <w:r>
+        <w:rPr>
+          <w:color w:val="00B050"/>
+        </w:rPr>
+        <w:t>itemName</w:t>
+      </w:r>
+    </w:p>
+    <w:p>
+      <w:pPr>
+        <w:pStyle w:val="ListParagraph"/>
+        <w:numPr>
+          <w:ilvl w:val="0"/>
+          <w:numId w:val="7"/>
+        </w:numPr>
+        <w:rPr>
+          <w:color w:val="00B050"/>
+        </w:rPr>
+      </w:pPr>
+      <w:r>
+        <w:rPr>
+          <w:color w:val="00B050"/>
+        </w:rPr>
+        <w:t>AssignedTo</w:t>
+      </w:r>
+    </w:p>
+    <w:p>
+      <w:pPr>
+        <w:pStyle w:val="ListParagraph"/>
+        <w:numPr>
+          <w:ilvl w:val="0"/>
+          <w:numId w:val="7"/>
+        </w:numPr>
+        <w:rPr>
+          <w:color w:val="00B050"/>
+        </w:rPr>
+      </w:pPr>
+      <w:r>
+        <w:rPr>
+          <w:color w:val="00B050"/>
+        </w:rPr>
+        <w:t>taskType (in string format)</w:t>
+      </w:r>
+    </w:p>
+    <w:p>
+      <w:pPr>
+        <w:rPr>
+          <w:color w:val="00B050"/>
+        </w:rPr>
+      </w:pPr>
+      <w:r>
+        <w:rPr>
+          <w:color w:val="00B050"/>
+        </w:rPr>
+        <w:t>Task UI:</w:t>
+      </w:r>
+    </w:p>
+    <w:p>
+      <w:pPr>
+        <w:rPr>
+          <w:color w:val="00B050"/>
+        </w:rPr>
+      </w:pPr>
+      <w:r>
+        <w:rPr>
+          <w:color w:val="00B050"/>
+        </w:rPr>
+        <w:t xml:space="preserve">Same as item. </w:t>
+      </w:r>
+    </w:p>
+    <w:p>
+      <w:pPr>
+        <w:rPr>
+          <w:color w:val="00B050"/>
+        </w:rPr>
+      </w:pPr>
+      <w:r>
+        <w:rPr>
+          <w:color w:val="00B050"/>
+        </w:rPr>
+        <w:t xml:space="preserve">For Task List UI, </w:t>
+      </w:r>
+      <w:r>
+        <w:rPr>
+          <w:color w:val="00B050"/>
+        </w:rPr>
+        <w:t>the list is searchable for the following attributes:</w:t>
+      </w:r>
+    </w:p>
+    <w:p>
+      <w:pPr>
+        <w:pStyle w:val="ListParagraph"/>
+        <w:numPr>
+          <w:ilvl w:val="0"/>
+          <w:numId w:val="9"/>
+        </w:numPr>
+        <w:rPr>
+          <w:color w:val="00B050"/>
+        </w:rPr>
+      </w:pPr>
+      <w:r>
+        <w:rPr>
+          <w:color w:val="00B050"/>
+        </w:rPr>
+        <w:t>it</w:t>
+      </w:r>
+      <w:r>
+        <w:rPr>
+          <w:color w:val="00B050"/>
+        </w:rPr>
+        <w:t>emName</w:t>
+      </w:r>
+    </w:p>
+    <w:p>
+      <w:pPr>
+        <w:pStyle w:val="ListParagraph"/>
+        <w:numPr>
+          <w:ilvl w:val="0"/>
+          <w:numId w:val="9"/>
+        </w:numPr>
+        <w:rPr>
+          <w:color w:val="00B050"/>
+        </w:rPr>
+      </w:pPr>
+      <w:r>
+        <w:rPr>
+          <w:color w:val="00B050"/>
+        </w:rPr>
+        <w:t>AssignedTo</w:t>
+      </w:r>
+    </w:p>
+    <w:p>
+      <w:pPr>
+        <w:pStyle w:val="ListParagraph"/>
+        <w:numPr>
+          <w:ilvl w:val="0"/>
+          <w:numId w:val="9"/>
+        </w:numPr>
+        <w:rPr>
+          <w:color w:val="00B050"/>
+        </w:rPr>
+      </w:pPr>
       <w:r>
         <w:rPr>
           <w:color w:val="00B050"/>
         </w:rPr>
         <w:t>taskType</w:t>
       </w:r>
-      <w:proofErr w:type="spellEnd"/>
-      <w:r>
-        <w:rPr>
-          <w:color w:val="00B050"/>
-        </w:rPr>
-        <w:t xml:space="preserve"> (</w:t>
-      </w:r>
-      <w:proofErr w:type="spellStart"/>
-      <w:r>
-        <w:rPr>
-          <w:color w:val="00B050"/>
-        </w:rPr>
-        <w:t>serviceCall</w:t>
-      </w:r>
-      <w:proofErr w:type="spellEnd"/>
-      <w:r>
-        <w:rPr>
-          <w:color w:val="00B050"/>
-        </w:rPr>
-        <w:t>, calibration, maintenance, contract, inventory)</w:t>
-      </w:r>
-    </w:p>
-    <w:p>
-      <w:pPr>
-        <w:pStyle w:val="ListParagraph"/>
-        <w:numPr>
-          <w:ilvl w:val="0"/>
-          <w:numId w:val="1"/>
-        </w:numPr>
-        <w:rPr>
-          <w:color w:val="00B050"/>
-        </w:rPr>
-      </w:pPr>
-      <w:proofErr w:type="spellStart"/>
-      <w:r>
-        <w:rPr>
-          <w:color w:val="00B050"/>
-        </w:rPr>
-        <w:t>itemID</w:t>
-      </w:r>
-      <w:proofErr w:type="spellEnd"/>
-      <w:r>
-        <w:rPr>
-          <w:color w:val="00B050"/>
-        </w:rPr>
-        <w:t xml:space="preserve"> </w:t>
-      </w:r>
-      <w:r>
-        <w:rPr>
-          <w:color w:val="00B050"/>
-        </w:rPr>
-        <w:t>(if type is calibration, maintenance, contract</w:t>
-      </w:r>
-      <w:r>
-        <w:rPr>
-          <w:color w:val="00B050"/>
-        </w:rPr>
-        <w:t>, inventory</w:t>
-      </w:r>
-      <w:r>
-        <w:rPr>
-          <w:color w:val="00B050"/>
-        </w:rPr>
-        <w:t xml:space="preserve">) </w:t>
-      </w:r>
-      <w:r>
-        <w:rPr>
-          <w:color w:val="00B050"/>
-        </w:rPr>
-        <w:t xml:space="preserve">or </w:t>
-      </w:r>
-      <w:proofErr w:type="spellStart"/>
-      <w:r>
-        <w:rPr>
-          <w:color w:val="00B050"/>
-        </w:rPr>
-        <w:t>serviceCallID</w:t>
-      </w:r>
-      <w:proofErr w:type="spellEnd"/>
-      <w:r>
-        <w:rPr>
-          <w:color w:val="00B050"/>
-        </w:rPr>
-        <w:t xml:space="preserve"> (if type is </w:t>
-      </w:r>
-      <w:proofErr w:type="spellStart"/>
-      <w:r>
-        <w:rPr>
-          <w:color w:val="00B050"/>
-        </w:rPr>
-        <w:t>serviceCall</w:t>
-      </w:r>
-      <w:proofErr w:type="spellEnd"/>
-      <w:r>
-        <w:rPr>
-          <w:color w:val="00B050"/>
-        </w:rPr>
-        <w:t>)</w:t>
-      </w:r>
-    </w:p>
-    <w:p>
-      <w:pPr>
-        <w:pStyle w:val="ListParagraph"/>
-        <w:numPr>
-          <w:ilvl w:val="0"/>
-          <w:numId w:val="1"/>
-        </w:numPr>
-        <w:rPr>
-          <w:color w:val="00B050"/>
-        </w:rPr>
-      </w:pPr>
-      <w:proofErr w:type="spellStart"/>
+    </w:p>
+    <w:p>
+      <w:pPr>
+        <w:pStyle w:val="ListParagraph"/>
+        <w:numPr>
+          <w:ilvl w:val="0"/>
+          <w:numId w:val="9"/>
+        </w:numPr>
+        <w:rPr>
+          <w:color w:val="00B050"/>
+        </w:rPr>
+      </w:pPr>
+      <w:r>
+        <w:rPr>
+          <w:color w:val="00B050"/>
+        </w:rPr>
+        <w:t>dueDate</w:t>
+      </w:r>
+    </w:p>
+    <w:p>
+      <w:pPr>
+        <w:rPr>
+          <w:color w:val="00B050"/>
+        </w:rPr>
+      </w:pPr>
+      <w:r>
+        <w:rPr>
+          <w:color w:val="00B050"/>
+        </w:rPr>
+        <w:t>T</w:t>
+      </w:r>
+      <w:r>
+        <w:rPr>
+          <w:color w:val="00B050"/>
+        </w:rPr>
+        <w:t>he following should be shown for each task in the list:</w:t>
+      </w:r>
+    </w:p>
+    <w:p>
+      <w:pPr>
+        <w:pStyle w:val="ListParagraph"/>
+        <w:numPr>
+          <w:ilvl w:val="0"/>
+          <w:numId w:val="8"/>
+        </w:numPr>
+        <w:rPr>
+          <w:color w:val="00B050"/>
+        </w:rPr>
+      </w:pPr>
       <w:r>
         <w:rPr>
           <w:color w:val="00B050"/>
         </w:rPr>
         <w:t>itemName</w:t>
       </w:r>
-      <w:proofErr w:type="spellEnd"/>
-    </w:p>
-    <w:p>
-      <w:pPr>
-        <w:pStyle w:val="ListParagraph"/>
-        <w:numPr>
-          <w:ilvl w:val="0"/>
-          <w:numId w:val="1"/>
-        </w:numPr>
-        <w:rPr>
-          <w:color w:val="00B050"/>
-        </w:rPr>
-      </w:pPr>
-      <w:r>
-        <w:rPr>
-          <w:color w:val="00B050"/>
-        </w:rPr>
-        <w:t>Status (Open, Complete)</w:t>
-      </w:r>
-    </w:p>
-    <w:p>
-      <w:pPr>
-        <w:pStyle w:val="ListParagraph"/>
-        <w:numPr>
-          <w:ilvl w:val="0"/>
-          <w:numId w:val="1"/>
-        </w:numPr>
-        <w:rPr>
-          <w:color w:val="00B050"/>
-        </w:rPr>
-      </w:pPr>
-      <w:proofErr w:type="spellStart"/>
+    </w:p>
+    <w:p>
+      <w:pPr>
+        <w:pStyle w:val="ListParagraph"/>
+        <w:numPr>
+          <w:ilvl w:val="0"/>
+          <w:numId w:val="8"/>
+        </w:numPr>
+        <w:rPr>
+          <w:color w:val="00B050"/>
+        </w:rPr>
+      </w:pPr>
+      <w:r>
+        <w:rPr>
+          <w:color w:val="00B050"/>
+        </w:rPr>
+        <w:t>taskType</w:t>
+      </w:r>
+    </w:p>
+    <w:p>
+      <w:pPr>
+        <w:pStyle w:val="ListParagraph"/>
+        <w:numPr>
+          <w:ilvl w:val="0"/>
+          <w:numId w:val="8"/>
+        </w:numPr>
+        <w:rPr>
+          <w:color w:val="00B050"/>
+        </w:rPr>
+      </w:pPr>
       <w:r>
         <w:rPr>
           <w:color w:val="00B050"/>
         </w:rPr>
         <w:t>AssignedTo</w:t>
       </w:r>
-      <w:proofErr w:type="spellEnd"/>
-      <w:r>
-        <w:rPr>
-          <w:color w:val="00B050"/>
-        </w:rPr>
-        <w:t xml:space="preserve">  (string)</w:t>
-      </w:r>
-    </w:p>
-    <w:p>
-      <w:pPr>
-        <w:pStyle w:val="ListParagraph"/>
-        <w:numPr>
-          <w:ilvl w:val="0"/>
-          <w:numId w:val="1"/>
-        </w:numPr>
-        <w:rPr>
-          <w:color w:val="00B050"/>
-        </w:rPr>
-      </w:pPr>
-      <w:proofErr w:type="spellStart"/>
-      <w:r>
-        <w:rPr>
-          <w:color w:val="00B050"/>
-        </w:rPr>
-        <w:t>AssignedToContactInfo</w:t>
-      </w:r>
-      <w:proofErr w:type="spellEnd"/>
-      <w:r>
-        <w:rPr>
-          <w:color w:val="00B050"/>
-        </w:rPr>
-        <w:t xml:space="preserve"> (string)</w:t>
-      </w:r>
-      <w:r>
-        <w:rPr>
-          <w:color w:val="00B050"/>
-        </w:rPr>
-        <w:t xml:space="preserve"> </w:t>
-      </w:r>
-    </w:p>
-    <w:p>
-      <w:pPr>
-        <w:pStyle w:val="ListParagraph"/>
-        <w:numPr>
-          <w:ilvl w:val="0"/>
-          <w:numId w:val="1"/>
-        </w:numPr>
-        <w:rPr>
-          <w:color w:val="00B050"/>
-        </w:rPr>
-      </w:pPr>
-      <w:proofErr w:type="spellStart"/>
-      <w:r>
-        <w:rPr>
-          <w:color w:val="00B050"/>
-        </w:rPr>
-        <w:t>dueDateTimeStamp</w:t>
-      </w:r>
-      <w:proofErr w:type="spellEnd"/>
-      <w:r>
-        <w:rPr>
-          <w:color w:val="00B050"/>
-        </w:rPr>
-        <w:t>(integer)</w:t>
-      </w:r>
-    </w:p>
-    <w:p>
-      <w:pPr>
-        <w:pStyle w:val="ListParagraph"/>
-        <w:numPr>
-          <w:ilvl w:val="0"/>
-          <w:numId w:val="1"/>
-        </w:numPr>
-        <w:rPr>
-          <w:color w:val="00B050"/>
-        </w:rPr>
-      </w:pPr>
-      <w:proofErr w:type="spellStart"/>
-      <w:r>
-        <w:rPr>
-          <w:color w:val="00B050"/>
-        </w:rPr>
-        <w:t>CompletedTimeStamp</w:t>
-      </w:r>
-      <w:proofErr w:type="spellEnd"/>
-      <w:r>
-        <w:rPr>
-          <w:color w:val="00B050"/>
-        </w:rPr>
-        <w:t xml:space="preserve"> (integer)</w:t>
-      </w:r>
-    </w:p>
-    <w:p>
-      <w:pPr>
-        <w:pStyle w:val="ListParagraph"/>
-        <w:numPr>
-          <w:ilvl w:val="0"/>
-          <w:numId w:val="1"/>
-        </w:numPr>
-        <w:rPr>
-          <w:color w:val="00B050"/>
-        </w:rPr>
-      </w:pPr>
-      <w:proofErr w:type="spellStart"/>
-      <w:r>
-        <w:rPr>
-          <w:color w:val="00B050"/>
-        </w:rPr>
-        <w:t>CompletionComments</w:t>
-      </w:r>
-      <w:proofErr w:type="spellEnd"/>
-      <w:r>
-        <w:rPr>
-          <w:color w:val="00B050"/>
-        </w:rPr>
-        <w:t xml:space="preserve"> (string)</w:t>
-      </w:r>
-    </w:p>
-    <w:p/>
-    <w:p>
-      <w:pPr>
-        <w:rPr>
-          <w:color w:val="00B050"/>
-        </w:rPr>
-      </w:pPr>
-      <w:proofErr w:type="spellStart"/>
-      <w:r>
-        <w:rPr>
-          <w:color w:val="00B050"/>
-        </w:rPr>
-        <w:t>FTSTask</w:t>
-      </w:r>
-      <w:proofErr w:type="spellEnd"/>
-      <w:r>
-        <w:rPr>
-          <w:color w:val="00B050"/>
-        </w:rPr>
-        <w:t>:</w:t>
-      </w:r>
-    </w:p>
-    <w:p>
-      <w:pPr>
-        <w:pStyle w:val="ListParagraph"/>
-        <w:numPr>
-          <w:ilvl w:val="0"/>
-          <w:numId w:val="7"/>
-        </w:numPr>
-        <w:rPr>
-          <w:color w:val="00B050"/>
-        </w:rPr>
-      </w:pPr>
-      <w:proofErr w:type="spellStart"/>
-      <w:r>
-        <w:rPr>
-          <w:color w:val="00B050"/>
-        </w:rPr>
-        <w:t>itemName</w:t>
-      </w:r>
-      <w:proofErr w:type="spellEnd"/>
-    </w:p>
-    <w:p>
-      <w:pPr>
-        <w:pStyle w:val="ListParagraph"/>
-        <w:numPr>
-          <w:ilvl w:val="0"/>
-          <w:numId w:val="7"/>
-        </w:numPr>
-        <w:rPr>
-          <w:color w:val="00B050"/>
-        </w:rPr>
-      </w:pPr>
-      <w:proofErr w:type="spellStart"/>
-      <w:r>
-        <w:rPr>
-          <w:color w:val="00B050"/>
-        </w:rPr>
-        <w:t>AssignedTo</w:t>
-      </w:r>
-      <w:proofErr w:type="spellEnd"/>
-    </w:p>
-    <w:p>
-      <w:pPr>
-        <w:pStyle w:val="ListParagraph"/>
-        <w:numPr>
-          <w:ilvl w:val="0"/>
-          <w:numId w:val="7"/>
-        </w:numPr>
-        <w:rPr>
-          <w:color w:val="00B050"/>
-        </w:rPr>
-      </w:pPr>
-      <w:proofErr w:type="spellStart"/>
-      <w:r>
-        <w:rPr>
-          <w:color w:val="00B050"/>
-        </w:rPr>
-        <w:t>taskType</w:t>
-      </w:r>
-      <w:proofErr w:type="spellEnd"/>
-      <w:r>
-        <w:rPr>
-          <w:color w:val="00B050"/>
-        </w:rPr>
-        <w:t xml:space="preserve"> (in string format)</w:t>
-      </w:r>
-    </w:p>
-    <w:p>
-      <w:pPr>
-        <w:rPr>
-          <w:color w:val="00B050"/>
-        </w:rPr>
-      </w:pPr>
-      <w:r>
-        <w:rPr>
-          <w:color w:val="00B050"/>
-        </w:rPr>
-        <w:t>Task UI:</w:t>
-      </w:r>
-    </w:p>
-    <w:p>
-      <w:pPr>
-        <w:rPr>
-          <w:color w:val="00B050"/>
-        </w:rPr>
-      </w:pPr>
-      <w:proofErr w:type="gramStart"/>
-      <w:r>
-        <w:rPr>
-          <w:color w:val="00B050"/>
-        </w:rPr>
-        <w:t>Same as item.</w:t>
-      </w:r>
-      <w:proofErr w:type="gramEnd"/>
-      <w:r>
-        <w:rPr>
-          <w:color w:val="00B050"/>
-        </w:rPr>
-        <w:t xml:space="preserve"> </w:t>
-      </w:r>
-    </w:p>
-    <w:p>
-      <w:pPr>
-        <w:rPr>
-          <w:color w:val="00B050"/>
-        </w:rPr>
-      </w:pPr>
-      <w:r>
-        <w:rPr>
-          <w:color w:val="00B050"/>
-        </w:rPr>
-        <w:t xml:space="preserve">For Task List UI, </w:t>
-      </w:r>
-      <w:r>
-        <w:rPr>
-          <w:color w:val="00B050"/>
-        </w:rPr>
-        <w:t>the list is searchable for the following attributes:</w:t>
-      </w:r>
-    </w:p>
-    <w:p>
-      <w:pPr>
-        <w:pStyle w:val="ListParagraph"/>
-        <w:numPr>
-          <w:ilvl w:val="0"/>
-          <w:numId w:val="9"/>
-        </w:numPr>
-        <w:rPr>
-          <w:color w:val="00B050"/>
-        </w:rPr>
-      </w:pPr>
-      <w:proofErr w:type="spellStart"/>
-      <w:r>
-        <w:rPr>
-          <w:color w:val="00B050"/>
-        </w:rPr>
-        <w:t>it</w:t>
-      </w:r>
-      <w:r>
-        <w:rPr>
-          <w:color w:val="00B050"/>
-        </w:rPr>
-        <w:t>emName</w:t>
-      </w:r>
-      <w:proofErr w:type="spellEnd"/>
-    </w:p>
-    <w:p>
-      <w:pPr>
-        <w:pStyle w:val="ListParagraph"/>
-        <w:numPr>
-          <w:ilvl w:val="0"/>
-          <w:numId w:val="9"/>
-        </w:numPr>
-        <w:rPr>
-          <w:color w:val="00B050"/>
-        </w:rPr>
-      </w:pPr>
-      <w:proofErr w:type="spellStart"/>
-      <w:r>
-        <w:rPr>
-          <w:color w:val="00B050"/>
-        </w:rPr>
-        <w:t>AssignedTo</w:t>
-      </w:r>
-      <w:proofErr w:type="spellEnd"/>
-    </w:p>
-    <w:p>
-      <w:pPr>
-        <w:pStyle w:val="ListParagraph"/>
-        <w:numPr>
-          <w:ilvl w:val="0"/>
-          <w:numId w:val="9"/>
-        </w:numPr>
-        <w:rPr>
-          <w:color w:val="00B050"/>
-        </w:rPr>
-      </w:pPr>
-      <w:proofErr w:type="spellStart"/>
-      <w:r>
-        <w:rPr>
-          <w:color w:val="00B050"/>
-        </w:rPr>
-        <w:t>taskType</w:t>
-      </w:r>
-      <w:proofErr w:type="spellEnd"/>
-    </w:p>
-    <w:p>
-      <w:pPr>
-        <w:pStyle w:val="ListParagraph"/>
-        <w:numPr>
-          <w:ilvl w:val="0"/>
-          <w:numId w:val="9"/>
-        </w:numPr>
-        <w:rPr>
-          <w:color w:val="00B050"/>
-        </w:rPr>
-      </w:pPr>
-      <w:proofErr w:type="spellStart"/>
-      <w:r>
-        <w:rPr>
-          <w:color w:val="00B050"/>
-        </w:rPr>
-        <w:t>dueDate</w:t>
-      </w:r>
-      <w:proofErr w:type="spellEnd"/>
-    </w:p>
-    <w:p>
-      <w:pPr>
-        <w:rPr>
-          <w:color w:val="00B050"/>
-        </w:rPr>
-      </w:pPr>
-      <w:r>
-        <w:rPr>
-          <w:color w:val="00B050"/>
-        </w:rPr>
-        <w:t>T</w:t>
-      </w:r>
-      <w:r>
-        <w:rPr>
-          <w:color w:val="00B050"/>
-        </w:rPr>
-        <w:t>he following should be shown for each task in the list:</w:t>
-      </w:r>
     </w:p>
     <w:p>
       <w:pPr>
@@ -582,66 +506,6 @@
           <w:color w:val="00B050"/>
         </w:rPr>
       </w:pPr>
-      <w:proofErr w:type="spellStart"/>
-      <w:r>
-        <w:rPr>
-          <w:color w:val="00B050"/>
-        </w:rPr>
-        <w:t>itemName</w:t>
-      </w:r>
-      <w:proofErr w:type="spellEnd"/>
-    </w:p>
-    <w:p>
-      <w:pPr>
-        <w:pStyle w:val="ListParagraph"/>
-        <w:numPr>
-          <w:ilvl w:val="0"/>
-          <w:numId w:val="8"/>
-        </w:numPr>
-        <w:rPr>
-          <w:color w:val="00B050"/>
-        </w:rPr>
-      </w:pPr>
-      <w:proofErr w:type="spellStart"/>
-      <w:r>
-        <w:rPr>
-          <w:color w:val="00B050"/>
-        </w:rPr>
-        <w:t>taskType</w:t>
-      </w:r>
-      <w:proofErr w:type="spellEnd"/>
-    </w:p>
-    <w:p>
-      <w:pPr>
-        <w:pStyle w:val="ListParagraph"/>
-        <w:numPr>
-          <w:ilvl w:val="0"/>
-          <w:numId w:val="8"/>
-        </w:numPr>
-        <w:rPr>
-          <w:color w:val="00B050"/>
-        </w:rPr>
-      </w:pPr>
-      <w:proofErr w:type="spellStart"/>
-      <w:r>
-        <w:rPr>
-          <w:color w:val="00B050"/>
-        </w:rPr>
-        <w:t>AssignedTo</w:t>
-      </w:r>
-      <w:proofErr w:type="spellEnd"/>
-    </w:p>
-    <w:p>
-      <w:pPr>
-        <w:pStyle w:val="ListParagraph"/>
-        <w:numPr>
-          <w:ilvl w:val="0"/>
-          <w:numId w:val="8"/>
-        </w:numPr>
-        <w:rPr>
-          <w:color w:val="00B050"/>
-        </w:rPr>
-      </w:pPr>
       <w:r>
         <w:rPr>
           <w:color w:val="00B050"/>
@@ -676,21 +540,7 @@
         <w:rPr>
           <w:color w:val="00B050"/>
         </w:rPr>
-        <w:t xml:space="preserve">, use the following views depending on the </w:t>
-      </w:r>
-      <w:proofErr w:type="spellStart"/>
-      <w:r>
-        <w:rPr>
-          <w:color w:val="00B050"/>
-        </w:rPr>
-        <w:t>taskType</w:t>
-      </w:r>
-      <w:proofErr w:type="spellEnd"/>
-      <w:r>
-        <w:rPr>
-          <w:color w:val="00B050"/>
-        </w:rPr>
-        <w:t>:</w:t>
+        <w:t>, use the following views depending on the taskType:</w:t>
       </w:r>
     </w:p>
     <w:p>
@@ -704,14 +554,12 @@
           <w:color w:val="00B050"/>
         </w:rPr>
       </w:pPr>
-      <w:proofErr w:type="spellStart"/>
       <w:r>
         <w:rPr>
           <w:color w:val="00B050"/>
         </w:rPr>
         <w:t>ServiceCallView</w:t>
       </w:r>
-      <w:proofErr w:type="spellEnd"/>
     </w:p>
     <w:p>
       <w:pPr>
@@ -724,14 +572,12 @@
           <w:color w:val="00B050"/>
         </w:rPr>
       </w:pPr>
-      <w:proofErr w:type="spellStart"/>
       <w:r>
         <w:rPr>
           <w:color w:val="00B050"/>
         </w:rPr>
         <w:t>CalibrationView</w:t>
       </w:r>
-      <w:proofErr w:type="spellEnd"/>
     </w:p>
     <w:p>
       <w:pPr>
@@ -744,14 +590,12 @@
           <w:color w:val="00B050"/>
         </w:rPr>
       </w:pPr>
-      <w:proofErr w:type="spellStart"/>
       <w:r>
         <w:rPr>
           <w:color w:val="00B050"/>
         </w:rPr>
         <w:t>MaintenanceView</w:t>
       </w:r>
-      <w:proofErr w:type="spellEnd"/>
     </w:p>
     <w:p>
       <w:pPr>
@@ -764,7 +608,6 @@
           <w:color w:val="00B050"/>
         </w:rPr>
       </w:pPr>
-      <w:proofErr w:type="spellStart"/>
       <w:r>
         <w:rPr>
           <w:color w:val="00B050"/>
@@ -772,7 +615,6 @@
         <w:lastRenderedPageBreak/>
         <w:t>ContractView</w:t>
       </w:r>
-      <w:proofErr w:type="spellEnd"/>
     </w:p>
     <w:p>
       <w:pPr>
@@ -785,22 +627,19 @@
           <w:color w:val="00B050"/>
         </w:rPr>
       </w:pPr>
-      <w:proofErr w:type="spellStart"/>
       <w:r>
         <w:rPr>
           <w:color w:val="00B050"/>
         </w:rPr>
         <w:t>InventoryView</w:t>
       </w:r>
-      <w:proofErr w:type="spellEnd"/>
-    </w:p>
-    <w:p>
-      <w:pPr>
-        <w:rPr>
-          <w:color w:val="00B050"/>
-        </w:rPr>
-      </w:pPr>
-      <w:proofErr w:type="gramStart"/>
+    </w:p>
+    <w:p>
+      <w:pPr>
+        <w:rPr>
+          <w:color w:val="00B050"/>
+        </w:rPr>
+      </w:pPr>
       <w:r>
         <w:rPr>
           <w:color w:val="00B050"/>
@@ -811,14 +650,7 @@
         <w:rPr>
           <w:color w:val="00B050"/>
         </w:rPr>
-        <w:t xml:space="preserve"> a</w:t>
-      </w:r>
-      <w:proofErr w:type="gramEnd"/>
-      <w:r>
-        <w:rPr>
-          <w:color w:val="00B050"/>
-        </w:rPr>
-        <w:t xml:space="preserve"> “Completed” button in the action bar</w:t>
+        <w:t xml:space="preserve"> a “Completed” button in the action bar</w:t>
       </w:r>
       <w:r>
         <w:rPr>
@@ -892,14 +724,12 @@
           <w:color w:val="00B050"/>
         </w:rPr>
       </w:pPr>
-      <w:proofErr w:type="spellStart"/>
       <w:r>
         <w:rPr>
           <w:color w:val="00B050"/>
         </w:rPr>
         <w:t>CompletionComments</w:t>
       </w:r>
-      <w:proofErr w:type="spellEnd"/>
     </w:p>
     <w:p>
       <w:pPr>
@@ -912,14 +742,12 @@
           <w:color w:val="00B050"/>
         </w:rPr>
       </w:pPr>
-      <w:proofErr w:type="spellStart"/>
       <w:r>
         <w:rPr>
           <w:color w:val="00B050"/>
         </w:rPr>
         <w:t>CompletedTimestamp</w:t>
       </w:r>
-      <w:proofErr w:type="spellEnd"/>
     </w:p>
     <w:p>
       <w:pPr>
@@ -936,36 +764,20 @@
         <w:rPr>
           <w:color w:val="00B050"/>
         </w:rPr>
-        <w:t xml:space="preserve">Delete the corresponding entry in the </w:t>
-      </w:r>
-      <w:proofErr w:type="spellStart"/>
-      <w:r>
-        <w:rPr>
-          <w:color w:val="00B050"/>
-        </w:rPr>
-        <w:t>FTSTaskTable</w:t>
-      </w:r>
-      <w:proofErr w:type="spellEnd"/>
-    </w:p>
-    <w:p>
-      <w:pPr>
-        <w:rPr>
-          <w:color w:val="00B050"/>
-        </w:rPr>
-      </w:pPr>
-      <w:proofErr w:type="gramStart"/>
-      <w:r>
-        <w:rPr>
-          <w:color w:val="00B050"/>
-        </w:rPr>
-        <w:t>Have  a</w:t>
-      </w:r>
-      <w:proofErr w:type="gramEnd"/>
-      <w:r>
-        <w:rPr>
-          <w:color w:val="00B050"/>
-        </w:rPr>
-        <w:t xml:space="preserve"> “Assign To” button in the action bar. When “Assign To” button is clicked:</w:t>
+        <w:t>Delete the corresponding entry in the FTSTaskTable</w:t>
+      </w:r>
+    </w:p>
+    <w:p>
+      <w:pPr>
+        <w:rPr>
+          <w:color w:val="00B050"/>
+        </w:rPr>
+      </w:pPr>
+      <w:r>
+        <w:rPr>
+          <w:color w:val="00B050"/>
+        </w:rPr>
+        <w:t>Have  a “Assign To” button in the action bar. When “Assign To” button is clicked:</w:t>
       </w:r>
     </w:p>
     <w:p>
@@ -1097,16 +909,8 @@
         <w:rPr>
           <w:color w:val="00B050"/>
         </w:rPr>
-        <w:t xml:space="preserve">Update the corresponding entry in the </w:t>
-      </w:r>
-      <w:proofErr w:type="spellStart"/>
-      <w:r>
-        <w:rPr>
-          <w:color w:val="00B050"/>
-        </w:rPr>
-        <w:t>FTSTaskTable</w:t>
-      </w:r>
-      <w:proofErr w:type="spellEnd"/>
+        <w:t>Update the corresponding entry in the FTSTaskTable</w:t>
+      </w:r>
     </w:p>
     <w:p>
       <w:r>
@@ -1137,21 +941,7 @@
         <w:rPr>
           <w:color w:val="00B050"/>
         </w:rPr>
-        <w:t xml:space="preserve">Have action bar button on </w:t>
-      </w:r>
-      <w:proofErr w:type="spellStart"/>
-      <w:r>
-        <w:rPr>
-          <w:color w:val="00B050"/>
-        </w:rPr>
-        <w:t>TaskList</w:t>
-      </w:r>
-      <w:proofErr w:type="spellEnd"/>
-      <w:r>
-        <w:rPr>
-          <w:color w:val="00B050"/>
-        </w:rPr>
-        <w:t xml:space="preserve"> view called “</w:t>
+        <w:t>Have action bar button on TaskList view called “</w:t>
       </w:r>
       <w:r>
         <w:rPr>
@@ -1175,29 +965,7 @@
         <w:rPr>
           <w:color w:val="00B050"/>
         </w:rPr>
-        <w:t xml:space="preserve">A service that runs that 1:00 am to </w:t>
-      </w:r>
-      <w:proofErr w:type="spellStart"/>
-      <w:proofErr w:type="gramStart"/>
-      <w:r>
-        <w:rPr>
-          <w:color w:val="00B050"/>
-        </w:rPr>
-        <w:t>computeTasks</w:t>
-      </w:r>
-      <w:proofErr w:type="spellEnd"/>
-      <w:r>
-        <w:rPr>
-          <w:color w:val="00B050"/>
-        </w:rPr>
-        <w:t>(</w:t>
-      </w:r>
-      <w:proofErr w:type="gramEnd"/>
-      <w:r>
-        <w:rPr>
-          <w:color w:val="00B050"/>
-        </w:rPr>
-        <w:t xml:space="preserve">). </w:t>
+        <w:t xml:space="preserve">A service that runs that 1:00 am to computeTasks(). </w:t>
       </w:r>
     </w:p>
     <w:p>
@@ -1215,57 +983,7 @@
         <w:rPr>
           <w:color w:val="00B050"/>
         </w:rPr>
-        <w:t xml:space="preserve">Should use the </w:t>
-      </w:r>
-      <w:proofErr w:type="spellStart"/>
-      <w:r>
-        <w:rPr>
-          <w:color w:val="00B050"/>
-        </w:rPr>
-        <w:t>JobInfo</w:t>
-      </w:r>
-      <w:proofErr w:type="spellEnd"/>
-      <w:r>
-        <w:rPr>
-          <w:color w:val="00B050"/>
-        </w:rPr>
-        <w:t xml:space="preserve"> API for Lollipop (and higher). If older OS is found, use the </w:t>
-      </w:r>
-      <w:proofErr w:type="spellStart"/>
-      <w:r>
-        <w:rPr>
-          <w:color w:val="00B050"/>
-        </w:rPr>
-        <w:t>AlarmManager</w:t>
-      </w:r>
-      <w:proofErr w:type="spellEnd"/>
-      <w:r>
-        <w:rPr>
-          <w:color w:val="00B050"/>
-        </w:rPr>
-        <w:t xml:space="preserve"> (implement this in </w:t>
-      </w:r>
-      <w:proofErr w:type="spellStart"/>
-      <w:proofErr w:type="gramStart"/>
-      <w:r>
-        <w:rPr>
-          <w:color w:val="00B050"/>
-        </w:rPr>
-        <w:t>scheduleJob</w:t>
-      </w:r>
-      <w:proofErr w:type="spellEnd"/>
-      <w:r>
-        <w:rPr>
-          <w:color w:val="00B050"/>
-        </w:rPr>
-        <w:t>(</w:t>
-      </w:r>
-      <w:proofErr w:type="gramEnd"/>
-      <w:r>
-        <w:rPr>
-          <w:color w:val="00B050"/>
-        </w:rPr>
-        <w:t>)).</w:t>
+        <w:t>Should use the JobInfo API for Lollipop (and higher). If older OS is found, use the AlarmManager (implement this in scheduleJob()).</w:t>
       </w:r>
     </w:p>
     <w:p>
@@ -1275,22 +993,15 @@
           <w:ilvl w:val="0"/>
           <w:numId w:val="3"/>
         </w:numPr>
-      </w:pPr>
-      <w:r>
-        <w:t xml:space="preserve">A settings UI to change the 1:00 am default time for </w:t>
-      </w:r>
-      <w:proofErr w:type="spellStart"/>
-      <w:proofErr w:type="gramStart"/>
-      <w:r>
-        <w:t>computeTasks</w:t>
-      </w:r>
-      <w:proofErr w:type="spellEnd"/>
-      <w:r>
-        <w:t>(</w:t>
-      </w:r>
-      <w:proofErr w:type="gramEnd"/>
-      <w:r>
-        <w:t>).</w:t>
+        <w:rPr>
+          <w:color w:val="00B050"/>
+        </w:rPr>
+      </w:pPr>
+      <w:r>
+        <w:rPr>
+          <w:color w:val="00B050"/>
+        </w:rPr>
+        <w:t>A settings UI to change the 1:00 am default time for computeTasks().</w:t>
       </w:r>
     </w:p>
     <w:p>
@@ -1304,19 +1015,11 @@
           <w:color w:val="00B050"/>
         </w:rPr>
       </w:pPr>
-      <w:proofErr w:type="spellStart"/>
-      <w:r>
-        <w:rPr>
-          <w:color w:val="00B050"/>
-        </w:rPr>
-        <w:t>ComputeTask</w:t>
-      </w:r>
-      <w:proofErr w:type="spellEnd"/>
-      <w:r>
-        <w:rPr>
-          <w:color w:val="00B050"/>
-        </w:rPr>
-        <w:t>():</w:t>
+      <w:r>
+        <w:rPr>
+          <w:color w:val="00B050"/>
+        </w:rPr>
+        <w:t>ComputeTask():</w:t>
       </w:r>
     </w:p>
     <w:p>
@@ -1334,35 +1037,7 @@
         <w:rPr>
           <w:color w:val="00B050"/>
         </w:rPr>
-        <w:t>There can only be one task per service call and for the tuple (</w:t>
-      </w:r>
-      <w:proofErr w:type="spellStart"/>
-      <w:r>
-        <w:rPr>
-          <w:color w:val="00B050"/>
-        </w:rPr>
-        <w:t>itemID</w:t>
-      </w:r>
-      <w:proofErr w:type="spellEnd"/>
-      <w:r>
-        <w:rPr>
-          <w:color w:val="00B050"/>
-        </w:rPr>
-        <w:t xml:space="preserve">, </w:t>
-      </w:r>
-      <w:proofErr w:type="spellStart"/>
-      <w:r>
-        <w:rPr>
-          <w:color w:val="00B050"/>
-        </w:rPr>
-        <w:t>taskType</w:t>
-      </w:r>
-      <w:proofErr w:type="spellEnd"/>
-      <w:r>
-        <w:rPr>
-          <w:color w:val="00B050"/>
-        </w:rPr>
-        <w:t>)</w:t>
+        <w:t>There can only be one task per service call and for the tuple (itemID, taskType)</w:t>
       </w:r>
     </w:p>
     <w:p>
@@ -1380,21 +1055,7 @@
         <w:rPr>
           <w:color w:val="00B050"/>
         </w:rPr>
-        <w:t xml:space="preserve">Collect all </w:t>
-      </w:r>
-      <w:proofErr w:type="spellStart"/>
-      <w:r>
-        <w:rPr>
-          <w:color w:val="00B050"/>
-        </w:rPr>
-        <w:t>currentTasks</w:t>
-      </w:r>
-      <w:proofErr w:type="spellEnd"/>
-      <w:r>
-        <w:rPr>
-          <w:color w:val="00B050"/>
-        </w:rPr>
-        <w:t xml:space="preserve"> in list1.</w:t>
+        <w:t>Collect all currentTasks in list1.</w:t>
       </w:r>
     </w:p>
     <w:p>
@@ -1454,16 +1115,8 @@
         <w:rPr>
           <w:color w:val="00B050"/>
         </w:rPr>
-        <w:t xml:space="preserve"> and the </w:t>
-      </w:r>
-      <w:proofErr w:type="spellStart"/>
-      <w:r>
-        <w:rPr>
-          <w:color w:val="00B050"/>
-        </w:rPr>
-        <w:t>FTSTaskTable</w:t>
-      </w:r>
-      <w:proofErr w:type="spellEnd"/>
+        <w:t xml:space="preserve"> and the FTSTaskTable</w:t>
+      </w:r>
       <w:r>
         <w:rPr>
           <w:color w:val="00B050"/>
@@ -1486,21 +1139,7 @@
         <w:rPr>
           <w:color w:val="00B050"/>
         </w:rPr>
-        <w:t xml:space="preserve">All new tasks have </w:t>
-      </w:r>
-      <w:proofErr w:type="spellStart"/>
-      <w:r>
-        <w:rPr>
-          <w:color w:val="00B050"/>
-        </w:rPr>
-        <w:t>assignedTo</w:t>
-      </w:r>
-      <w:proofErr w:type="spellEnd"/>
-      <w:r>
-        <w:rPr>
-          <w:color w:val="00B050"/>
-        </w:rPr>
-        <w:t xml:space="preserve"> set to “None”.</w:t>
+        <w:t>All new tasks have assignedTo set to “None”.</w:t>
       </w:r>
     </w:p>
     <w:p>
@@ -1550,21 +1189,7 @@
         <w:rPr>
           <w:color w:val="00B050"/>
         </w:rPr>
-        <w:t xml:space="preserve">Type (Instrument, </w:t>
-      </w:r>
-      <w:proofErr w:type="spellStart"/>
-      <w:r>
-        <w:rPr>
-          <w:color w:val="00B050"/>
-        </w:rPr>
-        <w:t>Consummable</w:t>
-      </w:r>
-      <w:proofErr w:type="spellEnd"/>
-      <w:r>
-        <w:rPr>
-          <w:color w:val="00B050"/>
-        </w:rPr>
-        <w:t>)</w:t>
+        <w:t>Type (Instrument, Consummable)</w:t>
       </w:r>
     </w:p>
     <w:p>
@@ -1880,21 +1505,7 @@
         <w:rPr>
           <w:color w:val="00B050"/>
         </w:rPr>
-        <w:t xml:space="preserve">For </w:t>
-      </w:r>
-      <w:proofErr w:type="spellStart"/>
-      <w:r>
-        <w:rPr>
-          <w:color w:val="00B050"/>
-        </w:rPr>
-        <w:t>Consummable</w:t>
-      </w:r>
-      <w:proofErr w:type="spellEnd"/>
-      <w:r>
-        <w:rPr>
-          <w:color w:val="00B050"/>
-        </w:rPr>
-        <w:t>:</w:t>
+        <w:t>For Consummable:</w:t>
       </w:r>
     </w:p>
     <w:p>
@@ -1912,16 +1523,8 @@
         <w:rPr>
           <w:color w:val="00B050"/>
         </w:rPr>
-        <w:t xml:space="preserve">Minimum Required </w:t>
-      </w:r>
-      <w:proofErr w:type="spellStart"/>
-      <w:r>
-        <w:rPr>
-          <w:color w:val="00B050"/>
-        </w:rPr>
-        <w:t>Quantit</w:t>
-      </w:r>
-      <w:proofErr w:type="spellEnd"/>
+        <w:t>Minimum Required Quantit</w:t>
+      </w:r>
     </w:p>
     <w:p>
       <w:pPr>
@@ -1934,14 +1537,12 @@
           <w:color w:val="00B050"/>
         </w:rPr>
       </w:pPr>
-      <w:proofErr w:type="spellStart"/>
       <w:r>
         <w:rPr>
           <w:color w:val="00B050"/>
         </w:rPr>
         <w:t>currentQuantity</w:t>
       </w:r>
-      <w:proofErr w:type="spellEnd"/>
       <w:r>
         <w:rPr>
           <w:color w:val="00B050"/>
@@ -1964,21 +1565,7 @@
         <w:rPr>
           <w:color w:val="00B050"/>
         </w:rPr>
-        <w:t xml:space="preserve">Need UI for consumable </w:t>
-      </w:r>
-      <w:proofErr w:type="spellStart"/>
-      <w:r>
-        <w:rPr>
-          <w:color w:val="00B050"/>
-        </w:rPr>
-        <w:t>checkin</w:t>
-      </w:r>
-      <w:proofErr w:type="spellEnd"/>
-      <w:r>
-        <w:rPr>
-          <w:color w:val="00B050"/>
-        </w:rPr>
-        <w:t xml:space="preserve">/checkout </w:t>
+        <w:t xml:space="preserve">Need UI for consumable checkin/checkout </w:t>
       </w:r>
     </w:p>
     <w:p>
@@ -1996,21 +1583,7 @@
         <w:rPr>
           <w:color w:val="00B050"/>
         </w:rPr>
-        <w:t xml:space="preserve">have “+” and “-“ action bar buttons in the </w:t>
-      </w:r>
-      <w:proofErr w:type="spellStart"/>
-      <w:r>
-        <w:rPr>
-          <w:color w:val="00B050"/>
-        </w:rPr>
-        <w:t>ItemDetail</w:t>
-      </w:r>
-      <w:proofErr w:type="spellEnd"/>
-      <w:r>
-        <w:rPr>
-          <w:color w:val="00B050"/>
-        </w:rPr>
-        <w:t xml:space="preserve"> if the item is a consumable</w:t>
+        <w:t>have “+” and “-“ action bar buttons in the ItemDetail if the item is a consumable</w:t>
       </w:r>
     </w:p>
     <w:p>
@@ -2055,14 +1628,12 @@
           <w:color w:val="00B050"/>
         </w:rPr>
       </w:pPr>
-      <w:proofErr w:type="spellStart"/>
       <w:r>
         <w:rPr>
           <w:color w:val="00B050"/>
         </w:rPr>
         <w:t>itemID</w:t>
       </w:r>
-      <w:proofErr w:type="spellEnd"/>
     </w:p>
     <w:p>
       <w:pPr>
@@ -2129,14 +1700,12 @@
           <w:color w:val="00B050"/>
         </w:rPr>
       </w:pPr>
-      <w:proofErr w:type="spellStart"/>
       <w:r>
         <w:rPr>
           <w:color w:val="00B050"/>
         </w:rPr>
         <w:t>OpenTimeStamp</w:t>
       </w:r>
-      <w:proofErr w:type="spellEnd"/>
     </w:p>
     <w:p>
       <w:pPr>
@@ -2149,24 +1718,17 @@
           <w:color w:val="00B050"/>
         </w:rPr>
       </w:pPr>
-      <w:proofErr w:type="spellStart"/>
       <w:r>
         <w:rPr>
           <w:color w:val="00B050"/>
         </w:rPr>
         <w:t>ClosedTimeStamp</w:t>
       </w:r>
-      <w:proofErr w:type="spellEnd"/>
     </w:p>
     <w:p/>
     <w:p>
-      <w:proofErr w:type="spellStart"/>
-      <w:r>
-        <w:t>Misc</w:t>
-      </w:r>
-      <w:proofErr w:type="spellEnd"/>
-      <w:r>
-        <w:t>:</w:t>
+      <w:r>
+        <w:t>Misc:</w:t>
       </w:r>
     </w:p>
     <w:p>
@@ -2196,21 +1758,7 @@
         <w:rPr>
           <w:color w:val="00B050"/>
         </w:rPr>
-        <w:t xml:space="preserve">Implement item validations inside </w:t>
-      </w:r>
-      <w:proofErr w:type="spellStart"/>
-      <w:r>
-        <w:rPr>
-          <w:color w:val="00B050"/>
-        </w:rPr>
-        <w:t>updateItemFromUI</w:t>
-      </w:r>
-      <w:proofErr w:type="spellEnd"/>
-      <w:r>
-        <w:rPr>
-          <w:color w:val="00B050"/>
-        </w:rPr>
-        <w:t>.</w:t>
+        <w:t>Implement item validations inside updateItemFromUI.</w:t>
       </w:r>
     </w:p>
     <w:p>
@@ -2349,21 +1897,7 @@
         <w:rPr>
           <w:color w:val="00B050"/>
         </w:rPr>
-        <w:t xml:space="preserve">When </w:t>
-      </w:r>
-      <w:proofErr w:type="spellStart"/>
-      <w:r>
-        <w:rPr>
-          <w:color w:val="00B050"/>
-        </w:rPr>
-        <w:t>computeNewTasks</w:t>
-      </w:r>
-      <w:proofErr w:type="spellEnd"/>
-      <w:r>
-        <w:rPr>
-          <w:color w:val="00B050"/>
-        </w:rPr>
-        <w:t>() will run</w:t>
+        <w:t>When computeNewTasks() will run</w:t>
       </w:r>
     </w:p>
     <w:p>
@@ -2373,8 +1907,14 @@
           <w:ilvl w:val="0"/>
           <w:numId w:val="4"/>
         </w:numPr>
-      </w:pPr>
-      <w:r>
+        <w:rPr>
+          <w:color w:val="00B050"/>
+        </w:rPr>
+      </w:pPr>
+      <w:r>
+        <w:rPr>
+          <w:color w:val="00B050"/>
+        </w:rPr>
         <w:t>Add backup and Restore</w:t>
       </w:r>
     </w:p>
@@ -2411,21 +1951,7 @@
         <w:rPr>
           <w:color w:val="00B050"/>
         </w:rPr>
-        <w:t xml:space="preserve">Add location to </w:t>
-      </w:r>
-      <w:proofErr w:type="spellStart"/>
-      <w:r>
-        <w:rPr>
-          <w:color w:val="00B050"/>
-        </w:rPr>
-        <w:t>sms</w:t>
-      </w:r>
-      <w:proofErr w:type="spellEnd"/>
-      <w:r>
-        <w:rPr>
-          <w:color w:val="00B050"/>
-        </w:rPr>
-        <w:t xml:space="preserve"> messages when assigning tasks</w:t>
+        <w:t>Add location to sms messages when assigning tasks</w:t>
       </w:r>
     </w:p>
     <w:p>
@@ -2479,29 +2005,7 @@
         <w:rPr>
           <w:color w:val="00B050"/>
         </w:rPr>
-        <w:t xml:space="preserve">Store images as blobs in </w:t>
-      </w:r>
-      <w:proofErr w:type="spellStart"/>
-      <w:proofErr w:type="gramStart"/>
-      <w:r>
-        <w:rPr>
-          <w:color w:val="00B050"/>
-        </w:rPr>
-        <w:t>db</w:t>
-      </w:r>
-      <w:proofErr w:type="spellEnd"/>
-      <w:r>
-        <w:rPr>
-          <w:color w:val="00B050"/>
-        </w:rPr>
-        <w:t xml:space="preserve">  (</w:t>
-      </w:r>
-      <w:proofErr w:type="gramEnd"/>
-      <w:r>
-        <w:rPr>
-          <w:color w:val="00B050"/>
-        </w:rPr>
-        <w:t>instead of files). This makes the following easy:</w:t>
+        <w:t>Store images as blobs in db  (instead of files). This makes the following easy:</w:t>
       </w:r>
     </w:p>
     <w:p>
@@ -2537,16 +2041,8 @@
         <w:rPr>
           <w:color w:val="00B050"/>
         </w:rPr>
-        <w:t xml:space="preserve">Migration to </w:t>
-      </w:r>
-      <w:proofErr w:type="spellStart"/>
-      <w:r>
-        <w:rPr>
-          <w:color w:val="00B050"/>
-        </w:rPr>
-        <w:t>mysql</w:t>
-      </w:r>
-      <w:proofErr w:type="spellEnd"/>
+        <w:t>Migration to mysql</w:t>
+      </w:r>
     </w:p>
     <w:p>
       <w:pPr>
@@ -2564,15 +2060,63 @@
       <w:pPr>
         <w:pStyle w:val="ListParagraph"/>
         <w:numPr>
-          <w:ilvl w:val="0"/>
+          <w:ilvl w:val="1"/>
           <w:numId w:val="4"/>
         </w:numPr>
-        <w:rPr>
-          <w:color w:val="00B050"/>
-        </w:rPr>
-      </w:pPr>
+      </w:pPr>
+      <w:r>
+        <w:t>Time and day for weekly automated backup</w:t>
+      </w:r>
+    </w:p>
+    <w:p>
+      <w:pPr>
+        <w:pStyle w:val="ListParagraph"/>
+        <w:numPr>
+          <w:ilvl w:val="0"/>
+          <w:numId w:val="4"/>
+        </w:numPr>
+      </w:pPr>
+      <w:r>
+        <w:t>Implement automated backup</w:t>
+      </w:r>
+    </w:p>
+    <w:p>
+      <w:pPr>
+        <w:pStyle w:val="ListParagraph"/>
+        <w:numPr>
+          <w:ilvl w:val="0"/>
+          <w:numId w:val="4"/>
+        </w:numPr>
+      </w:pPr>
+      <w:r>
+        <w:t>A Backup &amp; Restore activity</w:t>
+      </w:r>
+    </w:p>
+    <w:p>
+      <w:pPr>
+        <w:pStyle w:val="ListParagraph"/>
+        <w:numPr>
+          <w:ilvl w:val="1"/>
+          <w:numId w:val="4"/>
+        </w:numPr>
+      </w:pPr>
+      <w:r>
+        <w:t>2 buttons – Backup &amp; Restore</w:t>
+      </w:r>
       <w:bookmarkStart w:id="0" w:name="_GoBack"/>
       <w:bookmarkEnd w:id="0"/>
+    </w:p>
+    <w:p>
+      <w:pPr>
+        <w:pStyle w:val="ListParagraph"/>
+        <w:numPr>
+          <w:ilvl w:val="0"/>
+          <w:numId w:val="4"/>
+        </w:numPr>
+        <w:rPr>
+          <w:color w:val="00B050"/>
+        </w:rPr>
+      </w:pPr>
       <w:r>
         <w:rPr>
           <w:color w:val="00B050"/>
@@ -2668,16 +2212,8 @@
         <w:rPr>
           <w:color w:val="00B050"/>
         </w:rPr>
-        <w:t xml:space="preserve">Have a “service call” action bar button in </w:t>
-      </w:r>
-      <w:proofErr w:type="spellStart"/>
-      <w:r>
-        <w:rPr>
-          <w:color w:val="00B050"/>
-        </w:rPr>
-        <w:t>ItemDetail</w:t>
-      </w:r>
-      <w:proofErr w:type="spellEnd"/>
+        <w:t>Have a “service call” action bar button in ItemDetail</w:t>
+      </w:r>
     </w:p>
     <w:p>
       <w:pPr>
@@ -2781,15 +2317,7 @@
         </w:numPr>
       </w:pPr>
       <w:r>
-        <w:t xml:space="preserve">NO </w:t>
-      </w:r>
-      <w:proofErr w:type="spellStart"/>
-      <w:r>
-        <w:t>userids</w:t>
-      </w:r>
-      <w:proofErr w:type="spellEnd"/>
-      <w:r>
-        <w:t xml:space="preserve"> – everybody gets the same app with the same data</w:t>
+        <w:t>NO userids – everybody gets the same app with the same data</w:t>
       </w:r>
     </w:p>
     <w:p>

</xml_diff>

<commit_message>
1. Modified database preference screen 2. Removed Backup & restore screen 3. general cleanup
</commit_message>
<xml_diff>
--- a/Task.docx
+++ b/Task.docx
@@ -44,11 +44,33 @@
           <w:color w:val="00B050"/>
         </w:rPr>
       </w:pPr>
-      <w:r>
-        <w:rPr>
-          <w:color w:val="00B050"/>
-        </w:rPr>
-        <w:t>taskType (serviceCall, calibration, maintenance, contract, inventory)</w:t>
+      <w:proofErr w:type="spellStart"/>
+      <w:r>
+        <w:rPr>
+          <w:color w:val="00B050"/>
+        </w:rPr>
+        <w:t>taskType</w:t>
+      </w:r>
+      <w:proofErr w:type="spellEnd"/>
+      <w:r>
+        <w:rPr>
+          <w:color w:val="00B050"/>
+        </w:rPr>
+        <w:t xml:space="preserve"> (</w:t>
+      </w:r>
+      <w:proofErr w:type="spellStart"/>
+      <w:r>
+        <w:rPr>
+          <w:color w:val="00B050"/>
+        </w:rPr>
+        <w:t>serviceCall</w:t>
+      </w:r>
+      <w:proofErr w:type="spellEnd"/>
+      <w:r>
+        <w:rPr>
+          <w:color w:val="00B050"/>
+        </w:rPr>
+        <w:t>, calibration, maintenance, contract, inventory)</w:t>
       </w:r>
     </w:p>
     <w:p>
@@ -62,11 +84,19 @@
           <w:color w:val="00B050"/>
         </w:rPr>
       </w:pPr>
-      <w:r>
-        <w:rPr>
-          <w:color w:val="00B050"/>
-        </w:rPr>
-        <w:t xml:space="preserve">itemID </w:t>
+      <w:proofErr w:type="spellStart"/>
+      <w:r>
+        <w:rPr>
+          <w:color w:val="00B050"/>
+        </w:rPr>
+        <w:t>itemID</w:t>
+      </w:r>
+      <w:proofErr w:type="spellEnd"/>
+      <w:r>
+        <w:rPr>
+          <w:color w:val="00B050"/>
+        </w:rPr>
+        <w:t xml:space="preserve"> </w:t>
       </w:r>
       <w:r>
         <w:rPr>
@@ -90,13 +120,35 @@
         <w:rPr>
           <w:color w:val="00B050"/>
         </w:rPr>
-        <w:t>or serviceCallID</w:t>
-      </w:r>
-      <w:r>
-        <w:rPr>
-          <w:color w:val="00B050"/>
-        </w:rPr>
-        <w:t xml:space="preserve"> (if type is serviceCall)</w:t>
+        <w:t xml:space="preserve">or </w:t>
+      </w:r>
+      <w:proofErr w:type="spellStart"/>
+      <w:r>
+        <w:rPr>
+          <w:color w:val="00B050"/>
+        </w:rPr>
+        <w:t>serviceCallID</w:t>
+      </w:r>
+      <w:proofErr w:type="spellEnd"/>
+      <w:r>
+        <w:rPr>
+          <w:color w:val="00B050"/>
+        </w:rPr>
+        <w:t xml:space="preserve"> (if type is </w:t>
+      </w:r>
+      <w:proofErr w:type="spellStart"/>
+      <w:r>
+        <w:rPr>
+          <w:color w:val="00B050"/>
+        </w:rPr>
+        <w:t>serviceCall</w:t>
+      </w:r>
+      <w:proofErr w:type="spellEnd"/>
+      <w:r>
+        <w:rPr>
+          <w:color w:val="00B050"/>
+        </w:rPr>
+        <w:t>)</w:t>
       </w:r>
     </w:p>
     <w:p>
@@ -110,12 +162,14 @@
           <w:color w:val="00B050"/>
         </w:rPr>
       </w:pPr>
+      <w:proofErr w:type="spellStart"/>
       <w:r>
         <w:rPr>
           <w:color w:val="00B050"/>
         </w:rPr>
         <w:t>itemName</w:t>
       </w:r>
+      <w:proofErr w:type="spellEnd"/>
     </w:p>
     <w:p>
       <w:pPr>
@@ -146,11 +200,19 @@
           <w:color w:val="00B050"/>
         </w:rPr>
       </w:pPr>
-      <w:r>
-        <w:rPr>
-          <w:color w:val="00B050"/>
-        </w:rPr>
-        <w:t>AssignedTo  (string)</w:t>
+      <w:proofErr w:type="spellStart"/>
+      <w:r>
+        <w:rPr>
+          <w:color w:val="00B050"/>
+        </w:rPr>
+        <w:t>AssignedTo</w:t>
+      </w:r>
+      <w:proofErr w:type="spellEnd"/>
+      <w:r>
+        <w:rPr>
+          <w:color w:val="00B050"/>
+        </w:rPr>
+        <w:t xml:space="preserve">  (string)</w:t>
       </w:r>
     </w:p>
     <w:p>
@@ -164,11 +226,19 @@
           <w:color w:val="00B050"/>
         </w:rPr>
       </w:pPr>
-      <w:r>
-        <w:rPr>
-          <w:color w:val="00B050"/>
-        </w:rPr>
-        <w:t>AssignedToContactInfo (string)</w:t>
+      <w:proofErr w:type="spellStart"/>
+      <w:r>
+        <w:rPr>
+          <w:color w:val="00B050"/>
+        </w:rPr>
+        <w:t>AssignedToContactInfo</w:t>
+      </w:r>
+      <w:proofErr w:type="spellEnd"/>
+      <w:r>
+        <w:rPr>
+          <w:color w:val="00B050"/>
+        </w:rPr>
+        <w:t xml:space="preserve"> (string)</w:t>
       </w:r>
       <w:r>
         <w:rPr>
@@ -188,11 +258,19 @@
           <w:color w:val="00B050"/>
         </w:rPr>
       </w:pPr>
-      <w:r>
-        <w:rPr>
-          <w:color w:val="00B050"/>
-        </w:rPr>
-        <w:t>dueDateTimeStamp(integer)</w:t>
+      <w:proofErr w:type="spellStart"/>
+      <w:r>
+        <w:rPr>
+          <w:color w:val="00B050"/>
+        </w:rPr>
+        <w:t>dueDateTimeStamp</w:t>
+      </w:r>
+      <w:proofErr w:type="spellEnd"/>
+      <w:r>
+        <w:rPr>
+          <w:color w:val="00B050"/>
+        </w:rPr>
+        <w:t>(integer)</w:t>
       </w:r>
     </w:p>
     <w:p>
@@ -206,11 +284,19 @@
           <w:color w:val="00B050"/>
         </w:rPr>
       </w:pPr>
-      <w:r>
-        <w:rPr>
-          <w:color w:val="00B050"/>
-        </w:rPr>
-        <w:t>CompletedTimeStamp (integer)</w:t>
+      <w:proofErr w:type="spellStart"/>
+      <w:r>
+        <w:rPr>
+          <w:color w:val="00B050"/>
+        </w:rPr>
+        <w:t>CompletedTimeStamp</w:t>
+      </w:r>
+      <w:proofErr w:type="spellEnd"/>
+      <w:r>
+        <w:rPr>
+          <w:color w:val="00B050"/>
+        </w:rPr>
+        <w:t xml:space="preserve"> (integer)</w:t>
       </w:r>
     </w:p>
     <w:p>
@@ -224,11 +310,19 @@
           <w:color w:val="00B050"/>
         </w:rPr>
       </w:pPr>
-      <w:r>
-        <w:rPr>
-          <w:color w:val="00B050"/>
-        </w:rPr>
-        <w:t>CompletionComments (string)</w:t>
+      <w:proofErr w:type="spellStart"/>
+      <w:r>
+        <w:rPr>
+          <w:color w:val="00B050"/>
+        </w:rPr>
+        <w:t>CompletionComments</w:t>
+      </w:r>
+      <w:proofErr w:type="spellEnd"/>
+      <w:r>
+        <w:rPr>
+          <w:color w:val="00B050"/>
+        </w:rPr>
+        <w:t xml:space="preserve"> (string)</w:t>
       </w:r>
     </w:p>
     <w:p/>
@@ -238,11 +332,19 @@
           <w:color w:val="00B050"/>
         </w:rPr>
       </w:pPr>
-      <w:r>
-        <w:rPr>
-          <w:color w:val="00B050"/>
-        </w:rPr>
-        <w:t>FTSTask:</w:t>
+      <w:proofErr w:type="spellStart"/>
+      <w:r>
+        <w:rPr>
+          <w:color w:val="00B050"/>
+        </w:rPr>
+        <w:t>FTSTask</w:t>
+      </w:r>
+      <w:proofErr w:type="spellEnd"/>
+      <w:r>
+        <w:rPr>
+          <w:color w:val="00B050"/>
+        </w:rPr>
+        <w:t>:</w:t>
       </w:r>
     </w:p>
     <w:p>
@@ -256,12 +358,14 @@
           <w:color w:val="00B050"/>
         </w:rPr>
       </w:pPr>
+      <w:proofErr w:type="spellStart"/>
       <w:r>
         <w:rPr>
           <w:color w:val="00B050"/>
         </w:rPr>
         <w:t>itemName</w:t>
       </w:r>
+      <w:proofErr w:type="spellEnd"/>
     </w:p>
     <w:p>
       <w:pPr>
@@ -274,12 +378,14 @@
           <w:color w:val="00B050"/>
         </w:rPr>
       </w:pPr>
+      <w:proofErr w:type="spellStart"/>
       <w:r>
         <w:rPr>
           <w:color w:val="00B050"/>
         </w:rPr>
         <w:t>AssignedTo</w:t>
       </w:r>
+      <w:proofErr w:type="spellEnd"/>
     </w:p>
     <w:p>
       <w:pPr>
@@ -292,11 +398,19 @@
           <w:color w:val="00B050"/>
         </w:rPr>
       </w:pPr>
-      <w:r>
-        <w:rPr>
-          <w:color w:val="00B050"/>
-        </w:rPr>
-        <w:t>taskType (in string format)</w:t>
+      <w:proofErr w:type="spellStart"/>
+      <w:r>
+        <w:rPr>
+          <w:color w:val="00B050"/>
+        </w:rPr>
+        <w:t>taskType</w:t>
+      </w:r>
+      <w:proofErr w:type="spellEnd"/>
+      <w:r>
+        <w:rPr>
+          <w:color w:val="00B050"/>
+        </w:rPr>
+        <w:t xml:space="preserve"> (in string format)</w:t>
       </w:r>
     </w:p>
     <w:p>
@@ -318,11 +432,19 @@
           <w:color w:val="00B050"/>
         </w:rPr>
       </w:pPr>
-      <w:r>
-        <w:rPr>
-          <w:color w:val="00B050"/>
-        </w:rPr>
-        <w:t xml:space="preserve">Same as item. </w:t>
+      <w:proofErr w:type="gramStart"/>
+      <w:r>
+        <w:rPr>
+          <w:color w:val="00B050"/>
+        </w:rPr>
+        <w:t>Same as item.</w:t>
+      </w:r>
+      <w:proofErr w:type="gramEnd"/>
+      <w:r>
+        <w:rPr>
+          <w:color w:val="00B050"/>
+        </w:rPr>
+        <w:t xml:space="preserve"> </w:t>
       </w:r>
     </w:p>
     <w:p>
@@ -355,6 +477,7 @@
           <w:color w:val="00B050"/>
         </w:rPr>
       </w:pPr>
+      <w:proofErr w:type="spellStart"/>
       <w:r>
         <w:rPr>
           <w:color w:val="00B050"/>
@@ -367,6 +490,7 @@
         </w:rPr>
         <w:t>emName</w:t>
       </w:r>
+      <w:proofErr w:type="spellEnd"/>
     </w:p>
     <w:p>
       <w:pPr>
@@ -379,12 +503,14 @@
           <w:color w:val="00B050"/>
         </w:rPr>
       </w:pPr>
+      <w:proofErr w:type="spellStart"/>
       <w:r>
         <w:rPr>
           <w:color w:val="00B050"/>
         </w:rPr>
         <w:t>AssignedTo</w:t>
       </w:r>
+      <w:proofErr w:type="spellEnd"/>
     </w:p>
     <w:p>
       <w:pPr>
@@ -397,12 +523,14 @@
           <w:color w:val="00B050"/>
         </w:rPr>
       </w:pPr>
+      <w:proofErr w:type="spellStart"/>
       <w:r>
         <w:rPr>
           <w:color w:val="00B050"/>
         </w:rPr>
         <w:t>taskType</w:t>
       </w:r>
+      <w:proofErr w:type="spellEnd"/>
     </w:p>
     <w:p>
       <w:pPr>
@@ -415,12 +543,14 @@
           <w:color w:val="00B050"/>
         </w:rPr>
       </w:pPr>
+      <w:proofErr w:type="spellStart"/>
       <w:r>
         <w:rPr>
           <w:color w:val="00B050"/>
         </w:rPr>
         <w:t>dueDate</w:t>
       </w:r>
+      <w:proofErr w:type="spellEnd"/>
     </w:p>
     <w:p>
       <w:pPr>
@@ -452,12 +582,14 @@
           <w:color w:val="00B050"/>
         </w:rPr>
       </w:pPr>
+      <w:proofErr w:type="spellStart"/>
       <w:r>
         <w:rPr>
           <w:color w:val="00B050"/>
         </w:rPr>
         <w:t>itemName</w:t>
       </w:r>
+      <w:proofErr w:type="spellEnd"/>
     </w:p>
     <w:p>
       <w:pPr>
@@ -470,12 +602,14 @@
           <w:color w:val="00B050"/>
         </w:rPr>
       </w:pPr>
+      <w:proofErr w:type="spellStart"/>
       <w:r>
         <w:rPr>
           <w:color w:val="00B050"/>
         </w:rPr>
         <w:t>taskType</w:t>
       </w:r>
+      <w:proofErr w:type="spellEnd"/>
     </w:p>
     <w:p>
       <w:pPr>
@@ -488,12 +622,14 @@
           <w:color w:val="00B050"/>
         </w:rPr>
       </w:pPr>
+      <w:proofErr w:type="spellStart"/>
       <w:r>
         <w:rPr>
           <w:color w:val="00B050"/>
         </w:rPr>
         <w:t>AssignedTo</w:t>
       </w:r>
+      <w:proofErr w:type="spellEnd"/>
     </w:p>
     <w:p>
       <w:pPr>
@@ -540,7 +676,21 @@
         <w:rPr>
           <w:color w:val="00B050"/>
         </w:rPr>
-        <w:t>, use the following views depending on the taskType:</w:t>
+        <w:t xml:space="preserve">, use the following views depending on the </w:t>
+      </w:r>
+      <w:proofErr w:type="spellStart"/>
+      <w:r>
+        <w:rPr>
+          <w:color w:val="00B050"/>
+        </w:rPr>
+        <w:t>taskType</w:t>
+      </w:r>
+      <w:proofErr w:type="spellEnd"/>
+      <w:r>
+        <w:rPr>
+          <w:color w:val="00B050"/>
+        </w:rPr>
+        <w:t>:</w:t>
       </w:r>
     </w:p>
     <w:p>
@@ -554,12 +704,14 @@
           <w:color w:val="00B050"/>
         </w:rPr>
       </w:pPr>
+      <w:proofErr w:type="spellStart"/>
       <w:r>
         <w:rPr>
           <w:color w:val="00B050"/>
         </w:rPr>
         <w:t>ServiceCallView</w:t>
       </w:r>
+      <w:proofErr w:type="spellEnd"/>
     </w:p>
     <w:p>
       <w:pPr>
@@ -572,12 +724,14 @@
           <w:color w:val="00B050"/>
         </w:rPr>
       </w:pPr>
+      <w:proofErr w:type="spellStart"/>
       <w:r>
         <w:rPr>
           <w:color w:val="00B050"/>
         </w:rPr>
         <w:t>CalibrationView</w:t>
       </w:r>
+      <w:proofErr w:type="spellEnd"/>
     </w:p>
     <w:p>
       <w:pPr>
@@ -590,12 +744,14 @@
           <w:color w:val="00B050"/>
         </w:rPr>
       </w:pPr>
+      <w:proofErr w:type="spellStart"/>
       <w:r>
         <w:rPr>
           <w:color w:val="00B050"/>
         </w:rPr>
         <w:t>MaintenanceView</w:t>
       </w:r>
+      <w:proofErr w:type="spellEnd"/>
     </w:p>
     <w:p>
       <w:pPr>
@@ -608,6 +764,7 @@
           <w:color w:val="00B050"/>
         </w:rPr>
       </w:pPr>
+      <w:proofErr w:type="spellStart"/>
       <w:r>
         <w:rPr>
           <w:color w:val="00B050"/>
@@ -615,6 +772,7 @@
         <w:lastRenderedPageBreak/>
         <w:t>ContractView</w:t>
       </w:r>
+      <w:proofErr w:type="spellEnd"/>
     </w:p>
     <w:p>
       <w:pPr>
@@ -627,19 +785,22 @@
           <w:color w:val="00B050"/>
         </w:rPr>
       </w:pPr>
+      <w:proofErr w:type="spellStart"/>
       <w:r>
         <w:rPr>
           <w:color w:val="00B050"/>
         </w:rPr>
         <w:t>InventoryView</w:t>
       </w:r>
-    </w:p>
-    <w:p>
-      <w:pPr>
-        <w:rPr>
-          <w:color w:val="00B050"/>
-        </w:rPr>
-      </w:pPr>
+      <w:proofErr w:type="spellEnd"/>
+    </w:p>
+    <w:p>
+      <w:pPr>
+        <w:rPr>
+          <w:color w:val="00B050"/>
+        </w:rPr>
+      </w:pPr>
+      <w:proofErr w:type="gramStart"/>
       <w:r>
         <w:rPr>
           <w:color w:val="00B050"/>
@@ -650,7 +811,14 @@
         <w:rPr>
           <w:color w:val="00B050"/>
         </w:rPr>
-        <w:t xml:space="preserve"> a “Completed” button in the action bar</w:t>
+        <w:t xml:space="preserve"> a</w:t>
+      </w:r>
+      <w:proofErr w:type="gramEnd"/>
+      <w:r>
+        <w:rPr>
+          <w:color w:val="00B050"/>
+        </w:rPr>
+        <w:t xml:space="preserve"> “Completed” button in the action bar</w:t>
       </w:r>
       <w:r>
         <w:rPr>
@@ -724,12 +892,14 @@
           <w:color w:val="00B050"/>
         </w:rPr>
       </w:pPr>
+      <w:proofErr w:type="spellStart"/>
       <w:r>
         <w:rPr>
           <w:color w:val="00B050"/>
         </w:rPr>
         <w:t>CompletionComments</w:t>
       </w:r>
+      <w:proofErr w:type="spellEnd"/>
     </w:p>
     <w:p>
       <w:pPr>
@@ -742,12 +912,14 @@
           <w:color w:val="00B050"/>
         </w:rPr>
       </w:pPr>
+      <w:proofErr w:type="spellStart"/>
       <w:r>
         <w:rPr>
           <w:color w:val="00B050"/>
         </w:rPr>
         <w:t>CompletedTimestamp</w:t>
       </w:r>
+      <w:proofErr w:type="spellEnd"/>
     </w:p>
     <w:p>
       <w:pPr>
@@ -764,20 +936,36 @@
         <w:rPr>
           <w:color w:val="00B050"/>
         </w:rPr>
-        <w:t>Delete the corresponding entry in the FTSTaskTable</w:t>
-      </w:r>
-    </w:p>
-    <w:p>
-      <w:pPr>
-        <w:rPr>
-          <w:color w:val="00B050"/>
-        </w:rPr>
-      </w:pPr>
-      <w:r>
-        <w:rPr>
-          <w:color w:val="00B050"/>
-        </w:rPr>
-        <w:t>Have  a “Assign To” button in the action bar. When “Assign To” button is clicked:</w:t>
+        <w:t xml:space="preserve">Delete the corresponding entry in the </w:t>
+      </w:r>
+      <w:proofErr w:type="spellStart"/>
+      <w:r>
+        <w:rPr>
+          <w:color w:val="00B050"/>
+        </w:rPr>
+        <w:t>FTSTaskTable</w:t>
+      </w:r>
+      <w:proofErr w:type="spellEnd"/>
+    </w:p>
+    <w:p>
+      <w:pPr>
+        <w:rPr>
+          <w:color w:val="00B050"/>
+        </w:rPr>
+      </w:pPr>
+      <w:proofErr w:type="gramStart"/>
+      <w:r>
+        <w:rPr>
+          <w:color w:val="00B050"/>
+        </w:rPr>
+        <w:t>Have  a</w:t>
+      </w:r>
+      <w:proofErr w:type="gramEnd"/>
+      <w:r>
+        <w:rPr>
+          <w:color w:val="00B050"/>
+        </w:rPr>
+        <w:t xml:space="preserve"> “Assign To” button in the action bar. When “Assign To” button is clicked:</w:t>
       </w:r>
     </w:p>
     <w:p>
@@ -909,8 +1097,16 @@
         <w:rPr>
           <w:color w:val="00B050"/>
         </w:rPr>
-        <w:t>Update the corresponding entry in the FTSTaskTable</w:t>
-      </w:r>
+        <w:t xml:space="preserve">Update the corresponding entry in the </w:t>
+      </w:r>
+      <w:proofErr w:type="spellStart"/>
+      <w:r>
+        <w:rPr>
+          <w:color w:val="00B050"/>
+        </w:rPr>
+        <w:t>FTSTaskTable</w:t>
+      </w:r>
+      <w:proofErr w:type="spellEnd"/>
     </w:p>
     <w:p>
       <w:r>
@@ -941,7 +1137,21 @@
         <w:rPr>
           <w:color w:val="00B050"/>
         </w:rPr>
-        <w:t>Have action bar button on TaskList view called “</w:t>
+        <w:t xml:space="preserve">Have action bar button on </w:t>
+      </w:r>
+      <w:proofErr w:type="spellStart"/>
+      <w:r>
+        <w:rPr>
+          <w:color w:val="00B050"/>
+        </w:rPr>
+        <w:t>TaskList</w:t>
+      </w:r>
+      <w:proofErr w:type="spellEnd"/>
+      <w:r>
+        <w:rPr>
+          <w:color w:val="00B050"/>
+        </w:rPr>
+        <w:t xml:space="preserve"> view called “</w:t>
       </w:r>
       <w:r>
         <w:rPr>
@@ -965,7 +1175,29 @@
         <w:rPr>
           <w:color w:val="00B050"/>
         </w:rPr>
-        <w:t xml:space="preserve">A service that runs that 1:00 am to computeTasks(). </w:t>
+        <w:t xml:space="preserve">A service that runs that 1:00 am to </w:t>
+      </w:r>
+      <w:proofErr w:type="spellStart"/>
+      <w:proofErr w:type="gramStart"/>
+      <w:r>
+        <w:rPr>
+          <w:color w:val="00B050"/>
+        </w:rPr>
+        <w:t>computeTasks</w:t>
+      </w:r>
+      <w:proofErr w:type="spellEnd"/>
+      <w:r>
+        <w:rPr>
+          <w:color w:val="00B050"/>
+        </w:rPr>
+        <w:t>(</w:t>
+      </w:r>
+      <w:proofErr w:type="gramEnd"/>
+      <w:r>
+        <w:rPr>
+          <w:color w:val="00B050"/>
+        </w:rPr>
+        <w:t xml:space="preserve">). </w:t>
       </w:r>
     </w:p>
     <w:p>
@@ -983,7 +1215,57 @@
         <w:rPr>
           <w:color w:val="00B050"/>
         </w:rPr>
-        <w:t>Should use the JobInfo API for Lollipop (and higher). If older OS is found, use the AlarmManager (implement this in scheduleJob()).</w:t>
+        <w:t xml:space="preserve">Should use the </w:t>
+      </w:r>
+      <w:proofErr w:type="spellStart"/>
+      <w:r>
+        <w:rPr>
+          <w:color w:val="00B050"/>
+        </w:rPr>
+        <w:t>JobInfo</w:t>
+      </w:r>
+      <w:proofErr w:type="spellEnd"/>
+      <w:r>
+        <w:rPr>
+          <w:color w:val="00B050"/>
+        </w:rPr>
+        <w:t xml:space="preserve"> API for Lollipop (and higher). If older OS is found, use the </w:t>
+      </w:r>
+      <w:proofErr w:type="spellStart"/>
+      <w:r>
+        <w:rPr>
+          <w:color w:val="00B050"/>
+        </w:rPr>
+        <w:t>AlarmManager</w:t>
+      </w:r>
+      <w:proofErr w:type="spellEnd"/>
+      <w:r>
+        <w:rPr>
+          <w:color w:val="00B050"/>
+        </w:rPr>
+        <w:t xml:space="preserve"> (implement this in </w:t>
+      </w:r>
+      <w:proofErr w:type="spellStart"/>
+      <w:proofErr w:type="gramStart"/>
+      <w:r>
+        <w:rPr>
+          <w:color w:val="00B050"/>
+        </w:rPr>
+        <w:t>scheduleJob</w:t>
+      </w:r>
+      <w:proofErr w:type="spellEnd"/>
+      <w:r>
+        <w:rPr>
+          <w:color w:val="00B050"/>
+        </w:rPr>
+        <w:t>(</w:t>
+      </w:r>
+      <w:proofErr w:type="gramEnd"/>
+      <w:r>
+        <w:rPr>
+          <w:color w:val="00B050"/>
+        </w:rPr>
+        <w:t>)).</w:t>
       </w:r>
     </w:p>
     <w:p>
@@ -1001,7 +1283,29 @@
         <w:rPr>
           <w:color w:val="00B050"/>
         </w:rPr>
-        <w:t>A settings UI to change the 1:00 am default time for computeTasks().</w:t>
+        <w:t xml:space="preserve">A settings UI to change the 1:00 am default time for </w:t>
+      </w:r>
+      <w:proofErr w:type="spellStart"/>
+      <w:proofErr w:type="gramStart"/>
+      <w:r>
+        <w:rPr>
+          <w:color w:val="00B050"/>
+        </w:rPr>
+        <w:t>computeTasks</w:t>
+      </w:r>
+      <w:proofErr w:type="spellEnd"/>
+      <w:r>
+        <w:rPr>
+          <w:color w:val="00B050"/>
+        </w:rPr>
+        <w:t>(</w:t>
+      </w:r>
+      <w:proofErr w:type="gramEnd"/>
+      <w:r>
+        <w:rPr>
+          <w:color w:val="00B050"/>
+        </w:rPr>
+        <w:t>).</w:t>
       </w:r>
     </w:p>
     <w:p>
@@ -1015,11 +1319,19 @@
           <w:color w:val="00B050"/>
         </w:rPr>
       </w:pPr>
-      <w:r>
-        <w:rPr>
-          <w:color w:val="00B050"/>
-        </w:rPr>
-        <w:t>ComputeTask():</w:t>
+      <w:proofErr w:type="spellStart"/>
+      <w:r>
+        <w:rPr>
+          <w:color w:val="00B050"/>
+        </w:rPr>
+        <w:t>ComputeTask</w:t>
+      </w:r>
+      <w:proofErr w:type="spellEnd"/>
+      <w:r>
+        <w:rPr>
+          <w:color w:val="00B050"/>
+        </w:rPr>
+        <w:t>():</w:t>
       </w:r>
     </w:p>
     <w:p>
@@ -1037,7 +1349,35 @@
         <w:rPr>
           <w:color w:val="00B050"/>
         </w:rPr>
-        <w:t>There can only be one task per service call and for the tuple (itemID, taskType)</w:t>
+        <w:t>There can only be one task per service call and for the tuple (</w:t>
+      </w:r>
+      <w:proofErr w:type="spellStart"/>
+      <w:r>
+        <w:rPr>
+          <w:color w:val="00B050"/>
+        </w:rPr>
+        <w:t>itemID</w:t>
+      </w:r>
+      <w:proofErr w:type="spellEnd"/>
+      <w:r>
+        <w:rPr>
+          <w:color w:val="00B050"/>
+        </w:rPr>
+        <w:t xml:space="preserve">, </w:t>
+      </w:r>
+      <w:proofErr w:type="spellStart"/>
+      <w:r>
+        <w:rPr>
+          <w:color w:val="00B050"/>
+        </w:rPr>
+        <w:t>taskType</w:t>
+      </w:r>
+      <w:proofErr w:type="spellEnd"/>
+      <w:r>
+        <w:rPr>
+          <w:color w:val="00B050"/>
+        </w:rPr>
+        <w:t>)</w:t>
       </w:r>
     </w:p>
     <w:p>
@@ -1055,7 +1395,21 @@
         <w:rPr>
           <w:color w:val="00B050"/>
         </w:rPr>
-        <w:t>Collect all currentTasks in list1.</w:t>
+        <w:t xml:space="preserve">Collect all </w:t>
+      </w:r>
+      <w:proofErr w:type="spellStart"/>
+      <w:r>
+        <w:rPr>
+          <w:color w:val="00B050"/>
+        </w:rPr>
+        <w:t>currentTasks</w:t>
+      </w:r>
+      <w:proofErr w:type="spellEnd"/>
+      <w:r>
+        <w:rPr>
+          <w:color w:val="00B050"/>
+        </w:rPr>
+        <w:t xml:space="preserve"> in list1.</w:t>
       </w:r>
     </w:p>
     <w:p>
@@ -1115,8 +1469,16 @@
         <w:rPr>
           <w:color w:val="00B050"/>
         </w:rPr>
-        <w:t xml:space="preserve"> and the FTSTaskTable</w:t>
-      </w:r>
+        <w:t xml:space="preserve"> and the </w:t>
+      </w:r>
+      <w:proofErr w:type="spellStart"/>
+      <w:r>
+        <w:rPr>
+          <w:color w:val="00B050"/>
+        </w:rPr>
+        <w:t>FTSTaskTable</w:t>
+      </w:r>
+      <w:proofErr w:type="spellEnd"/>
       <w:r>
         <w:rPr>
           <w:color w:val="00B050"/>
@@ -1139,7 +1501,21 @@
         <w:rPr>
           <w:color w:val="00B050"/>
         </w:rPr>
-        <w:t>All new tasks have assignedTo set to “None”.</w:t>
+        <w:t xml:space="preserve">All new tasks have </w:t>
+      </w:r>
+      <w:proofErr w:type="spellStart"/>
+      <w:r>
+        <w:rPr>
+          <w:color w:val="00B050"/>
+        </w:rPr>
+        <w:t>assignedTo</w:t>
+      </w:r>
+      <w:proofErr w:type="spellEnd"/>
+      <w:r>
+        <w:rPr>
+          <w:color w:val="00B050"/>
+        </w:rPr>
+        <w:t xml:space="preserve"> set to “None”.</w:t>
       </w:r>
     </w:p>
     <w:p>
@@ -1189,7 +1565,21 @@
         <w:rPr>
           <w:color w:val="00B050"/>
         </w:rPr>
-        <w:t>Type (Instrument, Consummable)</w:t>
+        <w:t xml:space="preserve">Type (Instrument, </w:t>
+      </w:r>
+      <w:proofErr w:type="spellStart"/>
+      <w:r>
+        <w:rPr>
+          <w:color w:val="00B050"/>
+        </w:rPr>
+        <w:t>Consummable</w:t>
+      </w:r>
+      <w:proofErr w:type="spellEnd"/>
+      <w:r>
+        <w:rPr>
+          <w:color w:val="00B050"/>
+        </w:rPr>
+        <w:t>)</w:t>
       </w:r>
     </w:p>
     <w:p>
@@ -1505,7 +1895,21 @@
         <w:rPr>
           <w:color w:val="00B050"/>
         </w:rPr>
-        <w:t>For Consummable:</w:t>
+        <w:t xml:space="preserve">For </w:t>
+      </w:r>
+      <w:proofErr w:type="spellStart"/>
+      <w:r>
+        <w:rPr>
+          <w:color w:val="00B050"/>
+        </w:rPr>
+        <w:t>Consummable</w:t>
+      </w:r>
+      <w:proofErr w:type="spellEnd"/>
+      <w:r>
+        <w:rPr>
+          <w:color w:val="00B050"/>
+        </w:rPr>
+        <w:t>:</w:t>
       </w:r>
     </w:p>
     <w:p>
@@ -1523,8 +1927,16 @@
         <w:rPr>
           <w:color w:val="00B050"/>
         </w:rPr>
-        <w:t>Minimum Required Quantit</w:t>
-      </w:r>
+        <w:t xml:space="preserve">Minimum Required </w:t>
+      </w:r>
+      <w:proofErr w:type="spellStart"/>
+      <w:r>
+        <w:rPr>
+          <w:color w:val="00B050"/>
+        </w:rPr>
+        <w:t>Quantit</w:t>
+      </w:r>
+      <w:proofErr w:type="spellEnd"/>
     </w:p>
     <w:p>
       <w:pPr>
@@ -1537,12 +1949,14 @@
           <w:color w:val="00B050"/>
         </w:rPr>
       </w:pPr>
+      <w:proofErr w:type="spellStart"/>
       <w:r>
         <w:rPr>
           <w:color w:val="00B050"/>
         </w:rPr>
         <w:t>currentQuantity</w:t>
       </w:r>
+      <w:proofErr w:type="spellEnd"/>
       <w:r>
         <w:rPr>
           <w:color w:val="00B050"/>
@@ -1565,7 +1979,21 @@
         <w:rPr>
           <w:color w:val="00B050"/>
         </w:rPr>
-        <w:t xml:space="preserve">Need UI for consumable checkin/checkout </w:t>
+        <w:t xml:space="preserve">Need UI for consumable </w:t>
+      </w:r>
+      <w:proofErr w:type="spellStart"/>
+      <w:r>
+        <w:rPr>
+          <w:color w:val="00B050"/>
+        </w:rPr>
+        <w:t>checkin</w:t>
+      </w:r>
+      <w:proofErr w:type="spellEnd"/>
+      <w:r>
+        <w:rPr>
+          <w:color w:val="00B050"/>
+        </w:rPr>
+        <w:t xml:space="preserve">/checkout </w:t>
       </w:r>
     </w:p>
     <w:p>
@@ -1583,7 +2011,21 @@
         <w:rPr>
           <w:color w:val="00B050"/>
         </w:rPr>
-        <w:t>have “+” and “-“ action bar buttons in the ItemDetail if the item is a consumable</w:t>
+        <w:t xml:space="preserve">have “+” and “-“ action bar buttons in the </w:t>
+      </w:r>
+      <w:proofErr w:type="spellStart"/>
+      <w:r>
+        <w:rPr>
+          <w:color w:val="00B050"/>
+        </w:rPr>
+        <w:t>ItemDetail</w:t>
+      </w:r>
+      <w:proofErr w:type="spellEnd"/>
+      <w:r>
+        <w:rPr>
+          <w:color w:val="00B050"/>
+        </w:rPr>
+        <w:t xml:space="preserve"> if the item is a consumable</w:t>
       </w:r>
     </w:p>
     <w:p>
@@ -1628,12 +2070,14 @@
           <w:color w:val="00B050"/>
         </w:rPr>
       </w:pPr>
+      <w:proofErr w:type="spellStart"/>
       <w:r>
         <w:rPr>
           <w:color w:val="00B050"/>
         </w:rPr>
         <w:t>itemID</w:t>
       </w:r>
+      <w:proofErr w:type="spellEnd"/>
     </w:p>
     <w:p>
       <w:pPr>
@@ -1700,12 +2144,14 @@
           <w:color w:val="00B050"/>
         </w:rPr>
       </w:pPr>
+      <w:proofErr w:type="spellStart"/>
       <w:r>
         <w:rPr>
           <w:color w:val="00B050"/>
         </w:rPr>
         <w:t>OpenTimeStamp</w:t>
       </w:r>
+      <w:proofErr w:type="spellEnd"/>
     </w:p>
     <w:p>
       <w:pPr>
@@ -1718,17 +2164,24 @@
           <w:color w:val="00B050"/>
         </w:rPr>
       </w:pPr>
+      <w:proofErr w:type="spellStart"/>
       <w:r>
         <w:rPr>
           <w:color w:val="00B050"/>
         </w:rPr>
         <w:t>ClosedTimeStamp</w:t>
       </w:r>
+      <w:proofErr w:type="spellEnd"/>
     </w:p>
     <w:p/>
     <w:p>
-      <w:r>
-        <w:t>Misc:</w:t>
+      <w:proofErr w:type="spellStart"/>
+      <w:r>
+        <w:t>Misc</w:t>
+      </w:r>
+      <w:proofErr w:type="spellEnd"/>
+      <w:r>
+        <w:t>:</w:t>
       </w:r>
     </w:p>
     <w:p>
@@ -1758,7 +2211,21 @@
         <w:rPr>
           <w:color w:val="00B050"/>
         </w:rPr>
-        <w:t>Implement item validations inside updateItemFromUI.</w:t>
+        <w:t xml:space="preserve">Implement item validations inside </w:t>
+      </w:r>
+      <w:proofErr w:type="spellStart"/>
+      <w:r>
+        <w:rPr>
+          <w:color w:val="00B050"/>
+        </w:rPr>
+        <w:t>updateItemFromUI</w:t>
+      </w:r>
+      <w:proofErr w:type="spellEnd"/>
+      <w:r>
+        <w:rPr>
+          <w:color w:val="00B050"/>
+        </w:rPr>
+        <w:t>.</w:t>
       </w:r>
     </w:p>
     <w:p>
@@ -1897,7 +2364,21 @@
         <w:rPr>
           <w:color w:val="00B050"/>
         </w:rPr>
-        <w:t>When computeNewTasks() will run</w:t>
+        <w:t xml:space="preserve">When </w:t>
+      </w:r>
+      <w:proofErr w:type="spellStart"/>
+      <w:r>
+        <w:rPr>
+          <w:color w:val="00B050"/>
+        </w:rPr>
+        <w:t>computeNewTasks</w:t>
+      </w:r>
+      <w:proofErr w:type="spellEnd"/>
+      <w:r>
+        <w:rPr>
+          <w:color w:val="00B050"/>
+        </w:rPr>
+        <w:t>() will run</w:t>
       </w:r>
     </w:p>
     <w:p>
@@ -1951,7 +2432,21 @@
         <w:rPr>
           <w:color w:val="00B050"/>
         </w:rPr>
-        <w:t>Add location to sms messages when assigning tasks</w:t>
+        <w:t xml:space="preserve">Add location to </w:t>
+      </w:r>
+      <w:proofErr w:type="spellStart"/>
+      <w:r>
+        <w:rPr>
+          <w:color w:val="00B050"/>
+        </w:rPr>
+        <w:t>sms</w:t>
+      </w:r>
+      <w:proofErr w:type="spellEnd"/>
+      <w:r>
+        <w:rPr>
+          <w:color w:val="00B050"/>
+        </w:rPr>
+        <w:t xml:space="preserve"> messages when assigning tasks</w:t>
       </w:r>
     </w:p>
     <w:p>
@@ -2005,7 +2500,29 @@
         <w:rPr>
           <w:color w:val="00B050"/>
         </w:rPr>
-        <w:t>Store images as blobs in db  (instead of files). This makes the following easy:</w:t>
+        <w:t xml:space="preserve">Store images as blobs in </w:t>
+      </w:r>
+      <w:proofErr w:type="spellStart"/>
+      <w:proofErr w:type="gramStart"/>
+      <w:r>
+        <w:rPr>
+          <w:color w:val="00B050"/>
+        </w:rPr>
+        <w:t>db</w:t>
+      </w:r>
+      <w:proofErr w:type="spellEnd"/>
+      <w:r>
+        <w:rPr>
+          <w:color w:val="00B050"/>
+        </w:rPr>
+        <w:t xml:space="preserve">  (</w:t>
+      </w:r>
+      <w:proofErr w:type="gramEnd"/>
+      <w:r>
+        <w:rPr>
+          <w:color w:val="00B050"/>
+        </w:rPr>
+        <w:t>instead of files). This makes the following easy:</w:t>
       </w:r>
     </w:p>
     <w:p>
@@ -2037,12 +2554,22 @@
           <w:color w:val="00B050"/>
         </w:rPr>
       </w:pPr>
-      <w:r>
-        <w:rPr>
-          <w:color w:val="00B050"/>
-        </w:rPr>
-        <w:t>Migration to mysql</w:t>
-      </w:r>
+      <w:bookmarkStart w:id="0" w:name="_GoBack"/>
+      <w:bookmarkEnd w:id="0"/>
+      <w:r>
+        <w:rPr>
+          <w:color w:val="00B050"/>
+        </w:rPr>
+        <w:t xml:space="preserve">Migration to </w:t>
+      </w:r>
+      <w:proofErr w:type="spellStart"/>
+      <w:r>
+        <w:rPr>
+          <w:color w:val="00B050"/>
+        </w:rPr>
+        <w:t>mysql</w:t>
+      </w:r>
+      <w:proofErr w:type="spellEnd"/>
     </w:p>
     <w:p>
       <w:pPr>
@@ -2051,9 +2578,15 @@
           <w:ilvl w:val="0"/>
           <w:numId w:val="4"/>
         </w:numPr>
-      </w:pPr>
-      <w:r>
-        <w:t>Settings UI changes for back restore</w:t>
+        <w:rPr>
+          <w:color w:val="00B050"/>
+        </w:rPr>
+      </w:pPr>
+      <w:r>
+        <w:rPr>
+          <w:color w:val="00B050"/>
+        </w:rPr>
+        <w:t>A Backup &amp; Restore activity</w:t>
       </w:r>
     </w:p>
     <w:p>
@@ -2063,9 +2596,15 @@
           <w:ilvl w:val="1"/>
           <w:numId w:val="4"/>
         </w:numPr>
-      </w:pPr>
-      <w:r>
-        <w:t>Time and day for weekly automated backup</w:t>
+        <w:rPr>
+          <w:color w:val="00B050"/>
+        </w:rPr>
+      </w:pPr>
+      <w:r>
+        <w:rPr>
+          <w:color w:val="00B050"/>
+        </w:rPr>
+        <w:t>2 buttons – Backup &amp; Restore</w:t>
       </w:r>
     </w:p>
     <w:p>
@@ -2075,9 +2614,15 @@
           <w:ilvl w:val="0"/>
           <w:numId w:val="4"/>
         </w:numPr>
-      </w:pPr>
-      <w:r>
-        <w:t>Implement automated backup</w:t>
+        <w:rPr>
+          <w:color w:val="00B050"/>
+        </w:rPr>
+      </w:pPr>
+      <w:r>
+        <w:rPr>
+          <w:color w:val="00B050"/>
+        </w:rPr>
+        <w:t>One time code for alarm manager</w:t>
       </w:r>
     </w:p>
     <w:p>
@@ -2087,9 +2632,33 @@
           <w:ilvl w:val="0"/>
           <w:numId w:val="4"/>
         </w:numPr>
-      </w:pPr>
-      <w:r>
-        <w:t>A Backup &amp; Restore activity</w:t>
+        <w:rPr>
+          <w:color w:val="00B050"/>
+        </w:rPr>
+      </w:pPr>
+      <w:r>
+        <w:rPr>
+          <w:color w:val="00B050"/>
+        </w:rPr>
+        <w:t>How to reset the alarm to the new time if a user changes the refresh time</w:t>
+      </w:r>
+    </w:p>
+    <w:p>
+      <w:pPr>
+        <w:pStyle w:val="ListParagraph"/>
+        <w:numPr>
+          <w:ilvl w:val="0"/>
+          <w:numId w:val="4"/>
+        </w:numPr>
+        <w:rPr>
+          <w:color w:val="00B050"/>
+        </w:rPr>
+      </w:pPr>
+      <w:r>
+        <w:rPr>
+          <w:color w:val="00B050"/>
+        </w:rPr>
+        <w:t>Add image support to items</w:t>
       </w:r>
     </w:p>
     <w:p>
@@ -2099,13 +2668,18 @@
           <w:ilvl w:val="1"/>
           <w:numId w:val="4"/>
         </w:numPr>
-      </w:pPr>
-      <w:r>
-        <w:t>2 buttons – Backup &amp; Restore</w:t>
-      </w:r>
-      <w:bookmarkStart w:id="0" w:name="_GoBack"/>
-      <w:bookmarkEnd w:id="0"/>
-    </w:p>
+        <w:rPr>
+          <w:color w:val="00B050"/>
+        </w:rPr>
+      </w:pPr>
+      <w:r>
+        <w:rPr>
+          <w:color w:val="00B050"/>
+        </w:rPr>
+        <w:t>Delete the image file when deleting the item</w:t>
+      </w:r>
+    </w:p>
+    <w:p/>
     <w:p>
       <w:pPr>
         <w:pStyle w:val="ListParagraph"/>
@@ -2121,43 +2695,7 @@
         <w:rPr>
           <w:color w:val="00B050"/>
         </w:rPr>
-        <w:t>One time code for alarm manager</w:t>
-      </w:r>
-    </w:p>
-    <w:p>
-      <w:pPr>
-        <w:pStyle w:val="ListParagraph"/>
-        <w:numPr>
-          <w:ilvl w:val="0"/>
-          <w:numId w:val="4"/>
-        </w:numPr>
-        <w:rPr>
-          <w:color w:val="00B050"/>
-        </w:rPr>
-      </w:pPr>
-      <w:r>
-        <w:rPr>
-          <w:color w:val="00B050"/>
-        </w:rPr>
-        <w:t>How to reset the alarm to the new time if a user changes the refresh time</w:t>
-      </w:r>
-    </w:p>
-    <w:p>
-      <w:pPr>
-        <w:pStyle w:val="ListParagraph"/>
-        <w:numPr>
-          <w:ilvl w:val="0"/>
-          <w:numId w:val="4"/>
-        </w:numPr>
-        <w:rPr>
-          <w:color w:val="00B050"/>
-        </w:rPr>
-      </w:pPr>
-      <w:r>
-        <w:rPr>
-          <w:color w:val="00B050"/>
-        </w:rPr>
-        <w:t>Add image support to items</w:t>
+        <w:t>Need UI for service call</w:t>
       </w:r>
     </w:p>
     <w:p>
@@ -2175,15 +2713,22 @@
         <w:rPr>
           <w:color w:val="00B050"/>
         </w:rPr>
-        <w:t>Delete the image file when deleting the item</w:t>
-      </w:r>
-    </w:p>
-    <w:p/>
-    <w:p>
-      <w:pPr>
-        <w:pStyle w:val="ListParagraph"/>
-        <w:numPr>
-          <w:ilvl w:val="0"/>
+        <w:t xml:space="preserve">Have a “service call” action bar button in </w:t>
+      </w:r>
+      <w:proofErr w:type="spellStart"/>
+      <w:r>
+        <w:rPr>
+          <w:color w:val="00B050"/>
+        </w:rPr>
+        <w:t>ItemDetail</w:t>
+      </w:r>
+      <w:proofErr w:type="spellEnd"/>
+    </w:p>
+    <w:p>
+      <w:pPr>
+        <w:pStyle w:val="ListParagraph"/>
+        <w:numPr>
+          <w:ilvl w:val="2"/>
           <w:numId w:val="4"/>
         </w:numPr>
         <w:rPr>
@@ -2194,7 +2739,7 @@
         <w:rPr>
           <w:color w:val="00B050"/>
         </w:rPr>
-        <w:t>Need UI for service call</w:t>
+        <w:t>Enabled only for instruments</w:t>
       </w:r>
     </w:p>
     <w:p>
@@ -2212,42 +2757,6 @@
         <w:rPr>
           <w:color w:val="00B050"/>
         </w:rPr>
-        <w:t>Have a “service call” action bar button in ItemDetail</w:t>
-      </w:r>
-    </w:p>
-    <w:p>
-      <w:pPr>
-        <w:pStyle w:val="ListParagraph"/>
-        <w:numPr>
-          <w:ilvl w:val="2"/>
-          <w:numId w:val="4"/>
-        </w:numPr>
-        <w:rPr>
-          <w:color w:val="00B050"/>
-        </w:rPr>
-      </w:pPr>
-      <w:r>
-        <w:rPr>
-          <w:color w:val="00B050"/>
-        </w:rPr>
-        <w:t>Enabled only for instruments</w:t>
-      </w:r>
-    </w:p>
-    <w:p>
-      <w:pPr>
-        <w:pStyle w:val="ListParagraph"/>
-        <w:numPr>
-          <w:ilvl w:val="1"/>
-          <w:numId w:val="4"/>
-        </w:numPr>
-        <w:rPr>
-          <w:color w:val="00B050"/>
-        </w:rPr>
-      </w:pPr>
-      <w:r>
-        <w:rPr>
-          <w:color w:val="00B050"/>
-        </w:rPr>
         <w:t>Pops up a dialog for filling out Service Call entity attributes</w:t>
       </w:r>
     </w:p>
@@ -2317,7 +2826,15 @@
         </w:numPr>
       </w:pPr>
       <w:r>
-        <w:t>NO userids – everybody gets the same app with the same data</w:t>
+        <w:t xml:space="preserve">NO </w:t>
+      </w:r>
+      <w:proofErr w:type="spellStart"/>
+      <w:r>
+        <w:t>userids</w:t>
+      </w:r>
+      <w:proofErr w:type="spellEnd"/>
+      <w:r>
+        <w:t xml:space="preserve"> – everybody gets the same app with the same data</w:t>
       </w:r>
     </w:p>
     <w:p>
@@ -2330,6 +2847,42 @@
       </w:pPr>
       <w:r>
         <w:t>Settings UI changes for database</w:t>
+      </w:r>
+    </w:p>
+    <w:p>
+      <w:pPr>
+        <w:pStyle w:val="ListParagraph"/>
+        <w:numPr>
+          <w:ilvl w:val="0"/>
+          <w:numId w:val="12"/>
+        </w:numPr>
+      </w:pPr>
+      <w:r>
+        <w:t>Implement automated backup</w:t>
+      </w:r>
+    </w:p>
+    <w:p>
+      <w:pPr>
+        <w:pStyle w:val="ListParagraph"/>
+        <w:numPr>
+          <w:ilvl w:val="0"/>
+          <w:numId w:val="12"/>
+        </w:numPr>
+      </w:pPr>
+      <w:r>
+        <w:t>Settings UI changes for back restore</w:t>
+      </w:r>
+    </w:p>
+    <w:p>
+      <w:pPr>
+        <w:pStyle w:val="ListParagraph"/>
+        <w:numPr>
+          <w:ilvl w:val="1"/>
+          <w:numId w:val="12"/>
+        </w:numPr>
+      </w:pPr>
+      <w:r>
+        <w:t>Time and day for weekly automated backup</w:t>
       </w:r>
     </w:p>
     <w:p>

</xml_diff>